<commit_message>
Saving. Done 2 use cases. Customer remaining
</commit_message>
<xml_diff>
--- a/GeraldArocena-DesignDocument.docx
+++ b/GeraldArocena-DesignDocument.docx
@@ -332,25 +332,46 @@
           <w:right w:val="nil"/>
           <w:between w:val="nil"/>
         </w:pBdr>
+      </w:pPr>
+      <w:r>
+        <w:lastRenderedPageBreak/>
+        <w:t>Whole document structure overview here?</w:t>
+      </w:r>
+    </w:p>
+    <w:p>
+      <w:pPr>
+        <w:widowControl w:val="0"/>
+        <w:pBdr>
+          <w:top w:val="nil"/>
+          <w:left w:val="nil"/>
+          <w:bottom w:val="nil"/>
+          <w:right w:val="nil"/>
+          <w:between w:val="nil"/>
+        </w:pBdr>
         <w:rPr>
           <w:i/>
           <w:iCs/>
         </w:rPr>
       </w:pPr>
-      <w:r>
-        <w:rPr>
-          <w:i/>
-          <w:iCs/>
-        </w:rPr>
-        <w:lastRenderedPageBreak/>
-        <w:t>Whole d</w:t>
-      </w:r>
-      <w:r>
-        <w:rPr>
-          <w:i/>
-          <w:iCs/>
-        </w:rPr>
-        <w:t>ocument structure overview here?</w:t>
+    </w:p>
+    <w:p>
+      <w:pPr>
+        <w:pStyle w:val="ListParagraph"/>
+        <w:widowControl w:val="0"/>
+        <w:numPr>
+          <w:ilvl w:val="0"/>
+          <w:numId w:val="4"/>
+        </w:numPr>
+        <w:pBdr>
+          <w:top w:val="nil"/>
+          <w:left w:val="nil"/>
+          <w:bottom w:val="nil"/>
+          <w:right w:val="nil"/>
+          <w:between w:val="nil"/>
+        </w:pBdr>
+      </w:pPr>
+      <w:r>
+        <w:t>Level 5 design is achieved through the use of modularity via packages and interface-only access.</w:t>
       </w:r>
     </w:p>
     <w:p/>
@@ -408,17 +429,12 @@
           <w:right w:val="nil"/>
           <w:between w:val="nil"/>
         </w:pBdr>
-        <w:rPr>
-          <w:i/>
-          <w:iCs/>
-        </w:rPr>
-      </w:pPr>
-      <w:r>
-        <w:rPr>
-          <w:i/>
-          <w:iCs/>
-        </w:rPr>
-        <w:t>Document structure overview here?</w:t>
+      </w:pPr>
+      <w:r>
+        <w:t>Document structure overview here</w:t>
+      </w:r>
+      <w:r>
+        <w:t>.</w:t>
       </w:r>
     </w:p>
     <w:p>
@@ -11093,30 +11109,6 @@
           <w:right w:val="nil"/>
           <w:between w:val="nil"/>
         </w:pBdr>
-      </w:pPr>
-    </w:p>
-    <w:p>
-      <w:pPr>
-        <w:widowControl w:val="0"/>
-        <w:pBdr>
-          <w:top w:val="nil"/>
-          <w:left w:val="nil"/>
-          <w:bottom w:val="nil"/>
-          <w:right w:val="nil"/>
-          <w:between w:val="nil"/>
-        </w:pBdr>
-      </w:pPr>
-    </w:p>
-    <w:p>
-      <w:pPr>
-        <w:widowControl w:val="0"/>
-        <w:pBdr>
-          <w:top w:val="nil"/>
-          <w:left w:val="nil"/>
-          <w:bottom w:val="nil"/>
-          <w:right w:val="nil"/>
-          <w:between w:val="nil"/>
-        </w:pBdr>
         <w:rPr>
           <w:b/>
         </w:rPr>
@@ -11153,126 +11145,95 @@
           <w:between w:val="nil"/>
         </w:pBdr>
         <w:rPr>
-          <w:i/>
-        </w:rPr>
-      </w:pPr>
-      <w:r>
-        <w:rPr>
-          <w:i/>
-        </w:rPr>
-        <w:t>Explain details of the implementation.</w:t>
-      </w:r>
-    </w:p>
-    <w:p>
-      <w:pPr>
-        <w:widowControl w:val="0"/>
-        <w:pBdr>
-          <w:top w:val="nil"/>
-          <w:left w:val="nil"/>
-          <w:bottom w:val="nil"/>
-          <w:right w:val="nil"/>
-          <w:between w:val="nil"/>
-        </w:pBdr>
-        <w:rPr>
-          <w:i/>
-        </w:rPr>
-      </w:pPr>
-      <w:r>
-        <w:rPr>
-          <w:i/>
-        </w:rPr>
-        <w:t>How do the various parts fit together or interact?</w:t>
-      </w:r>
-    </w:p>
-    <w:p>
-      <w:pPr>
-        <w:widowControl w:val="0"/>
-        <w:pBdr>
-          <w:top w:val="nil"/>
-          <w:left w:val="nil"/>
-          <w:bottom w:val="nil"/>
-          <w:right w:val="nil"/>
-          <w:between w:val="nil"/>
-        </w:pBdr>
-        <w:rPr>
-          <w:i/>
-        </w:rPr>
-      </w:pPr>
-      <w:r>
-        <w:rPr>
-          <w:i/>
-        </w:rPr>
-        <w:t xml:space="preserve">How does the design address the requirements?  Justify your design decisions and how they address the requirements. </w:t>
-      </w:r>
-    </w:p>
-    <w:p>
-      <w:pPr>
-        <w:widowControl w:val="0"/>
-        <w:pBdr>
-          <w:top w:val="nil"/>
-          <w:left w:val="nil"/>
-          <w:bottom w:val="nil"/>
-          <w:right w:val="nil"/>
-          <w:between w:val="nil"/>
-        </w:pBdr>
-        <w:rPr>
-          <w:i/>
-        </w:rPr>
-      </w:pPr>
-      <w:r>
-        <w:rPr>
-          <w:i/>
-        </w:rPr>
-        <w:t xml:space="preserve">Some implementation details may be addressed in the class dictionary, but for things that are not, describe them here.  </w:t>
-      </w:r>
-    </w:p>
-    <w:p>
-      <w:pPr>
-        <w:widowControl w:val="0"/>
-        <w:pBdr>
-          <w:top w:val="nil"/>
-          <w:left w:val="nil"/>
-          <w:bottom w:val="nil"/>
-          <w:right w:val="nil"/>
-          <w:between w:val="nil"/>
-        </w:pBdr>
-        <w:rPr>
-          <w:i/>
-        </w:rPr>
-      </w:pPr>
-    </w:p>
-    <w:p>
-      <w:pPr>
-        <w:widowControl w:val="0"/>
-        <w:pBdr>
-          <w:top w:val="nil"/>
-          <w:left w:val="nil"/>
-          <w:bottom w:val="nil"/>
-          <w:right w:val="nil"/>
-          <w:between w:val="nil"/>
-        </w:pBdr>
-      </w:pPr>
-      <w:r>
-        <w:rPr>
-          <w:i/>
-        </w:rPr>
-        <w:t>Remember to reference the requirements from the body of the design document to show how your design is addressing the requirements.</w:t>
-      </w:r>
-      <w:r>
-        <w:t xml:space="preserve">  </w:t>
-      </w:r>
-    </w:p>
-    <w:p>
-      <w:pPr>
-        <w:widowControl w:val="0"/>
-        <w:pBdr>
-          <w:top w:val="nil"/>
-          <w:left w:val="nil"/>
-          <w:bottom w:val="nil"/>
-          <w:right w:val="nil"/>
-          <w:between w:val="nil"/>
-        </w:pBdr>
-      </w:pPr>
+          <w:iCs/>
+        </w:rPr>
+      </w:pPr>
+    </w:p>
+    <w:p>
+      <w:pPr>
+        <w:widowControl w:val="0"/>
+        <w:pBdr>
+          <w:top w:val="nil"/>
+          <w:left w:val="nil"/>
+          <w:bottom w:val="nil"/>
+          <w:right w:val="nil"/>
+          <w:between w:val="nil"/>
+        </w:pBdr>
+        <w:rPr>
+          <w:iCs/>
+        </w:rPr>
+      </w:pPr>
+      <w:r>
+        <w:rPr>
+          <w:iCs/>
+        </w:rPr>
+        <w:t>The Resource Management Service is largely a modeling exercise. It’s a very stateful service that provides</w:t>
+      </w:r>
+      <w:r>
+        <w:rPr>
+          <w:iCs/>
+        </w:rPr>
+        <w:t xml:space="preserve"> and oversees</w:t>
+      </w:r>
+      <w:r>
+        <w:rPr>
+          <w:iCs/>
+        </w:rPr>
+        <w:t xml:space="preserve"> the resources in the ISTS system from and on which to act; the foundation</w:t>
+      </w:r>
+      <w:r>
+        <w:rPr>
+          <w:iCs/>
+        </w:rPr>
+        <w:t>s</w:t>
+      </w:r>
+      <w:r>
+        <w:rPr>
+          <w:iCs/>
+        </w:rPr>
+        <w:t xml:space="preserve"> on which other modules depend on.</w:t>
+      </w:r>
+    </w:p>
+    <w:p>
+      <w:pPr>
+        <w:widowControl w:val="0"/>
+        <w:pBdr>
+          <w:top w:val="nil"/>
+          <w:left w:val="nil"/>
+          <w:bottom w:val="nil"/>
+          <w:right w:val="nil"/>
+          <w:between w:val="nil"/>
+        </w:pBdr>
+        <w:rPr>
+          <w:iCs/>
+        </w:rPr>
+      </w:pPr>
+    </w:p>
+    <w:p>
+      <w:pPr>
+        <w:pStyle w:val="ListParagraph"/>
+        <w:widowControl w:val="0"/>
+        <w:numPr>
+          <w:ilvl w:val="0"/>
+          <w:numId w:val="4"/>
+        </w:numPr>
+        <w:pBdr>
+          <w:top w:val="nil"/>
+          <w:left w:val="nil"/>
+          <w:bottom w:val="nil"/>
+          <w:right w:val="nil"/>
+          <w:between w:val="nil"/>
+        </w:pBdr>
+        <w:rPr>
+          <w:iCs/>
+        </w:rPr>
+      </w:pPr>
+      <w:r>
+        <w:rPr>
+          <w:iCs/>
+        </w:rPr>
+        <w:t>Spaceship holds a list of passenger id’s which can be added to when passengers board the ship.</w:t>
+      </w:r>
     </w:p>
     <w:p>
       <w:pPr>
@@ -11591,17 +11552,12 @@
           <w:right w:val="nil"/>
           <w:between w:val="nil"/>
         </w:pBdr>
-        <w:rPr>
-          <w:i/>
-          <w:iCs/>
-        </w:rPr>
-      </w:pPr>
-      <w:r>
-        <w:rPr>
-          <w:i/>
-          <w:iCs/>
-        </w:rPr>
-        <w:t>Document structure overview here?</w:t>
+      </w:pPr>
+      <w:r>
+        <w:t>Document structure overview here</w:t>
+      </w:r>
+      <w:r>
+        <w:t>.</w:t>
       </w:r>
     </w:p>
     <w:p>
@@ -11619,6 +11575,7 @@
         </w:pBdr>
       </w:pPr>
       <w:r>
+        <w:lastRenderedPageBreak/>
         <w:t>Introduction</w:t>
       </w:r>
     </w:p>
@@ -12019,6 +11976,9 @@
           <w:right w:val="nil"/>
           <w:between w:val="nil"/>
         </w:pBdr>
+        <w:rPr>
+          <w:iCs/>
+        </w:rPr>
       </w:pPr>
     </w:p>
     <w:p>
@@ -12622,10 +12582,7 @@
               <w:t>authTokenTuple : AuthTokenTuple</w:t>
             </w:r>
             <w:r>
-              <w:t>)</w:t>
-            </w:r>
-            <w:r>
-              <w:t xml:space="preserve"> : void</w:t>
+              <w:t>) : void</w:t>
             </w:r>
           </w:p>
         </w:tc>
@@ -12714,10 +12671,7 @@
               <w:t>authTokenTuple : AuthTokenTuple</w:t>
             </w:r>
             <w:r>
-              <w:t>) :</w:t>
-            </w:r>
-            <w:r>
-              <w:t xml:space="preserve"> void</w:t>
+              <w:t>) : void</w:t>
             </w:r>
           </w:p>
         </w:tc>
@@ -12807,10 +12761,7 @@
               <w:t>authTokenTuple : AuthTokenTuple</w:t>
             </w:r>
             <w:r>
-              <w:t>) :</w:t>
-            </w:r>
-            <w:r>
-              <w:t xml:space="preserve"> string</w:t>
+              <w:t>) : string</w:t>
             </w:r>
           </w:p>
         </w:tc>
@@ -12899,10 +12850,7 @@
               <w:t>authTokenTuple : AuthTokenTuple</w:t>
             </w:r>
             <w:r>
-              <w:t>) :</w:t>
-            </w:r>
-            <w:r>
-              <w:t xml:space="preserve"> map&lt;flightId, Flight&gt;</w:t>
+              <w:t>) : map&lt;flightId, Flight&gt;</w:t>
             </w:r>
           </w:p>
         </w:tc>
@@ -13546,10 +13494,7 @@
               <w:t>) :</w:t>
             </w:r>
             <w:r>
-              <w:t xml:space="preserve"> </w:t>
-            </w:r>
-            <w:r>
-              <w:t>map&lt;imageId, Image&gt;</w:t>
+              <w:t xml:space="preserve"> map&lt;imageId, Image&gt;</w:t>
             </w:r>
           </w:p>
         </w:tc>
@@ -15766,10 +15711,7 @@
               <w:t>authTokenTuple : AuthTokenTuple</w:t>
             </w:r>
             <w:r>
-              <w:t>) :</w:t>
-            </w:r>
-            <w:r>
-              <w:t xml:space="preserve"> </w:t>
+              <w:t xml:space="preserve">) : </w:t>
             </w:r>
             <w:r>
               <w:t>map&lt;missionReportId, MissionReport&gt;</w:t>
@@ -19684,13 +19626,7 @@
               <w:spacing w:line="240" w:lineRule="auto"/>
             </w:pPr>
             <w:r>
-              <w:t>(</w:t>
-            </w:r>
-            <w:r>
-              <w:t>authTokenTuple : AuthTokenTuple) :</w:t>
-            </w:r>
-            <w:r>
-              <w:t xml:space="preserve"> string</w:t>
+              <w:t>(authTokenTuple : AuthTokenTuple) : string</w:t>
             </w:r>
           </w:p>
         </w:tc>
@@ -30463,17 +30399,12 @@
           <w:right w:val="nil"/>
           <w:between w:val="nil"/>
         </w:pBdr>
-        <w:rPr>
-          <w:i/>
-          <w:iCs/>
-        </w:rPr>
-      </w:pPr>
-      <w:r>
-        <w:rPr>
-          <w:i/>
-          <w:iCs/>
-        </w:rPr>
-        <w:t>Document structure overview here?</w:t>
+      </w:pPr>
+      <w:r>
+        <w:t>Document structure overview here</w:t>
+      </w:r>
+      <w:r>
+        <w:t>.</w:t>
       </w:r>
     </w:p>
     <w:p>
@@ -31896,8 +31827,6 @@
         </w:rPr>
         <w:t xml:space="preserve"> interfaces</w:t>
       </w:r>
-      <w:bookmarkStart w:id="12" w:name="_GoBack"/>
-      <w:bookmarkEnd w:id="12"/>
       <w:r>
         <w:rPr>
           <w:iCs/>
@@ -34994,31 +34923,7 @@
         <w:rPr>
           <w:iCs/>
         </w:rPr>
-        <w:t xml:space="preserve">The UpdateEvent class represents an event that is sent from a Subject (e.g., the </w:t>
-      </w:r>
-      <w:r>
-        <w:rPr>
-          <w:iCs/>
-        </w:rPr>
-        <w:t>Resource Management</w:t>
-      </w:r>
-      <w:r>
-        <w:rPr>
-          <w:iCs/>
-        </w:rPr>
-        <w:t xml:space="preserve"> Service) to an Observer (e.g., the </w:t>
-      </w:r>
-      <w:r>
-        <w:rPr>
-          <w:iCs/>
-        </w:rPr>
-        <w:t>Manager</w:t>
-      </w:r>
-      <w:r>
-        <w:rPr>
-          <w:iCs/>
-        </w:rPr>
-        <w:t>) defined by the Observer pattern. It is created in the notifyObservers method of the Subject when it calls an Observer’s update method.</w:t>
+        <w:t>The UpdateEvent class represents an event that is sent from a Subject (e.g., the Resource Management Service) to an Observer (e.g., the Manager) defined by the Observer pattern. It is created in the notifyObservers method of the Subject when it calls an Observer’s update method.</w:t>
       </w:r>
     </w:p>
     <w:p>
@@ -35241,13 +35146,7 @@
               <w:spacing w:line="240" w:lineRule="auto"/>
             </w:pPr>
             <w:r>
-              <w:t xml:space="preserve">The event that the </w:t>
-            </w:r>
-            <w:r>
-              <w:t xml:space="preserve">source Spaceship </w:t>
-            </w:r>
-            <w:r>
-              <w:t>perceived and sent.</w:t>
+              <w:t>The event that the source Spaceship perceived and sent.</w:t>
             </w:r>
           </w:p>
         </w:tc>
@@ -35484,22 +35383,13 @@
               <w:spacing w:line="240" w:lineRule="auto"/>
             </w:pPr>
             <w:r>
-              <w:t xml:space="preserve">The </w:t>
-            </w:r>
-            <w:r>
-              <w:t>Spaceship</w:t>
-            </w:r>
-            <w:r>
-              <w:t xml:space="preserve"> that sent the originating event to the </w:t>
+              <w:t xml:space="preserve">The Spaceship that sent the originating event to the </w:t>
             </w:r>
             <w:r>
               <w:t xml:space="preserve">Communication System (and ultimately to the </w:t>
             </w:r>
             <w:r>
-              <w:t>Resource Management</w:t>
-            </w:r>
-            <w:r>
-              <w:t xml:space="preserve"> Service</w:t>
+              <w:t>Resource Management Service</w:t>
             </w:r>
             <w:r>
               <w:t>)</w:t>
@@ -38444,6 +38334,282 @@
     </w:p>
     <w:p>
       <w:pPr>
+        <w:pStyle w:val="Heading2"/>
+        <w:keepNext w:val="0"/>
+        <w:keepLines w:val="0"/>
+        <w:widowControl w:val="0"/>
+        <w:rPr>
+          <w:iCs/>
+        </w:rPr>
+      </w:pPr>
+      <w:r>
+        <w:rPr>
+          <w:iCs/>
+        </w:rPr>
+        <w:t>BoardPassenger</w:t>
+      </w:r>
+      <w:r>
+        <w:rPr>
+          <w:iCs/>
+        </w:rPr>
+        <w:t>Command</w:t>
+      </w:r>
+    </w:p>
+    <w:p>
+      <w:pPr>
+        <w:widowControl w:val="0"/>
+      </w:pPr>
+    </w:p>
+    <w:p>
+      <w:pPr>
+        <w:widowControl w:val="0"/>
+        <w:rPr>
+          <w:iCs/>
+        </w:rPr>
+      </w:pPr>
+      <w:r>
+        <w:rPr>
+          <w:iCs/>
+        </w:rPr>
+        <w:t>Extends Command.</w:t>
+      </w:r>
+    </w:p>
+    <w:p>
+      <w:pPr>
+        <w:widowControl w:val="0"/>
+      </w:pPr>
+    </w:p>
+    <w:p>
+      <w:pPr>
+        <w:widowControl w:val="0"/>
+        <w:rPr>
+          <w:b/>
+          <w:i/>
+        </w:rPr>
+      </w:pPr>
+      <w:r>
+        <w:rPr>
+          <w:b/>
+          <w:i/>
+        </w:rPr>
+        <w:t>Properties</w:t>
+      </w:r>
+    </w:p>
+    <w:tbl>
+      <w:tblPr>
+        <w:tblW w:w="9360" w:type="dxa"/>
+        <w:tblBorders>
+          <w:top w:val="single" w:sz="8" w:space="0" w:color="000000"/>
+          <w:left w:val="single" w:sz="8" w:space="0" w:color="000000"/>
+          <w:bottom w:val="single" w:sz="8" w:space="0" w:color="000000"/>
+          <w:right w:val="single" w:sz="8" w:space="0" w:color="000000"/>
+          <w:insideH w:val="single" w:sz="8" w:space="0" w:color="000000"/>
+          <w:insideV w:val="single" w:sz="8" w:space="0" w:color="000000"/>
+        </w:tblBorders>
+        <w:tblLayout w:type="fixed"/>
+        <w:tblLook w:val="0600" w:firstRow="0" w:lastRow="0" w:firstColumn="0" w:lastColumn="0" w:noHBand="1" w:noVBand="1"/>
+      </w:tblPr>
+      <w:tblGrid>
+        <w:gridCol w:w="1875"/>
+        <w:gridCol w:w="2940"/>
+        <w:gridCol w:w="4545"/>
+      </w:tblGrid>
+      <w:tr>
+        <w:tc>
+          <w:tcPr>
+            <w:tcW w:w="1875" w:type="dxa"/>
+            <w:tcBorders>
+              <w:top w:val="single" w:sz="8" w:space="0" w:color="000000"/>
+              <w:left w:val="single" w:sz="8" w:space="0" w:color="000000"/>
+              <w:bottom w:val="single" w:sz="8" w:space="0" w:color="000000"/>
+              <w:right w:val="single" w:sz="8" w:space="0" w:color="000000"/>
+            </w:tcBorders>
+            <w:tcMar>
+              <w:top w:w="100" w:type="dxa"/>
+              <w:left w:w="100" w:type="dxa"/>
+              <w:bottom w:w="100" w:type="dxa"/>
+              <w:right w:w="100" w:type="dxa"/>
+            </w:tcMar>
+            <w:hideMark/>
+          </w:tcPr>
+          <w:p>
+            <w:pPr>
+              <w:widowControl w:val="0"/>
+              <w:spacing w:line="240" w:lineRule="auto"/>
+              <w:rPr>
+                <w:b/>
+              </w:rPr>
+            </w:pPr>
+            <w:r>
+              <w:rPr>
+                <w:b/>
+              </w:rPr>
+              <w:t>Property Name</w:t>
+            </w:r>
+          </w:p>
+        </w:tc>
+        <w:tc>
+          <w:tcPr>
+            <w:tcW w:w="2940" w:type="dxa"/>
+            <w:tcBorders>
+              <w:top w:val="single" w:sz="8" w:space="0" w:color="000000"/>
+              <w:left w:val="single" w:sz="8" w:space="0" w:color="000000"/>
+              <w:bottom w:val="single" w:sz="8" w:space="0" w:color="000000"/>
+              <w:right w:val="single" w:sz="8" w:space="0" w:color="000000"/>
+            </w:tcBorders>
+            <w:tcMar>
+              <w:top w:w="100" w:type="dxa"/>
+              <w:left w:w="100" w:type="dxa"/>
+              <w:bottom w:w="100" w:type="dxa"/>
+              <w:right w:w="100" w:type="dxa"/>
+            </w:tcMar>
+            <w:hideMark/>
+          </w:tcPr>
+          <w:p>
+            <w:pPr>
+              <w:widowControl w:val="0"/>
+              <w:spacing w:line="240" w:lineRule="auto"/>
+              <w:rPr>
+                <w:b/>
+              </w:rPr>
+            </w:pPr>
+            <w:r>
+              <w:rPr>
+                <w:b/>
+              </w:rPr>
+              <w:t>Type</w:t>
+            </w:r>
+          </w:p>
+        </w:tc>
+        <w:tc>
+          <w:tcPr>
+            <w:tcW w:w="4545" w:type="dxa"/>
+            <w:tcBorders>
+              <w:top w:val="single" w:sz="8" w:space="0" w:color="000000"/>
+              <w:left w:val="single" w:sz="8" w:space="0" w:color="000000"/>
+              <w:bottom w:val="single" w:sz="8" w:space="0" w:color="000000"/>
+              <w:right w:val="single" w:sz="8" w:space="0" w:color="000000"/>
+            </w:tcBorders>
+            <w:tcMar>
+              <w:top w:w="100" w:type="dxa"/>
+              <w:left w:w="100" w:type="dxa"/>
+              <w:bottom w:w="100" w:type="dxa"/>
+              <w:right w:w="100" w:type="dxa"/>
+            </w:tcMar>
+            <w:hideMark/>
+          </w:tcPr>
+          <w:p>
+            <w:pPr>
+              <w:widowControl w:val="0"/>
+              <w:spacing w:line="240" w:lineRule="auto"/>
+              <w:rPr>
+                <w:b/>
+              </w:rPr>
+            </w:pPr>
+            <w:r>
+              <w:rPr>
+                <w:b/>
+              </w:rPr>
+              <w:t>Description</w:t>
+            </w:r>
+          </w:p>
+        </w:tc>
+      </w:tr>
+      <w:tr>
+        <w:tc>
+          <w:tcPr>
+            <w:tcW w:w="1875" w:type="dxa"/>
+            <w:tcBorders>
+              <w:top w:val="single" w:sz="8" w:space="0" w:color="000000"/>
+              <w:left w:val="single" w:sz="8" w:space="0" w:color="000000"/>
+              <w:bottom w:val="single" w:sz="8" w:space="0" w:color="000000"/>
+              <w:right w:val="single" w:sz="8" w:space="0" w:color="000000"/>
+            </w:tcBorders>
+            <w:tcMar>
+              <w:top w:w="100" w:type="dxa"/>
+              <w:left w:w="100" w:type="dxa"/>
+              <w:bottom w:w="100" w:type="dxa"/>
+              <w:right w:w="100" w:type="dxa"/>
+            </w:tcMar>
+          </w:tcPr>
+          <w:p>
+            <w:pPr>
+              <w:widowControl w:val="0"/>
+              <w:spacing w:line="240" w:lineRule="auto"/>
+            </w:pPr>
+            <w:r>
+              <w:lastRenderedPageBreak/>
+              <w:t>passengerId</w:t>
+            </w:r>
+            <w:bookmarkStart w:id="12" w:name="_GoBack"/>
+            <w:bookmarkEnd w:id="12"/>
+          </w:p>
+        </w:tc>
+        <w:tc>
+          <w:tcPr>
+            <w:tcW w:w="2940" w:type="dxa"/>
+            <w:tcBorders>
+              <w:top w:val="single" w:sz="8" w:space="0" w:color="000000"/>
+              <w:left w:val="single" w:sz="8" w:space="0" w:color="000000"/>
+              <w:bottom w:val="single" w:sz="8" w:space="0" w:color="000000"/>
+              <w:right w:val="single" w:sz="8" w:space="0" w:color="000000"/>
+            </w:tcBorders>
+            <w:tcMar>
+              <w:top w:w="100" w:type="dxa"/>
+              <w:left w:w="100" w:type="dxa"/>
+              <w:bottom w:w="100" w:type="dxa"/>
+              <w:right w:w="100" w:type="dxa"/>
+            </w:tcMar>
+          </w:tcPr>
+          <w:p>
+            <w:pPr>
+              <w:widowControl w:val="0"/>
+              <w:spacing w:line="240" w:lineRule="auto"/>
+            </w:pPr>
+            <w:r>
+              <w:t>string</w:t>
+            </w:r>
+          </w:p>
+        </w:tc>
+        <w:tc>
+          <w:tcPr>
+            <w:tcW w:w="4545" w:type="dxa"/>
+            <w:tcBorders>
+              <w:top w:val="single" w:sz="8" w:space="0" w:color="000000"/>
+              <w:left w:val="single" w:sz="8" w:space="0" w:color="000000"/>
+              <w:bottom w:val="single" w:sz="8" w:space="0" w:color="000000"/>
+              <w:right w:val="single" w:sz="8" w:space="0" w:color="000000"/>
+            </w:tcBorders>
+            <w:tcMar>
+              <w:top w:w="100" w:type="dxa"/>
+              <w:left w:w="100" w:type="dxa"/>
+              <w:bottom w:w="100" w:type="dxa"/>
+              <w:right w:w="100" w:type="dxa"/>
+            </w:tcMar>
+          </w:tcPr>
+          <w:p>
+            <w:pPr>
+              <w:widowControl w:val="0"/>
+              <w:spacing w:line="240" w:lineRule="auto"/>
+            </w:pPr>
+          </w:p>
+        </w:tc>
+      </w:tr>
+    </w:tbl>
+    <w:p>
+      <w:pPr>
+        <w:widowControl w:val="0"/>
+        <w:pBdr>
+          <w:top w:val="nil"/>
+          <w:left w:val="nil"/>
+          <w:bottom w:val="nil"/>
+          <w:right w:val="nil"/>
+          <w:between w:val="nil"/>
+        </w:pBdr>
+      </w:pPr>
+    </w:p>
+    <w:p>
+      <w:pPr>
         <w:pStyle w:val="Heading1"/>
         <w:keepNext w:val="0"/>
         <w:keepLines w:val="0"/>
@@ -38458,6 +38624,58 @@
       </w:pPr>
       <w:r>
         <w:t>Implementation Details</w:t>
+      </w:r>
+    </w:p>
+    <w:p>
+      <w:pPr>
+        <w:pStyle w:val="ListParagraph"/>
+        <w:widowControl w:val="0"/>
+        <w:numPr>
+          <w:ilvl w:val="0"/>
+          <w:numId w:val="4"/>
+        </w:numPr>
+        <w:pBdr>
+          <w:top w:val="nil"/>
+          <w:left w:val="nil"/>
+          <w:bottom w:val="nil"/>
+          <w:right w:val="nil"/>
+          <w:between w:val="nil"/>
+        </w:pBdr>
+        <w:rPr>
+          <w:i/>
+        </w:rPr>
+      </w:pPr>
+      <w:r>
+        <w:rPr>
+          <w:iCs/>
+        </w:rPr>
+        <w:t>Resources are mostly physical in nature</w:t>
+      </w:r>
+    </w:p>
+    <w:p>
+      <w:pPr>
+        <w:pStyle w:val="ListParagraph"/>
+        <w:widowControl w:val="0"/>
+        <w:numPr>
+          <w:ilvl w:val="0"/>
+          <w:numId w:val="4"/>
+        </w:numPr>
+        <w:pBdr>
+          <w:top w:val="nil"/>
+          <w:left w:val="nil"/>
+          <w:bottom w:val="nil"/>
+          <w:right w:val="nil"/>
+          <w:between w:val="nil"/>
+        </w:pBdr>
+        <w:rPr>
+          <w:i/>
+        </w:rPr>
+      </w:pPr>
+      <w:r>
+        <w:rPr>
+          <w:iCs/>
+        </w:rPr>
+        <w:t>Mostly a modeling exercise</w:t>
       </w:r>
     </w:p>
     <w:p>
@@ -39009,6 +39227,118 @@
 <file path=word/numbering.xml><?xml version="1.0" encoding="utf-8"?>
 <w:numbering xmlns:wpc="http://schemas.microsoft.com/office/word/2010/wordprocessingCanvas" xmlns:cx="http://schemas.microsoft.com/office/drawing/2014/chartex" xmlns:cx1="http://schemas.microsoft.com/office/drawing/2015/9/8/chartex" xmlns:cx2="http://schemas.microsoft.com/office/drawing/2015/10/21/chartex" xmlns:cx3="http://schemas.microsoft.com/office/drawing/2016/5/9/chartex" xmlns:cx4="http://schemas.microsoft.com/office/drawing/2016/5/10/chartex" xmlns:cx5="http://schemas.microsoft.com/office/drawing/2016/5/11/chartex" xmlns:cx6="http://schemas.microsoft.com/office/drawing/2016/5/12/chartex" xmlns:cx7="http://schemas.microsoft.com/office/drawing/2016/5/13/chartex" xmlns:cx8="http://schemas.microsoft.com/office/drawing/2016/5/14/chartex" xmlns:mc="http://schemas.openxmlformats.org/markup-compatibility/2006" xmlns:aink="http://schemas.microsoft.com/office/drawing/2016/ink" xmlns:am3d="http://schemas.microsoft.com/office/drawing/2017/model3d" xmlns:o="urn:schemas-microsoft-com:office:office" xmlns:r="http://schemas.openxmlformats.org/officeDocument/2006/relationships" xmlns:m="http://schemas.openxmlformats.org/officeDocument/2006/math" xmlns:v="urn:schemas-microsoft-com:vml" xmlns:wp14="http://schemas.microsoft.com/office/word/2010/wordprocessingDrawing" xmlns:wp="http://schemas.openxmlformats.org/drawingml/2006/wordprocessingDrawing" xmlns:w10="urn:schemas-microsoft-com:office:word" xmlns:w="http://schemas.openxmlformats.org/wordprocessingml/2006/main" xmlns:w14="http://schemas.microsoft.com/office/word/2010/wordml" xmlns:w15="http://schemas.microsoft.com/office/word/2012/wordml" xmlns:w16cid="http://schemas.microsoft.com/office/word/2016/wordml/cid" xmlns:w16se="http://schemas.microsoft.com/office/word/2015/wordml/symex" xmlns:wpg="http://schemas.microsoft.com/office/word/2010/wordprocessingGroup" xmlns:wpi="http://schemas.microsoft.com/office/word/2010/wordprocessingInk" xmlns:wne="http://schemas.microsoft.com/office/word/2006/wordml" xmlns:wps="http://schemas.microsoft.com/office/word/2010/wordprocessingShape" mc:Ignorable="w14 w15 w16se w16cid wp14">
   <w:abstractNum w:abstractNumId="0" w15:restartNumberingAfterBreak="0">
+    <w:nsid w:val="0BA856B3"/>
+    <w:multiLevelType w:val="hybridMultilevel"/>
+    <w:tmpl w:val="8AB84BB2"/>
+    <w:lvl w:ilvl="0" w:tplc="6A8269F0">
+      <w:numFmt w:val="bullet"/>
+      <w:lvlText w:val="-"/>
+      <w:lvlJc w:val="left"/>
+      <w:pPr>
+        <w:ind w:left="720" w:hanging="360"/>
+      </w:pPr>
+      <w:rPr>
+        <w:rFonts w:ascii="Arial" w:eastAsia="Arial" w:hAnsi="Arial" w:cs="Arial" w:hint="default"/>
+      </w:rPr>
+    </w:lvl>
+    <w:lvl w:ilvl="1" w:tplc="04090003" w:tentative="1">
+      <w:start w:val="1"/>
+      <w:numFmt w:val="bullet"/>
+      <w:lvlText w:val="o"/>
+      <w:lvlJc w:val="left"/>
+      <w:pPr>
+        <w:ind w:left="1440" w:hanging="360"/>
+      </w:pPr>
+      <w:rPr>
+        <w:rFonts w:ascii="Courier New" w:hAnsi="Courier New" w:cs="Courier New" w:hint="default"/>
+      </w:rPr>
+    </w:lvl>
+    <w:lvl w:ilvl="2" w:tplc="04090005" w:tentative="1">
+      <w:start w:val="1"/>
+      <w:numFmt w:val="bullet"/>
+      <w:lvlText w:val=""/>
+      <w:lvlJc w:val="left"/>
+      <w:pPr>
+        <w:ind w:left="2160" w:hanging="360"/>
+      </w:pPr>
+      <w:rPr>
+        <w:rFonts w:ascii="Wingdings" w:hAnsi="Wingdings" w:hint="default"/>
+      </w:rPr>
+    </w:lvl>
+    <w:lvl w:ilvl="3" w:tplc="04090001" w:tentative="1">
+      <w:start w:val="1"/>
+      <w:numFmt w:val="bullet"/>
+      <w:lvlText w:val=""/>
+      <w:lvlJc w:val="left"/>
+      <w:pPr>
+        <w:ind w:left="2880" w:hanging="360"/>
+      </w:pPr>
+      <w:rPr>
+        <w:rFonts w:ascii="Symbol" w:hAnsi="Symbol" w:hint="default"/>
+      </w:rPr>
+    </w:lvl>
+    <w:lvl w:ilvl="4" w:tplc="04090003" w:tentative="1">
+      <w:start w:val="1"/>
+      <w:numFmt w:val="bullet"/>
+      <w:lvlText w:val="o"/>
+      <w:lvlJc w:val="left"/>
+      <w:pPr>
+        <w:ind w:left="3600" w:hanging="360"/>
+      </w:pPr>
+      <w:rPr>
+        <w:rFonts w:ascii="Courier New" w:hAnsi="Courier New" w:cs="Courier New" w:hint="default"/>
+      </w:rPr>
+    </w:lvl>
+    <w:lvl w:ilvl="5" w:tplc="04090005" w:tentative="1">
+      <w:start w:val="1"/>
+      <w:numFmt w:val="bullet"/>
+      <w:lvlText w:val=""/>
+      <w:lvlJc w:val="left"/>
+      <w:pPr>
+        <w:ind w:left="4320" w:hanging="360"/>
+      </w:pPr>
+      <w:rPr>
+        <w:rFonts w:ascii="Wingdings" w:hAnsi="Wingdings" w:hint="default"/>
+      </w:rPr>
+    </w:lvl>
+    <w:lvl w:ilvl="6" w:tplc="04090001" w:tentative="1">
+      <w:start w:val="1"/>
+      <w:numFmt w:val="bullet"/>
+      <w:lvlText w:val=""/>
+      <w:lvlJc w:val="left"/>
+      <w:pPr>
+        <w:ind w:left="5040" w:hanging="360"/>
+      </w:pPr>
+      <w:rPr>
+        <w:rFonts w:ascii="Symbol" w:hAnsi="Symbol" w:hint="default"/>
+      </w:rPr>
+    </w:lvl>
+    <w:lvl w:ilvl="7" w:tplc="04090003" w:tentative="1">
+      <w:start w:val="1"/>
+      <w:numFmt w:val="bullet"/>
+      <w:lvlText w:val="o"/>
+      <w:lvlJc w:val="left"/>
+      <w:pPr>
+        <w:ind w:left="5760" w:hanging="360"/>
+      </w:pPr>
+      <w:rPr>
+        <w:rFonts w:ascii="Courier New" w:hAnsi="Courier New" w:cs="Courier New" w:hint="default"/>
+      </w:rPr>
+    </w:lvl>
+    <w:lvl w:ilvl="8" w:tplc="04090005" w:tentative="1">
+      <w:start w:val="1"/>
+      <w:numFmt w:val="bullet"/>
+      <w:lvlText w:val=""/>
+      <w:lvlJc w:val="left"/>
+      <w:pPr>
+        <w:ind w:left="6480" w:hanging="360"/>
+      </w:pPr>
+      <w:rPr>
+        <w:rFonts w:ascii="Wingdings" w:hAnsi="Wingdings" w:hint="default"/>
+      </w:rPr>
+    </w:lvl>
+  </w:abstractNum>
+  <w:abstractNum w:abstractNumId="1" w15:restartNumberingAfterBreak="0">
     <w:nsid w:val="1E415411"/>
     <w:multiLevelType w:val="multilevel"/>
     <w:tmpl w:val="8BEC6D7C"/>
@@ -39121,7 +39451,7 @@
       </w:rPr>
     </w:lvl>
   </w:abstractNum>
-  <w:abstractNum w:abstractNumId="1" w15:restartNumberingAfterBreak="0">
+  <w:abstractNum w:abstractNumId="2" w15:restartNumberingAfterBreak="0">
     <w:nsid w:val="5DF95CE9"/>
     <w:multiLevelType w:val="multilevel"/>
     <w:tmpl w:val="3BC2FD08"/>
@@ -39234,7 +39564,7 @@
       </w:rPr>
     </w:lvl>
   </w:abstractNum>
-  <w:abstractNum w:abstractNumId="2" w15:restartNumberingAfterBreak="0">
+  <w:abstractNum w:abstractNumId="3" w15:restartNumberingAfterBreak="0">
     <w:nsid w:val="5FD66AD1"/>
     <w:multiLevelType w:val="multilevel"/>
     <w:tmpl w:val="65E4397C"/>
@@ -39348,12 +39678,15 @@
     </w:lvl>
   </w:abstractNum>
   <w:num w:numId="1">
+    <w:abstractNumId w:val="3"/>
+  </w:num>
+  <w:num w:numId="2">
     <w:abstractNumId w:val="2"/>
   </w:num>
-  <w:num w:numId="2">
+  <w:num w:numId="3">
     <w:abstractNumId w:val="1"/>
   </w:num>
-  <w:num w:numId="3">
+  <w:num w:numId="4">
     <w:abstractNumId w:val="0"/>
   </w:num>
 </w:numbering>
@@ -39997,6 +40330,17 @@
       <w:lang w:val="en-US"/>
     </w:rPr>
   </w:style>
+  <w:style w:type="paragraph" w:styleId="ListParagraph">
+    <w:name w:val="List Paragraph"/>
+    <w:basedOn w:val="Normal"/>
+    <w:uiPriority w:val="34"/>
+    <w:qFormat/>
+    <w:rsid w:val="00D27D92"/>
+    <w:pPr>
+      <w:ind w:left="720"/>
+      <w:contextualSpacing/>
+    </w:pPr>
+  </w:style>
 </w:styles>
 </file>
 

</xml_diff>

<commit_message>
Saving. Done use cases for peer review draft. Doing component diagram now
</commit_message>
<xml_diff>
--- a/GeraldArocena-DesignDocument.docx
+++ b/GeraldArocena-DesignDocument.docx
@@ -11237,6 +11237,88 @@
     </w:p>
     <w:p>
       <w:pPr>
+        <w:pStyle w:val="ListParagraph"/>
+        <w:widowControl w:val="0"/>
+        <w:numPr>
+          <w:ilvl w:val="0"/>
+          <w:numId w:val="4"/>
+        </w:numPr>
+        <w:pBdr>
+          <w:top w:val="nil"/>
+          <w:left w:val="nil"/>
+          <w:bottom w:val="nil"/>
+          <w:right w:val="nil"/>
+          <w:between w:val="nil"/>
+        </w:pBdr>
+        <w:rPr>
+          <w:iCs/>
+        </w:rPr>
+      </w:pPr>
+      <w:r>
+        <w:rPr>
+          <w:iCs/>
+        </w:rPr>
+        <w:t xml:space="preserve">Added crewCapacity </w:t>
+      </w:r>
+      <w:r>
+        <w:rPr>
+          <w:iCs/>
+        </w:rPr>
+        <w:t xml:space="preserve">attribute </w:t>
+      </w:r>
+      <w:r>
+        <w:rPr>
+          <w:iCs/>
+        </w:rPr>
+        <w:t>to Spaceship</w:t>
+      </w:r>
+      <w:r>
+        <w:rPr>
+          <w:iCs/>
+        </w:rPr>
+        <w:t xml:space="preserve"> and capacity</w:t>
+      </w:r>
+      <w:r>
+        <w:rPr>
+          <w:iCs/>
+        </w:rPr>
+        <w:t xml:space="preserve"> attribute</w:t>
+      </w:r>
+      <w:r>
+        <w:rPr>
+          <w:iCs/>
+        </w:rPr>
+        <w:t xml:space="preserve"> to Rescue Ship.</w:t>
+      </w:r>
+    </w:p>
+    <w:p>
+      <w:pPr>
+        <w:pStyle w:val="ListParagraph"/>
+        <w:widowControl w:val="0"/>
+        <w:numPr>
+          <w:ilvl w:val="0"/>
+          <w:numId w:val="4"/>
+        </w:numPr>
+        <w:pBdr>
+          <w:top w:val="nil"/>
+          <w:left w:val="nil"/>
+          <w:bottom w:val="nil"/>
+          <w:right w:val="nil"/>
+          <w:between w:val="nil"/>
+        </w:pBdr>
+        <w:rPr>
+          <w:iCs/>
+        </w:rPr>
+      </w:pPr>
+      <w:r>
+        <w:rPr>
+          <w:iCs/>
+        </w:rPr>
+        <w:t>Added currentFlightId attribute to Spaceship.</w:t>
+      </w:r>
+    </w:p>
+    <w:p>
+      <w:pPr>
         <w:pStyle w:val="Heading1"/>
         <w:keepNext w:val="0"/>
         <w:keepLines w:val="0"/>
@@ -11575,7 +11657,6 @@
         </w:pBdr>
       </w:pPr>
       <w:r>
-        <w:lastRenderedPageBreak/>
         <w:t>Introduction</w:t>
       </w:r>
     </w:p>
@@ -29957,7 +30038,12 @@
     </w:p>
     <w:p>
       <w:pPr>
-        <w:widowControl w:val="0"/>
+        <w:pStyle w:val="ListParagraph"/>
+        <w:widowControl w:val="0"/>
+        <w:numPr>
+          <w:ilvl w:val="0"/>
+          <w:numId w:val="4"/>
+        </w:numPr>
         <w:pBdr>
           <w:top w:val="nil"/>
           <w:left w:val="nil"/>
@@ -29965,20 +30051,19 @@
           <w:right w:val="nil"/>
           <w:between w:val="nil"/>
         </w:pBdr>
-        <w:rPr>
-          <w:i/>
-        </w:rPr>
-      </w:pPr>
-      <w:r>
-        <w:rPr>
-          <w:i/>
-        </w:rPr>
-        <w:t>Explain details of the implementation.</w:t>
-      </w:r>
-    </w:p>
-    <w:p>
-      <w:pPr>
-        <w:widowControl w:val="0"/>
+      </w:pPr>
+      <w:r>
+        <w:t>CustomerImpl has a reference to ResourceImpl so that it can add a registered passenger to the the persons in ResourcImpl.</w:t>
+      </w:r>
+    </w:p>
+    <w:p>
+      <w:pPr>
+        <w:pStyle w:val="ListParagraph"/>
+        <w:widowControl w:val="0"/>
+        <w:numPr>
+          <w:ilvl w:val="0"/>
+          <w:numId w:val="4"/>
+        </w:numPr>
         <w:pBdr>
           <w:top w:val="nil"/>
           <w:left w:val="nil"/>
@@ -29986,93 +30071,17 @@
           <w:right w:val="nil"/>
           <w:between w:val="nil"/>
         </w:pBdr>
-        <w:rPr>
-          <w:i/>
-        </w:rPr>
-      </w:pPr>
-      <w:r>
-        <w:rPr>
-          <w:i/>
-        </w:rPr>
-        <w:t>How do the various parts fit together or interact?</w:t>
-      </w:r>
-    </w:p>
-    <w:p>
-      <w:pPr>
-        <w:widowControl w:val="0"/>
-        <w:pBdr>
-          <w:top w:val="nil"/>
-          <w:left w:val="nil"/>
-          <w:bottom w:val="nil"/>
-          <w:right w:val="nil"/>
-          <w:between w:val="nil"/>
-        </w:pBdr>
-        <w:rPr>
-          <w:i/>
-        </w:rPr>
-      </w:pPr>
-      <w:r>
-        <w:rPr>
-          <w:i/>
-        </w:rPr>
-        <w:t xml:space="preserve">How does the design address the requirements?  Justify your design decisions and how they address the requirements. </w:t>
-      </w:r>
-    </w:p>
-    <w:p>
-      <w:pPr>
-        <w:widowControl w:val="0"/>
-        <w:pBdr>
-          <w:top w:val="nil"/>
-          <w:left w:val="nil"/>
-          <w:bottom w:val="nil"/>
-          <w:right w:val="nil"/>
-          <w:between w:val="nil"/>
-        </w:pBdr>
-        <w:rPr>
-          <w:i/>
-        </w:rPr>
-      </w:pPr>
-      <w:r>
-        <w:rPr>
-          <w:i/>
-        </w:rPr>
-        <w:t xml:space="preserve">Some implementation details may be addressed in the class dictionary, but for things that are not, describe them here.  </w:t>
-      </w:r>
-    </w:p>
-    <w:p>
-      <w:pPr>
-        <w:widowControl w:val="0"/>
-        <w:pBdr>
-          <w:top w:val="nil"/>
-          <w:left w:val="nil"/>
-          <w:bottom w:val="nil"/>
-          <w:right w:val="nil"/>
-          <w:between w:val="nil"/>
-        </w:pBdr>
-        <w:rPr>
-          <w:i/>
-        </w:rPr>
-      </w:pPr>
-    </w:p>
-    <w:p>
-      <w:pPr>
-        <w:widowControl w:val="0"/>
-        <w:pBdr>
-          <w:top w:val="nil"/>
-          <w:left w:val="nil"/>
-          <w:bottom w:val="nil"/>
-          <w:right w:val="nil"/>
-          <w:between w:val="nil"/>
-        </w:pBdr>
-      </w:pPr>
-      <w:r>
-        <w:rPr>
-          <w:i/>
-        </w:rPr>
-        <w:t>Remember to reference the requirements from the body of the design document to show how your design is addressing the requirements.</w:t>
-      </w:r>
-      <w:r>
-        <w:t xml:space="preserve">  </w:t>
+      </w:pPr>
+      <w:r>
+        <w:t>Also can use ResourceImple’s createEvent or its communicatio</w:t>
+      </w:r>
+      <w:bookmarkStart w:id="12" w:name="_GoBack"/>
+      <w:bookmarkEnd w:id="12"/>
+      <w:r>
+        <w:t>n system to notify observers (i.e., the manager) of interesting mission reports, discoveries, etc.</w:t>
+      </w:r>
+      <w:r>
+        <w:t>?</w:t>
       </w:r>
     </w:p>
     <w:p>
@@ -30289,7 +30298,6 @@
         </w:pBdr>
       </w:pPr>
       <w:r>
-        <w:lastRenderedPageBreak/>
         <w:t>Risks</w:t>
       </w:r>
     </w:p>
@@ -30365,6 +30373,7 @@
         <w:rPr>
           <w:iCs/>
         </w:rPr>
+        <w:lastRenderedPageBreak/>
         <w:t>ISTS Flight Management Service</w:t>
       </w:r>
       <w:r>
@@ -38541,8 +38550,6 @@
               <w:lastRenderedPageBreak/>
               <w:t>passengerId</w:t>
             </w:r>
-            <w:bookmarkStart w:id="12" w:name="_GoBack"/>
-            <w:bookmarkEnd w:id="12"/>
           </w:p>
         </w:tc>
         <w:tc>

</xml_diff>

<commit_message>
Saving changes which prob won't need before changes
</commit_message>
<xml_diff>
--- a/GeraldArocena-DesignDocument.docx
+++ b/GeraldArocena-DesignDocument.docx
@@ -1235,14 +1235,74 @@
         </w:rPr>
       </w:pPr>
       <w:r>
-        <w:t>Also, it should be noted that the accessors and mutators included in this document are not comprehensive. The ones in this document were included in order to highlight the importance of its access permissions and/or the importance of its function to the overall IST system.</w:t>
-      </w:r>
-      <w:r>
-        <w:t xml:space="preserve"> In </w:t>
+        <w:t xml:space="preserve">Also, it should be noted that </w:t>
+      </w:r>
+      <w:r>
+        <w:t xml:space="preserve">even though it’s not convention to include, </w:t>
+      </w:r>
+      <w:r>
+        <w:t>the</w:t>
+      </w:r>
+      <w:r>
+        <w:t xml:space="preserve"> inclusion of</w:t>
+      </w:r>
+      <w:r>
+        <w:t xml:space="preserve"> accessors and mutators in this document</w:t>
+      </w:r>
+      <w:r>
+        <w:t xml:space="preserve"> was deliberate in or</w:t>
+      </w:r>
+      <w:r>
+        <w:t xml:space="preserve">der to highlight the importance of </w:t>
+      </w:r>
+      <w:r>
+        <w:t>their</w:t>
+      </w:r>
+      <w:r>
+        <w:t xml:space="preserve"> access permissions and/or the importance of </w:t>
+      </w:r>
+      <w:r>
+        <w:t>their</w:t>
+      </w:r>
+      <w:r>
+        <w:t xml:space="preserve"> function to the overall IST system.</w:t>
+      </w:r>
+      <w:r>
+        <w:t xml:space="preserve"> For </w:t>
       </w:r>
       <w:r>
         <w:lastRenderedPageBreak/>
-        <w:t>addition, my implementation of the Authentication Service used a class called AuthTokenTuple</w:t>
+        <w:t xml:space="preserve">instance, </w:t>
+      </w:r>
+      <w:r>
+        <w:t>I chose to put some</w:t>
+      </w:r>
+      <w:r>
+        <w:t xml:space="preserve"> important methods on the </w:t>
+      </w:r>
+      <w:r>
+        <w:t xml:space="preserve">domain </w:t>
+      </w:r>
+      <w:r>
+        <w:t>objects themselves instead of</w:t>
+      </w:r>
+      <w:r>
+        <w:t>, say,</w:t>
+      </w:r>
+      <w:r>
+        <w:t xml:space="preserve"> on a service’s API</w:t>
+      </w:r>
+      <w:r>
+        <w:t xml:space="preserve"> so it’s important to be able to retrieve objects</w:t>
+      </w:r>
+      <w:r>
+        <w:t xml:space="preserve"> like these</w:t>
+      </w:r>
+      <w:r>
+        <w:t>.</w:t>
+      </w:r>
+      <w:r>
+        <w:t xml:space="preserve"> In addition, my implementation of the Authentication Service used a class called AuthTokenTuple</w:t>
       </w:r>
       <w:r>
         <w:t xml:space="preserve"> (which includes an AuthToken) and</w:t>
@@ -1901,6 +1961,7 @@
         <w:rPr>
           <w:iCs/>
         </w:rPr>
+        <w:lastRenderedPageBreak/>
         <w:t>The Re</w:t>
       </w:r>
       <w:r>
@@ -1943,14 +2004,7 @@
         <w:rPr>
           <w:iCs/>
         </w:rPr>
-        <w:t xml:space="preserve">when </w:t>
-      </w:r>
-      <w:r>
-        <w:rPr>
-          <w:iCs/>
-        </w:rPr>
-        <w:lastRenderedPageBreak/>
-        <w:t xml:space="preserve">a flight </w:t>
+        <w:t xml:space="preserve">when a flight </w:t>
       </w:r>
       <w:r>
         <w:rPr>
@@ -2385,7 +2439,6 @@
         </w:pBdr>
       </w:pPr>
       <w:r>
-        <w:lastRenderedPageBreak/>
         <w:t>The</w:t>
       </w:r>
       <w:r>
@@ -3020,7 +3073,11 @@
         <w:t xml:space="preserve"> </w:t>
       </w:r>
       <w:r>
-        <w:t>Resource Management Service objects in response to events.</w:t>
+        <w:t xml:space="preserve">Resource Management Service objects in response </w:t>
+      </w:r>
+      <w:r>
+        <w:lastRenderedPageBreak/>
+        <w:t>to events.</w:t>
       </w:r>
     </w:p>
     <w:p>
@@ -3053,7 +3110,6 @@
           <w:sz w:val="23"/>
           <w:szCs w:val="23"/>
         </w:rPr>
-        <w:lastRenderedPageBreak/>
         <w:t>Manage/Update Customer Service Objects</w:t>
       </w:r>
     </w:p>
@@ -3116,7 +3172,13 @@
         <w:t xml:space="preserve">This section explains how the Resource Management Service will be implemented. </w:t>
       </w:r>
       <w:r>
-        <w:t>Of note is that t</w:t>
+        <w:t xml:space="preserve">Of note </w:t>
+      </w:r>
+      <w:r>
+        <w:t xml:space="preserve">while reading this section </w:t>
+      </w:r>
+      <w:r>
+        <w:t>is that t</w:t>
       </w:r>
       <w:r>
         <w:t xml:space="preserve">he Resource Management Service makes use of the </w:t>
@@ -3146,7 +3208,13 @@
         <w:t xml:space="preserve"> upon</w:t>
       </w:r>
       <w:r>
-        <w:t xml:space="preserve"> in the following class diagram and class dictionary.</w:t>
+        <w:t xml:space="preserve"> in the  class diagram and class dictionary</w:t>
+      </w:r>
+      <w:r>
+        <w:t xml:space="preserve"> that follow</w:t>
+      </w:r>
+      <w:r>
+        <w:t>.</w:t>
       </w:r>
     </w:p>
     <w:p>
@@ -3267,49 +3335,9 @@
       <w:r>
         <w:rPr>
           <w:noProof/>
-        </w:rPr>
-        <w:lastRenderedPageBreak/>
-        <w:drawing>
-          <wp:inline distT="0" distB="0" distL="0" distR="0">
-            <wp:extent cx="6714305" cy="5325534"/>
-            <wp:effectExtent l="0" t="0" r="0" b="8890"/>
-            <wp:docPr id="4" name="Picture 4"/>
-            <wp:cNvGraphicFramePr>
-              <a:graphicFrameLocks xmlns:a="http://schemas.openxmlformats.org/drawingml/2006/main" noChangeAspect="1"/>
-            </wp:cNvGraphicFramePr>
-            <a:graphic xmlns:a="http://schemas.openxmlformats.org/drawingml/2006/main">
-              <a:graphicData uri="http://schemas.openxmlformats.org/drawingml/2006/picture">
-                <pic:pic xmlns:pic="http://schemas.openxmlformats.org/drawingml/2006/picture">
-                  <pic:nvPicPr>
-                    <pic:cNvPr id="4" name="classDiagram-resource.png"/>
-                    <pic:cNvPicPr/>
-                  </pic:nvPicPr>
-                  <pic:blipFill>
-                    <a:blip r:embed="rId10" cstate="print">
-                      <a:extLst>
-                        <a:ext uri="{28A0092B-C50C-407E-A947-70E740481C1C}">
-                          <a14:useLocalDpi xmlns:a14="http://schemas.microsoft.com/office/drawing/2010/main" val="0"/>
-                        </a:ext>
-                      </a:extLst>
-                    </a:blip>
-                    <a:stretch>
-                      <a:fillRect/>
-                    </a:stretch>
-                  </pic:blipFill>
-                  <pic:spPr>
-                    <a:xfrm>
-                      <a:off x="0" y="0"/>
-                      <a:ext cx="6722441" cy="5331988"/>
-                    </a:xfrm>
-                    <a:prstGeom prst="rect">
-                      <a:avLst/>
-                    </a:prstGeom>
-                  </pic:spPr>
-                </pic:pic>
-              </a:graphicData>
-            </a:graphic>
-          </wp:inline>
-        </w:drawing>
+          <w:highlight w:val="yellow"/>
+        </w:rPr>
+        <w:t>Class diagram here.</w:t>
       </w:r>
     </w:p>
     <w:p>
@@ -3657,7 +3685,6 @@
               <w:rPr>
                 <w:b/>
               </w:rPr>
-              <w:lastRenderedPageBreak/>
               <w:t>Method Name</w:t>
             </w:r>
           </w:p>
@@ -3900,7 +3927,11 @@
               <w:t>(</w:t>
             </w:r>
             <w:r>
-              <w:t>id : string, name : string, description : string, type : string, authTokenTuple : AuthTokenTuple</w:t>
+              <w:t xml:space="preserve">id : string, name : string, description : string, type : string, </w:t>
+            </w:r>
+            <w:r>
+              <w:lastRenderedPageBreak/>
+              <w:t>authTokenTuple : AuthTokenTuple</w:t>
             </w:r>
             <w:r>
               <w:t>) :</w:t>
@@ -3934,6 +3965,7 @@
               <w:spacing w:line="240" w:lineRule="auto"/>
             </w:pPr>
             <w:r>
+              <w:lastRenderedPageBreak/>
               <w:t xml:space="preserve">Creates a </w:t>
             </w:r>
             <w:r>
@@ -3943,7 +3975,11 @@
               <w:t>Team within the IST organization</w:t>
             </w:r>
             <w:r>
-              <w:t xml:space="preserve"> with the given parameters</w:t>
+              <w:t xml:space="preserve"> with the given </w:t>
+            </w:r>
+            <w:r>
+              <w:lastRenderedPageBreak/>
+              <w:t>parameters</w:t>
             </w:r>
             <w:r>
               <w:t xml:space="preserve"> and adds it to the </w:t>
@@ -3982,6 +4018,7 @@
               <w:spacing w:line="240" w:lineRule="auto"/>
             </w:pPr>
             <w:r>
+              <w:lastRenderedPageBreak/>
               <w:t>defineLaunchPad</w:t>
             </w:r>
           </w:p>
@@ -4788,7 +4825,6 @@
               <w:spacing w:line="240" w:lineRule="auto"/>
             </w:pPr>
             <w:r>
-              <w:lastRenderedPageBreak/>
               <w:t>buyResource</w:t>
             </w:r>
           </w:p>
@@ -5028,7 +5064,11 @@
               <w:t>device</w:t>
             </w:r>
             <w:r>
-              <w:t>Id : string, simulatedEvent : string, authTokenTuple : AuthTokenTuple</w:t>
+              <w:t xml:space="preserve">Id : string, </w:t>
+            </w:r>
+            <w:r>
+              <w:lastRenderedPageBreak/>
+              <w:t>simulatedEvent : string, authTokenTuple : AuthTokenTuple</w:t>
             </w:r>
             <w:r>
               <w:t>) :</w:t>
@@ -5062,13 +5102,18 @@
               <w:spacing w:line="240" w:lineRule="auto"/>
             </w:pPr>
             <w:r>
+              <w:lastRenderedPageBreak/>
               <w:t xml:space="preserve">Creates </w:t>
             </w:r>
             <w:r>
               <w:t>the given</w:t>
             </w:r>
             <w:r>
-              <w:t xml:space="preserve"> simulated ISTS event </w:t>
+              <w:t xml:space="preserve"> simulated ISTS </w:t>
+            </w:r>
+            <w:r>
+              <w:lastRenderedPageBreak/>
+              <w:t xml:space="preserve">event </w:t>
             </w:r>
             <w:r>
               <w:t xml:space="preserve">as </w:t>
@@ -5110,6 +5155,7 @@
               <w:spacing w:line="240" w:lineRule="auto"/>
             </w:pPr>
             <w:r>
+              <w:lastRenderedPageBreak/>
               <w:t>defineFuel</w:t>
             </w:r>
           </w:p>
@@ -5301,694 +5347,6 @@
             </w:r>
             <w:r>
               <w:t>without an “amount” parameter. Types can be solar sail, ion drive, or oxygen/hydrogen.</w:t>
-            </w:r>
-          </w:p>
-        </w:tc>
-      </w:tr>
-      <w:tr>
-        <w:tc>
-          <w:tcPr>
-            <w:tcW w:w="2330" w:type="dxa"/>
-            <w:shd w:val="clear" w:color="auto" w:fill="auto"/>
-            <w:tcMar>
-              <w:top w:w="100" w:type="dxa"/>
-              <w:left w:w="100" w:type="dxa"/>
-              <w:bottom w:w="100" w:type="dxa"/>
-              <w:right w:w="100" w:type="dxa"/>
-            </w:tcMar>
-          </w:tcPr>
-          <w:p>
-            <w:pPr>
-              <w:widowControl w:val="0"/>
-              <w:pBdr>
-                <w:top w:val="nil"/>
-                <w:left w:val="nil"/>
-                <w:bottom w:val="nil"/>
-                <w:right w:val="nil"/>
-                <w:between w:val="nil"/>
-              </w:pBdr>
-              <w:spacing w:line="240" w:lineRule="auto"/>
-            </w:pPr>
-            <w:r>
-              <w:t>getFuels</w:t>
-            </w:r>
-          </w:p>
-        </w:tc>
-        <w:tc>
-          <w:tcPr>
-            <w:tcW w:w="3420" w:type="dxa"/>
-            <w:shd w:val="clear" w:color="auto" w:fill="auto"/>
-            <w:tcMar>
-              <w:top w:w="100" w:type="dxa"/>
-              <w:left w:w="100" w:type="dxa"/>
-              <w:bottom w:w="100" w:type="dxa"/>
-              <w:right w:w="100" w:type="dxa"/>
-            </w:tcMar>
-          </w:tcPr>
-          <w:p>
-            <w:pPr>
-              <w:widowControl w:val="0"/>
-              <w:pBdr>
-                <w:top w:val="nil"/>
-                <w:left w:val="nil"/>
-                <w:bottom w:val="nil"/>
-                <w:right w:val="nil"/>
-                <w:between w:val="nil"/>
-              </w:pBdr>
-              <w:spacing w:line="240" w:lineRule="auto"/>
-            </w:pPr>
-            <w:r>
-              <w:t>(</w:t>
-            </w:r>
-            <w:r>
-              <w:t>authTokenTuple : AuthTokenTuple</w:t>
-            </w:r>
-            <w:r>
-              <w:t>) :</w:t>
-            </w:r>
-            <w:r>
-              <w:t xml:space="preserve"> map&lt;fuelId, Fuel&gt;</w:t>
-            </w:r>
-          </w:p>
-        </w:tc>
-        <w:tc>
-          <w:tcPr>
-            <w:tcW w:w="3610" w:type="dxa"/>
-            <w:shd w:val="clear" w:color="auto" w:fill="auto"/>
-            <w:tcMar>
-              <w:top w:w="100" w:type="dxa"/>
-              <w:left w:w="100" w:type="dxa"/>
-              <w:bottom w:w="100" w:type="dxa"/>
-              <w:right w:w="100" w:type="dxa"/>
-            </w:tcMar>
-          </w:tcPr>
-          <w:p>
-            <w:pPr>
-              <w:widowControl w:val="0"/>
-              <w:pBdr>
-                <w:top w:val="nil"/>
-                <w:left w:val="nil"/>
-                <w:bottom w:val="nil"/>
-                <w:right w:val="nil"/>
-                <w:between w:val="nil"/>
-              </w:pBdr>
-              <w:spacing w:line="240" w:lineRule="auto"/>
-            </w:pPr>
-            <w:r>
-              <w:t>Returns the Fuel</w:t>
-            </w:r>
-            <w:r>
-              <w:t>s</w:t>
-            </w:r>
-            <w:r>
-              <w:t>.</w:t>
-            </w:r>
-          </w:p>
-        </w:tc>
-      </w:tr>
-      <w:tr>
-        <w:tc>
-          <w:tcPr>
-            <w:tcW w:w="2330" w:type="dxa"/>
-            <w:shd w:val="clear" w:color="auto" w:fill="auto"/>
-            <w:tcMar>
-              <w:top w:w="100" w:type="dxa"/>
-              <w:left w:w="100" w:type="dxa"/>
-              <w:bottom w:w="100" w:type="dxa"/>
-              <w:right w:w="100" w:type="dxa"/>
-            </w:tcMar>
-          </w:tcPr>
-          <w:p>
-            <w:pPr>
-              <w:widowControl w:val="0"/>
-              <w:pBdr>
-                <w:top w:val="nil"/>
-                <w:left w:val="nil"/>
-                <w:bottom w:val="nil"/>
-                <w:right w:val="nil"/>
-                <w:between w:val="nil"/>
-              </w:pBdr>
-              <w:spacing w:line="240" w:lineRule="auto"/>
-            </w:pPr>
-            <w:r>
-              <w:t>getSpaceships</w:t>
-            </w:r>
-          </w:p>
-        </w:tc>
-        <w:tc>
-          <w:tcPr>
-            <w:tcW w:w="3420" w:type="dxa"/>
-            <w:shd w:val="clear" w:color="auto" w:fill="auto"/>
-            <w:tcMar>
-              <w:top w:w="100" w:type="dxa"/>
-              <w:left w:w="100" w:type="dxa"/>
-              <w:bottom w:w="100" w:type="dxa"/>
-              <w:right w:w="100" w:type="dxa"/>
-            </w:tcMar>
-          </w:tcPr>
-          <w:p>
-            <w:pPr>
-              <w:widowControl w:val="0"/>
-              <w:pBdr>
-                <w:top w:val="nil"/>
-                <w:left w:val="nil"/>
-                <w:bottom w:val="nil"/>
-                <w:right w:val="nil"/>
-                <w:between w:val="nil"/>
-              </w:pBdr>
-              <w:spacing w:line="240" w:lineRule="auto"/>
-            </w:pPr>
-            <w:r>
-              <w:t>(</w:t>
-            </w:r>
-            <w:r>
-              <w:t>authTokenTuple : AuthTokenTuple</w:t>
-            </w:r>
-            <w:r>
-              <w:t>) :</w:t>
-            </w:r>
-            <w:r>
-              <w:t xml:space="preserve"> map&lt;spaceshipId : Spaceship&gt;</w:t>
-            </w:r>
-          </w:p>
-        </w:tc>
-        <w:tc>
-          <w:tcPr>
-            <w:tcW w:w="3610" w:type="dxa"/>
-            <w:shd w:val="clear" w:color="auto" w:fill="auto"/>
-            <w:tcMar>
-              <w:top w:w="100" w:type="dxa"/>
-              <w:left w:w="100" w:type="dxa"/>
-              <w:bottom w:w="100" w:type="dxa"/>
-              <w:right w:w="100" w:type="dxa"/>
-            </w:tcMar>
-          </w:tcPr>
-          <w:p>
-            <w:pPr>
-              <w:widowControl w:val="0"/>
-              <w:pBdr>
-                <w:top w:val="nil"/>
-                <w:left w:val="nil"/>
-                <w:bottom w:val="nil"/>
-                <w:right w:val="nil"/>
-                <w:between w:val="nil"/>
-              </w:pBdr>
-              <w:spacing w:line="240" w:lineRule="auto"/>
-            </w:pPr>
-            <w:r>
-              <w:t>Returns the Spaceship</w:t>
-            </w:r>
-            <w:r>
-              <w:t>s</w:t>
-            </w:r>
-            <w:r>
-              <w:t>.</w:t>
-            </w:r>
-          </w:p>
-        </w:tc>
-      </w:tr>
-      <w:tr>
-        <w:tc>
-          <w:tcPr>
-            <w:tcW w:w="2330" w:type="dxa"/>
-            <w:shd w:val="clear" w:color="auto" w:fill="auto"/>
-            <w:tcMar>
-              <w:top w:w="100" w:type="dxa"/>
-              <w:left w:w="100" w:type="dxa"/>
-              <w:bottom w:w="100" w:type="dxa"/>
-              <w:right w:w="100" w:type="dxa"/>
-            </w:tcMar>
-          </w:tcPr>
-          <w:p>
-            <w:pPr>
-              <w:widowControl w:val="0"/>
-              <w:pBdr>
-                <w:top w:val="nil"/>
-                <w:left w:val="nil"/>
-                <w:bottom w:val="nil"/>
-                <w:right w:val="nil"/>
-                <w:between w:val="nil"/>
-              </w:pBdr>
-              <w:spacing w:line="240" w:lineRule="auto"/>
-            </w:pPr>
-            <w:r>
-              <w:t>getEntities</w:t>
-            </w:r>
-          </w:p>
-        </w:tc>
-        <w:tc>
-          <w:tcPr>
-            <w:tcW w:w="3420" w:type="dxa"/>
-            <w:shd w:val="clear" w:color="auto" w:fill="auto"/>
-            <w:tcMar>
-              <w:top w:w="100" w:type="dxa"/>
-              <w:left w:w="100" w:type="dxa"/>
-              <w:bottom w:w="100" w:type="dxa"/>
-              <w:right w:w="100" w:type="dxa"/>
-            </w:tcMar>
-          </w:tcPr>
-          <w:p>
-            <w:pPr>
-              <w:widowControl w:val="0"/>
-              <w:pBdr>
-                <w:top w:val="nil"/>
-                <w:left w:val="nil"/>
-                <w:bottom w:val="nil"/>
-                <w:right w:val="nil"/>
-                <w:between w:val="nil"/>
-              </w:pBdr>
-              <w:spacing w:line="240" w:lineRule="auto"/>
-            </w:pPr>
-            <w:r>
-              <w:t>(</w:t>
-            </w:r>
-            <w:r>
-              <w:t>authTokenTuple : AuthTokenTuple</w:t>
-            </w:r>
-            <w:r>
-              <w:t>) :</w:t>
-            </w:r>
-            <w:r>
-              <w:t xml:space="preserve"> map&lt;entityId : Entity&gt;</w:t>
-            </w:r>
-          </w:p>
-        </w:tc>
-        <w:tc>
-          <w:tcPr>
-            <w:tcW w:w="3610" w:type="dxa"/>
-            <w:shd w:val="clear" w:color="auto" w:fill="auto"/>
-            <w:tcMar>
-              <w:top w:w="100" w:type="dxa"/>
-              <w:left w:w="100" w:type="dxa"/>
-              <w:bottom w:w="100" w:type="dxa"/>
-              <w:right w:w="100" w:type="dxa"/>
-            </w:tcMar>
-          </w:tcPr>
-          <w:p>
-            <w:pPr>
-              <w:widowControl w:val="0"/>
-              <w:pBdr>
-                <w:top w:val="nil"/>
-                <w:left w:val="nil"/>
-                <w:bottom w:val="nil"/>
-                <w:right w:val="nil"/>
-                <w:between w:val="nil"/>
-              </w:pBdr>
-              <w:spacing w:line="240" w:lineRule="auto"/>
-            </w:pPr>
-            <w:r>
-              <w:t>Returns the Entities (Persons and Teams).</w:t>
-            </w:r>
-          </w:p>
-        </w:tc>
-      </w:tr>
-      <w:tr>
-        <w:tc>
-          <w:tcPr>
-            <w:tcW w:w="2330" w:type="dxa"/>
-            <w:shd w:val="clear" w:color="auto" w:fill="auto"/>
-            <w:tcMar>
-              <w:top w:w="100" w:type="dxa"/>
-              <w:left w:w="100" w:type="dxa"/>
-              <w:bottom w:w="100" w:type="dxa"/>
-              <w:right w:w="100" w:type="dxa"/>
-            </w:tcMar>
-          </w:tcPr>
-          <w:p>
-            <w:pPr>
-              <w:widowControl w:val="0"/>
-              <w:pBdr>
-                <w:top w:val="nil"/>
-                <w:left w:val="nil"/>
-                <w:bottom w:val="nil"/>
-                <w:right w:val="nil"/>
-                <w:between w:val="nil"/>
-              </w:pBdr>
-              <w:spacing w:line="240" w:lineRule="auto"/>
-            </w:pPr>
-            <w:r>
-              <w:t>getLaunchpads</w:t>
-            </w:r>
-          </w:p>
-        </w:tc>
-        <w:tc>
-          <w:tcPr>
-            <w:tcW w:w="3420" w:type="dxa"/>
-            <w:shd w:val="clear" w:color="auto" w:fill="auto"/>
-            <w:tcMar>
-              <w:top w:w="100" w:type="dxa"/>
-              <w:left w:w="100" w:type="dxa"/>
-              <w:bottom w:w="100" w:type="dxa"/>
-              <w:right w:w="100" w:type="dxa"/>
-            </w:tcMar>
-          </w:tcPr>
-          <w:p>
-            <w:pPr>
-              <w:widowControl w:val="0"/>
-              <w:pBdr>
-                <w:top w:val="nil"/>
-                <w:left w:val="nil"/>
-                <w:bottom w:val="nil"/>
-                <w:right w:val="nil"/>
-                <w:between w:val="nil"/>
-              </w:pBdr>
-              <w:spacing w:line="240" w:lineRule="auto"/>
-            </w:pPr>
-            <w:r>
-              <w:t>(</w:t>
-            </w:r>
-            <w:r>
-              <w:t>authTokenTuple : AuthTokenTuple</w:t>
-            </w:r>
-            <w:r>
-              <w:t>) :</w:t>
-            </w:r>
-            <w:r>
-              <w:t xml:space="preserve"> map&lt;launchpadId : Launchpad&gt;</w:t>
-            </w:r>
-          </w:p>
-        </w:tc>
-        <w:tc>
-          <w:tcPr>
-            <w:tcW w:w="3610" w:type="dxa"/>
-            <w:shd w:val="clear" w:color="auto" w:fill="auto"/>
-            <w:tcMar>
-              <w:top w:w="100" w:type="dxa"/>
-              <w:left w:w="100" w:type="dxa"/>
-              <w:bottom w:w="100" w:type="dxa"/>
-              <w:right w:w="100" w:type="dxa"/>
-            </w:tcMar>
-          </w:tcPr>
-          <w:p>
-            <w:pPr>
-              <w:widowControl w:val="0"/>
-              <w:pBdr>
-                <w:top w:val="nil"/>
-                <w:left w:val="nil"/>
-                <w:bottom w:val="nil"/>
-                <w:right w:val="nil"/>
-                <w:between w:val="nil"/>
-              </w:pBdr>
-              <w:spacing w:line="240" w:lineRule="auto"/>
-            </w:pPr>
-            <w:r>
-              <w:t>Returns the Launchpads.</w:t>
-            </w:r>
-          </w:p>
-        </w:tc>
-      </w:tr>
-      <w:tr>
-        <w:tc>
-          <w:tcPr>
-            <w:tcW w:w="2330" w:type="dxa"/>
-            <w:shd w:val="clear" w:color="auto" w:fill="auto"/>
-            <w:tcMar>
-              <w:top w:w="100" w:type="dxa"/>
-              <w:left w:w="100" w:type="dxa"/>
-              <w:bottom w:w="100" w:type="dxa"/>
-              <w:right w:w="100" w:type="dxa"/>
-            </w:tcMar>
-          </w:tcPr>
-          <w:p>
-            <w:pPr>
-              <w:widowControl w:val="0"/>
-              <w:pBdr>
-                <w:top w:val="nil"/>
-                <w:left w:val="nil"/>
-                <w:bottom w:val="nil"/>
-                <w:right w:val="nil"/>
-                <w:between w:val="nil"/>
-              </w:pBdr>
-              <w:spacing w:line="240" w:lineRule="auto"/>
-            </w:pPr>
-            <w:r>
-              <w:t>getCommunicationSystem</w:t>
-            </w:r>
-          </w:p>
-        </w:tc>
-        <w:tc>
-          <w:tcPr>
-            <w:tcW w:w="3420" w:type="dxa"/>
-            <w:shd w:val="clear" w:color="auto" w:fill="auto"/>
-            <w:tcMar>
-              <w:top w:w="100" w:type="dxa"/>
-              <w:left w:w="100" w:type="dxa"/>
-              <w:bottom w:w="100" w:type="dxa"/>
-              <w:right w:w="100" w:type="dxa"/>
-            </w:tcMar>
-          </w:tcPr>
-          <w:p>
-            <w:pPr>
-              <w:widowControl w:val="0"/>
-              <w:pBdr>
-                <w:top w:val="nil"/>
-                <w:left w:val="nil"/>
-                <w:bottom w:val="nil"/>
-                <w:right w:val="nil"/>
-                <w:between w:val="nil"/>
-              </w:pBdr>
-              <w:spacing w:line="240" w:lineRule="auto"/>
-            </w:pPr>
-            <w:r>
-              <w:t>(</w:t>
-            </w:r>
-            <w:r>
-              <w:t>authTokenTuple : AuthTokenTuple</w:t>
-            </w:r>
-            <w:r>
-              <w:t>) :</w:t>
-            </w:r>
-            <w:r>
-              <w:t xml:space="preserve"> CommunicationSystem</w:t>
-            </w:r>
-          </w:p>
-        </w:tc>
-        <w:tc>
-          <w:tcPr>
-            <w:tcW w:w="3610" w:type="dxa"/>
-            <w:shd w:val="clear" w:color="auto" w:fill="auto"/>
-            <w:tcMar>
-              <w:top w:w="100" w:type="dxa"/>
-              <w:left w:w="100" w:type="dxa"/>
-              <w:bottom w:w="100" w:type="dxa"/>
-              <w:right w:w="100" w:type="dxa"/>
-            </w:tcMar>
-          </w:tcPr>
-          <w:p>
-            <w:pPr>
-              <w:widowControl w:val="0"/>
-              <w:pBdr>
-                <w:top w:val="nil"/>
-                <w:left w:val="nil"/>
-                <w:bottom w:val="nil"/>
-                <w:right w:val="nil"/>
-                <w:between w:val="nil"/>
-              </w:pBdr>
-              <w:spacing w:line="240" w:lineRule="auto"/>
-            </w:pPr>
-            <w:r>
-              <w:t>Returns the CommunicationSystem.</w:t>
-            </w:r>
-          </w:p>
-        </w:tc>
-      </w:tr>
-      <w:tr>
-        <w:tc>
-          <w:tcPr>
-            <w:tcW w:w="2330" w:type="dxa"/>
-            <w:shd w:val="clear" w:color="auto" w:fill="auto"/>
-            <w:tcMar>
-              <w:top w:w="100" w:type="dxa"/>
-              <w:left w:w="100" w:type="dxa"/>
-              <w:bottom w:w="100" w:type="dxa"/>
-              <w:right w:w="100" w:type="dxa"/>
-            </w:tcMar>
-          </w:tcPr>
-          <w:p>
-            <w:pPr>
-              <w:widowControl w:val="0"/>
-              <w:pBdr>
-                <w:top w:val="nil"/>
-                <w:left w:val="nil"/>
-                <w:bottom w:val="nil"/>
-                <w:right w:val="nil"/>
-                <w:between w:val="nil"/>
-              </w:pBdr>
-              <w:spacing w:line="240" w:lineRule="auto"/>
-            </w:pPr>
-            <w:r>
-              <w:t>getComputerSystem</w:t>
-            </w:r>
-          </w:p>
-        </w:tc>
-        <w:tc>
-          <w:tcPr>
-            <w:tcW w:w="3420" w:type="dxa"/>
-            <w:shd w:val="clear" w:color="auto" w:fill="auto"/>
-            <w:tcMar>
-              <w:top w:w="100" w:type="dxa"/>
-              <w:left w:w="100" w:type="dxa"/>
-              <w:bottom w:w="100" w:type="dxa"/>
-              <w:right w:w="100" w:type="dxa"/>
-            </w:tcMar>
-          </w:tcPr>
-          <w:p>
-            <w:pPr>
-              <w:widowControl w:val="0"/>
-              <w:pBdr>
-                <w:top w:val="nil"/>
-                <w:left w:val="nil"/>
-                <w:bottom w:val="nil"/>
-                <w:right w:val="nil"/>
-                <w:between w:val="nil"/>
-              </w:pBdr>
-              <w:spacing w:line="240" w:lineRule="auto"/>
-            </w:pPr>
-            <w:r>
-              <w:t>(</w:t>
-            </w:r>
-            <w:r>
-              <w:t>authTokenTuple : AuthTokenTuple</w:t>
-            </w:r>
-            <w:r>
-              <w:t>) :</w:t>
-            </w:r>
-            <w:r>
-              <w:t xml:space="preserve"> ComputerSystem</w:t>
-            </w:r>
-          </w:p>
-        </w:tc>
-        <w:tc>
-          <w:tcPr>
-            <w:tcW w:w="3610" w:type="dxa"/>
-            <w:shd w:val="clear" w:color="auto" w:fill="auto"/>
-            <w:tcMar>
-              <w:top w:w="100" w:type="dxa"/>
-              <w:left w:w="100" w:type="dxa"/>
-              <w:bottom w:w="100" w:type="dxa"/>
-              <w:right w:w="100" w:type="dxa"/>
-            </w:tcMar>
-          </w:tcPr>
-          <w:p>
-            <w:pPr>
-              <w:widowControl w:val="0"/>
-              <w:pBdr>
-                <w:top w:val="nil"/>
-                <w:left w:val="nil"/>
-                <w:bottom w:val="nil"/>
-                <w:right w:val="nil"/>
-                <w:between w:val="nil"/>
-              </w:pBdr>
-              <w:spacing w:line="240" w:lineRule="auto"/>
-            </w:pPr>
-            <w:r>
-              <w:t>Returns the ComputerSystem.</w:t>
-            </w:r>
-          </w:p>
-        </w:tc>
-      </w:tr>
-      <w:tr>
-        <w:tc>
-          <w:tcPr>
-            <w:tcW w:w="2330" w:type="dxa"/>
-            <w:shd w:val="clear" w:color="auto" w:fill="auto"/>
-            <w:tcMar>
-              <w:top w:w="100" w:type="dxa"/>
-              <w:left w:w="100" w:type="dxa"/>
-              <w:bottom w:w="100" w:type="dxa"/>
-              <w:right w:w="100" w:type="dxa"/>
-            </w:tcMar>
-          </w:tcPr>
-          <w:p>
-            <w:pPr>
-              <w:widowControl w:val="0"/>
-              <w:pBdr>
-                <w:top w:val="nil"/>
-                <w:left w:val="nil"/>
-                <w:bottom w:val="nil"/>
-                <w:right w:val="nil"/>
-                <w:between w:val="nil"/>
-              </w:pBdr>
-              <w:spacing w:line="240" w:lineRule="auto"/>
-            </w:pPr>
-            <w:r>
-              <w:t>getResourcePrices</w:t>
-            </w:r>
-          </w:p>
-        </w:tc>
-        <w:tc>
-          <w:tcPr>
-            <w:tcW w:w="3420" w:type="dxa"/>
-            <w:shd w:val="clear" w:color="auto" w:fill="auto"/>
-            <w:tcMar>
-              <w:top w:w="100" w:type="dxa"/>
-              <w:left w:w="100" w:type="dxa"/>
-              <w:bottom w:w="100" w:type="dxa"/>
-              <w:right w:w="100" w:type="dxa"/>
-            </w:tcMar>
-          </w:tcPr>
-          <w:p>
-            <w:pPr>
-              <w:widowControl w:val="0"/>
-              <w:pBdr>
-                <w:top w:val="nil"/>
-                <w:left w:val="nil"/>
-                <w:bottom w:val="nil"/>
-                <w:right w:val="nil"/>
-                <w:between w:val="nil"/>
-              </w:pBdr>
-              <w:spacing w:line="240" w:lineRule="auto"/>
-            </w:pPr>
-            <w:r>
-              <w:t>(</w:t>
-            </w:r>
-            <w:r>
-              <w:t>authTokenTuple : AuthTokenTuple</w:t>
-            </w:r>
-            <w:r>
-              <w:t>) :</w:t>
-            </w:r>
-            <w:r>
-              <w:t xml:space="preserve"> </w:t>
-            </w:r>
-            <w:r>
-              <w:lastRenderedPageBreak/>
-              <w:t>map&lt;resourceId, Integer&gt;</w:t>
-            </w:r>
-          </w:p>
-        </w:tc>
-        <w:tc>
-          <w:tcPr>
-            <w:tcW w:w="3610" w:type="dxa"/>
-            <w:shd w:val="clear" w:color="auto" w:fill="auto"/>
-            <w:tcMar>
-              <w:top w:w="100" w:type="dxa"/>
-              <w:left w:w="100" w:type="dxa"/>
-              <w:bottom w:w="100" w:type="dxa"/>
-              <w:right w:w="100" w:type="dxa"/>
-            </w:tcMar>
-          </w:tcPr>
-          <w:p>
-            <w:pPr>
-              <w:widowControl w:val="0"/>
-              <w:pBdr>
-                <w:top w:val="nil"/>
-                <w:left w:val="nil"/>
-                <w:bottom w:val="nil"/>
-                <w:right w:val="nil"/>
-                <w:between w:val="nil"/>
-              </w:pBdr>
-              <w:spacing w:line="240" w:lineRule="auto"/>
-            </w:pPr>
-            <w:r>
-              <w:lastRenderedPageBreak/>
-              <w:t>Returns the resource-to-price mappings for the resource</w:t>
-            </w:r>
-            <w:r>
-              <w:t xml:space="preserve"> prices</w:t>
-            </w:r>
-            <w:r>
-              <w:t>.</w:t>
             </w:r>
           </w:p>
         </w:tc>
@@ -6856,7 +6214,10 @@
               <w:spacing w:line="240" w:lineRule="auto"/>
             </w:pPr>
             <w:r>
-              <w:t>prices</w:t>
+              <w:t>resourceP</w:t>
+            </w:r>
+            <w:r>
+              <w:t>rices</w:t>
             </w:r>
           </w:p>
         </w:tc>
@@ -6912,7 +6273,11 @@
               <w:spacing w:line="240" w:lineRule="auto"/>
             </w:pPr>
             <w:r>
-              <w:t>The resource-to-price mappings for the resource</w:t>
+              <w:t xml:space="preserve">The resource-to-price mappings for the </w:t>
+            </w:r>
+            <w:r>
+              <w:lastRenderedPageBreak/>
+              <w:t>resource</w:t>
             </w:r>
             <w:r>
               <w:t xml:space="preserve"> prices.</w:t>
@@ -7282,7 +6647,6 @@
               <w:spacing w:line="240" w:lineRule="auto"/>
             </w:pPr>
             <w:r>
-              <w:lastRenderedPageBreak/>
               <w:t>spaceships</w:t>
             </w:r>
           </w:p>
@@ -8550,7 +7914,6 @@
               <w:spacing w:line="240" w:lineRule="auto"/>
             </w:pPr>
             <w:r>
-              <w:lastRenderedPageBreak/>
               <w:t>event</w:t>
             </w:r>
           </w:p>
@@ -8809,7 +8172,7 @@
               <w:spacing w:line="240" w:lineRule="auto"/>
             </w:pPr>
             <w:r>
-              <w:t>getFuelLevel</w:t>
+              <w:t>addPassengerId</w:t>
             </w:r>
           </w:p>
         </w:tc>
@@ -8837,7 +8200,7 @@
               <w:spacing w:line="240" w:lineRule="auto"/>
             </w:pPr>
             <w:r>
-              <w:t>(authTokenTuple : AuthTokenTuple) : void</w:t>
+              <w:t>(passengerId : string, authTokenTuple : AuthTokenTuple) : void</w:t>
             </w:r>
           </w:p>
         </w:tc>
@@ -8865,878 +8228,6 @@
               <w:spacing w:line="240" w:lineRule="auto"/>
             </w:pPr>
             <w:r>
-              <w:t>Returns the fuel level of the spaceship.</w:t>
-            </w:r>
-          </w:p>
-        </w:tc>
-      </w:tr>
-      <w:tr>
-        <w:tc>
-          <w:tcPr>
-            <w:tcW w:w="1875" w:type="dxa"/>
-            <w:shd w:val="clear" w:color="auto" w:fill="auto"/>
-            <w:tcMar>
-              <w:top w:w="100" w:type="dxa"/>
-              <w:left w:w="100" w:type="dxa"/>
-              <w:bottom w:w="100" w:type="dxa"/>
-              <w:right w:w="100" w:type="dxa"/>
-            </w:tcMar>
-          </w:tcPr>
-          <w:p>
-            <w:pPr>
-              <w:widowControl w:val="0"/>
-              <w:pBdr>
-                <w:top w:val="nil"/>
-                <w:left w:val="nil"/>
-                <w:bottom w:val="nil"/>
-                <w:right w:val="nil"/>
-                <w:between w:val="nil"/>
-              </w:pBdr>
-              <w:spacing w:line="240" w:lineRule="auto"/>
-            </w:pPr>
-            <w:r>
-              <w:t>setFuelLevel</w:t>
-            </w:r>
-          </w:p>
-        </w:tc>
-        <w:tc>
-          <w:tcPr>
-            <w:tcW w:w="2940" w:type="dxa"/>
-            <w:shd w:val="clear" w:color="auto" w:fill="auto"/>
-            <w:tcMar>
-              <w:top w:w="100" w:type="dxa"/>
-              <w:left w:w="100" w:type="dxa"/>
-              <w:bottom w:w="100" w:type="dxa"/>
-              <w:right w:w="100" w:type="dxa"/>
-            </w:tcMar>
-          </w:tcPr>
-          <w:p>
-            <w:pPr>
-              <w:widowControl w:val="0"/>
-              <w:pBdr>
-                <w:top w:val="nil"/>
-                <w:left w:val="nil"/>
-                <w:bottom w:val="nil"/>
-                <w:right w:val="nil"/>
-                <w:between w:val="nil"/>
-              </w:pBdr>
-              <w:spacing w:line="240" w:lineRule="auto"/>
-            </w:pPr>
-            <w:r>
-              <w:t>(level : int, authTokenTuple : AuthTokenTuple) : void</w:t>
-            </w:r>
-          </w:p>
-        </w:tc>
-        <w:tc>
-          <w:tcPr>
-            <w:tcW w:w="4545" w:type="dxa"/>
-            <w:shd w:val="clear" w:color="auto" w:fill="auto"/>
-            <w:tcMar>
-              <w:top w:w="100" w:type="dxa"/>
-              <w:left w:w="100" w:type="dxa"/>
-              <w:bottom w:w="100" w:type="dxa"/>
-              <w:right w:w="100" w:type="dxa"/>
-            </w:tcMar>
-          </w:tcPr>
-          <w:p>
-            <w:pPr>
-              <w:widowControl w:val="0"/>
-              <w:pBdr>
-                <w:top w:val="nil"/>
-                <w:left w:val="nil"/>
-                <w:bottom w:val="nil"/>
-                <w:right w:val="nil"/>
-                <w:between w:val="nil"/>
-              </w:pBdr>
-              <w:spacing w:line="240" w:lineRule="auto"/>
-            </w:pPr>
-            <w:r>
-              <w:t>Sets the fuel level of the spaceship by the given amount.</w:t>
-            </w:r>
-          </w:p>
-        </w:tc>
-      </w:tr>
-      <w:tr>
-        <w:tc>
-          <w:tcPr>
-            <w:tcW w:w="1875" w:type="dxa"/>
-            <w:shd w:val="clear" w:color="auto" w:fill="auto"/>
-            <w:tcMar>
-              <w:top w:w="100" w:type="dxa"/>
-              <w:left w:w="100" w:type="dxa"/>
-              <w:bottom w:w="100" w:type="dxa"/>
-              <w:right w:w="100" w:type="dxa"/>
-            </w:tcMar>
-          </w:tcPr>
-          <w:p>
-            <w:pPr>
-              <w:widowControl w:val="0"/>
-              <w:pBdr>
-                <w:top w:val="nil"/>
-                <w:left w:val="nil"/>
-                <w:bottom w:val="nil"/>
-                <w:right w:val="nil"/>
-                <w:between w:val="nil"/>
-              </w:pBdr>
-              <w:spacing w:line="240" w:lineRule="auto"/>
-            </w:pPr>
-            <w:r>
-              <w:t>getCurrentSpeed</w:t>
-            </w:r>
-          </w:p>
-        </w:tc>
-        <w:tc>
-          <w:tcPr>
-            <w:tcW w:w="2940" w:type="dxa"/>
-            <w:shd w:val="clear" w:color="auto" w:fill="auto"/>
-            <w:tcMar>
-              <w:top w:w="100" w:type="dxa"/>
-              <w:left w:w="100" w:type="dxa"/>
-              <w:bottom w:w="100" w:type="dxa"/>
-              <w:right w:w="100" w:type="dxa"/>
-            </w:tcMar>
-          </w:tcPr>
-          <w:p>
-            <w:pPr>
-              <w:widowControl w:val="0"/>
-              <w:pBdr>
-                <w:top w:val="nil"/>
-                <w:left w:val="nil"/>
-                <w:bottom w:val="nil"/>
-                <w:right w:val="nil"/>
-                <w:between w:val="nil"/>
-              </w:pBdr>
-              <w:spacing w:line="240" w:lineRule="auto"/>
-            </w:pPr>
-            <w:r>
-              <w:t>(authTokenTuple : AuthTokenTuple) : void</w:t>
-            </w:r>
-          </w:p>
-        </w:tc>
-        <w:tc>
-          <w:tcPr>
-            <w:tcW w:w="4545" w:type="dxa"/>
-            <w:shd w:val="clear" w:color="auto" w:fill="auto"/>
-            <w:tcMar>
-              <w:top w:w="100" w:type="dxa"/>
-              <w:left w:w="100" w:type="dxa"/>
-              <w:bottom w:w="100" w:type="dxa"/>
-              <w:right w:w="100" w:type="dxa"/>
-            </w:tcMar>
-          </w:tcPr>
-          <w:p>
-            <w:pPr>
-              <w:widowControl w:val="0"/>
-              <w:pBdr>
-                <w:top w:val="nil"/>
-                <w:left w:val="nil"/>
-                <w:bottom w:val="nil"/>
-                <w:right w:val="nil"/>
-                <w:between w:val="nil"/>
-              </w:pBdr>
-              <w:spacing w:line="240" w:lineRule="auto"/>
-            </w:pPr>
-            <w:r>
-              <w:t>Returns the current speed of the spaceship.</w:t>
-            </w:r>
-          </w:p>
-        </w:tc>
-      </w:tr>
-      <w:tr>
-        <w:tc>
-          <w:tcPr>
-            <w:tcW w:w="1875" w:type="dxa"/>
-            <w:shd w:val="clear" w:color="auto" w:fill="auto"/>
-            <w:tcMar>
-              <w:top w:w="100" w:type="dxa"/>
-              <w:left w:w="100" w:type="dxa"/>
-              <w:bottom w:w="100" w:type="dxa"/>
-              <w:right w:w="100" w:type="dxa"/>
-            </w:tcMar>
-          </w:tcPr>
-          <w:p>
-            <w:pPr>
-              <w:widowControl w:val="0"/>
-              <w:pBdr>
-                <w:top w:val="nil"/>
-                <w:left w:val="nil"/>
-                <w:bottom w:val="nil"/>
-                <w:right w:val="nil"/>
-                <w:between w:val="nil"/>
-              </w:pBdr>
-              <w:spacing w:line="240" w:lineRule="auto"/>
-            </w:pPr>
-            <w:r>
-              <w:t>setCurrentSpeed</w:t>
-            </w:r>
-          </w:p>
-        </w:tc>
-        <w:tc>
-          <w:tcPr>
-            <w:tcW w:w="2940" w:type="dxa"/>
-            <w:shd w:val="clear" w:color="auto" w:fill="auto"/>
-            <w:tcMar>
-              <w:top w:w="100" w:type="dxa"/>
-              <w:left w:w="100" w:type="dxa"/>
-              <w:bottom w:w="100" w:type="dxa"/>
-              <w:right w:w="100" w:type="dxa"/>
-            </w:tcMar>
-          </w:tcPr>
-          <w:p>
-            <w:pPr>
-              <w:widowControl w:val="0"/>
-              <w:pBdr>
-                <w:top w:val="nil"/>
-                <w:left w:val="nil"/>
-                <w:bottom w:val="nil"/>
-                <w:right w:val="nil"/>
-                <w:between w:val="nil"/>
-              </w:pBdr>
-              <w:spacing w:line="240" w:lineRule="auto"/>
-            </w:pPr>
-            <w:r>
-              <w:t>(speed : int, authTokenTuple : AuthTokenTuple) : void</w:t>
-            </w:r>
-          </w:p>
-        </w:tc>
-        <w:tc>
-          <w:tcPr>
-            <w:tcW w:w="4545" w:type="dxa"/>
-            <w:shd w:val="clear" w:color="auto" w:fill="auto"/>
-            <w:tcMar>
-              <w:top w:w="100" w:type="dxa"/>
-              <w:left w:w="100" w:type="dxa"/>
-              <w:bottom w:w="100" w:type="dxa"/>
-              <w:right w:w="100" w:type="dxa"/>
-            </w:tcMar>
-          </w:tcPr>
-          <w:p>
-            <w:pPr>
-              <w:widowControl w:val="0"/>
-              <w:pBdr>
-                <w:top w:val="nil"/>
-                <w:left w:val="nil"/>
-                <w:bottom w:val="nil"/>
-                <w:right w:val="nil"/>
-                <w:between w:val="nil"/>
-              </w:pBdr>
-              <w:spacing w:line="240" w:lineRule="auto"/>
-            </w:pPr>
-            <w:r>
-              <w:t>Sets the current speed of the spaceship by the given amount.</w:t>
-            </w:r>
-          </w:p>
-        </w:tc>
-      </w:tr>
-      <w:tr>
-        <w:tc>
-          <w:tcPr>
-            <w:tcW w:w="1875" w:type="dxa"/>
-            <w:shd w:val="clear" w:color="auto" w:fill="auto"/>
-            <w:tcMar>
-              <w:top w:w="100" w:type="dxa"/>
-              <w:left w:w="100" w:type="dxa"/>
-              <w:bottom w:w="100" w:type="dxa"/>
-              <w:right w:w="100" w:type="dxa"/>
-            </w:tcMar>
-          </w:tcPr>
-          <w:p>
-            <w:pPr>
-              <w:widowControl w:val="0"/>
-              <w:pBdr>
-                <w:top w:val="nil"/>
-                <w:left w:val="nil"/>
-                <w:bottom w:val="nil"/>
-                <w:right w:val="nil"/>
-                <w:between w:val="nil"/>
-              </w:pBdr>
-              <w:spacing w:line="240" w:lineRule="auto"/>
-            </w:pPr>
-            <w:r>
-              <w:t>getTrajectory</w:t>
-            </w:r>
-          </w:p>
-        </w:tc>
-        <w:tc>
-          <w:tcPr>
-            <w:tcW w:w="2940" w:type="dxa"/>
-            <w:shd w:val="clear" w:color="auto" w:fill="auto"/>
-            <w:tcMar>
-              <w:top w:w="100" w:type="dxa"/>
-              <w:left w:w="100" w:type="dxa"/>
-              <w:bottom w:w="100" w:type="dxa"/>
-              <w:right w:w="100" w:type="dxa"/>
-            </w:tcMar>
-          </w:tcPr>
-          <w:p>
-            <w:pPr>
-              <w:widowControl w:val="0"/>
-              <w:pBdr>
-                <w:top w:val="nil"/>
-                <w:left w:val="nil"/>
-                <w:bottom w:val="nil"/>
-                <w:right w:val="nil"/>
-                <w:between w:val="nil"/>
-              </w:pBdr>
-              <w:spacing w:line="240" w:lineRule="auto"/>
-            </w:pPr>
-            <w:r>
-              <w:t>(authTokenTuple : AuthTokenTuple) : void</w:t>
-            </w:r>
-          </w:p>
-        </w:tc>
-        <w:tc>
-          <w:tcPr>
-            <w:tcW w:w="4545" w:type="dxa"/>
-            <w:shd w:val="clear" w:color="auto" w:fill="auto"/>
-            <w:tcMar>
-              <w:top w:w="100" w:type="dxa"/>
-              <w:left w:w="100" w:type="dxa"/>
-              <w:bottom w:w="100" w:type="dxa"/>
-              <w:right w:w="100" w:type="dxa"/>
-            </w:tcMar>
-          </w:tcPr>
-          <w:p>
-            <w:pPr>
-              <w:widowControl w:val="0"/>
-              <w:pBdr>
-                <w:top w:val="nil"/>
-                <w:left w:val="nil"/>
-                <w:bottom w:val="nil"/>
-                <w:right w:val="nil"/>
-                <w:between w:val="nil"/>
-              </w:pBdr>
-              <w:spacing w:line="240" w:lineRule="auto"/>
-            </w:pPr>
-            <w:r>
-              <w:t>Returns the trajectory of the spaceship.</w:t>
-            </w:r>
-          </w:p>
-        </w:tc>
-      </w:tr>
-      <w:tr>
-        <w:tc>
-          <w:tcPr>
-            <w:tcW w:w="1875" w:type="dxa"/>
-            <w:shd w:val="clear" w:color="auto" w:fill="auto"/>
-            <w:tcMar>
-              <w:top w:w="100" w:type="dxa"/>
-              <w:left w:w="100" w:type="dxa"/>
-              <w:bottom w:w="100" w:type="dxa"/>
-              <w:right w:w="100" w:type="dxa"/>
-            </w:tcMar>
-          </w:tcPr>
-          <w:p>
-            <w:pPr>
-              <w:widowControl w:val="0"/>
-              <w:pBdr>
-                <w:top w:val="nil"/>
-                <w:left w:val="nil"/>
-                <w:bottom w:val="nil"/>
-                <w:right w:val="nil"/>
-                <w:between w:val="nil"/>
-              </w:pBdr>
-              <w:spacing w:line="240" w:lineRule="auto"/>
-            </w:pPr>
-            <w:r>
-              <w:t>setTrajectory</w:t>
-            </w:r>
-          </w:p>
-        </w:tc>
-        <w:tc>
-          <w:tcPr>
-            <w:tcW w:w="2940" w:type="dxa"/>
-            <w:shd w:val="clear" w:color="auto" w:fill="auto"/>
-            <w:tcMar>
-              <w:top w:w="100" w:type="dxa"/>
-              <w:left w:w="100" w:type="dxa"/>
-              <w:bottom w:w="100" w:type="dxa"/>
-              <w:right w:w="100" w:type="dxa"/>
-            </w:tcMar>
-          </w:tcPr>
-          <w:p>
-            <w:pPr>
-              <w:widowControl w:val="0"/>
-              <w:pBdr>
-                <w:top w:val="nil"/>
-                <w:left w:val="nil"/>
-                <w:bottom w:val="nil"/>
-                <w:right w:val="nil"/>
-                <w:between w:val="nil"/>
-              </w:pBdr>
-              <w:spacing w:line="240" w:lineRule="auto"/>
-            </w:pPr>
-            <w:r>
-              <w:t>(trajectory : string, authTokenTuple : AuthTokenTuple) : void</w:t>
-            </w:r>
-          </w:p>
-        </w:tc>
-        <w:tc>
-          <w:tcPr>
-            <w:tcW w:w="4545" w:type="dxa"/>
-            <w:shd w:val="clear" w:color="auto" w:fill="auto"/>
-            <w:tcMar>
-              <w:top w:w="100" w:type="dxa"/>
-              <w:left w:w="100" w:type="dxa"/>
-              <w:bottom w:w="100" w:type="dxa"/>
-              <w:right w:w="100" w:type="dxa"/>
-            </w:tcMar>
-          </w:tcPr>
-          <w:p>
-            <w:pPr>
-              <w:widowControl w:val="0"/>
-              <w:pBdr>
-                <w:top w:val="nil"/>
-                <w:left w:val="nil"/>
-                <w:bottom w:val="nil"/>
-                <w:right w:val="nil"/>
-                <w:between w:val="nil"/>
-              </w:pBdr>
-              <w:spacing w:line="240" w:lineRule="auto"/>
-            </w:pPr>
-            <w:r>
-              <w:t>Sets the trajectory of the spaceship by the given trajectory.</w:t>
-            </w:r>
-          </w:p>
-        </w:tc>
-      </w:tr>
-      <w:tr>
-        <w:tc>
-          <w:tcPr>
-            <w:tcW w:w="1875" w:type="dxa"/>
-            <w:shd w:val="clear" w:color="auto" w:fill="auto"/>
-            <w:tcMar>
-              <w:top w:w="100" w:type="dxa"/>
-              <w:left w:w="100" w:type="dxa"/>
-              <w:bottom w:w="100" w:type="dxa"/>
-              <w:right w:w="100" w:type="dxa"/>
-            </w:tcMar>
-          </w:tcPr>
-          <w:p>
-            <w:pPr>
-              <w:widowControl w:val="0"/>
-              <w:pBdr>
-                <w:top w:val="nil"/>
-                <w:left w:val="nil"/>
-                <w:bottom w:val="nil"/>
-                <w:right w:val="nil"/>
-                <w:between w:val="nil"/>
-              </w:pBdr>
-              <w:spacing w:line="240" w:lineRule="auto"/>
-            </w:pPr>
-            <w:r>
-              <w:t>getCoordinates</w:t>
-            </w:r>
-          </w:p>
-        </w:tc>
-        <w:tc>
-          <w:tcPr>
-            <w:tcW w:w="2940" w:type="dxa"/>
-            <w:shd w:val="clear" w:color="auto" w:fill="auto"/>
-            <w:tcMar>
-              <w:top w:w="100" w:type="dxa"/>
-              <w:left w:w="100" w:type="dxa"/>
-              <w:bottom w:w="100" w:type="dxa"/>
-              <w:right w:w="100" w:type="dxa"/>
-            </w:tcMar>
-          </w:tcPr>
-          <w:p>
-            <w:pPr>
-              <w:widowControl w:val="0"/>
-              <w:pBdr>
-                <w:top w:val="nil"/>
-                <w:left w:val="nil"/>
-                <w:bottom w:val="nil"/>
-                <w:right w:val="nil"/>
-                <w:between w:val="nil"/>
-              </w:pBdr>
-              <w:spacing w:line="240" w:lineRule="auto"/>
-            </w:pPr>
-            <w:r>
-              <w:t>(authTokenTuple : AuthTokenTuple) : void</w:t>
-            </w:r>
-          </w:p>
-        </w:tc>
-        <w:tc>
-          <w:tcPr>
-            <w:tcW w:w="4545" w:type="dxa"/>
-            <w:shd w:val="clear" w:color="auto" w:fill="auto"/>
-            <w:tcMar>
-              <w:top w:w="100" w:type="dxa"/>
-              <w:left w:w="100" w:type="dxa"/>
-              <w:bottom w:w="100" w:type="dxa"/>
-              <w:right w:w="100" w:type="dxa"/>
-            </w:tcMar>
-          </w:tcPr>
-          <w:p>
-            <w:pPr>
-              <w:widowControl w:val="0"/>
-              <w:pBdr>
-                <w:top w:val="nil"/>
-                <w:left w:val="nil"/>
-                <w:bottom w:val="nil"/>
-                <w:right w:val="nil"/>
-                <w:between w:val="nil"/>
-              </w:pBdr>
-              <w:spacing w:line="240" w:lineRule="auto"/>
-            </w:pPr>
-            <w:r>
-              <w:t>Returns the coordinates of the spaceship.</w:t>
-            </w:r>
-          </w:p>
-        </w:tc>
-      </w:tr>
-      <w:tr>
-        <w:tc>
-          <w:tcPr>
-            <w:tcW w:w="1875" w:type="dxa"/>
-            <w:shd w:val="clear" w:color="auto" w:fill="auto"/>
-            <w:tcMar>
-              <w:top w:w="100" w:type="dxa"/>
-              <w:left w:w="100" w:type="dxa"/>
-              <w:bottom w:w="100" w:type="dxa"/>
-              <w:right w:w="100" w:type="dxa"/>
-            </w:tcMar>
-          </w:tcPr>
-          <w:p>
-            <w:pPr>
-              <w:widowControl w:val="0"/>
-              <w:pBdr>
-                <w:top w:val="nil"/>
-                <w:left w:val="nil"/>
-                <w:bottom w:val="nil"/>
-                <w:right w:val="nil"/>
-                <w:between w:val="nil"/>
-              </w:pBdr>
-              <w:spacing w:line="240" w:lineRule="auto"/>
-            </w:pPr>
-            <w:r>
-              <w:t>setCoordinates</w:t>
-            </w:r>
-          </w:p>
-        </w:tc>
-        <w:tc>
-          <w:tcPr>
-            <w:tcW w:w="2940" w:type="dxa"/>
-            <w:shd w:val="clear" w:color="auto" w:fill="auto"/>
-            <w:tcMar>
-              <w:top w:w="100" w:type="dxa"/>
-              <w:left w:w="100" w:type="dxa"/>
-              <w:bottom w:w="100" w:type="dxa"/>
-              <w:right w:w="100" w:type="dxa"/>
-            </w:tcMar>
-          </w:tcPr>
-          <w:p>
-            <w:pPr>
-              <w:widowControl w:val="0"/>
-              <w:pBdr>
-                <w:top w:val="nil"/>
-                <w:left w:val="nil"/>
-                <w:bottom w:val="nil"/>
-                <w:right w:val="nil"/>
-                <w:between w:val="nil"/>
-              </w:pBdr>
-              <w:spacing w:line="240" w:lineRule="auto"/>
-            </w:pPr>
-            <w:r>
-              <w:t>(coordinates : string, authTokenTuple : AuthTokenTuple) : void</w:t>
-            </w:r>
-          </w:p>
-        </w:tc>
-        <w:tc>
-          <w:tcPr>
-            <w:tcW w:w="4545" w:type="dxa"/>
-            <w:shd w:val="clear" w:color="auto" w:fill="auto"/>
-            <w:tcMar>
-              <w:top w:w="100" w:type="dxa"/>
-              <w:left w:w="100" w:type="dxa"/>
-              <w:bottom w:w="100" w:type="dxa"/>
-              <w:right w:w="100" w:type="dxa"/>
-            </w:tcMar>
-          </w:tcPr>
-          <w:p>
-            <w:pPr>
-              <w:widowControl w:val="0"/>
-              <w:pBdr>
-                <w:top w:val="nil"/>
-                <w:left w:val="nil"/>
-                <w:bottom w:val="nil"/>
-                <w:right w:val="nil"/>
-                <w:between w:val="nil"/>
-              </w:pBdr>
-              <w:spacing w:line="240" w:lineRule="auto"/>
-            </w:pPr>
-            <w:r>
-              <w:t xml:space="preserve">Sets the coordinates of the spaceship </w:t>
-            </w:r>
-            <w:r>
-              <w:t>to</w:t>
-            </w:r>
-            <w:r>
-              <w:t xml:space="preserve"> the given coordinates.</w:t>
-            </w:r>
-          </w:p>
-        </w:tc>
-      </w:tr>
-      <w:tr>
-        <w:tc>
-          <w:tcPr>
-            <w:tcW w:w="1875" w:type="dxa"/>
-            <w:shd w:val="clear" w:color="auto" w:fill="auto"/>
-            <w:tcMar>
-              <w:top w:w="100" w:type="dxa"/>
-              <w:left w:w="100" w:type="dxa"/>
-              <w:bottom w:w="100" w:type="dxa"/>
-              <w:right w:w="100" w:type="dxa"/>
-            </w:tcMar>
-          </w:tcPr>
-          <w:p>
-            <w:pPr>
-              <w:widowControl w:val="0"/>
-              <w:pBdr>
-                <w:top w:val="nil"/>
-                <w:left w:val="nil"/>
-                <w:bottom w:val="nil"/>
-                <w:right w:val="nil"/>
-                <w:between w:val="nil"/>
-              </w:pBdr>
-              <w:spacing w:line="240" w:lineRule="auto"/>
-            </w:pPr>
-            <w:r>
-              <w:t>getCurrentFlightId</w:t>
-            </w:r>
-          </w:p>
-        </w:tc>
-        <w:tc>
-          <w:tcPr>
-            <w:tcW w:w="2940" w:type="dxa"/>
-            <w:shd w:val="clear" w:color="auto" w:fill="auto"/>
-            <w:tcMar>
-              <w:top w:w="100" w:type="dxa"/>
-              <w:left w:w="100" w:type="dxa"/>
-              <w:bottom w:w="100" w:type="dxa"/>
-              <w:right w:w="100" w:type="dxa"/>
-            </w:tcMar>
-          </w:tcPr>
-          <w:p>
-            <w:pPr>
-              <w:widowControl w:val="0"/>
-              <w:pBdr>
-                <w:top w:val="nil"/>
-                <w:left w:val="nil"/>
-                <w:bottom w:val="nil"/>
-                <w:right w:val="nil"/>
-                <w:between w:val="nil"/>
-              </w:pBdr>
-              <w:spacing w:line="240" w:lineRule="auto"/>
-            </w:pPr>
-            <w:r>
-              <w:t>(authTokenTuple : AuthTokenTuple) : string</w:t>
-            </w:r>
-          </w:p>
-        </w:tc>
-        <w:tc>
-          <w:tcPr>
-            <w:tcW w:w="4545" w:type="dxa"/>
-            <w:shd w:val="clear" w:color="auto" w:fill="auto"/>
-            <w:tcMar>
-              <w:top w:w="100" w:type="dxa"/>
-              <w:left w:w="100" w:type="dxa"/>
-              <w:bottom w:w="100" w:type="dxa"/>
-              <w:right w:w="100" w:type="dxa"/>
-            </w:tcMar>
-          </w:tcPr>
-          <w:p>
-            <w:pPr>
-              <w:widowControl w:val="0"/>
-              <w:pBdr>
-                <w:top w:val="nil"/>
-                <w:left w:val="nil"/>
-                <w:bottom w:val="nil"/>
-                <w:right w:val="nil"/>
-                <w:between w:val="nil"/>
-              </w:pBdr>
-              <w:spacing w:line="240" w:lineRule="auto"/>
-            </w:pPr>
-            <w:r>
-              <w:t>Returns the id of the flight the spaceship is currently associated with.</w:t>
-            </w:r>
-          </w:p>
-        </w:tc>
-      </w:tr>
-      <w:tr>
-        <w:tc>
-          <w:tcPr>
-            <w:tcW w:w="1875" w:type="dxa"/>
-            <w:shd w:val="clear" w:color="auto" w:fill="auto"/>
-            <w:tcMar>
-              <w:top w:w="100" w:type="dxa"/>
-              <w:left w:w="100" w:type="dxa"/>
-              <w:bottom w:w="100" w:type="dxa"/>
-              <w:right w:w="100" w:type="dxa"/>
-            </w:tcMar>
-          </w:tcPr>
-          <w:p>
-            <w:pPr>
-              <w:widowControl w:val="0"/>
-              <w:pBdr>
-                <w:top w:val="nil"/>
-                <w:left w:val="nil"/>
-                <w:bottom w:val="nil"/>
-                <w:right w:val="nil"/>
-                <w:between w:val="nil"/>
-              </w:pBdr>
-              <w:spacing w:line="240" w:lineRule="auto"/>
-            </w:pPr>
-            <w:r>
-              <w:t>setCurrentFlightId</w:t>
-            </w:r>
-          </w:p>
-        </w:tc>
-        <w:tc>
-          <w:tcPr>
-            <w:tcW w:w="2940" w:type="dxa"/>
-            <w:shd w:val="clear" w:color="auto" w:fill="auto"/>
-            <w:tcMar>
-              <w:top w:w="100" w:type="dxa"/>
-              <w:left w:w="100" w:type="dxa"/>
-              <w:bottom w:w="100" w:type="dxa"/>
-              <w:right w:w="100" w:type="dxa"/>
-            </w:tcMar>
-          </w:tcPr>
-          <w:p>
-            <w:pPr>
-              <w:widowControl w:val="0"/>
-              <w:pBdr>
-                <w:top w:val="nil"/>
-                <w:left w:val="nil"/>
-                <w:bottom w:val="nil"/>
-                <w:right w:val="nil"/>
-                <w:between w:val="nil"/>
-              </w:pBdr>
-              <w:spacing w:line="240" w:lineRule="auto"/>
-            </w:pPr>
-            <w:r>
-              <w:t>(flightId : string, authTokenTuple : AuthTokenTuple) : void</w:t>
-            </w:r>
-          </w:p>
-        </w:tc>
-        <w:tc>
-          <w:tcPr>
-            <w:tcW w:w="4545" w:type="dxa"/>
-            <w:shd w:val="clear" w:color="auto" w:fill="auto"/>
-            <w:tcMar>
-              <w:top w:w="100" w:type="dxa"/>
-              <w:left w:w="100" w:type="dxa"/>
-              <w:bottom w:w="100" w:type="dxa"/>
-              <w:right w:w="100" w:type="dxa"/>
-            </w:tcMar>
-          </w:tcPr>
-          <w:p>
-            <w:pPr>
-              <w:widowControl w:val="0"/>
-              <w:pBdr>
-                <w:top w:val="nil"/>
-                <w:left w:val="nil"/>
-                <w:bottom w:val="nil"/>
-                <w:right w:val="nil"/>
-                <w:between w:val="nil"/>
-              </w:pBdr>
-              <w:spacing w:line="240" w:lineRule="auto"/>
-            </w:pPr>
-            <w:r>
-              <w:t xml:space="preserve">Sets the current flight id associated with the spaceship </w:t>
-            </w:r>
-            <w:r>
-              <w:t>to</w:t>
-            </w:r>
-            <w:r>
-              <w:t xml:space="preserve"> the given id.</w:t>
-            </w:r>
-          </w:p>
-        </w:tc>
-      </w:tr>
-      <w:tr>
-        <w:tc>
-          <w:tcPr>
-            <w:tcW w:w="1875" w:type="dxa"/>
-            <w:shd w:val="clear" w:color="auto" w:fill="auto"/>
-            <w:tcMar>
-              <w:top w:w="100" w:type="dxa"/>
-              <w:left w:w="100" w:type="dxa"/>
-              <w:bottom w:w="100" w:type="dxa"/>
-              <w:right w:w="100" w:type="dxa"/>
-            </w:tcMar>
-          </w:tcPr>
-          <w:p>
-            <w:pPr>
-              <w:widowControl w:val="0"/>
-              <w:pBdr>
-                <w:top w:val="nil"/>
-                <w:left w:val="nil"/>
-                <w:bottom w:val="nil"/>
-                <w:right w:val="nil"/>
-                <w:between w:val="nil"/>
-              </w:pBdr>
-              <w:spacing w:line="240" w:lineRule="auto"/>
-            </w:pPr>
-            <w:r>
-              <w:t>addPassengerId</w:t>
-            </w:r>
-          </w:p>
-        </w:tc>
-        <w:tc>
-          <w:tcPr>
-            <w:tcW w:w="2940" w:type="dxa"/>
-            <w:shd w:val="clear" w:color="auto" w:fill="auto"/>
-            <w:tcMar>
-              <w:top w:w="100" w:type="dxa"/>
-              <w:left w:w="100" w:type="dxa"/>
-              <w:bottom w:w="100" w:type="dxa"/>
-              <w:right w:w="100" w:type="dxa"/>
-            </w:tcMar>
-          </w:tcPr>
-          <w:p>
-            <w:pPr>
-              <w:widowControl w:val="0"/>
-              <w:pBdr>
-                <w:top w:val="nil"/>
-                <w:left w:val="nil"/>
-                <w:bottom w:val="nil"/>
-                <w:right w:val="nil"/>
-                <w:between w:val="nil"/>
-              </w:pBdr>
-              <w:spacing w:line="240" w:lineRule="auto"/>
-            </w:pPr>
-            <w:r>
-              <w:t>(passengerId : string, authTokenTuple : AuthTokenTuple) : void</w:t>
-            </w:r>
-          </w:p>
-        </w:tc>
-        <w:tc>
-          <w:tcPr>
-            <w:tcW w:w="4545" w:type="dxa"/>
-            <w:shd w:val="clear" w:color="auto" w:fill="auto"/>
-            <w:tcMar>
-              <w:top w:w="100" w:type="dxa"/>
-              <w:left w:w="100" w:type="dxa"/>
-              <w:bottom w:w="100" w:type="dxa"/>
-              <w:right w:w="100" w:type="dxa"/>
-            </w:tcMar>
-          </w:tcPr>
-          <w:p>
-            <w:pPr>
-              <w:widowControl w:val="0"/>
-              <w:pBdr>
-                <w:top w:val="nil"/>
-                <w:left w:val="nil"/>
-                <w:bottom w:val="nil"/>
-                <w:right w:val="nil"/>
-                <w:between w:val="nil"/>
-              </w:pBdr>
-              <w:spacing w:line="240" w:lineRule="auto"/>
-            </w:pPr>
-            <w:r>
               <w:t>Adds the give</w:t>
             </w:r>
             <w:r>
@@ -9753,6 +8244,8 @@
             </w:r>
           </w:p>
         </w:tc>
+        <w:bookmarkStart w:id="7" w:name="_GoBack"/>
+        <w:bookmarkEnd w:id="7"/>
       </w:tr>
     </w:tbl>
     <w:p>
@@ -9840,7 +8333,6 @@
               <w:rPr>
                 <w:b/>
               </w:rPr>
-              <w:lastRenderedPageBreak/>
               <w:t>Property Name</w:t>
             </w:r>
           </w:p>
@@ -10713,6 +9205,7 @@
               <w:spacing w:line="240" w:lineRule="auto"/>
             </w:pPr>
             <w:r>
+              <w:lastRenderedPageBreak/>
               <w:t>currentSpeed</w:t>
             </w:r>
           </w:p>
@@ -12051,6 +10544,7 @@
         <w:rPr>
           <w:iCs/>
         </w:rPr>
+        <w:lastRenderedPageBreak/>
         <w:t xml:space="preserve">The Passenger class is nested in </w:t>
       </w:r>
       <w:r>
@@ -14211,11 +12705,7 @@
               <w:t xml:space="preserve">The team type. Types can be </w:t>
             </w:r>
             <w:r>
-              <w:t xml:space="preserve">operations, </w:t>
-            </w:r>
-            <w:r>
-              <w:lastRenderedPageBreak/>
-              <w:t xml:space="preserve">flight crew, passenger, </w:t>
+              <w:t xml:space="preserve">operations, flight crew, passenger, </w:t>
             </w:r>
             <w:r>
               <w:t xml:space="preserve">or </w:t>
@@ -14800,6 +13290,7 @@
               <w:rPr>
                 <w:b/>
               </w:rPr>
+              <w:lastRenderedPageBreak/>
               <w:t>Method Name</w:t>
             </w:r>
           </w:p>
@@ -15644,7 +14135,6 @@
           <w:b/>
           <w:i/>
         </w:rPr>
-        <w:lastRenderedPageBreak/>
         <w:t>Properties</w:t>
       </w:r>
     </w:p>
@@ -17166,7 +15656,6 @@
               <w:rPr>
                 <w:b/>
               </w:rPr>
-              <w:lastRenderedPageBreak/>
               <w:t>Property Name</w:t>
             </w:r>
           </w:p>
@@ -17723,7 +16212,11 @@
               <w:t>Device</w:t>
             </w:r>
             <w:r>
-              <w:t xml:space="preserve"> : Spaceship, simulatedEvent : string) : string[]</w:t>
+              <w:t xml:space="preserve"> : Spaceship, </w:t>
+            </w:r>
+            <w:r>
+              <w:lastRenderedPageBreak/>
+              <w:t>simulatedEvent : string) : string[]</w:t>
             </w:r>
           </w:p>
         </w:tc>
@@ -17751,7 +16244,12 @@
               <w:spacing w:line="240" w:lineRule="auto"/>
             </w:pPr>
             <w:r>
-              <w:t>Used by the Resource Management Service in the creation/simulation of events for interfacing with spaceships.</w:t>
+              <w:lastRenderedPageBreak/>
+              <w:t xml:space="preserve">Used by the Resource Management Service </w:t>
+            </w:r>
+            <w:r>
+              <w:lastRenderedPageBreak/>
+              <w:t>in the creation/simulation of events for interfacing with spaceships.</w:t>
             </w:r>
           </w:p>
         </w:tc>
@@ -18602,11 +17100,7 @@
               <w:spacing w:line="240" w:lineRule="auto"/>
             </w:pPr>
             <w:r>
-              <w:t xml:space="preserve">The status of the system. Statuse values </w:t>
-            </w:r>
-            <w:r>
-              <w:lastRenderedPageBreak/>
-              <w:t>can be up</w:t>
+              <w:t>The status of the system. Statuse values can be up</w:t>
             </w:r>
             <w:r>
               <w:t xml:space="preserve"> (online)</w:t>
@@ -18648,7 +17142,6 @@
               <w:spacing w:line="240" w:lineRule="auto"/>
             </w:pPr>
             <w:r>
-              <w:lastRenderedPageBreak/>
               <w:t>upTime</w:t>
             </w:r>
           </w:p>
@@ -19070,6 +17563,7 @@
               <w:spacing w:line="240" w:lineRule="auto"/>
             </w:pPr>
             <w:r>
+              <w:lastRenderedPageBreak/>
               <w:t>ledger</w:t>
             </w:r>
           </w:p>
@@ -19351,8 +17845,8 @@
           <w:between w:val="nil"/>
         </w:pBdr>
       </w:pPr>
-      <w:bookmarkStart w:id="7" w:name="_optw7aost9oe" w:colFirst="0" w:colLast="0"/>
-      <w:bookmarkEnd w:id="7"/>
+      <w:bookmarkStart w:id="8" w:name="_optw7aost9oe" w:colFirst="0" w:colLast="0"/>
+      <w:bookmarkEnd w:id="8"/>
       <w:r>
         <w:t>Implementation Details</w:t>
       </w:r>
@@ -19552,13 +18046,31 @@
         <w:rPr>
           <w:iCs/>
         </w:rPr>
+        <w:t xml:space="preserve"> (Passenger is a Customer Service class defined later in this document)</w:t>
+      </w:r>
+      <w:r>
+        <w:rPr>
+          <w:iCs/>
+        </w:rPr>
         <w:t>.</w:t>
       </w:r>
       <w:r>
         <w:rPr>
           <w:iCs/>
         </w:rPr>
-        <w:t xml:space="preserve"> In addition, the other Spaceship attributes of capacity, crewCapacity, and currentFlightId should also prove useful as well as the EntitiesVisitor.</w:t>
+        <w:t xml:space="preserve"> In addition, the other Spaceship attributes of capacity, crewCapacity, and currentFlightId</w:t>
+      </w:r>
+      <w:r>
+        <w:rPr>
+          <w:iCs/>
+        </w:rPr>
+        <w:t xml:space="preserve"> (Flight is a class in Customer Service that is defined later in this document)</w:t>
+      </w:r>
+      <w:r>
+        <w:rPr>
+          <w:iCs/>
+        </w:rPr>
+        <w:t xml:space="preserve"> should also prove useful as well as the EntitiesVisitor.</w:t>
       </w:r>
     </w:p>
     <w:p>
@@ -19575,8 +18087,8 @@
           <w:between w:val="nil"/>
         </w:pBdr>
       </w:pPr>
-      <w:bookmarkStart w:id="8" w:name="_arb4y2e5dv9o" w:colFirst="0" w:colLast="0"/>
-      <w:bookmarkEnd w:id="8"/>
+      <w:bookmarkStart w:id="9" w:name="_arb4y2e5dv9o" w:colFirst="0" w:colLast="0"/>
+      <w:bookmarkEnd w:id="9"/>
       <w:r>
         <w:t>Exception Handling</w:t>
       </w:r>
@@ -19595,35 +18107,28 @@
           <w:iCs/>
         </w:rPr>
       </w:pPr>
-      <w:bookmarkStart w:id="9" w:name="_jl42ber7yz87" w:colFirst="0" w:colLast="0"/>
-      <w:bookmarkEnd w:id="9"/>
-    </w:p>
-    <w:p>
-      <w:pPr>
-        <w:widowControl w:val="0"/>
-        <w:pBdr>
-          <w:top w:val="nil"/>
-          <w:left w:val="nil"/>
-          <w:bottom w:val="nil"/>
-          <w:right w:val="nil"/>
-          <w:between w:val="nil"/>
-        </w:pBdr>
-        <w:rPr>
-          <w:iCs/>
-        </w:rPr>
-      </w:pPr>
-      <w:r>
-        <w:rPr>
-          <w:iCs/>
-        </w:rPr>
-        <w:t xml:space="preserve">To satisfy requirements and also for practicality, usability and good design, the following </w:t>
-      </w:r>
-      <w:r>
-        <w:rPr>
-          <w:iCs/>
-        </w:rPr>
-        <w:lastRenderedPageBreak/>
-        <w:t>scenarios should be considered for exception handling:</w:t>
+      <w:bookmarkStart w:id="10" w:name="_jl42ber7yz87" w:colFirst="0" w:colLast="0"/>
+      <w:bookmarkEnd w:id="10"/>
+    </w:p>
+    <w:p>
+      <w:pPr>
+        <w:widowControl w:val="0"/>
+        <w:pBdr>
+          <w:top w:val="nil"/>
+          <w:left w:val="nil"/>
+          <w:bottom w:val="nil"/>
+          <w:right w:val="nil"/>
+          <w:between w:val="nil"/>
+        </w:pBdr>
+        <w:rPr>
+          <w:iCs/>
+        </w:rPr>
+      </w:pPr>
+      <w:r>
+        <w:rPr>
+          <w:iCs/>
+        </w:rPr>
+        <w:t>To satisfy requirements and also for practicality, usability and good design, the following scenarios should be considered for exception handling:</w:t>
       </w:r>
     </w:p>
     <w:p>
@@ -19831,7 +18336,11 @@
         <w:t>parsing</w:t>
       </w:r>
       <w:r>
-        <w:t xml:space="preserve"> the script language </w:t>
+        <w:t xml:space="preserve"> the script </w:t>
+      </w:r>
+      <w:r>
+        <w:lastRenderedPageBreak/>
+        <w:t xml:space="preserve">language </w:t>
       </w:r>
       <w:r>
         <w:t xml:space="preserve">and running the </w:t>
@@ -19872,8 +18381,8 @@
           <w:between w:val="nil"/>
         </w:pBdr>
       </w:pPr>
-      <w:bookmarkStart w:id="10" w:name="_8h9zlvxe89as" w:colFirst="0" w:colLast="0"/>
-      <w:bookmarkEnd w:id="10"/>
+      <w:bookmarkStart w:id="11" w:name="_8h9zlvxe89as" w:colFirst="0" w:colLast="0"/>
+      <w:bookmarkEnd w:id="11"/>
       <w:r>
         <w:t>Risks</w:t>
       </w:r>
@@ -20155,191 +18664,6 @@
         <w:rPr>
           <w:iCs/>
         </w:rPr>
-      </w:pPr>
-    </w:p>
-    <w:p>
-      <w:pPr>
-        <w:widowControl w:val="0"/>
-        <w:pBdr>
-          <w:top w:val="nil"/>
-          <w:left w:val="nil"/>
-          <w:bottom w:val="nil"/>
-          <w:right w:val="nil"/>
-          <w:between w:val="nil"/>
-        </w:pBdr>
-        <w:rPr>
-          <w:iCs/>
-        </w:rPr>
-      </w:pPr>
-    </w:p>
-    <w:p>
-      <w:pPr>
-        <w:pStyle w:val="ListParagraph"/>
-        <w:widowControl w:val="0"/>
-        <w:numPr>
-          <w:ilvl w:val="0"/>
-          <w:numId w:val="4"/>
-        </w:numPr>
-        <w:pBdr>
-          <w:top w:val="nil"/>
-          <w:left w:val="nil"/>
-          <w:bottom w:val="nil"/>
-          <w:right w:val="nil"/>
-          <w:between w:val="nil"/>
-        </w:pBdr>
-        <w:rPr>
-          <w:iCs/>
-        </w:rPr>
-      </w:pPr>
-      <w:r>
-        <w:rPr>
-          <w:iCs/>
-        </w:rPr>
-        <w:t>Improperly naming variables (not using unique id’s / improper name space practices could corrupt the integrity of your data)</w:t>
-      </w:r>
-      <w:r>
-        <w:rPr>
-          <w:iCs/>
-        </w:rPr>
-        <w:t>?</w:t>
-      </w:r>
-    </w:p>
-    <w:p>
-      <w:pPr>
-        <w:pStyle w:val="ListParagraph"/>
-        <w:widowControl w:val="0"/>
-        <w:numPr>
-          <w:ilvl w:val="0"/>
-          <w:numId w:val="4"/>
-        </w:numPr>
-        <w:pBdr>
-          <w:top w:val="nil"/>
-          <w:left w:val="nil"/>
-          <w:bottom w:val="nil"/>
-          <w:right w:val="nil"/>
-          <w:between w:val="nil"/>
-        </w:pBdr>
-        <w:rPr>
-          <w:iCs/>
-        </w:rPr>
-      </w:pPr>
-      <w:r>
-        <w:rPr>
-          <w:iCs/>
-        </w:rPr>
-        <w:t>Might not integrate well with other modules</w:t>
-      </w:r>
-      <w:r>
-        <w:rPr>
-          <w:iCs/>
-        </w:rPr>
-        <w:t>?</w:t>
-      </w:r>
-      <w:r>
-        <w:rPr>
-          <w:iCs/>
-        </w:rPr>
-        <w:t xml:space="preserve"> The interface may need to be extended.</w:t>
-      </w:r>
-      <w:r>
-        <w:rPr>
-          <w:iCs/>
-        </w:rPr>
-        <w:t xml:space="preserve"> There may have been vagueness in areas of the requirements.</w:t>
-      </w:r>
-    </w:p>
-    <w:p>
-      <w:pPr>
-        <w:pStyle w:val="ListParagraph"/>
-        <w:widowControl w:val="0"/>
-        <w:numPr>
-          <w:ilvl w:val="0"/>
-          <w:numId w:val="4"/>
-        </w:numPr>
-        <w:pBdr>
-          <w:top w:val="nil"/>
-          <w:left w:val="nil"/>
-          <w:bottom w:val="nil"/>
-          <w:right w:val="nil"/>
-          <w:between w:val="nil"/>
-        </w:pBdr>
-        <w:rPr>
-          <w:iCs/>
-        </w:rPr>
-      </w:pPr>
-      <w:r>
-        <w:rPr>
-          <w:iCs/>
-        </w:rPr>
-        <w:t>Programming language</w:t>
-      </w:r>
-      <w:r>
-        <w:rPr>
-          <w:iCs/>
-        </w:rPr>
-        <w:t xml:space="preserve"> limitations?</w:t>
-      </w:r>
-    </w:p>
-    <w:p>
-      <w:pPr>
-        <w:pStyle w:val="ListParagraph"/>
-        <w:widowControl w:val="0"/>
-        <w:numPr>
-          <w:ilvl w:val="0"/>
-          <w:numId w:val="4"/>
-        </w:numPr>
-        <w:pBdr>
-          <w:top w:val="nil"/>
-          <w:left w:val="nil"/>
-          <w:bottom w:val="nil"/>
-          <w:right w:val="nil"/>
-          <w:between w:val="nil"/>
-        </w:pBdr>
-        <w:rPr>
-          <w:iCs/>
-        </w:rPr>
-      </w:pPr>
-      <w:r>
-        <w:rPr>
-          <w:iCs/>
-        </w:rPr>
-        <w:t>Customer may change strategy</w:t>
-      </w:r>
-      <w:r>
-        <w:rPr>
-          <w:iCs/>
-        </w:rPr>
-        <w:t xml:space="preserve">, </w:t>
-      </w:r>
-      <w:r>
-        <w:rPr>
-          <w:iCs/>
-        </w:rPr>
-        <w:t>priorit</w:t>
-      </w:r>
-      <w:r>
-        <w:rPr>
-          <w:iCs/>
-        </w:rPr>
-        <w:t>ies, or scope of project</w:t>
-      </w:r>
-      <w:r>
-        <w:rPr>
-          <w:iCs/>
-        </w:rPr>
-        <w:t>?</w:t>
-      </w:r>
-    </w:p>
-    <w:p>
-      <w:pPr>
-        <w:widowControl w:val="0"/>
-        <w:pBdr>
-          <w:top w:val="nil"/>
-          <w:left w:val="nil"/>
-          <w:bottom w:val="nil"/>
-          <w:right w:val="nil"/>
-          <w:between w:val="nil"/>
-        </w:pBdr>
       </w:pPr>
     </w:p>
     <w:p>
@@ -20360,7 +18684,6 @@
         <w:rPr>
           <w:iCs/>
         </w:rPr>
-        <w:lastRenderedPageBreak/>
         <w:t>ISTS Customer Service</w:t>
       </w:r>
       <w:r>
@@ -20720,6 +19043,7 @@
         </w:pBdr>
       </w:pPr>
       <w:r>
+        <w:lastRenderedPageBreak/>
         <w:t>Requirements</w:t>
       </w:r>
     </w:p>
@@ -21409,7 +19733,7 @@
                     <pic:cNvPicPr/>
                   </pic:nvPicPr>
                   <pic:blipFill>
-                    <a:blip r:embed="rId11">
+                    <a:blip r:embed="rId10">
                       <a:extLst>
                         <a:ext uri="{28A0092B-C50C-407E-A947-70E740481C1C}">
                           <a14:useLocalDpi xmlns:a14="http://schemas.microsoft.com/office/drawing/2010/main" val="0"/>
@@ -22764,7 +21088,13 @@
         <w:t xml:space="preserve">This section explains how the Customer Service will be implemented. </w:t>
       </w:r>
       <w:r>
-        <w:t xml:space="preserve">Of note is that the </w:t>
+        <w:t>Of note</w:t>
+      </w:r>
+      <w:r>
+        <w:t xml:space="preserve"> while reading this section</w:t>
+      </w:r>
+      <w:r>
+        <w:t xml:space="preserve"> is that the </w:t>
       </w:r>
       <w:r>
         <w:t>Customer</w:t>
@@ -22800,7 +21130,19 @@
         <w:t>.</w:t>
       </w:r>
       <w:r>
-        <w:t xml:space="preserve"> This is expanded upon in the following class diagram and class dictionary.</w:t>
+        <w:t xml:space="preserve"> This is expanded upon </w:t>
+      </w:r>
+      <w:r>
+        <w:t xml:space="preserve">the </w:t>
+      </w:r>
+      <w:r>
+        <w:t>class diagram and class dictionary</w:t>
+      </w:r>
+      <w:r>
+        <w:t xml:space="preserve"> that follow</w:t>
+      </w:r>
+      <w:r>
+        <w:t>.</w:t>
       </w:r>
       <w:r>
         <w:t xml:space="preserve"> </w:t>
@@ -22827,7 +21169,7 @@
         <w:lastRenderedPageBreak/>
         <w:t>[</w:t>
       </w:r>
-      <w:hyperlink r:id="rId12" w:history="1">
+      <w:hyperlink r:id="rId11" w:history="1">
         <w:r>
           <w:rPr>
             <w:rStyle w:val="Hyperlink"/>
@@ -23670,7 +22012,6 @@
               <w:spacing w:line="240" w:lineRule="auto"/>
             </w:pPr>
             <w:r>
-              <w:lastRenderedPageBreak/>
               <w:t>getIpnsKeyName</w:t>
             </w:r>
           </w:p>
@@ -25355,7 +23696,6 @@
               <w:spacing w:line="240" w:lineRule="auto"/>
             </w:pPr>
             <w:r>
-              <w:lastRenderedPageBreak/>
               <w:t>getWelcomePackages</w:t>
             </w:r>
           </w:p>
@@ -26235,7 +24575,6 @@
               <w:spacing w:line="240" w:lineRule="auto"/>
             </w:pPr>
             <w:r>
-              <w:lastRenderedPageBreak/>
               <w:t>defineFeedback</w:t>
             </w:r>
           </w:p>
@@ -28451,7 +26790,6 @@
               <w:spacing w:line="240" w:lineRule="auto"/>
             </w:pPr>
             <w:r>
-              <w:lastRenderedPageBreak/>
               <w:t>passengers</w:t>
             </w:r>
           </w:p>
@@ -42613,8 +40951,39 @@
       <w:r>
         <w:t xml:space="preserve"> would indicate that that particular video recording belongs to passenger “passenger 1”.</w:t>
       </w:r>
-      <w:bookmarkStart w:id="11" w:name="_GoBack"/>
-      <w:bookmarkEnd w:id="11"/>
+    </w:p>
+    <w:p>
+      <w:pPr>
+        <w:widowControl w:val="0"/>
+        <w:pBdr>
+          <w:top w:val="nil"/>
+          <w:left w:val="nil"/>
+          <w:bottom w:val="nil"/>
+          <w:right w:val="nil"/>
+          <w:between w:val="nil"/>
+        </w:pBdr>
+      </w:pPr>
+    </w:p>
+    <w:p>
+      <w:pPr>
+        <w:widowControl w:val="0"/>
+        <w:pBdr>
+          <w:top w:val="nil"/>
+          <w:left w:val="nil"/>
+          <w:bottom w:val="nil"/>
+          <w:right w:val="nil"/>
+          <w:between w:val="nil"/>
+        </w:pBdr>
+      </w:pPr>
+      <w:r>
+        <w:t>The timing of when the Customer Service moves data to and from the IPFS should also be carefully considered. For instan</w:t>
+      </w:r>
+      <w:r>
+        <w:t>ce</w:t>
+      </w:r>
+      <w:r>
+        <w:t xml:space="preserve">, flight bookings and passenger registrations could be automatically uploaded to the IPFS after they’re created as they are of relative importance. It would also be a good idea to download the latest state of the remote IPFS data to a user’s local memory when they sign in to the Customer Service portal after a period of inactivity.  </w:t>
+      </w:r>
     </w:p>
     <w:p>
       <w:pPr>
@@ -42649,13 +41018,73 @@
         <w:t xml:space="preserve"> depend</w:t>
       </w:r>
       <w:r>
+        <w:t>en</w:t>
+      </w:r>
+      <w:r>
         <w:t>cies</w:t>
       </w:r>
       <w:r>
         <w:t xml:space="preserve"> on other components in the ISTS. </w:t>
       </w:r>
       <w:r>
-        <w:t>Consider the following sequence diagram for booking flights…</w:t>
+        <w:t>For example,</w:t>
+      </w:r>
+      <w:r>
+        <w:t xml:space="preserve"> </w:t>
+      </w:r>
+      <w:r>
+        <w:t xml:space="preserve">consider </w:t>
+      </w:r>
+      <w:r>
+        <w:t>the following sequence diagram for booking fligh</w:t>
+      </w:r>
+      <w:r>
+        <w:t>ts:</w:t>
+      </w:r>
+    </w:p>
+    <w:p>
+      <w:pPr>
+        <w:widowControl w:val="0"/>
+        <w:pBdr>
+          <w:top w:val="nil"/>
+          <w:left w:val="nil"/>
+          <w:bottom w:val="nil"/>
+          <w:right w:val="nil"/>
+          <w:between w:val="nil"/>
+        </w:pBdr>
+      </w:pPr>
+    </w:p>
+    <w:p>
+      <w:pPr>
+        <w:widowControl w:val="0"/>
+        <w:pBdr>
+          <w:top w:val="nil"/>
+          <w:left w:val="nil"/>
+          <w:bottom w:val="nil"/>
+          <w:right w:val="nil"/>
+          <w:between w:val="nil"/>
+        </w:pBdr>
+      </w:pPr>
+      <w:r>
+        <w:rPr>
+          <w:highlight w:val="yellow"/>
+        </w:rPr>
+        <w:t>Sequence diagram goes here.</w:t>
+      </w:r>
+    </w:p>
+    <w:p>
+      <w:pPr>
+        <w:widowControl w:val="0"/>
+        <w:pBdr>
+          <w:top w:val="nil"/>
+          <w:left w:val="nil"/>
+          <w:bottom w:val="nil"/>
+          <w:right w:val="nil"/>
+          <w:between w:val="nil"/>
+        </w:pBdr>
+      </w:pPr>
+      <w:r>
+        <w:t>Caption:</w:t>
       </w:r>
     </w:p>
     <w:p>
@@ -42686,181 +41115,30 @@
           <w:right w:val="nil"/>
           <w:between w:val="nil"/>
         </w:pBdr>
-      </w:pPr>
-      <w:r>
         <w:rPr>
           <w:i/>
         </w:rPr>
-        <w:t xml:space="preserve">Provide details on your exception handling.  What types of exceptions are expected and how are they handled by the design?  Describe your exception classes and their properties. </w:t>
-      </w:r>
-    </w:p>
-    <w:p>
-      <w:pPr>
-        <w:pStyle w:val="Heading1"/>
-        <w:keepNext w:val="0"/>
-        <w:keepLines w:val="0"/>
-        <w:widowControl w:val="0"/>
-        <w:pBdr>
-          <w:top w:val="nil"/>
-          <w:left w:val="nil"/>
-          <w:bottom w:val="nil"/>
-          <w:right w:val="nil"/>
-          <w:between w:val="nil"/>
-        </w:pBdr>
-      </w:pPr>
-      <w:r>
-        <w:t>Testing</w:t>
-      </w:r>
-    </w:p>
-    <w:p>
-      <w:pPr>
-        <w:widowControl w:val="0"/>
-        <w:pBdr>
-          <w:top w:val="nil"/>
-          <w:left w:val="nil"/>
-          <w:bottom w:val="nil"/>
-          <w:right w:val="nil"/>
-          <w:between w:val="nil"/>
-        </w:pBdr>
-        <w:rPr>
-          <w:i/>
-        </w:rPr>
-      </w:pPr>
-      <w:r>
-        <w:rPr>
-          <w:i/>
-        </w:rPr>
-        <w:t>Provide a testing strategy for testing the component.</w:t>
-      </w:r>
-    </w:p>
-    <w:p>
-      <w:pPr>
-        <w:widowControl w:val="0"/>
-        <w:numPr>
-          <w:ilvl w:val="0"/>
-          <w:numId w:val="3"/>
-        </w:numPr>
-        <w:pBdr>
-          <w:top w:val="nil"/>
-          <w:left w:val="nil"/>
-          <w:bottom w:val="nil"/>
-          <w:right w:val="nil"/>
-          <w:between w:val="nil"/>
-        </w:pBdr>
-        <w:rPr>
-          <w:i/>
-        </w:rPr>
-      </w:pPr>
-      <w:r>
-        <w:rPr>
-          <w:i/>
-        </w:rPr>
-        <w:t>Functional</w:t>
-      </w:r>
-    </w:p>
-    <w:p>
-      <w:pPr>
-        <w:widowControl w:val="0"/>
-        <w:numPr>
-          <w:ilvl w:val="0"/>
-          <w:numId w:val="3"/>
-        </w:numPr>
-        <w:pBdr>
-          <w:top w:val="nil"/>
-          <w:left w:val="nil"/>
-          <w:bottom w:val="nil"/>
-          <w:right w:val="nil"/>
-          <w:between w:val="nil"/>
-        </w:pBdr>
-        <w:rPr>
-          <w:i/>
-        </w:rPr>
-      </w:pPr>
-      <w:r>
-        <w:rPr>
-          <w:i/>
-        </w:rPr>
-        <w:t>Performance</w:t>
-      </w:r>
-    </w:p>
-    <w:p>
-      <w:pPr>
-        <w:widowControl w:val="0"/>
-        <w:numPr>
-          <w:ilvl w:val="0"/>
-          <w:numId w:val="3"/>
-        </w:numPr>
-        <w:pBdr>
-          <w:top w:val="nil"/>
-          <w:left w:val="nil"/>
-          <w:bottom w:val="nil"/>
-          <w:right w:val="nil"/>
-          <w:between w:val="nil"/>
-        </w:pBdr>
-      </w:pPr>
-      <w:r>
-        <w:rPr>
-          <w:i/>
-        </w:rPr>
-        <w:t xml:space="preserve">Regression </w:t>
-      </w:r>
-      <w:r>
-        <w:t xml:space="preserve"> </w:t>
-      </w:r>
-    </w:p>
-    <w:p>
-      <w:pPr>
-        <w:widowControl w:val="0"/>
-        <w:numPr>
-          <w:ilvl w:val="0"/>
-          <w:numId w:val="3"/>
-        </w:numPr>
-        <w:pBdr>
-          <w:top w:val="nil"/>
-          <w:left w:val="nil"/>
-          <w:bottom w:val="nil"/>
-          <w:right w:val="nil"/>
-          <w:between w:val="nil"/>
-        </w:pBdr>
-        <w:rPr>
-          <w:i/>
-        </w:rPr>
-      </w:pPr>
-      <w:r>
-        <w:rPr>
-          <w:i/>
-        </w:rPr>
-        <w:t>Exception Handling</w:t>
-      </w:r>
-    </w:p>
-    <w:p>
-      <w:pPr>
-        <w:widowControl w:val="0"/>
-        <w:pBdr>
-          <w:top w:val="nil"/>
-          <w:left w:val="nil"/>
-          <w:bottom w:val="nil"/>
-          <w:right w:val="nil"/>
-          <w:between w:val="nil"/>
-        </w:pBdr>
-      </w:pPr>
-    </w:p>
-    <w:p>
-      <w:pPr>
-        <w:pStyle w:val="Heading1"/>
-        <w:keepNext w:val="0"/>
-        <w:keepLines w:val="0"/>
-        <w:widowControl w:val="0"/>
-        <w:pBdr>
-          <w:top w:val="nil"/>
-          <w:left w:val="nil"/>
-          <w:bottom w:val="nil"/>
-          <w:right w:val="nil"/>
-          <w:between w:val="nil"/>
-        </w:pBdr>
-      </w:pPr>
-      <w:r>
-        <w:t>Risks</w:t>
+      </w:pPr>
+    </w:p>
+    <w:p>
+      <w:pPr>
+        <w:widowControl w:val="0"/>
+        <w:pBdr>
+          <w:top w:val="nil"/>
+          <w:left w:val="nil"/>
+          <w:bottom w:val="nil"/>
+          <w:right w:val="nil"/>
+          <w:between w:val="nil"/>
+        </w:pBdr>
+        <w:rPr>
+          <w:iCs/>
+        </w:rPr>
+      </w:pPr>
+      <w:r>
+        <w:rPr>
+          <w:iCs/>
+        </w:rPr>
+        <w:t>To satisfy requirements and also for practicality, usability and good design, the following scenarios should be considered for exception handling:</w:t>
       </w:r>
     </w:p>
     <w:p>
@@ -42886,79 +41164,7 @@
         <w:rPr>
           <w:iCs/>
         </w:rPr>
-        <w:t xml:space="preserve">The in-memory implementation makes the system prone to losing the state of the </w:t>
-      </w:r>
-      <w:r>
-        <w:rPr>
-          <w:iCs/>
-        </w:rPr>
-        <w:t>flights</w:t>
-      </w:r>
-      <w:r>
-        <w:rPr>
-          <w:iCs/>
-        </w:rPr>
-        <w:t>, passenger accounts, flight bookings, and points of interest</w:t>
-      </w:r>
-      <w:r>
-        <w:rPr>
-          <w:iCs/>
-        </w:rPr>
-        <w:t xml:space="preserve">. It is not </w:t>
-      </w:r>
-      <w:r>
-        <w:rPr>
-          <w:iCs/>
-        </w:rPr>
-        <w:t>mentioned in the requirements</w:t>
-      </w:r>
-      <w:r>
-        <w:rPr>
-          <w:iCs/>
-        </w:rPr>
-        <w:t xml:space="preserve"> but perhaps the implementation can be updated to make use of the IPFS</w:t>
-      </w:r>
-      <w:r>
-        <w:rPr>
-          <w:iCs/>
-        </w:rPr>
-        <w:t xml:space="preserve"> for </w:t>
-      </w:r>
-      <w:r>
-        <w:rPr>
-          <w:iCs/>
-        </w:rPr>
-        <w:t>these</w:t>
-      </w:r>
-      <w:r>
-        <w:rPr>
-          <w:iCs/>
-        </w:rPr>
-        <w:t xml:space="preserve"> like </w:t>
-      </w:r>
-      <w:r>
-        <w:rPr>
-          <w:iCs/>
-        </w:rPr>
-        <w:t>it does</w:t>
-      </w:r>
-      <w:r>
-        <w:rPr>
-          <w:iCs/>
-        </w:rPr>
-        <w:t xml:space="preserve"> for</w:t>
-      </w:r>
-      <w:r>
-        <w:rPr>
-          <w:iCs/>
-        </w:rPr>
-        <w:t xml:space="preserve"> the other objects for</w:t>
-      </w:r>
-      <w:r>
-        <w:rPr>
-          <w:iCs/>
-        </w:rPr>
-        <w:t xml:space="preserve"> long-term storage.</w:t>
+        <w:t>If trying to book more passengers on a flight than there is capacity for.</w:t>
       </w:r>
     </w:p>
     <w:p>
@@ -42984,19 +41190,7 @@
         <w:rPr>
           <w:iCs/>
         </w:rPr>
-        <w:t xml:space="preserve">Hackers may try to access resources such as sending </w:t>
-      </w:r>
-      <w:r>
-        <w:rPr>
-          <w:iCs/>
-        </w:rPr>
-        <w:t>update action</w:t>
-      </w:r>
-      <w:r>
-        <w:rPr>
-          <w:iCs/>
-        </w:rPr>
-        <w:t>s to the spaceship.</w:t>
+        <w:t>If the passenger has insufficient funds for booking a flight.</w:t>
       </w:r>
     </w:p>
     <w:p>
@@ -43022,7 +41216,7 @@
         <w:rPr>
           <w:iCs/>
         </w:rPr>
-        <w:t>Keeping the Customer Service logged in perpetually</w:t>
+        <w:t>If there is a time conflict such that the user tries to book flights whose duration times overlap.</w:t>
       </w:r>
     </w:p>
     <w:p>
@@ -43048,7 +41242,7 @@
         <w:rPr>
           <w:iCs/>
         </w:rPr>
-        <w:t>IPFS needs to be set up to be functional</w:t>
+        <w:t>When objects are queried for that do not exist or can’t be found.</w:t>
       </w:r>
     </w:p>
     <w:p>
@@ -43074,13 +41268,335 @@
         <w:rPr>
           <w:iCs/>
         </w:rPr>
-        <w:t xml:space="preserve">Validating parameters and data before submitting to </w:t>
-      </w:r>
-      <w:r>
-        <w:rPr>
-          <w:iCs/>
-        </w:rPr>
-        <w:t>IPFS</w:t>
+        <w:t>When trying to create objects in the same namespace with duplicate id’s.</w:t>
+      </w:r>
+    </w:p>
+    <w:p>
+      <w:pPr>
+        <w:widowControl w:val="0"/>
+        <w:pBdr>
+          <w:top w:val="nil"/>
+          <w:left w:val="nil"/>
+          <w:bottom w:val="nil"/>
+          <w:right w:val="nil"/>
+          <w:between w:val="nil"/>
+        </w:pBdr>
+      </w:pPr>
+      <w:r>
+        <w:rPr>
+          <w:iCs/>
+        </w:rPr>
+        <w:t>An exception should be accompanied with useful information and named appropriately so that it’s easy to understand why it was thrown.</w:t>
+      </w:r>
+    </w:p>
+    <w:p>
+      <w:pPr>
+        <w:pStyle w:val="Heading1"/>
+        <w:keepNext w:val="0"/>
+        <w:keepLines w:val="0"/>
+        <w:widowControl w:val="0"/>
+        <w:pBdr>
+          <w:top w:val="nil"/>
+          <w:left w:val="nil"/>
+          <w:bottom w:val="nil"/>
+          <w:right w:val="nil"/>
+          <w:between w:val="nil"/>
+        </w:pBdr>
+      </w:pPr>
+      <w:r>
+        <w:t>Testing</w:t>
+      </w:r>
+    </w:p>
+    <w:p>
+      <w:pPr>
+        <w:widowControl w:val="0"/>
+        <w:pBdr>
+          <w:top w:val="nil"/>
+          <w:left w:val="nil"/>
+          <w:bottom w:val="nil"/>
+          <w:right w:val="nil"/>
+          <w:between w:val="nil"/>
+        </w:pBdr>
+        <w:rPr>
+          <w:i/>
+        </w:rPr>
+      </w:pPr>
+    </w:p>
+    <w:p>
+      <w:pPr>
+        <w:widowControl w:val="0"/>
+        <w:pBdr>
+          <w:top w:val="nil"/>
+          <w:left w:val="nil"/>
+          <w:bottom w:val="nil"/>
+          <w:right w:val="nil"/>
+          <w:between w:val="nil"/>
+        </w:pBdr>
+      </w:pPr>
+      <w:r>
+        <w:t xml:space="preserve">Testing is done through a test driver class called TestDriver that contains a main method that accepts a command script file as a parameter. The script would have its own domain-specific language that corresponds to </w:t>
+      </w:r>
+      <w:r>
+        <w:t>Customer</w:t>
+      </w:r>
+      <w:r>
+        <w:t xml:space="preserve"> Service API method calls. The main method in TestDriver could exercise the </w:t>
+      </w:r>
+      <w:r>
+        <w:t>Customer</w:t>
+      </w:r>
+      <w:r>
+        <w:t xml:space="preserve"> Service API by reading in and parsing the script language and running the method calls. The TestDriver class should be set within the same </w:t>
+      </w:r>
+      <w:r>
+        <w:lastRenderedPageBreak/>
+        <w:t xml:space="preserve">classpath as the </w:t>
+      </w:r>
+      <w:r>
+        <w:t>Customer</w:t>
+      </w:r>
+      <w:r>
+        <w:t xml:space="preserve"> Service so that it can be run.</w:t>
+      </w:r>
+    </w:p>
+    <w:p>
+      <w:pPr>
+        <w:pStyle w:val="Heading1"/>
+        <w:keepNext w:val="0"/>
+        <w:keepLines w:val="0"/>
+        <w:widowControl w:val="0"/>
+        <w:pBdr>
+          <w:top w:val="nil"/>
+          <w:left w:val="nil"/>
+          <w:bottom w:val="nil"/>
+          <w:right w:val="nil"/>
+          <w:between w:val="nil"/>
+        </w:pBdr>
+      </w:pPr>
+      <w:r>
+        <w:t>Risks</w:t>
+      </w:r>
+    </w:p>
+    <w:p>
+      <w:pPr>
+        <w:widowControl w:val="0"/>
+        <w:pBdr>
+          <w:top w:val="nil"/>
+          <w:left w:val="nil"/>
+          <w:bottom w:val="nil"/>
+          <w:right w:val="nil"/>
+          <w:between w:val="nil"/>
+        </w:pBdr>
+        <w:rPr>
+          <w:iCs/>
+        </w:rPr>
+      </w:pPr>
+    </w:p>
+    <w:p>
+      <w:pPr>
+        <w:widowControl w:val="0"/>
+        <w:pBdr>
+          <w:top w:val="nil"/>
+          <w:left w:val="nil"/>
+          <w:bottom w:val="nil"/>
+          <w:right w:val="nil"/>
+          <w:between w:val="nil"/>
+        </w:pBdr>
+        <w:rPr>
+          <w:iCs/>
+        </w:rPr>
+      </w:pPr>
+      <w:r>
+        <w:rPr>
+          <w:iCs/>
+        </w:rPr>
+        <w:t xml:space="preserve">The in-memory implementation makes the system prone to losing the state of the </w:t>
+      </w:r>
+      <w:r>
+        <w:rPr>
+          <w:iCs/>
+        </w:rPr>
+        <w:t>flights</w:t>
+      </w:r>
+      <w:r>
+        <w:rPr>
+          <w:iCs/>
+        </w:rPr>
+        <w:t xml:space="preserve">, passenger accounts, flight bookings, and </w:t>
+      </w:r>
+      <w:r>
+        <w:rPr>
+          <w:iCs/>
+        </w:rPr>
+        <w:t>documents</w:t>
+      </w:r>
+      <w:r>
+        <w:rPr>
+          <w:iCs/>
+        </w:rPr>
+        <w:t xml:space="preserve">. It is not </w:t>
+      </w:r>
+      <w:r>
+        <w:rPr>
+          <w:iCs/>
+        </w:rPr>
+        <w:t>mentioned in the requirements</w:t>
+      </w:r>
+      <w:r>
+        <w:rPr>
+          <w:iCs/>
+        </w:rPr>
+        <w:t xml:space="preserve"> but perhaps the implementation can be updated to make use of the IPFS</w:t>
+      </w:r>
+      <w:r>
+        <w:rPr>
+          <w:iCs/>
+        </w:rPr>
+        <w:t xml:space="preserve"> for </w:t>
+      </w:r>
+      <w:r>
+        <w:rPr>
+          <w:iCs/>
+        </w:rPr>
+        <w:t>these</w:t>
+      </w:r>
+      <w:r>
+        <w:rPr>
+          <w:iCs/>
+        </w:rPr>
+        <w:t xml:space="preserve"> </w:t>
+      </w:r>
+      <w:r>
+        <w:rPr>
+          <w:iCs/>
+        </w:rPr>
+        <w:t xml:space="preserve">objects </w:t>
+      </w:r>
+      <w:r>
+        <w:rPr>
+          <w:iCs/>
+        </w:rPr>
+        <w:t xml:space="preserve">like </w:t>
+      </w:r>
+      <w:r>
+        <w:rPr>
+          <w:iCs/>
+        </w:rPr>
+        <w:t>it does</w:t>
+      </w:r>
+      <w:r>
+        <w:rPr>
+          <w:iCs/>
+        </w:rPr>
+        <w:t xml:space="preserve"> for</w:t>
+      </w:r>
+      <w:r>
+        <w:rPr>
+          <w:iCs/>
+        </w:rPr>
+        <w:t xml:space="preserve"> the others for</w:t>
+      </w:r>
+      <w:r>
+        <w:rPr>
+          <w:iCs/>
+        </w:rPr>
+        <w:t xml:space="preserve"> long-term storage.</w:t>
+      </w:r>
+    </w:p>
+    <w:p>
+      <w:pPr>
+        <w:widowControl w:val="0"/>
+        <w:pBdr>
+          <w:top w:val="nil"/>
+          <w:left w:val="nil"/>
+          <w:bottom w:val="nil"/>
+          <w:right w:val="nil"/>
+          <w:between w:val="nil"/>
+        </w:pBdr>
+        <w:rPr>
+          <w:iCs/>
+        </w:rPr>
+      </w:pPr>
+    </w:p>
+    <w:p>
+      <w:pPr>
+        <w:widowControl w:val="0"/>
+        <w:pBdr>
+          <w:top w:val="nil"/>
+          <w:left w:val="nil"/>
+          <w:bottom w:val="nil"/>
+          <w:right w:val="nil"/>
+          <w:between w:val="nil"/>
+        </w:pBdr>
+        <w:rPr>
+          <w:iCs/>
+        </w:rPr>
+      </w:pPr>
+      <w:r>
+        <w:rPr>
+          <w:iCs/>
+        </w:rPr>
+        <w:t xml:space="preserve">The Customer Service depends on the IPFS to function. There is overheard involved in establishing a working IPFS account and database. This should </w:t>
+      </w:r>
+      <w:r>
+        <w:rPr>
+          <w:iCs/>
+        </w:rPr>
+        <w:t xml:space="preserve">already </w:t>
+      </w:r>
+      <w:r>
+        <w:rPr>
+          <w:iCs/>
+        </w:rPr>
+        <w:t xml:space="preserve">be done and the IPFS account coupled to the Customer Service before </w:t>
+      </w:r>
+      <w:r>
+        <w:rPr>
+          <w:iCs/>
+        </w:rPr>
+        <w:t>deployment</w:t>
+      </w:r>
+      <w:r>
+        <w:rPr>
+          <w:iCs/>
+        </w:rPr>
+        <w:t xml:space="preserve"> for proper functioning.</w:t>
+      </w:r>
+    </w:p>
+    <w:p>
+      <w:pPr>
+        <w:widowControl w:val="0"/>
+        <w:pBdr>
+          <w:top w:val="nil"/>
+          <w:left w:val="nil"/>
+          <w:bottom w:val="nil"/>
+          <w:right w:val="nil"/>
+          <w:between w:val="nil"/>
+        </w:pBdr>
+        <w:rPr>
+          <w:iCs/>
+        </w:rPr>
+      </w:pPr>
+    </w:p>
+    <w:p>
+      <w:pPr>
+        <w:widowControl w:val="0"/>
+        <w:pBdr>
+          <w:top w:val="nil"/>
+          <w:left w:val="nil"/>
+          <w:bottom w:val="nil"/>
+          <w:right w:val="nil"/>
+          <w:between w:val="nil"/>
+        </w:pBdr>
+        <w:rPr>
+          <w:iCs/>
+        </w:rPr>
+      </w:pPr>
+      <w:r>
+        <w:rPr>
+          <w:iCs/>
+        </w:rPr>
+        <w:t>The IPFS database that’s being used also lacks security measures. To protect the integrity of the data, some data validation could be added to the design. For instance, data parameters could be validated before uploading to the IPFS.</w:t>
       </w:r>
     </w:p>
     <w:p>
@@ -43149,9 +41665,15 @@
         </w:pBdr>
       </w:pPr>
       <w:r>
+        <w:rPr>
+          <w:highlight w:val="yellow"/>
+        </w:rPr>
         <w:t>Document structure overview here</w:t>
       </w:r>
       <w:r>
+        <w:rPr>
+          <w:highlight w:val="yellow"/>
+        </w:rPr>
         <w:t>.</w:t>
       </w:r>
     </w:p>
@@ -43183,22 +41705,30 @@
           <w:right w:val="nil"/>
           <w:between w:val="nil"/>
         </w:pBdr>
-      </w:pPr>
-      <w:r>
-        <w:rPr>
-          <w:i/>
-        </w:rPr>
-        <w:t xml:space="preserve">A high-level description of this document, for example, “This document defines the design for </w:t>
-      </w:r>
-      <w:r>
-        <w:rPr>
-          <w:i/>
-        </w:rPr>
-        <w:lastRenderedPageBreak/>
-        <w:t>the Canonical Model”.</w:t>
-      </w:r>
-      <w:r>
-        <w:t xml:space="preserve"> </w:t>
+        <w:rPr>
+          <w:iCs/>
+        </w:rPr>
+      </w:pPr>
+    </w:p>
+    <w:p>
+      <w:pPr>
+        <w:widowControl w:val="0"/>
+        <w:pBdr>
+          <w:top w:val="nil"/>
+          <w:left w:val="nil"/>
+          <w:bottom w:val="nil"/>
+          <w:right w:val="nil"/>
+          <w:between w:val="nil"/>
+        </w:pBdr>
+        <w:rPr>
+          <w:iCs/>
+        </w:rPr>
+      </w:pPr>
+      <w:r>
+        <w:rPr>
+          <w:iCs/>
+        </w:rPr>
+        <w:t>This design document explains how to implement the Flight Management Service module of the IST system. The Flight Manager</w:t>
       </w:r>
     </w:p>
     <w:p>
@@ -43413,7 +41943,14 @@
         <w:rPr>
           <w:i/>
         </w:rPr>
-        <w:t>Product Manager and others can read this to understand what requirements your design will support.  There is already a requirements doc, so keep this brief and to the point, highlighting the important requirements that the design is addressing. Structure in a way to provide a requirements checklist for your design.</w:t>
+        <w:t xml:space="preserve">Product Manager and others can read this to understand what requirements your design will support.  There is already a requirements doc, so keep this brief and to the point, highlighting </w:t>
+      </w:r>
+      <w:r>
+        <w:rPr>
+          <w:i/>
+        </w:rPr>
+        <w:lastRenderedPageBreak/>
+        <w:t>the important requirements that the design is addressing. Structure in a way to provide a requirements checklist for your design.</w:t>
       </w:r>
     </w:p>
     <w:p>
@@ -44151,6 +42688,7 @@
               <w:spacing w:line="240" w:lineRule="auto"/>
             </w:pPr>
             <w:r>
+              <w:lastRenderedPageBreak/>
               <w:t>defineFlight</w:t>
             </w:r>
           </w:p>
@@ -44640,7 +43178,6 @@
           <w:b/>
           <w:i/>
         </w:rPr>
-        <w:lastRenderedPageBreak/>
         <w:t>Methods</w:t>
       </w:r>
     </w:p>
@@ -45366,7 +43903,11 @@
               <w:t xml:space="preserve">an </w:t>
             </w:r>
             <w:r>
-              <w:t>AuthToken with the proper access permissions to interface with the other modules</w:t>
+              <w:t xml:space="preserve">AuthToken with the proper access permissions to interface with </w:t>
+            </w:r>
+            <w:r>
+              <w:lastRenderedPageBreak/>
+              <w:t>the other modules</w:t>
             </w:r>
             <w:r>
               <w:t xml:space="preserve"> such as when defining flights</w:t>
@@ -46020,7 +44561,6 @@
               <w:rPr>
                 <w:b/>
               </w:rPr>
-              <w:lastRenderedPageBreak/>
               <w:t>Method Name</w:t>
             </w:r>
           </w:p>
@@ -46596,6 +45136,7 @@
               <w:spacing w:line="240" w:lineRule="auto"/>
             </w:pPr>
             <w:r>
+              <w:lastRenderedPageBreak/>
               <w:t>createEvent</w:t>
             </w:r>
           </w:p>
@@ -47361,7 +45902,6 @@
               <w:spacing w:line="240" w:lineRule="auto"/>
             </w:pPr>
             <w:r>
-              <w:lastRenderedPageBreak/>
               <w:t>createEvent</w:t>
             </w:r>
           </w:p>
@@ -48394,14 +46934,7 @@
         <w:rPr>
           <w:iCs/>
         </w:rPr>
-        <w:t xml:space="preserve"> with a </w:t>
-      </w:r>
-      <w:r>
-        <w:rPr>
-          <w:iCs/>
-        </w:rPr>
-        <w:lastRenderedPageBreak/>
-        <w:t xml:space="preserve">corresponding </w:t>
+        <w:t xml:space="preserve"> with a corresponding </w:t>
       </w:r>
       <w:r>
         <w:rPr>
@@ -49040,6 +47573,7 @@
               <w:spacing w:line="240" w:lineRule="auto"/>
             </w:pPr>
             <w:r>
+              <w:lastRenderedPageBreak/>
               <w:t>customerImpl</w:t>
             </w:r>
           </w:p>
@@ -49766,7 +48300,6 @@
               <w:spacing w:line="240" w:lineRule="auto"/>
             </w:pPr>
             <w:r>
-              <w:lastRenderedPageBreak/>
               <w:t>status</w:t>
             </w:r>
           </w:p>
@@ -50265,6 +48798,7 @@
               <w:spacing w:line="240" w:lineRule="auto"/>
             </w:pPr>
             <w:r>
+              <w:lastRenderedPageBreak/>
               <w:t>coordinates</w:t>
             </w:r>
           </w:p>
@@ -51465,6 +49999,7 @@
         <w:rPr>
           <w:iCs/>
         </w:rPr>
+        <w:lastRenderedPageBreak/>
         <w:t>BoardPassenger</w:t>
       </w:r>
       <w:r>
@@ -52129,7 +50664,6 @@
         <w:rPr>
           <w:i/>
         </w:rPr>
-        <w:lastRenderedPageBreak/>
         <w:t>Explain details of the implementation.</w:t>
       </w:r>
     </w:p>
@@ -52388,6 +50922,7 @@
         <w:rPr>
           <w:i/>
         </w:rPr>
+        <w:lastRenderedPageBreak/>
         <w:t xml:space="preserve">Regression </w:t>
       </w:r>
       <w:r>
@@ -52529,8 +51064,8 @@
       </w:pPr>
     </w:p>
     <w:sectPr>
-      <w:headerReference w:type="default" r:id="rId13"/>
-      <w:footerReference w:type="default" r:id="rId14"/>
+      <w:headerReference w:type="default" r:id="rId12"/>
+      <w:footerReference w:type="default" r:id="rId13"/>
       <w:pgSz w:w="12240" w:h="15840"/>
       <w:pgMar w:top="1440" w:right="1440" w:bottom="1440" w:left="1440" w:header="0" w:footer="720" w:gutter="0"/>
       <w:pgNumType w:start="1"/>
@@ -54729,7 +53264,7 @@
 </file>
 
 <file path=customXml/itemProps1.xml><?xml version="1.0" encoding="utf-8"?>
-<ds:datastoreItem xmlns:ds="http://schemas.openxmlformats.org/officeDocument/2006/customXml" ds:itemID="{A71F4730-5E01-49C8-BDBE-8BAF231CF5B4}">
+<ds:datastoreItem xmlns:ds="http://schemas.openxmlformats.org/officeDocument/2006/customXml" ds:itemID="{2A3E8C93-1B4F-4679-93F6-46FB78AB2738}">
   <ds:schemaRefs>
     <ds:schemaRef ds:uri="http://schemas.openxmlformats.org/officeDocument/2006/bibliography"/>
   </ds:schemaRefs>

</xml_diff>

<commit_message>
Done proofreading design doc
</commit_message>
<xml_diff>
--- a/GeraldArocena-DesignDocument.docx
+++ b/GeraldArocena-DesignDocument.docx
@@ -47050,8 +47050,6 @@
         </w:rPr>
         <w:t>somewhere</w:t>
       </w:r>
-      <w:bookmarkStart w:id="11" w:name="_GoBack"/>
-      <w:bookmarkEnd w:id="11"/>
       <w:r>
         <w:rPr>
           <w:iCs/>
@@ -47192,7 +47190,19 @@
         </w:pBdr>
       </w:pPr>
       <w:r>
-        <w:t>The diagram below illustrates the use cases of the Store Controller Service.</w:t>
+        <w:t xml:space="preserve">The diagram below illustrates the use cases of the </w:t>
+      </w:r>
+      <w:r>
+        <w:t>Flight Management</w:t>
+      </w:r>
+      <w:r>
+        <w:t xml:space="preserve"> </w:t>
+      </w:r>
+      <w:r>
+        <w:t>s</w:t>
+      </w:r>
+      <w:r>
+        <w:t>ervice.</w:t>
       </w:r>
     </w:p>
     <w:p>
@@ -47220,9 +47230,49 @@
       </w:pPr>
       <w:r>
         <w:rPr>
-          <w:highlight w:val="yellow"/>
-        </w:rPr>
-        <w:t>Diagram goes here.</w:t>
+          <w:noProof/>
+        </w:rPr>
+        <w:drawing>
+          <wp:inline distT="0" distB="0" distL="0" distR="0">
+            <wp:extent cx="5943600" cy="4436110"/>
+            <wp:effectExtent l="0" t="0" r="0" b="2540"/>
+            <wp:docPr id="2" name="Picture 2"/>
+            <wp:cNvGraphicFramePr>
+              <a:graphicFrameLocks xmlns:a="http://schemas.openxmlformats.org/drawingml/2006/main" noChangeAspect="1"/>
+            </wp:cNvGraphicFramePr>
+            <a:graphic xmlns:a="http://schemas.openxmlformats.org/drawingml/2006/main">
+              <a:graphicData uri="http://schemas.openxmlformats.org/drawingml/2006/picture">
+                <pic:pic xmlns:pic="http://schemas.openxmlformats.org/drawingml/2006/picture">
+                  <pic:nvPicPr>
+                    <pic:cNvPr id="2" name="useCaseDiagram-manager.png"/>
+                    <pic:cNvPicPr/>
+                  </pic:nvPicPr>
+                  <pic:blipFill>
+                    <a:blip r:embed="rId12">
+                      <a:extLst>
+                        <a:ext uri="{28A0092B-C50C-407E-A947-70E740481C1C}">
+                          <a14:useLocalDpi xmlns:a14="http://schemas.microsoft.com/office/drawing/2010/main" val="0"/>
+                        </a:ext>
+                      </a:extLst>
+                    </a:blip>
+                    <a:stretch>
+                      <a:fillRect/>
+                    </a:stretch>
+                  </pic:blipFill>
+                  <pic:spPr>
+                    <a:xfrm>
+                      <a:off x="0" y="0"/>
+                      <a:ext cx="5943600" cy="4436110"/>
+                    </a:xfrm>
+                    <a:prstGeom prst="rect">
+                      <a:avLst/>
+                    </a:prstGeom>
+                  </pic:spPr>
+                </pic:pic>
+              </a:graphicData>
+            </a:graphic>
+          </wp:inline>
+        </w:drawing>
       </w:r>
     </w:p>
     <w:p>
@@ -47235,9 +47285,24 @@
           <w:right w:val="nil"/>
           <w:between w:val="nil"/>
         </w:pBdr>
-      </w:pPr>
-      <w:r>
-        <w:t>Caption: Shows the two main actors in the Store Controller Service. Each of their use cases are shown enumerating how each actor interacts with the system.</w:t>
+        <w:rPr>
+          <w:iCs/>
+        </w:rPr>
+      </w:pPr>
+      <w:r>
+        <w:t xml:space="preserve">Caption: Shows the two main actors in the </w:t>
+      </w:r>
+      <w:r>
+        <w:t>Flight Management s</w:t>
+      </w:r>
+      <w:r>
+        <w:t xml:space="preserve">ervice. </w:t>
+      </w:r>
+      <w:r>
+        <w:rPr>
+          <w:iCs/>
+        </w:rPr>
+        <w:t>Their use cases are pointed to and state what interaction each actor has with the system.</w:t>
       </w:r>
     </w:p>
     <w:p>
@@ -47420,6 +47485,7 @@
           <w:sz w:val="23"/>
           <w:szCs w:val="23"/>
         </w:rPr>
+        <w:lastRenderedPageBreak/>
         <w:t>Resource Management Service</w:t>
       </w:r>
     </w:p>
@@ -47444,7 +47510,13 @@
         <w:t>Management service</w:t>
       </w:r>
       <w:r>
-        <w:t xml:space="preserve">, it is contractually obligated to notify it of any interesting update events. </w:t>
+        <w:t xml:space="preserve">, </w:t>
+      </w:r>
+      <w:r>
+        <w:t>the Resource service</w:t>
+      </w:r>
+      <w:r>
+        <w:t xml:space="preserve"> is contractually obligated to notify it of any interesting update events. </w:t>
       </w:r>
       <w:r>
         <w:t xml:space="preserve">The Flight Manager needs to register with the Resource </w:t>
@@ -47462,7 +47534,7 @@
         <w:t>Resource service</w:t>
       </w:r>
       <w:r>
-        <w:t xml:space="preserve"> is able to create/simulate interesting events as it has access to spaceships and the communication system. </w:t>
+        <w:t xml:space="preserve"> is able to create/simulate interesting events. </w:t>
       </w:r>
       <w:r>
         <w:t xml:space="preserve"> </w:t>
@@ -47600,6 +47672,9 @@
         <w:t>Resource service</w:t>
       </w:r>
       <w:r>
+        <w:t>’</w:t>
+      </w:r>
+      <w:r>
         <w:t>s register method to register themselves with it.</w:t>
       </w:r>
     </w:p>
@@ -47660,6 +47735,9 @@
         <w:t>Resource service</w:t>
       </w:r>
       <w:r>
+        <w:t>’</w:t>
+      </w:r>
+      <w:r>
         <w:t>s deregister method to deregister themselves with it.</w:t>
       </w:r>
     </w:p>
@@ -47708,7 +47786,6 @@
         </w:pBdr>
       </w:pPr>
       <w:r>
-        <w:lastRenderedPageBreak/>
         <w:t>An Emergency event should trigger the Manager to do the “send rescue mission” action. This entails deploying a rescue flight mission to assist the spaceship in distress</w:t>
       </w:r>
       <w:r>
@@ -47817,7 +47894,10 @@
         <w:t>A Reached Destination event should trigger the Manager to do a “reached destination” action.</w:t>
       </w:r>
       <w:r>
-        <w:t xml:space="preserve"> This entails saving discoveries and mission reports to the IPFS.</w:t>
+        <w:t xml:space="preserve"> This entails saving discoveries and mission reports to the IPFS</w:t>
+      </w:r>
+      <w:r>
+        <w:t>, and updating the status of the flight.</w:t>
       </w:r>
     </w:p>
     <w:p>
@@ -47868,7 +47948,13 @@
         <w:t>A</w:t>
       </w:r>
       <w:r>
-        <w:t xml:space="preserve"> Location Update event should trigger the Manager to do a location update action. This entails updating the speed, trajectory, and coordinates of the spaceship.</w:t>
+        <w:t xml:space="preserve"> Location Update event should trigger the Manager to do a location</w:t>
+      </w:r>
+      <w:r>
+        <w:t>-</w:t>
+      </w:r>
+      <w:r>
+        <w:t>update action. This entails updating the speed, trajectory, and coordinates of the spaceship.</w:t>
       </w:r>
     </w:p>
     <w:p>
@@ -47916,7 +48002,25 @@
         </w:pBdr>
       </w:pPr>
       <w:r>
-        <w:t>A Fuel Level event should trigger the Manger to do a Fuel Level action. This entails updating the spaceship’s fuel level.</w:t>
+        <w:t xml:space="preserve">A Fuel Level event should trigger the Manger to do a </w:t>
+      </w:r>
+      <w:r>
+        <w:t>“f</w:t>
+      </w:r>
+      <w:r>
+        <w:t xml:space="preserve">uel </w:t>
+      </w:r>
+      <w:r>
+        <w:t>l</w:t>
+      </w:r>
+      <w:r>
+        <w:t>evel</w:t>
+      </w:r>
+      <w:r>
+        <w:t>”</w:t>
+      </w:r>
+      <w:r>
+        <w:t xml:space="preserve"> action. This entails updating the spaceship’s fuel level.</w:t>
       </w:r>
     </w:p>
     <w:p>
@@ -48129,7 +48233,13 @@
         </w:pBdr>
       </w:pPr>
       <w:r>
-        <w:t>A Customer Feedback event should trigger the Manager to do a customer feedback action.</w:t>
+        <w:t>A Customer Feedback event should trigger the Manager to do a customer</w:t>
+      </w:r>
+      <w:r>
+        <w:t>-</w:t>
+      </w:r>
+      <w:r>
+        <w:t>feedback action.</w:t>
       </w:r>
     </w:p>
     <w:p>
@@ -48394,7 +48504,28 @@
         <w:t xml:space="preserve">. </w:t>
       </w:r>
       <w:r>
-        <w:t>It should be noted that only information that is pertinent to the functioning of the Flight Manager is shown. For instance, not all of the Customer service’s attributes, and methods are included in the diagram. Please refer to the previous t</w:t>
+        <w:t>It should be noted that only information that is pertinent to</w:t>
+      </w:r>
+      <w:r>
+        <w:t xml:space="preserve"> showing how</w:t>
+      </w:r>
+      <w:r>
+        <w:t xml:space="preserve"> the</w:t>
+      </w:r>
+      <w:r>
+        <w:t xml:space="preserve"> </w:t>
+      </w:r>
+      <w:r>
+        <w:t xml:space="preserve">Flight Manager </w:t>
+      </w:r>
+      <w:r>
+        <w:t xml:space="preserve">mechanically </w:t>
+      </w:r>
+      <w:r>
+        <w:t xml:space="preserve">functions </w:t>
+      </w:r>
+      <w:r>
+        <w:t>is shown. For instance, not all of the Customer service’s attributes, and methods are included in the diagram. Please refer to the previous t</w:t>
       </w:r>
       <w:r>
         <w:t>w</w:t>
@@ -48478,6 +48609,12 @@
         <w:rPr>
           <w:iCs/>
         </w:rPr>
+        <w:t xml:space="preserve">Flight </w:t>
+      </w:r>
+      <w:r>
+        <w:rPr>
+          <w:iCs/>
+        </w:rPr>
         <w:t>Management service</w:t>
       </w:r>
       <w:r>
@@ -48507,6 +48644,9 @@
     </w:p>
     <w:p>
       <w:pPr>
+        <w:pStyle w:val="Heading2"/>
+        <w:keepNext w:val="0"/>
+        <w:keepLines w:val="0"/>
         <w:widowControl w:val="0"/>
         <w:pBdr>
           <w:top w:val="nil"/>
@@ -48515,13 +48655,19 @@
           <w:right w:val="nil"/>
           <w:between w:val="nil"/>
         </w:pBdr>
-      </w:pPr>
-    </w:p>
-    <w:p>
-      <w:pPr>
-        <w:pStyle w:val="Heading2"/>
-        <w:keepNext w:val="0"/>
-        <w:keepLines w:val="0"/>
+        <w:rPr>
+          <w:iCs/>
+        </w:rPr>
+      </w:pPr>
+      <w:r>
+        <w:rPr>
+          <w:iCs/>
+        </w:rPr>
+        <w:t>FlightManagementService (Interface)</w:t>
+      </w:r>
+    </w:p>
+    <w:p>
+      <w:pPr>
         <w:widowControl w:val="0"/>
         <w:pBdr>
           <w:top w:val="nil"/>
@@ -48530,16 +48676,7 @@
           <w:right w:val="nil"/>
           <w:between w:val="nil"/>
         </w:pBdr>
-        <w:rPr>
-          <w:iCs/>
-        </w:rPr>
-      </w:pPr>
-      <w:r>
-        <w:rPr>
-          <w:iCs/>
-        </w:rPr>
-        <w:t>FlightManagementService (Interface)</w:t>
-      </w:r>
+      </w:pPr>
     </w:p>
     <w:p>
       <w:pPr>
@@ -48551,27 +48688,22 @@
           <w:right w:val="nil"/>
           <w:between w:val="nil"/>
         </w:pBdr>
-      </w:pPr>
-    </w:p>
-    <w:p>
-      <w:pPr>
-        <w:widowControl w:val="0"/>
-        <w:pBdr>
-          <w:top w:val="nil"/>
-          <w:left w:val="nil"/>
-          <w:bottom w:val="nil"/>
-          <w:right w:val="nil"/>
-          <w:between w:val="nil"/>
-        </w:pBdr>
-        <w:rPr>
-          <w:iCs/>
-        </w:rPr>
-      </w:pPr>
-      <w:r>
-        <w:rPr>
-          <w:iCs/>
-        </w:rPr>
-        <w:t>The FlightManagementService interface provides the API for any external components to use for provisioning a flight.</w:t>
+        <w:rPr>
+          <w:iCs/>
+        </w:rPr>
+      </w:pPr>
+      <w:r>
+        <w:rPr>
+          <w:iCs/>
+        </w:rPr>
+        <w:t xml:space="preserve">The FlightManagementService interface provides the API for any external components to use </w:t>
+      </w:r>
+      <w:r>
+        <w:rPr>
+          <w:iCs/>
+        </w:rPr>
+        <w:lastRenderedPageBreak/>
+        <w:t>for provisioning a flight.</w:t>
       </w:r>
     </w:p>
     <w:p>
@@ -48991,7 +49123,6 @@
               <w:rPr>
                 <w:b/>
               </w:rPr>
-              <w:lastRenderedPageBreak/>
               <w:t>Method Name</w:t>
             </w:r>
           </w:p>
@@ -49496,7 +49627,7 @@
               <w:spacing w:line="240" w:lineRule="auto"/>
             </w:pPr>
             <w:r>
-              <w:t>Adds a new observers to its list of observers to notify.</w:t>
+              <w:t>Adds a new observer to its list of observers to notify.</w:t>
             </w:r>
           </w:p>
         </w:tc>
@@ -49767,7 +49898,13 @@
         <w:t>Resource service</w:t>
       </w:r>
       <w:r>
-        <w:t xml:space="preserve"> and is able to register itself with it in order to receive the update events.</w:t>
+        <w:t xml:space="preserve"> and is able to register itself with it in order to receive</w:t>
+      </w:r>
+      <w:r>
+        <w:t xml:space="preserve"> </w:t>
+      </w:r>
+      <w:r>
+        <w:t>update events.</w:t>
       </w:r>
     </w:p>
     <w:p>
@@ -50263,7 +50400,25 @@
               <w:t>Resource service</w:t>
             </w:r>
             <w:r>
-              <w:t xml:space="preserve"> so that the Manager can perform update actions and register itself with it.</w:t>
+              <w:t xml:space="preserve"> so that the Manager can </w:t>
+            </w:r>
+            <w:r>
+              <w:t>listen for events</w:t>
+            </w:r>
+            <w:r>
+              <w:t xml:space="preserve"> </w:t>
+            </w:r>
+            <w:r>
+              <w:t>by</w:t>
+            </w:r>
+            <w:r>
+              <w:t xml:space="preserve"> register</w:t>
+            </w:r>
+            <w:r>
+              <w:t>ing</w:t>
+            </w:r>
+            <w:r>
+              <w:t xml:space="preserve"> itself with it.</w:t>
             </w:r>
           </w:p>
         </w:tc>
@@ -50293,7 +50448,6 @@
               <w:spacing w:line="240" w:lineRule="auto"/>
             </w:pPr>
             <w:r>
-              <w:lastRenderedPageBreak/>
               <w:t>customerImpl</w:t>
             </w:r>
           </w:p>
@@ -50567,7 +50721,13 @@
               <w:t xml:space="preserve">an </w:t>
             </w:r>
             <w:r>
-              <w:t>AuthToken with the proper access permissions to interface with the other modules</w:t>
+              <w:t xml:space="preserve">AuthToken with the proper access permissions to interface with the other </w:t>
+            </w:r>
+            <w:r>
+              <w:t>service</w:t>
+            </w:r>
+            <w:r>
+              <w:t>s</w:t>
             </w:r>
             <w:r>
               <w:t xml:space="preserve"> such as when defining flights</w:t>
@@ -50742,6 +50902,7 @@
               <w:rPr>
                 <w:b/>
               </w:rPr>
+              <w:lastRenderedPageBreak/>
               <w:t>Property Name</w:t>
             </w:r>
           </w:p>
@@ -51160,7 +51321,19 @@
         <w:rPr>
           <w:iCs/>
         </w:rPr>
-        <w:t xml:space="preserve"> interface defined by the Observer design pattern. It is only aware of the Flight Manager as an observer in this capacity and notifies it whenever interesting events occur.</w:t>
+        <w:t xml:space="preserve"> interface defined by the Observer design pattern. It is only aware of the Flight Manager as an observer in this capacity and notifies it </w:t>
+      </w:r>
+      <w:r>
+        <w:rPr>
+          <w:iCs/>
+        </w:rPr>
+        <w:t xml:space="preserve">(and all its observers) </w:t>
+      </w:r>
+      <w:r>
+        <w:rPr>
+          <w:iCs/>
+        </w:rPr>
+        <w:t>whenever interesting events occur.</w:t>
       </w:r>
     </w:p>
     <w:p>
@@ -51380,11 +51553,7 @@
               <w:t>device</w:t>
             </w:r>
             <w:r>
-              <w:t xml:space="preserve">Id : string, </w:t>
-            </w:r>
-            <w:r>
-              <w:lastRenderedPageBreak/>
-              <w:t>simulatedEvent : string, authTokenTuple : AuthTokenTuple) : void</w:t>
+              <w:t>Id : string, simulatedEvent : string, authTokenTuple : AuthTokenTuple) : void</w:t>
             </w:r>
           </w:p>
         </w:tc>
@@ -51412,12 +51581,13 @@
               <w:spacing w:line="240" w:lineRule="auto"/>
             </w:pPr>
             <w:r>
-              <w:lastRenderedPageBreak/>
-              <w:t xml:space="preserve">Sends the given event to the device, e.g., a </w:t>
-            </w:r>
-            <w:r>
-              <w:lastRenderedPageBreak/>
-              <w:t xml:space="preserve">spaceship, of the given id. </w:t>
+              <w:t>Sends the given event to the device, e.g., a spaceship, of the given id</w:t>
+            </w:r>
+            <w:r>
+              <w:t xml:space="preserve"> to be parsed and/or for processing.</w:t>
+            </w:r>
+            <w:r>
+              <w:t xml:space="preserve"> </w:t>
             </w:r>
           </w:p>
         </w:tc>
@@ -51837,7 +52007,13 @@
               <w:spacing w:line="240" w:lineRule="auto"/>
             </w:pPr>
             <w:r>
-              <w:t xml:space="preserve">The communication system of the ISTS that events are </w:t>
+              <w:t xml:space="preserve">The communication system of the ISTS that events </w:t>
+            </w:r>
+            <w:r>
+              <w:t xml:space="preserve">and/or messages </w:t>
+            </w:r>
+            <w:r>
+              <w:t xml:space="preserve">are </w:t>
             </w:r>
             <w:r>
               <w:t xml:space="preserve">communicated </w:t>
@@ -51944,19 +52120,10 @@
               <w:t>to</w:t>
             </w:r>
             <w:r>
-              <w:t xml:space="preserve"> check access permissions </w:t>
-            </w:r>
-            <w:r>
-              <w:t>for</w:t>
-            </w:r>
-            <w:r>
-              <w:t xml:space="preserve"> the </w:t>
-            </w:r>
-            <w:r>
-              <w:t>r</w:t>
-            </w:r>
-            <w:r>
-              <w:t>esourceImpl methods.</w:t>
+              <w:t xml:space="preserve"> check access permissions</w:t>
+            </w:r>
+            <w:r>
+              <w:t>.</w:t>
             </w:r>
           </w:p>
         </w:tc>
@@ -52013,43 +52180,32 @@
         <w:rPr>
           <w:iCs/>
         </w:rPr>
-        <w:t xml:space="preserve">sed by the Resource </w:t>
-      </w:r>
-      <w:r>
-        <w:rPr>
-          <w:iCs/>
-        </w:rPr>
-        <w:t>Management service</w:t>
-      </w:r>
-      <w:r>
-        <w:rPr>
-          <w:iCs/>
-        </w:rPr>
-        <w:t xml:space="preserve">, </w:t>
-      </w:r>
-      <w:r>
-        <w:rPr>
-          <w:iCs/>
-        </w:rPr>
-        <w:t>Customer service</w:t>
-      </w:r>
-      <w:r>
-        <w:rPr>
-          <w:iCs/>
-        </w:rPr>
-        <w:t>,</w:t>
-      </w:r>
-      <w:r>
-        <w:rPr>
-          <w:iCs/>
-        </w:rPr>
-        <w:t xml:space="preserve"> </w:t>
-      </w:r>
-      <w:r>
-        <w:rPr>
-          <w:iCs/>
-        </w:rPr>
-        <w:t>and devices for transmitting events.</w:t>
+        <w:t xml:space="preserve">sed by the </w:t>
+      </w:r>
+      <w:r>
+        <w:rPr>
+          <w:iCs/>
+        </w:rPr>
+        <w:t xml:space="preserve">services </w:t>
+      </w:r>
+      <w:r>
+        <w:rPr>
+          <w:iCs/>
+        </w:rPr>
+        <w:t xml:space="preserve">and devices for </w:t>
+      </w:r>
+      <w:r>
+        <w:rPr>
+          <w:iCs/>
+        </w:rPr>
+        <w:lastRenderedPageBreak/>
+        <w:t>communication</w:t>
+      </w:r>
+      <w:r>
+        <w:rPr>
+          <w:iCs/>
+        </w:rPr>
+        <w:t>.</w:t>
       </w:r>
     </w:p>
     <w:p>
@@ -52268,13 +52424,25 @@
               <w:spacing w:line="240" w:lineRule="auto"/>
             </w:pPr>
             <w:r>
-              <w:t xml:space="preserve">The </w:t>
-            </w:r>
-            <w:r>
-              <w:t>Resource service</w:t>
-            </w:r>
-            <w:r>
-              <w:t xml:space="preserve"> uses the communication system to create and communicate events to devices like spaceships.</w:t>
+              <w:t>The communication system</w:t>
+            </w:r>
+            <w:r>
+              <w:t xml:space="preserve"> may be involved in </w:t>
+            </w:r>
+            <w:r>
+              <w:t>create</w:t>
+            </w:r>
+            <w:r>
+              <w:t>d/simulated events</w:t>
+            </w:r>
+            <w:r>
+              <w:t xml:space="preserve"> and </w:t>
+            </w:r>
+            <w:r>
+              <w:t>provides communication to</w:t>
+            </w:r>
+            <w:r>
+              <w:t xml:space="preserve"> devices like spaceships.</w:t>
             </w:r>
           </w:p>
         </w:tc>
@@ -52515,7 +52683,6 @@
               <w:spacing w:line="240" w:lineRule="auto"/>
             </w:pPr>
             <w:r>
-              <w:lastRenderedPageBreak/>
               <w:t>event</w:t>
             </w:r>
           </w:p>
@@ -52569,6 +52736,9 @@
             </w:pPr>
             <w:r>
               <w:t>The event that the spaceship</w:t>
+            </w:r>
+            <w:r>
+              <w:t xml:space="preserve"> perceived or happened to it.</w:t>
             </w:r>
           </w:p>
         </w:tc>
@@ -53126,49 +53296,28 @@
               <w:t xml:space="preserve"> that sent the originating </w:t>
             </w:r>
             <w:r>
-              <w:t xml:space="preserve">event </w:t>
-            </w:r>
-            <w:r>
-              <w:t>through the</w:t>
+              <w:t>event</w:t>
+            </w:r>
+            <w:r>
+              <w:t xml:space="preserve">, </w:t>
+            </w:r>
+            <w:r>
+              <w:t>e.g.,</w:t>
+            </w:r>
+            <w:r>
+              <w:t xml:space="preserve"> to the </w:t>
+            </w:r>
+            <w:r>
+              <w:t xml:space="preserve">Resource </w:t>
+            </w:r>
+            <w:r>
+              <w:t>Management service</w:t>
             </w:r>
             <w:r>
               <w:t xml:space="preserve"> </w:t>
             </w:r>
             <w:r>
-              <w:t>c</w:t>
-            </w:r>
-            <w:r>
-              <w:t xml:space="preserve">ommunication </w:t>
-            </w:r>
-            <w:r>
-              <w:t>network</w:t>
-            </w:r>
-            <w:r>
-              <w:t xml:space="preserve"> </w:t>
-            </w:r>
-            <w:r>
-              <w:t>(e.g.,</w:t>
-            </w:r>
-            <w:r>
-              <w:t xml:space="preserve"> to the </w:t>
-            </w:r>
-            <w:r>
-              <w:t xml:space="preserve">Resource </w:t>
-            </w:r>
-            <w:r>
-              <w:t>Management service</w:t>
-            </w:r>
-            <w:r>
-              <w:t xml:space="preserve"> </w:t>
-            </w:r>
-            <w:r>
-              <w:t>for notifying observers</w:t>
-            </w:r>
-            <w:r>
-              <w:t>)</w:t>
-            </w:r>
-            <w:r>
-              <w:t>.</w:t>
+              <w:t>for notifying observers.</w:t>
             </w:r>
           </w:p>
         </w:tc>
@@ -53200,6 +53349,7 @@
         <w:rPr>
           <w:i/>
         </w:rPr>
+        <w:lastRenderedPageBreak/>
         <w:t>Action</w:t>
       </w:r>
     </w:p>
@@ -53294,7 +53444,13 @@
         <w:rPr>
           <w:iCs/>
         </w:rPr>
-        <w:t xml:space="preserve"> sent to a </w:t>
+        <w:t xml:space="preserve"> </w:t>
+      </w:r>
+      <w:r>
+        <w:rPr>
+          <w:iCs/>
+        </w:rPr>
+        <w:t xml:space="preserve">to a </w:t>
       </w:r>
       <w:r>
         <w:rPr>
@@ -53306,7 +53462,19 @@
         <w:rPr>
           <w:iCs/>
         </w:rPr>
-        <w:t xml:space="preserve">, and the Resource Management and </w:t>
+        <w:t xml:space="preserve">, and </w:t>
+      </w:r>
+      <w:r>
+        <w:rPr>
+          <w:iCs/>
+        </w:rPr>
+        <w:t xml:space="preserve">to </w:t>
+      </w:r>
+      <w:r>
+        <w:rPr>
+          <w:iCs/>
+        </w:rPr>
+        <w:t xml:space="preserve">the Resource Management and </w:t>
       </w:r>
       <w:r>
         <w:rPr>
@@ -53802,7 +53970,6 @@
               <w:rPr>
                 <w:b/>
               </w:rPr>
-              <w:lastRenderedPageBreak/>
               <w:t>Property Name</w:t>
             </w:r>
           </w:p>
@@ -54473,7 +54640,14 @@
         <w:rPr>
           <w:iCs/>
         </w:rPr>
-        <w:t>It is created and executed automatically in response to an Emergency event per the requirements. Its execute method should provision a rescue flight mission to assist the spaceship in distress.</w:t>
+        <w:t xml:space="preserve">It is created and executed automatically in response to an Emergency event per the requirements. Its execute method should provision </w:t>
+      </w:r>
+      <w:r>
+        <w:rPr>
+          <w:iCs/>
+        </w:rPr>
+        <w:lastRenderedPageBreak/>
+        <w:t>a rescue flight mission to assist the spaceship in distress.</w:t>
       </w:r>
     </w:p>
     <w:p>
@@ -54848,7 +55022,6 @@
               <w:rPr>
                 <w:b/>
               </w:rPr>
-              <w:lastRenderedPageBreak/>
               <w:t>Property Name</w:t>
             </w:r>
           </w:p>
@@ -55099,7 +55272,31 @@
         <w:rPr>
           <w:iCs/>
         </w:rPr>
-        <w:t xml:space="preserve"> save newly published mission reports and discoveries by calling the </w:t>
+        <w:t xml:space="preserve"> save </w:t>
+      </w:r>
+      <w:r>
+        <w:rPr>
+          <w:iCs/>
+        </w:rPr>
+        <w:t>any</w:t>
+      </w:r>
+      <w:r>
+        <w:rPr>
+          <w:iCs/>
+        </w:rPr>
+        <w:t xml:space="preserve"> published mission reports and discoveries </w:t>
+      </w:r>
+      <w:r>
+        <w:rPr>
+          <w:iCs/>
+        </w:rPr>
+        <w:t xml:space="preserve">to the IPFS </w:t>
+      </w:r>
+      <w:r>
+        <w:rPr>
+          <w:iCs/>
+        </w:rPr>
+        <w:t xml:space="preserve">by calling the </w:t>
       </w:r>
       <w:r>
         <w:rPr>
@@ -56050,14 +56247,19 @@
         <w:rPr>
           <w:iCs/>
         </w:rPr>
-        <w:t xml:space="preserve">automatically in response to a Mission </w:t>
-      </w:r>
-      <w:r>
-        <w:rPr>
-          <w:iCs/>
-        </w:rPr>
-        <w:lastRenderedPageBreak/>
-        <w:t>Report event. Its execute method must “analyze mission report” per the requirements.</w:t>
+        <w:t xml:space="preserve">automatically in response to a Mission Report event. </w:t>
+      </w:r>
+      <w:r>
+        <w:rPr>
+          <w:iCs/>
+        </w:rPr>
+        <w:t>Per requirements, i</w:t>
+      </w:r>
+      <w:r>
+        <w:rPr>
+          <w:iCs/>
+        </w:rPr>
+        <w:t>ts execute method must “analyze mission report”.</w:t>
       </w:r>
     </w:p>
     <w:p>
@@ -56707,6 +56909,7 @@
               <w:rPr>
                 <w:b/>
               </w:rPr>
+              <w:lastRenderedPageBreak/>
               <w:t>Property Name</w:t>
             </w:r>
           </w:p>
@@ -56931,7 +57134,43 @@
         <w:rPr>
           <w:iCs/>
         </w:rPr>
-        <w:t>automatically in response to a Board Passenger event. Its execute method should authorize the passenger to board the spaceship</w:t>
+        <w:t>automatically in response to a Board Passenger event. Its execute method should authorize the</w:t>
+      </w:r>
+      <w:r>
+        <w:rPr>
+          <w:iCs/>
+        </w:rPr>
+        <w:t xml:space="preserve"> given</w:t>
+      </w:r>
+      <w:r>
+        <w:rPr>
+          <w:iCs/>
+        </w:rPr>
+        <w:t xml:space="preserve"> passenge</w:t>
+      </w:r>
+      <w:r>
+        <w:rPr>
+          <w:iCs/>
+        </w:rPr>
+        <w:t>r</w:t>
+      </w:r>
+      <w:r>
+        <w:rPr>
+          <w:iCs/>
+        </w:rPr>
+        <w:t xml:space="preserve"> board</w:t>
+      </w:r>
+      <w:r>
+        <w:rPr>
+          <w:iCs/>
+        </w:rPr>
+        <w:t>ing</w:t>
+      </w:r>
+      <w:r>
+        <w:rPr>
+          <w:iCs/>
+        </w:rPr>
+        <w:t xml:space="preserve"> the spaceship</w:t>
       </w:r>
       <w:r>
         <w:rPr>
@@ -56949,7 +57188,19 @@
         <w:rPr>
           <w:iCs/>
         </w:rPr>
-        <w:t>. If the passenger is authorized it should then add the passenger’s id to the spaceship’s list of passenger id’s.</w:t>
+        <w:t>. If the passenger is authorized</w:t>
+      </w:r>
+      <w:r>
+        <w:rPr>
+          <w:iCs/>
+        </w:rPr>
+        <w:t>,</w:t>
+      </w:r>
+      <w:r>
+        <w:rPr>
+          <w:iCs/>
+        </w:rPr>
+        <w:t xml:space="preserve"> it should then add the passenger’s id to the spaceship’s list of passenger id’s.</w:t>
       </w:r>
       <w:r>
         <w:rPr>
@@ -57122,7 +57373,6 @@
               <w:spacing w:line="240" w:lineRule="auto"/>
             </w:pPr>
             <w:r>
-              <w:lastRenderedPageBreak/>
               <w:t>passengerId</w:t>
             </w:r>
           </w:p>
@@ -57175,7 +57425,13 @@
               <w:spacing w:line="240" w:lineRule="auto"/>
             </w:pPr>
             <w:r>
-              <w:t>The passenger id.</w:t>
+              <w:t>The passenger</w:t>
+            </w:r>
+            <w:r>
+              <w:t>’s</w:t>
+            </w:r>
+            <w:r>
+              <w:t xml:space="preserve"> id.</w:t>
             </w:r>
           </w:p>
         </w:tc>
@@ -57587,7 +57843,13 @@
               <w:spacing w:line="240" w:lineRule="auto"/>
             </w:pPr>
             <w:r>
-              <w:t>The manager singleton that implements the FlightManagementService.</w:t>
+              <w:t xml:space="preserve">The manager </w:t>
+            </w:r>
+            <w:r>
+              <w:t>S</w:t>
+            </w:r>
+            <w:r>
+              <w:t>ingleton that implements the FlightManagementService.</w:t>
             </w:r>
           </w:p>
         </w:tc>
@@ -57673,7 +57935,13 @@
               <w:spacing w:line="240" w:lineRule="auto"/>
             </w:pPr>
             <w:r>
-              <w:t>The customerImpl singleton that implements the CustomerService interface.</w:t>
+              <w:t xml:space="preserve">The customerImpl </w:t>
+            </w:r>
+            <w:r>
+              <w:t>S</w:t>
+            </w:r>
+            <w:r>
+              <w:t>ingleton that implements the CustomerService interface.</w:t>
             </w:r>
           </w:p>
         </w:tc>
@@ -57762,7 +58030,13 @@
               <w:spacing w:line="240" w:lineRule="auto"/>
             </w:pPr>
             <w:r>
-              <w:t>The resourceImpl singleton that implements the ResourceManagementService interface.</w:t>
+              <w:t xml:space="preserve">The resourceImpl </w:t>
+            </w:r>
+            <w:r>
+              <w:t>S</w:t>
+            </w:r>
+            <w:r>
+              <w:t>ingleton that implements the ResourceManagementService interface.</w:t>
             </w:r>
           </w:p>
         </w:tc>
@@ -57884,6 +58158,7 @@
               <w:spacing w:line="240" w:lineRule="auto"/>
             </w:pPr>
             <w:r>
+              <w:lastRenderedPageBreak/>
               <w:t>authenticator</w:t>
             </w:r>
           </w:p>
@@ -58391,7 +58666,6 @@
               <w:spacing w:line="240" w:lineRule="auto"/>
             </w:pPr>
             <w:r>
-              <w:lastRenderedPageBreak/>
               <w:t>reason</w:t>
             </w:r>
           </w:p>
@@ -58553,7 +58827,19 @@
         <w:rPr>
           <w:iCs/>
         </w:rPr>
-        <w:t xml:space="preserve"> as defined by the Command design pattern whereby some logic set is used to map events to actions</w:t>
+        <w:t xml:space="preserve"> as defined by the Command design pattern</w:t>
+      </w:r>
+      <w:r>
+        <w:rPr>
+          <w:iCs/>
+        </w:rPr>
+        <w:t xml:space="preserve">, e.g., </w:t>
+      </w:r>
+      <w:r>
+        <w:rPr>
+          <w:iCs/>
+        </w:rPr>
+        <w:t>some logic set is used to map events to actions</w:t>
       </w:r>
       <w:r>
         <w:rPr>
@@ -58661,7 +58947,19 @@
         <w:rPr>
           <w:iCs/>
         </w:rPr>
-        <w:t xml:space="preserve"> module. This also helps to avoid circular dependencies. And one way to aware the Flight Manager of the Resource </w:t>
+        <w:t xml:space="preserve"> module. This also helps to avoid circular dependencies. </w:t>
+      </w:r>
+      <w:r>
+        <w:rPr>
+          <w:iCs/>
+        </w:rPr>
+        <w:t>O</w:t>
+      </w:r>
+      <w:r>
+        <w:rPr>
+          <w:iCs/>
+        </w:rPr>
+        <w:t xml:space="preserve">ne way to aware the Flight Manager of the Resource </w:t>
       </w:r>
       <w:r>
         <w:rPr>
@@ -59195,6 +59493,9 @@
     </w:p>
     <w:p>
       <w:pPr>
+        <w:pStyle w:val="Heading1"/>
+        <w:keepNext w:val="0"/>
+        <w:keepLines w:val="0"/>
         <w:widowControl w:val="0"/>
         <w:pBdr>
           <w:top w:val="nil"/>
@@ -59204,12 +59505,12 @@
           <w:between w:val="nil"/>
         </w:pBdr>
       </w:pPr>
-    </w:p>
-    <w:p>
-      <w:pPr>
-        <w:pStyle w:val="Heading1"/>
-        <w:keepNext w:val="0"/>
-        <w:keepLines w:val="0"/>
+      <w:r>
+        <w:t>Risks</w:t>
+      </w:r>
+    </w:p>
+    <w:p>
+      <w:pPr>
         <w:widowControl w:val="0"/>
         <w:pBdr>
           <w:top w:val="nil"/>
@@ -59218,10 +59519,10 @@
           <w:right w:val="nil"/>
           <w:between w:val="nil"/>
         </w:pBdr>
-      </w:pPr>
-      <w:r>
-        <w:t>Risks</w:t>
-      </w:r>
+        <w:rPr>
+          <w:iCs/>
+        </w:rPr>
+      </w:pPr>
     </w:p>
     <w:p>
       <w:pPr>
@@ -59237,6 +59538,18 @@
           <w:iCs/>
         </w:rPr>
       </w:pPr>
+      <w:r>
+        <w:rPr>
+          <w:iCs/>
+        </w:rPr>
+        <w:t xml:space="preserve">System performance may not be sufficient as it hasn’t been tested. The module should be tested </w:t>
+      </w:r>
+      <w:r>
+        <w:rPr>
+          <w:iCs/>
+        </w:rPr>
+        <w:t>with the other components to ensure that it is running sufficiently well in terms of speed, hardware performance, and other important metrics.</w:t>
+      </w:r>
     </w:p>
     <w:p>
       <w:pPr>
@@ -59252,18 +59565,6 @@
           <w:iCs/>
         </w:rPr>
       </w:pPr>
-      <w:r>
-        <w:rPr>
-          <w:iCs/>
-        </w:rPr>
-        <w:t xml:space="preserve">System performance may not be sufficient as it hasn’t been tested. The module should be tested </w:t>
-      </w:r>
-      <w:r>
-        <w:rPr>
-          <w:iCs/>
-        </w:rPr>
-        <w:t>with the other components to ensure that it is running sufficiently well in terms of speed, hardware performance, and other important metrics.</w:t>
-      </w:r>
     </w:p>
     <w:p>
       <w:pPr>
@@ -59279,6 +59580,78 @@
           <w:iCs/>
         </w:rPr>
       </w:pPr>
+      <w:r>
+        <w:rPr>
+          <w:iCs/>
+        </w:rPr>
+        <w:t xml:space="preserve">The Manager </w:t>
+      </w:r>
+      <w:r>
+        <w:rPr>
+          <w:iCs/>
+        </w:rPr>
+        <w:t xml:space="preserve">might </w:t>
+      </w:r>
+      <w:r>
+        <w:rPr>
+          <w:iCs/>
+        </w:rPr>
+        <w:t>not</w:t>
+      </w:r>
+      <w:r>
+        <w:rPr>
+          <w:iCs/>
+        </w:rPr>
+        <w:t xml:space="preserve"> be</w:t>
+      </w:r>
+      <w:r>
+        <w:rPr>
+          <w:iCs/>
+        </w:rPr>
+        <w:t xml:space="preserve"> flexible</w:t>
+      </w:r>
+      <w:r>
+        <w:rPr>
+          <w:iCs/>
+        </w:rPr>
+        <w:t xml:space="preserve"> enough based on the rules it follows. For instance, </w:t>
+      </w:r>
+      <w:r>
+        <w:rPr>
+          <w:iCs/>
+        </w:rPr>
+        <w:t>it would not know how to</w:t>
+      </w:r>
+      <w:r>
+        <w:rPr>
+          <w:iCs/>
+        </w:rPr>
+        <w:t xml:space="preserve"> handle unexpected encounters with new </w:t>
+      </w:r>
+      <w:r>
+        <w:rPr>
+          <w:iCs/>
+        </w:rPr>
+        <w:t xml:space="preserve">undefined </w:t>
+      </w:r>
+      <w:r>
+        <w:rPr>
+          <w:iCs/>
+        </w:rPr>
+        <w:t>events.</w:t>
+      </w:r>
+      <w:r>
+        <w:rPr>
+          <w:iCs/>
+        </w:rPr>
+        <w:t xml:space="preserve"> A possible update could include adding some machine learning or AI-driven layer to mediate this</w:t>
+      </w:r>
+      <w:r>
+        <w:rPr>
+          <w:iCs/>
+        </w:rPr>
+        <w:t xml:space="preserve"> or add new rules.</w:t>
+      </w:r>
     </w:p>
     <w:p>
       <w:pPr>
@@ -59294,72 +59667,6 @@
           <w:iCs/>
         </w:rPr>
       </w:pPr>
-      <w:r>
-        <w:rPr>
-          <w:iCs/>
-        </w:rPr>
-        <w:t xml:space="preserve">The Manager </w:t>
-      </w:r>
-      <w:r>
-        <w:rPr>
-          <w:iCs/>
-        </w:rPr>
-        <w:t xml:space="preserve">might </w:t>
-      </w:r>
-      <w:r>
-        <w:rPr>
-          <w:iCs/>
-        </w:rPr>
-        <w:t>not</w:t>
-      </w:r>
-      <w:r>
-        <w:rPr>
-          <w:iCs/>
-        </w:rPr>
-        <w:t xml:space="preserve"> be</w:t>
-      </w:r>
-      <w:r>
-        <w:rPr>
-          <w:iCs/>
-        </w:rPr>
-        <w:t xml:space="preserve"> flexible</w:t>
-      </w:r>
-      <w:r>
-        <w:rPr>
-          <w:iCs/>
-        </w:rPr>
-        <w:t xml:space="preserve"> enough based on the rules it follows. For instance, </w:t>
-      </w:r>
-      <w:r>
-        <w:rPr>
-          <w:iCs/>
-        </w:rPr>
-        <w:t>it would not know how to</w:t>
-      </w:r>
-      <w:r>
-        <w:rPr>
-          <w:iCs/>
-        </w:rPr>
-        <w:t xml:space="preserve"> handle unexpected encounters with new </w:t>
-      </w:r>
-      <w:r>
-        <w:rPr>
-          <w:iCs/>
-        </w:rPr>
-        <w:t xml:space="preserve">undefined </w:t>
-      </w:r>
-      <w:r>
-        <w:rPr>
-          <w:iCs/>
-        </w:rPr>
-        <w:t>events.</w:t>
-      </w:r>
-      <w:r>
-        <w:rPr>
-          <w:iCs/>
-        </w:rPr>
-        <w:t xml:space="preserve"> A possible update could include adding some machine learning or AI-driven layer to mediate this.</w:t>
-      </w:r>
     </w:p>
     <w:p>
       <w:pPr>
@@ -59371,27 +59678,12 @@
           <w:right w:val="nil"/>
           <w:between w:val="nil"/>
         </w:pBdr>
-        <w:rPr>
-          <w:iCs/>
-        </w:rPr>
-      </w:pPr>
-    </w:p>
-    <w:p>
-      <w:pPr>
-        <w:widowControl w:val="0"/>
-        <w:pBdr>
-          <w:top w:val="nil"/>
-          <w:left w:val="nil"/>
-          <w:bottom w:val="nil"/>
-          <w:right w:val="nil"/>
-          <w:between w:val="nil"/>
-        </w:pBdr>
-      </w:pPr>
-      <w:r>
-        <w:rPr>
-          <w:iCs/>
-        </w:rPr>
-        <w:t xml:space="preserve">The Manager serves a pretty critical function in the overall ISTS. It needs to be able to </w:t>
+      </w:pPr>
+      <w:r>
+        <w:rPr>
+          <w:iCs/>
+        </w:rPr>
+        <w:t xml:space="preserve">The Manager serves a critical function in the overall ISTS. It needs to be able to </w:t>
       </w:r>
       <w:r>
         <w:rPr>
@@ -59445,7 +59737,31 @@
         <w:rPr>
           <w:iCs/>
         </w:rPr>
-        <w:t xml:space="preserve">may need different such as a different expiry mechanism and that </w:t>
+        <w:t>may need</w:t>
+      </w:r>
+      <w:r>
+        <w:rPr>
+          <w:iCs/>
+        </w:rPr>
+        <w:t xml:space="preserve"> to be</w:t>
+      </w:r>
+      <w:r>
+        <w:rPr>
+          <w:iCs/>
+        </w:rPr>
+        <w:t xml:space="preserve"> different such as </w:t>
+      </w:r>
+      <w:r>
+        <w:rPr>
+          <w:iCs/>
+        </w:rPr>
+        <w:t>having a</w:t>
+      </w:r>
+      <w:r>
+        <w:rPr>
+          <w:iCs/>
+        </w:rPr>
+        <w:t xml:space="preserve"> different expiry mechanism and that </w:t>
       </w:r>
       <w:r>
         <w:rPr>
@@ -59457,7 +59773,21 @@
         <w:rPr>
           <w:iCs/>
         </w:rPr>
-        <w:t xml:space="preserve"> Further research on how to protect The Flight Manager’s access vectors and other security risks is recommended</w:t>
+        <w:t xml:space="preserve"> Further research on how to protect </w:t>
+      </w:r>
+      <w:r>
+        <w:rPr>
+          <w:iCs/>
+        </w:rPr>
+        <w:t>t</w:t>
+      </w:r>
+      <w:bookmarkStart w:id="11" w:name="_GoBack"/>
+      <w:bookmarkEnd w:id="11"/>
+      <w:r>
+        <w:rPr>
+          <w:iCs/>
+        </w:rPr>
+        <w:t>he Flight Manager’s access vectors and other security risks is recommended</w:t>
       </w:r>
       <w:r>
         <w:rPr>
@@ -59473,8 +59803,8 @@
       </w:r>
     </w:p>
     <w:sectPr>
-      <w:headerReference w:type="default" r:id="rId12"/>
-      <w:footerReference w:type="default" r:id="rId13"/>
+      <w:headerReference w:type="default" r:id="rId13"/>
+      <w:footerReference w:type="default" r:id="rId14"/>
       <w:pgSz w:w="12240" w:h="15840"/>
       <w:pgMar w:top="1440" w:right="1440" w:bottom="1440" w:left="1440" w:header="0" w:footer="720" w:gutter="0"/>
       <w:pgNumType w:start="1"/>
@@ -61673,7 +62003,7 @@
 </file>
 
 <file path=customXml/itemProps1.xml><?xml version="1.0" encoding="utf-8"?>
-<ds:datastoreItem xmlns:ds="http://schemas.openxmlformats.org/officeDocument/2006/customXml" ds:itemID="{00406B02-34CE-4C28-894C-CB00F091A632}">
+<ds:datastoreItem xmlns:ds="http://schemas.openxmlformats.org/officeDocument/2006/customXml" ds:itemID="{F441E652-B2E0-4ECD-8D7F-646720B02211}">
   <ds:schemaRefs>
     <ds:schemaRef ds:uri="http://schemas.openxmlformats.org/officeDocument/2006/bibliography"/>
   </ds:schemaRefs>

</xml_diff>

<commit_message>
Pasted diagrams in. Need captions and table of contents stuff
</commit_message>
<xml_diff>
--- a/GeraldArocena-DesignDocument.docx
+++ b/GeraldArocena-DesignDocument.docx
@@ -3729,13 +3729,57 @@
           <w:right w:val="nil"/>
           <w:between w:val="nil"/>
         </w:pBdr>
-      </w:pPr>
-      <w:r>
-        <w:rPr>
+        <w:rPr>
+          <w:iCs/>
+        </w:rPr>
+      </w:pPr>
+      <w:r>
+        <w:rPr>
+          <w:iCs/>
           <w:noProof/>
-          <w:highlight w:val="yellow"/>
-        </w:rPr>
-        <w:t>Class diagram here.</w:t>
+        </w:rPr>
+        <w:lastRenderedPageBreak/>
+        <w:drawing>
+          <wp:inline distT="0" distB="0" distL="0" distR="0">
+            <wp:extent cx="6650256" cy="5274733"/>
+            <wp:effectExtent l="0" t="0" r="0" b="2540"/>
+            <wp:docPr id="2" name="Picture 2"/>
+            <wp:cNvGraphicFramePr>
+              <a:graphicFrameLocks xmlns:a="http://schemas.openxmlformats.org/drawingml/2006/main" noChangeAspect="1"/>
+            </wp:cNvGraphicFramePr>
+            <a:graphic xmlns:a="http://schemas.openxmlformats.org/drawingml/2006/main">
+              <a:graphicData uri="http://schemas.openxmlformats.org/drawingml/2006/picture">
+                <pic:pic xmlns:pic="http://schemas.openxmlformats.org/drawingml/2006/picture">
+                  <pic:nvPicPr>
+                    <pic:cNvPr id="2" name="classDiagram-resource.png"/>
+                    <pic:cNvPicPr/>
+                  </pic:nvPicPr>
+                  <pic:blipFill>
+                    <a:blip r:embed="rId10" cstate="print">
+                      <a:extLst>
+                        <a:ext uri="{28A0092B-C50C-407E-A947-70E740481C1C}">
+                          <a14:useLocalDpi xmlns:a14="http://schemas.microsoft.com/office/drawing/2010/main" val="0"/>
+                        </a:ext>
+                      </a:extLst>
+                    </a:blip>
+                    <a:stretch>
+                      <a:fillRect/>
+                    </a:stretch>
+                  </pic:blipFill>
+                  <pic:spPr>
+                    <a:xfrm>
+                      <a:off x="0" y="0"/>
+                      <a:ext cx="6672874" cy="5292673"/>
+                    </a:xfrm>
+                    <a:prstGeom prst="rect">
+                      <a:avLst/>
+                    </a:prstGeom>
+                  </pic:spPr>
+                </pic:pic>
+              </a:graphicData>
+            </a:graphic>
+          </wp:inline>
+        </w:drawing>
       </w:r>
     </w:p>
     <w:p>
@@ -3750,7 +3794,13 @@
         </w:pBdr>
       </w:pPr>
       <w:r>
-        <w:t xml:space="preserve">Caption: </w:t>
+        <w:rPr>
+          <w:highlight w:val="yellow"/>
+        </w:rPr>
+        <w:t>Caption</w:t>
+      </w:r>
+      <w:r>
+        <w:t xml:space="preserve">: </w:t>
       </w:r>
       <w:r>
         <w:t xml:space="preserve">Class diagram for </w:t>
@@ -4205,6 +4255,7 @@
               <w:spacing w:line="240" w:lineRule="auto"/>
             </w:pPr>
             <w:r>
+              <w:lastRenderedPageBreak/>
               <w:t>definePerson</w:t>
             </w:r>
           </w:p>
@@ -4349,7 +4400,926 @@
               <w:t>(</w:t>
             </w:r>
             <w:r>
-              <w:t xml:space="preserve">id : string, name : string, description : string, type : string, authTokenTuple : </w:t>
+              <w:t>id : string, name : string, description : string, type : string, authTokenTuple : AuthTokenTuple</w:t>
+            </w:r>
+            <w:r>
+              <w:t>) :</w:t>
+            </w:r>
+            <w:r>
+              <w:t xml:space="preserve"> Team</w:t>
+            </w:r>
+          </w:p>
+        </w:tc>
+        <w:tc>
+          <w:tcPr>
+            <w:tcW w:w="3610" w:type="dxa"/>
+            <w:shd w:val="clear" w:color="auto" w:fill="auto"/>
+            <w:tcMar>
+              <w:top w:w="100" w:type="dxa"/>
+              <w:left w:w="100" w:type="dxa"/>
+              <w:bottom w:w="100" w:type="dxa"/>
+              <w:right w:w="100" w:type="dxa"/>
+            </w:tcMar>
+          </w:tcPr>
+          <w:p>
+            <w:pPr>
+              <w:widowControl w:val="0"/>
+              <w:pBdr>
+                <w:top w:val="nil"/>
+                <w:left w:val="nil"/>
+                <w:bottom w:val="nil"/>
+                <w:right w:val="nil"/>
+                <w:between w:val="nil"/>
+              </w:pBdr>
+              <w:spacing w:line="240" w:lineRule="auto"/>
+            </w:pPr>
+            <w:r>
+              <w:t xml:space="preserve">Creates a </w:t>
+            </w:r>
+            <w:r>
+              <w:t xml:space="preserve">new </w:t>
+            </w:r>
+            <w:r>
+              <w:t>Team within the IST organization</w:t>
+            </w:r>
+            <w:r>
+              <w:t xml:space="preserve"> with the given parameters</w:t>
+            </w:r>
+            <w:r>
+              <w:t xml:space="preserve"> and adds it to the </w:t>
+            </w:r>
+            <w:r>
+              <w:t>map of</w:t>
+            </w:r>
+            <w:r>
+              <w:t xml:space="preserve"> entities.</w:t>
+            </w:r>
+          </w:p>
+        </w:tc>
+      </w:tr>
+      <w:tr>
+        <w:tc>
+          <w:tcPr>
+            <w:tcW w:w="2330" w:type="dxa"/>
+            <w:shd w:val="clear" w:color="auto" w:fill="auto"/>
+            <w:tcMar>
+              <w:top w:w="100" w:type="dxa"/>
+              <w:left w:w="100" w:type="dxa"/>
+              <w:bottom w:w="100" w:type="dxa"/>
+              <w:right w:w="100" w:type="dxa"/>
+            </w:tcMar>
+          </w:tcPr>
+          <w:p>
+            <w:pPr>
+              <w:widowControl w:val="0"/>
+              <w:pBdr>
+                <w:top w:val="nil"/>
+                <w:left w:val="nil"/>
+                <w:bottom w:val="nil"/>
+                <w:right w:val="nil"/>
+                <w:between w:val="nil"/>
+              </w:pBdr>
+              <w:spacing w:line="240" w:lineRule="auto"/>
+            </w:pPr>
+            <w:r>
+              <w:t>defineLaunchPad</w:t>
+            </w:r>
+          </w:p>
+        </w:tc>
+        <w:tc>
+          <w:tcPr>
+            <w:tcW w:w="3420" w:type="dxa"/>
+            <w:shd w:val="clear" w:color="auto" w:fill="auto"/>
+            <w:tcMar>
+              <w:top w:w="100" w:type="dxa"/>
+              <w:left w:w="100" w:type="dxa"/>
+              <w:bottom w:w="100" w:type="dxa"/>
+              <w:right w:w="100" w:type="dxa"/>
+            </w:tcMar>
+          </w:tcPr>
+          <w:p>
+            <w:pPr>
+              <w:widowControl w:val="0"/>
+              <w:pBdr>
+                <w:top w:val="nil"/>
+                <w:left w:val="nil"/>
+                <w:bottom w:val="nil"/>
+                <w:right w:val="nil"/>
+                <w:between w:val="nil"/>
+              </w:pBdr>
+              <w:spacing w:line="240" w:lineRule="auto"/>
+            </w:pPr>
+            <w:r>
+              <w:t>(</w:t>
+            </w:r>
+            <w:r>
+              <w:t>id : string, name : string, location : string, authTokenTuple : AuthTokenTuple</w:t>
+            </w:r>
+            <w:r>
+              <w:t>) :</w:t>
+            </w:r>
+            <w:r>
+              <w:t xml:space="preserve"> Launchpad</w:t>
+            </w:r>
+          </w:p>
+        </w:tc>
+        <w:tc>
+          <w:tcPr>
+            <w:tcW w:w="3610" w:type="dxa"/>
+            <w:shd w:val="clear" w:color="auto" w:fill="auto"/>
+            <w:tcMar>
+              <w:top w:w="100" w:type="dxa"/>
+              <w:left w:w="100" w:type="dxa"/>
+              <w:bottom w:w="100" w:type="dxa"/>
+              <w:right w:w="100" w:type="dxa"/>
+            </w:tcMar>
+          </w:tcPr>
+          <w:p>
+            <w:pPr>
+              <w:widowControl w:val="0"/>
+              <w:pBdr>
+                <w:top w:val="nil"/>
+                <w:left w:val="nil"/>
+                <w:bottom w:val="nil"/>
+                <w:right w:val="nil"/>
+                <w:between w:val="nil"/>
+              </w:pBdr>
+              <w:spacing w:line="240" w:lineRule="auto"/>
+            </w:pPr>
+            <w:r>
+              <w:t xml:space="preserve">Creates a </w:t>
+            </w:r>
+            <w:r>
+              <w:t>new L</w:t>
+            </w:r>
+            <w:r>
+              <w:t>aunchpad for spaceships</w:t>
+            </w:r>
+            <w:r>
+              <w:t xml:space="preserve"> with the given parameters</w:t>
+            </w:r>
+            <w:r>
+              <w:t xml:space="preserve"> and adds it to the </w:t>
+            </w:r>
+            <w:r>
+              <w:t>map of</w:t>
+            </w:r>
+            <w:r>
+              <w:t xml:space="preserve"> launchpads.</w:t>
+            </w:r>
+          </w:p>
+        </w:tc>
+      </w:tr>
+      <w:tr>
+        <w:tc>
+          <w:tcPr>
+            <w:tcW w:w="2330" w:type="dxa"/>
+            <w:shd w:val="clear" w:color="auto" w:fill="auto"/>
+            <w:tcMar>
+              <w:top w:w="100" w:type="dxa"/>
+              <w:left w:w="100" w:type="dxa"/>
+              <w:bottom w:w="100" w:type="dxa"/>
+              <w:right w:w="100" w:type="dxa"/>
+            </w:tcMar>
+          </w:tcPr>
+          <w:p>
+            <w:pPr>
+              <w:widowControl w:val="0"/>
+              <w:pBdr>
+                <w:top w:val="nil"/>
+                <w:left w:val="nil"/>
+                <w:bottom w:val="nil"/>
+                <w:right w:val="nil"/>
+                <w:between w:val="nil"/>
+              </w:pBdr>
+              <w:spacing w:line="240" w:lineRule="auto"/>
+            </w:pPr>
+            <w:r>
+              <w:t>defineSpaceship</w:t>
+            </w:r>
+          </w:p>
+        </w:tc>
+        <w:tc>
+          <w:tcPr>
+            <w:tcW w:w="3420" w:type="dxa"/>
+            <w:shd w:val="clear" w:color="auto" w:fill="auto"/>
+            <w:tcMar>
+              <w:top w:w="100" w:type="dxa"/>
+              <w:left w:w="100" w:type="dxa"/>
+              <w:bottom w:w="100" w:type="dxa"/>
+              <w:right w:w="100" w:type="dxa"/>
+            </w:tcMar>
+          </w:tcPr>
+          <w:p>
+            <w:pPr>
+              <w:widowControl w:val="0"/>
+              <w:pBdr>
+                <w:top w:val="nil"/>
+                <w:left w:val="nil"/>
+                <w:bottom w:val="nil"/>
+                <w:right w:val="nil"/>
+                <w:between w:val="nil"/>
+              </w:pBdr>
+              <w:spacing w:line="240" w:lineRule="auto"/>
+            </w:pPr>
+            <w:r>
+              <w:t>(</w:t>
+            </w:r>
+            <w:r>
+              <w:t>id : string, model : string, name : string, maxSpeed : int, fuelType : string, cargoType : string, fuelCapacity : int, description : string, authTokenTuple : AuthTokenTuple</w:t>
+            </w:r>
+            <w:r>
+              <w:t>) :</w:t>
+            </w:r>
+            <w:r>
+              <w:t xml:space="preserve"> Spaceship</w:t>
+            </w:r>
+          </w:p>
+        </w:tc>
+        <w:tc>
+          <w:tcPr>
+            <w:tcW w:w="3610" w:type="dxa"/>
+            <w:shd w:val="clear" w:color="auto" w:fill="auto"/>
+            <w:tcMar>
+              <w:top w:w="100" w:type="dxa"/>
+              <w:left w:w="100" w:type="dxa"/>
+              <w:bottom w:w="100" w:type="dxa"/>
+              <w:right w:w="100" w:type="dxa"/>
+            </w:tcMar>
+          </w:tcPr>
+          <w:p>
+            <w:pPr>
+              <w:widowControl w:val="0"/>
+              <w:pBdr>
+                <w:top w:val="nil"/>
+                <w:left w:val="nil"/>
+                <w:bottom w:val="nil"/>
+                <w:right w:val="nil"/>
+                <w:between w:val="nil"/>
+              </w:pBdr>
+              <w:spacing w:line="240" w:lineRule="auto"/>
+            </w:pPr>
+            <w:r>
+              <w:t xml:space="preserve">Creates a </w:t>
+            </w:r>
+            <w:r>
+              <w:t>new S</w:t>
+            </w:r>
+            <w:r>
+              <w:t>paceship used for space flight</w:t>
+            </w:r>
+            <w:r>
+              <w:t xml:space="preserve"> with the given parameters</w:t>
+            </w:r>
+            <w:r>
+              <w:t xml:space="preserve"> and adds it to the </w:t>
+            </w:r>
+            <w:r>
+              <w:t>map of</w:t>
+            </w:r>
+            <w:r>
+              <w:t xml:space="preserve"> spaceships. </w:t>
+            </w:r>
+            <w:r>
+              <w:t>This is the method for cargo spaceships.</w:t>
+            </w:r>
+          </w:p>
+        </w:tc>
+      </w:tr>
+      <w:tr>
+        <w:tc>
+          <w:tcPr>
+            <w:tcW w:w="2330" w:type="dxa"/>
+            <w:shd w:val="clear" w:color="auto" w:fill="auto"/>
+            <w:tcMar>
+              <w:top w:w="100" w:type="dxa"/>
+              <w:left w:w="100" w:type="dxa"/>
+              <w:bottom w:w="100" w:type="dxa"/>
+              <w:right w:w="100" w:type="dxa"/>
+            </w:tcMar>
+          </w:tcPr>
+          <w:p>
+            <w:pPr>
+              <w:widowControl w:val="0"/>
+              <w:pBdr>
+                <w:top w:val="nil"/>
+                <w:left w:val="nil"/>
+                <w:bottom w:val="nil"/>
+                <w:right w:val="nil"/>
+                <w:between w:val="nil"/>
+              </w:pBdr>
+              <w:spacing w:line="240" w:lineRule="auto"/>
+            </w:pPr>
+            <w:r>
+              <w:t>defineSpaceship</w:t>
+            </w:r>
+          </w:p>
+        </w:tc>
+        <w:tc>
+          <w:tcPr>
+            <w:tcW w:w="3420" w:type="dxa"/>
+            <w:shd w:val="clear" w:color="auto" w:fill="auto"/>
+            <w:tcMar>
+              <w:top w:w="100" w:type="dxa"/>
+              <w:left w:w="100" w:type="dxa"/>
+              <w:bottom w:w="100" w:type="dxa"/>
+              <w:right w:w="100" w:type="dxa"/>
+            </w:tcMar>
+          </w:tcPr>
+          <w:p>
+            <w:pPr>
+              <w:widowControl w:val="0"/>
+              <w:pBdr>
+                <w:top w:val="nil"/>
+                <w:left w:val="nil"/>
+                <w:bottom w:val="nil"/>
+                <w:right w:val="nil"/>
+                <w:between w:val="nil"/>
+              </w:pBdr>
+              <w:spacing w:line="240" w:lineRule="auto"/>
+            </w:pPr>
+            <w:r>
+              <w:t>(</w:t>
+            </w:r>
+            <w:r>
+              <w:t>id : string, model : string, name : string, maxSpeed : int, fuelType : string, capacity : int, classType : string, fuelCapacity : int, description : string, authTokenTuple : AuthTokenTuple</w:t>
+            </w:r>
+            <w:r>
+              <w:t>) :</w:t>
+            </w:r>
+            <w:r>
+              <w:t xml:space="preserve"> Spaceship</w:t>
+            </w:r>
+          </w:p>
+        </w:tc>
+        <w:tc>
+          <w:tcPr>
+            <w:tcW w:w="3610" w:type="dxa"/>
+            <w:shd w:val="clear" w:color="auto" w:fill="auto"/>
+            <w:tcMar>
+              <w:top w:w="100" w:type="dxa"/>
+              <w:left w:w="100" w:type="dxa"/>
+              <w:bottom w:w="100" w:type="dxa"/>
+              <w:right w:w="100" w:type="dxa"/>
+            </w:tcMar>
+          </w:tcPr>
+          <w:p>
+            <w:pPr>
+              <w:widowControl w:val="0"/>
+              <w:pBdr>
+                <w:top w:val="nil"/>
+                <w:left w:val="nil"/>
+                <w:bottom w:val="nil"/>
+                <w:right w:val="nil"/>
+                <w:between w:val="nil"/>
+              </w:pBdr>
+              <w:spacing w:line="240" w:lineRule="auto"/>
+            </w:pPr>
+            <w:r>
+              <w:t>Creates a</w:t>
+            </w:r>
+            <w:r>
+              <w:t xml:space="preserve"> new</w:t>
+            </w:r>
+            <w:r>
+              <w:t xml:space="preserve"> </w:t>
+            </w:r>
+            <w:r>
+              <w:t>S</w:t>
+            </w:r>
+            <w:r>
+              <w:t>paceship used for space flight</w:t>
+            </w:r>
+            <w:r>
+              <w:t xml:space="preserve"> with the given parameters</w:t>
+            </w:r>
+            <w:r>
+              <w:t xml:space="preserve"> and adds it to the </w:t>
+            </w:r>
+            <w:r>
+              <w:t>map of</w:t>
+            </w:r>
+            <w:r>
+              <w:t xml:space="preserve"> spaceships</w:t>
+            </w:r>
+            <w:r>
+              <w:t>. This is the method for passenger spaceships.</w:t>
+            </w:r>
+          </w:p>
+        </w:tc>
+      </w:tr>
+      <w:tr>
+        <w:tc>
+          <w:tcPr>
+            <w:tcW w:w="2330" w:type="dxa"/>
+            <w:shd w:val="clear" w:color="auto" w:fill="auto"/>
+            <w:tcMar>
+              <w:top w:w="100" w:type="dxa"/>
+              <w:left w:w="100" w:type="dxa"/>
+              <w:bottom w:w="100" w:type="dxa"/>
+              <w:right w:w="100" w:type="dxa"/>
+            </w:tcMar>
+          </w:tcPr>
+          <w:p>
+            <w:pPr>
+              <w:widowControl w:val="0"/>
+              <w:pBdr>
+                <w:top w:val="nil"/>
+                <w:left w:val="nil"/>
+                <w:bottom w:val="nil"/>
+                <w:right w:val="nil"/>
+                <w:between w:val="nil"/>
+              </w:pBdr>
+              <w:spacing w:line="240" w:lineRule="auto"/>
+            </w:pPr>
+            <w:r>
+              <w:t>defineSpaceship</w:t>
+            </w:r>
+          </w:p>
+        </w:tc>
+        <w:tc>
+          <w:tcPr>
+            <w:tcW w:w="3420" w:type="dxa"/>
+            <w:shd w:val="clear" w:color="auto" w:fill="auto"/>
+            <w:tcMar>
+              <w:top w:w="100" w:type="dxa"/>
+              <w:left w:w="100" w:type="dxa"/>
+              <w:bottom w:w="100" w:type="dxa"/>
+              <w:right w:w="100" w:type="dxa"/>
+            </w:tcMar>
+          </w:tcPr>
+          <w:p>
+            <w:pPr>
+              <w:widowControl w:val="0"/>
+              <w:pBdr>
+                <w:top w:val="nil"/>
+                <w:left w:val="nil"/>
+                <w:bottom w:val="nil"/>
+                <w:right w:val="nil"/>
+                <w:between w:val="nil"/>
+              </w:pBdr>
+              <w:spacing w:line="240" w:lineRule="auto"/>
+            </w:pPr>
+            <w:r>
+              <w:t>(</w:t>
+            </w:r>
+            <w:r>
+              <w:t>id : string, model : string, name : string, maxSpeed : int, fuelType : string, fuelCapacity : int, description : string, authTokenTuple : AuthTokenTuple</w:t>
+            </w:r>
+            <w:r>
+              <w:t>) :</w:t>
+            </w:r>
+            <w:r>
+              <w:t xml:space="preserve"> Spaceship</w:t>
+            </w:r>
+          </w:p>
+        </w:tc>
+        <w:tc>
+          <w:tcPr>
+            <w:tcW w:w="3610" w:type="dxa"/>
+            <w:shd w:val="clear" w:color="auto" w:fill="auto"/>
+            <w:tcMar>
+              <w:top w:w="100" w:type="dxa"/>
+              <w:left w:w="100" w:type="dxa"/>
+              <w:bottom w:w="100" w:type="dxa"/>
+              <w:right w:w="100" w:type="dxa"/>
+            </w:tcMar>
+          </w:tcPr>
+          <w:p>
+            <w:pPr>
+              <w:widowControl w:val="0"/>
+              <w:pBdr>
+                <w:top w:val="nil"/>
+                <w:left w:val="nil"/>
+                <w:bottom w:val="nil"/>
+                <w:right w:val="nil"/>
+                <w:between w:val="nil"/>
+              </w:pBdr>
+              <w:spacing w:line="240" w:lineRule="auto"/>
+            </w:pPr>
+            <w:r>
+              <w:t>Creates a</w:t>
+            </w:r>
+            <w:r>
+              <w:t xml:space="preserve"> new</w:t>
+            </w:r>
+            <w:r>
+              <w:t xml:space="preserve"> </w:t>
+            </w:r>
+            <w:r>
+              <w:t>S</w:t>
+            </w:r>
+            <w:r>
+              <w:t>paceship used for space flight</w:t>
+            </w:r>
+            <w:r>
+              <w:t xml:space="preserve"> with the given parameters</w:t>
+            </w:r>
+            <w:r>
+              <w:t xml:space="preserve"> and adds it to the </w:t>
+            </w:r>
+            <w:r>
+              <w:t>map of</w:t>
+            </w:r>
+            <w:r>
+              <w:t xml:space="preserve"> spaceships</w:t>
+            </w:r>
+            <w:r>
+              <w:t>. This is the method for rescue spaceships.</w:t>
+            </w:r>
+          </w:p>
+        </w:tc>
+      </w:tr>
+      <w:tr>
+        <w:tc>
+          <w:tcPr>
+            <w:tcW w:w="2330" w:type="dxa"/>
+            <w:shd w:val="clear" w:color="auto" w:fill="auto"/>
+            <w:tcMar>
+              <w:top w:w="100" w:type="dxa"/>
+              <w:left w:w="100" w:type="dxa"/>
+              <w:bottom w:w="100" w:type="dxa"/>
+              <w:right w:w="100" w:type="dxa"/>
+            </w:tcMar>
+          </w:tcPr>
+          <w:p>
+            <w:pPr>
+              <w:widowControl w:val="0"/>
+              <w:pBdr>
+                <w:top w:val="nil"/>
+                <w:left w:val="nil"/>
+                <w:bottom w:val="nil"/>
+                <w:right w:val="nil"/>
+                <w:between w:val="nil"/>
+              </w:pBdr>
+              <w:spacing w:line="240" w:lineRule="auto"/>
+            </w:pPr>
+            <w:r>
+              <w:t>defineCommunicationSystem</w:t>
+            </w:r>
+          </w:p>
+        </w:tc>
+        <w:tc>
+          <w:tcPr>
+            <w:tcW w:w="3420" w:type="dxa"/>
+            <w:shd w:val="clear" w:color="auto" w:fill="auto"/>
+            <w:tcMar>
+              <w:top w:w="100" w:type="dxa"/>
+              <w:left w:w="100" w:type="dxa"/>
+              <w:bottom w:w="100" w:type="dxa"/>
+              <w:right w:w="100" w:type="dxa"/>
+            </w:tcMar>
+          </w:tcPr>
+          <w:p>
+            <w:pPr>
+              <w:widowControl w:val="0"/>
+              <w:pBdr>
+                <w:top w:val="nil"/>
+                <w:left w:val="nil"/>
+                <w:bottom w:val="nil"/>
+                <w:right w:val="nil"/>
+                <w:between w:val="nil"/>
+              </w:pBdr>
+              <w:spacing w:line="240" w:lineRule="auto"/>
+            </w:pPr>
+            <w:r>
+              <w:t>(</w:t>
+            </w:r>
+            <w:r>
+              <w:t>id : string, authTokenTuple : AuthTokenTuple</w:t>
+            </w:r>
+            <w:r>
+              <w:t>) :</w:t>
+            </w:r>
+            <w:r>
+              <w:t xml:space="preserve"> CommunicationSystem</w:t>
+            </w:r>
+          </w:p>
+        </w:tc>
+        <w:tc>
+          <w:tcPr>
+            <w:tcW w:w="3610" w:type="dxa"/>
+            <w:shd w:val="clear" w:color="auto" w:fill="auto"/>
+            <w:tcMar>
+              <w:top w:w="100" w:type="dxa"/>
+              <w:left w:w="100" w:type="dxa"/>
+              <w:bottom w:w="100" w:type="dxa"/>
+              <w:right w:w="100" w:type="dxa"/>
+            </w:tcMar>
+          </w:tcPr>
+          <w:p>
+            <w:pPr>
+              <w:widowControl w:val="0"/>
+              <w:pBdr>
+                <w:top w:val="nil"/>
+                <w:left w:val="nil"/>
+                <w:bottom w:val="nil"/>
+                <w:right w:val="nil"/>
+                <w:between w:val="nil"/>
+              </w:pBdr>
+              <w:spacing w:line="240" w:lineRule="auto"/>
+            </w:pPr>
+            <w:r>
+              <w:t xml:space="preserve">Creates a </w:t>
+            </w:r>
+            <w:r>
+              <w:t>new C</w:t>
+            </w:r>
+            <w:r>
+              <w:t>ommunication</w:t>
+            </w:r>
+            <w:r>
+              <w:t>S</w:t>
+            </w:r>
+            <w:r>
+              <w:t>ystem used by the ISTS</w:t>
+            </w:r>
+            <w:r>
+              <w:t xml:space="preserve"> with the given id</w:t>
+            </w:r>
+            <w:r>
+              <w:t>.</w:t>
+            </w:r>
+          </w:p>
+        </w:tc>
+      </w:tr>
+      <w:tr>
+        <w:tc>
+          <w:tcPr>
+            <w:tcW w:w="2330" w:type="dxa"/>
+            <w:shd w:val="clear" w:color="auto" w:fill="auto"/>
+            <w:tcMar>
+              <w:top w:w="100" w:type="dxa"/>
+              <w:left w:w="100" w:type="dxa"/>
+              <w:bottom w:w="100" w:type="dxa"/>
+              <w:right w:w="100" w:type="dxa"/>
+            </w:tcMar>
+          </w:tcPr>
+          <w:p>
+            <w:pPr>
+              <w:widowControl w:val="0"/>
+              <w:pBdr>
+                <w:top w:val="nil"/>
+                <w:left w:val="nil"/>
+                <w:bottom w:val="nil"/>
+                <w:right w:val="nil"/>
+                <w:between w:val="nil"/>
+              </w:pBdr>
+              <w:spacing w:line="240" w:lineRule="auto"/>
+            </w:pPr>
+            <w:r>
+              <w:t>defineComputerSystem</w:t>
+            </w:r>
+          </w:p>
+        </w:tc>
+        <w:tc>
+          <w:tcPr>
+            <w:tcW w:w="3420" w:type="dxa"/>
+            <w:shd w:val="clear" w:color="auto" w:fill="auto"/>
+            <w:tcMar>
+              <w:top w:w="100" w:type="dxa"/>
+              <w:left w:w="100" w:type="dxa"/>
+              <w:bottom w:w="100" w:type="dxa"/>
+              <w:right w:w="100" w:type="dxa"/>
+            </w:tcMar>
+          </w:tcPr>
+          <w:p>
+            <w:pPr>
+              <w:widowControl w:val="0"/>
+              <w:pBdr>
+                <w:top w:val="nil"/>
+                <w:left w:val="nil"/>
+                <w:bottom w:val="nil"/>
+                <w:right w:val="nil"/>
+                <w:between w:val="nil"/>
+              </w:pBdr>
+              <w:spacing w:line="240" w:lineRule="auto"/>
+            </w:pPr>
+            <w:r>
+              <w:t>(</w:t>
+            </w:r>
+            <w:r>
+              <w:t>id : string, authTokenTuple : AuthTokenTuple</w:t>
+            </w:r>
+            <w:r>
+              <w:t>) :</w:t>
+            </w:r>
+            <w:r>
+              <w:t xml:space="preserve"> ComputerSystem</w:t>
+            </w:r>
+          </w:p>
+        </w:tc>
+        <w:tc>
+          <w:tcPr>
+            <w:tcW w:w="3610" w:type="dxa"/>
+            <w:shd w:val="clear" w:color="auto" w:fill="auto"/>
+            <w:tcMar>
+              <w:top w:w="100" w:type="dxa"/>
+              <w:left w:w="100" w:type="dxa"/>
+              <w:bottom w:w="100" w:type="dxa"/>
+              <w:right w:w="100" w:type="dxa"/>
+            </w:tcMar>
+          </w:tcPr>
+          <w:p>
+            <w:pPr>
+              <w:widowControl w:val="0"/>
+              <w:pBdr>
+                <w:top w:val="nil"/>
+                <w:left w:val="nil"/>
+                <w:bottom w:val="nil"/>
+                <w:right w:val="nil"/>
+                <w:between w:val="nil"/>
+              </w:pBdr>
+              <w:spacing w:line="240" w:lineRule="auto"/>
+            </w:pPr>
+            <w:r>
+              <w:t>Creates a</w:t>
+            </w:r>
+            <w:r>
+              <w:t xml:space="preserve"> new</w:t>
+            </w:r>
+            <w:r>
+              <w:t xml:space="preserve"> </w:t>
+            </w:r>
+            <w:r>
+              <w:t>C</w:t>
+            </w:r>
+            <w:r>
+              <w:t>omputer</w:t>
+            </w:r>
+            <w:r>
+              <w:t>S</w:t>
+            </w:r>
+            <w:r>
+              <w:t>ystem used by the ISTS</w:t>
+            </w:r>
+            <w:r>
+              <w:t xml:space="preserve"> with the given id.</w:t>
+            </w:r>
+          </w:p>
+        </w:tc>
+      </w:tr>
+      <w:tr>
+        <w:tc>
+          <w:tcPr>
+            <w:tcW w:w="2330" w:type="dxa"/>
+            <w:shd w:val="clear" w:color="auto" w:fill="auto"/>
+            <w:tcMar>
+              <w:top w:w="100" w:type="dxa"/>
+              <w:left w:w="100" w:type="dxa"/>
+              <w:bottom w:w="100" w:type="dxa"/>
+              <w:right w:w="100" w:type="dxa"/>
+            </w:tcMar>
+          </w:tcPr>
+          <w:p>
+            <w:pPr>
+              <w:widowControl w:val="0"/>
+              <w:pBdr>
+                <w:top w:val="nil"/>
+                <w:left w:val="nil"/>
+                <w:bottom w:val="nil"/>
+                <w:right w:val="nil"/>
+                <w:between w:val="nil"/>
+              </w:pBdr>
+              <w:spacing w:line="240" w:lineRule="auto"/>
+            </w:pPr>
+            <w:r>
+              <w:t>addResourcePrice</w:t>
+            </w:r>
+          </w:p>
+        </w:tc>
+        <w:tc>
+          <w:tcPr>
+            <w:tcW w:w="3420" w:type="dxa"/>
+            <w:shd w:val="clear" w:color="auto" w:fill="auto"/>
+            <w:tcMar>
+              <w:top w:w="100" w:type="dxa"/>
+              <w:left w:w="100" w:type="dxa"/>
+              <w:bottom w:w="100" w:type="dxa"/>
+              <w:right w:w="100" w:type="dxa"/>
+            </w:tcMar>
+          </w:tcPr>
+          <w:p>
+            <w:pPr>
+              <w:widowControl w:val="0"/>
+              <w:pBdr>
+                <w:top w:val="nil"/>
+                <w:left w:val="nil"/>
+                <w:bottom w:val="nil"/>
+                <w:right w:val="nil"/>
+                <w:between w:val="nil"/>
+              </w:pBdr>
+              <w:spacing w:line="240" w:lineRule="auto"/>
+            </w:pPr>
+            <w:r>
+              <w:t>(</w:t>
+            </w:r>
+            <w:r>
+              <w:t>resourceName : string, price : int, authTokenTuple : AuthTokenTuple</w:t>
+            </w:r>
+            <w:r>
+              <w:t>) :</w:t>
+            </w:r>
+            <w:r>
+              <w:t xml:space="preserve"> void</w:t>
+            </w:r>
+          </w:p>
+        </w:tc>
+        <w:tc>
+          <w:tcPr>
+            <w:tcW w:w="3610" w:type="dxa"/>
+            <w:shd w:val="clear" w:color="auto" w:fill="auto"/>
+            <w:tcMar>
+              <w:top w:w="100" w:type="dxa"/>
+              <w:left w:w="100" w:type="dxa"/>
+              <w:bottom w:w="100" w:type="dxa"/>
+              <w:right w:w="100" w:type="dxa"/>
+            </w:tcMar>
+          </w:tcPr>
+          <w:p>
+            <w:pPr>
+              <w:widowControl w:val="0"/>
+              <w:pBdr>
+                <w:top w:val="nil"/>
+                <w:left w:val="nil"/>
+                <w:bottom w:val="nil"/>
+                <w:right w:val="nil"/>
+                <w:between w:val="nil"/>
+              </w:pBdr>
+              <w:spacing w:line="240" w:lineRule="auto"/>
+            </w:pPr>
+            <w:r>
+              <w:t xml:space="preserve">Creates a </w:t>
+            </w:r>
+            <w:r>
+              <w:t xml:space="preserve">new </w:t>
+            </w:r>
+            <w:r>
+              <w:t>resource-to-price mapping for resource costs</w:t>
+            </w:r>
+            <w:r>
+              <w:t xml:space="preserve"> with the given parameters.</w:t>
+            </w:r>
+          </w:p>
+        </w:tc>
+      </w:tr>
+      <w:tr>
+        <w:tc>
+          <w:tcPr>
+            <w:tcW w:w="2330" w:type="dxa"/>
+            <w:shd w:val="clear" w:color="auto" w:fill="auto"/>
+            <w:tcMar>
+              <w:top w:w="100" w:type="dxa"/>
+              <w:left w:w="100" w:type="dxa"/>
+              <w:bottom w:w="100" w:type="dxa"/>
+              <w:right w:w="100" w:type="dxa"/>
+            </w:tcMar>
+          </w:tcPr>
+          <w:p>
+            <w:pPr>
+              <w:widowControl w:val="0"/>
+              <w:pBdr>
+                <w:top w:val="nil"/>
+                <w:left w:val="nil"/>
+                <w:bottom w:val="nil"/>
+                <w:right w:val="nil"/>
+                <w:between w:val="nil"/>
+              </w:pBdr>
+              <w:spacing w:line="240" w:lineRule="auto"/>
+            </w:pPr>
+            <w:r>
+              <w:t>buyResource</w:t>
+            </w:r>
+          </w:p>
+        </w:tc>
+        <w:tc>
+          <w:tcPr>
+            <w:tcW w:w="3420" w:type="dxa"/>
+            <w:shd w:val="clear" w:color="auto" w:fill="auto"/>
+            <w:tcMar>
+              <w:top w:w="100" w:type="dxa"/>
+              <w:left w:w="100" w:type="dxa"/>
+              <w:bottom w:w="100" w:type="dxa"/>
+              <w:right w:w="100" w:type="dxa"/>
+            </w:tcMar>
+          </w:tcPr>
+          <w:p>
+            <w:pPr>
+              <w:widowControl w:val="0"/>
+              <w:pBdr>
+                <w:top w:val="nil"/>
+                <w:left w:val="nil"/>
+                <w:bottom w:val="nil"/>
+                <w:right w:val="nil"/>
+                <w:between w:val="nil"/>
+              </w:pBdr>
+              <w:spacing w:line="240" w:lineRule="auto"/>
+            </w:pPr>
+            <w:r>
+              <w:t>(</w:t>
+            </w:r>
+            <w:r>
+              <w:t xml:space="preserve">resourceName : string, amount : int, authTokenTuple : </w:t>
             </w:r>
             <w:r>
               <w:lastRenderedPageBreak/>
@@ -4359,7 +5329,7 @@
               <w:t>) :</w:t>
             </w:r>
             <w:r>
-              <w:t xml:space="preserve"> Team</w:t>
+              <w:t xml:space="preserve"> void</w:t>
             </w:r>
           </w:p>
         </w:tc>
@@ -4388,29 +5358,13 @@
             </w:pPr>
             <w:r>
               <w:lastRenderedPageBreak/>
-              <w:t xml:space="preserve">Creates a </w:t>
-            </w:r>
-            <w:r>
-              <w:t xml:space="preserve">new </w:t>
-            </w:r>
-            <w:r>
-              <w:t>Team within the IST organization</w:t>
-            </w:r>
-            <w:r>
-              <w:t xml:space="preserve"> with the given parameters</w:t>
-            </w:r>
-            <w:r>
-              <w:t xml:space="preserve"> and adds it to the </w:t>
-            </w:r>
-            <w:r>
-              <w:t xml:space="preserve">map </w:t>
-            </w:r>
-            <w:r>
-              <w:lastRenderedPageBreak/>
-              <w:t>of</w:t>
-            </w:r>
-            <w:r>
-              <w:t xml:space="preserve"> entities.</w:t>
+              <w:t xml:space="preserve">Buys a resource using the </w:t>
+            </w:r>
+            <w:r>
+              <w:t>Ledger service</w:t>
+            </w:r>
+            <w:r>
+              <w:t xml:space="preserve"> with the given parameters.</w:t>
             </w:r>
           </w:p>
         </w:tc>
@@ -4440,8 +5394,7 @@
               <w:spacing w:line="240" w:lineRule="auto"/>
             </w:pPr>
             <w:r>
-              <w:lastRenderedPageBreak/>
-              <w:t>defineLaunchPad</w:t>
+              <w:t>getBudget</w:t>
             </w:r>
           </w:p>
         </w:tc>
@@ -4472,13 +5425,13 @@
               <w:t>(</w:t>
             </w:r>
             <w:r>
-              <w:t>id : string, name : string, location : string, authTokenTuple : AuthTokenTuple</w:t>
+              <w:t>authTokenTuple : AuthTokenTuple</w:t>
             </w:r>
             <w:r>
               <w:t>) :</w:t>
             </w:r>
             <w:r>
-              <w:t xml:space="preserve"> Launchpad</w:t>
+              <w:t xml:space="preserve"> Integer</w:t>
             </w:r>
           </w:p>
         </w:tc>
@@ -4506,25 +5459,19 @@
               <w:spacing w:line="240" w:lineRule="auto"/>
             </w:pPr>
             <w:r>
-              <w:t xml:space="preserve">Creates a </w:t>
-            </w:r>
-            <w:r>
-              <w:t>new L</w:t>
-            </w:r>
-            <w:r>
-              <w:t>aunchpad for spaceships</w:t>
-            </w:r>
-            <w:r>
-              <w:t xml:space="preserve"> with the given parameters</w:t>
-            </w:r>
-            <w:r>
-              <w:t xml:space="preserve"> and adds it to the </w:t>
-            </w:r>
-            <w:r>
-              <w:t>map of</w:t>
-            </w:r>
-            <w:r>
-              <w:t xml:space="preserve"> launchpads.</w:t>
+              <w:t xml:space="preserve">Returns the current budget of the ISTS using </w:t>
+            </w:r>
+            <w:r>
+              <w:t xml:space="preserve">its account balance in </w:t>
+            </w:r>
+            <w:r>
+              <w:t xml:space="preserve">the </w:t>
+            </w:r>
+            <w:r>
+              <w:t>Ledger service</w:t>
+            </w:r>
+            <w:r>
+              <w:t>.</w:t>
             </w:r>
           </w:p>
         </w:tc>
@@ -4554,7 +5501,7 @@
               <w:spacing w:line="240" w:lineRule="auto"/>
             </w:pPr>
             <w:r>
-              <w:t>defineSpaceship</w:t>
+              <w:t>createEvent</w:t>
             </w:r>
           </w:p>
         </w:tc>
@@ -4585,13 +5532,16 @@
               <w:t>(</w:t>
             </w:r>
             <w:r>
-              <w:t>id : string, model : string, name : string, maxSpeed : int, fuelType : string, cargoType : string, fuelCapacity : int, description : string, authTokenTuple : AuthTokenTuple</w:t>
+              <w:t>device</w:t>
+            </w:r>
+            <w:r>
+              <w:t>Id : string, simulatedEvent : string, authTokenTuple : AuthTokenTuple</w:t>
             </w:r>
             <w:r>
               <w:t>) :</w:t>
             </w:r>
             <w:r>
-              <w:t xml:space="preserve"> Spaceship</w:t>
+              <w:t xml:space="preserve"> void</w:t>
             </w:r>
           </w:p>
         </w:tc>
@@ -4619,28 +5569,25 @@
               <w:spacing w:line="240" w:lineRule="auto"/>
             </w:pPr>
             <w:r>
-              <w:t xml:space="preserve">Creates a </w:t>
-            </w:r>
-            <w:r>
-              <w:t>new S</w:t>
-            </w:r>
-            <w:r>
-              <w:t>paceship used for space flight</w:t>
-            </w:r>
-            <w:r>
-              <w:t xml:space="preserve"> with the given parameters</w:t>
-            </w:r>
-            <w:r>
-              <w:t xml:space="preserve"> and adds it to the </w:t>
-            </w:r>
-            <w:r>
-              <w:t>map of</w:t>
-            </w:r>
-            <w:r>
-              <w:t xml:space="preserve"> spaceships. </w:t>
-            </w:r>
-            <w:r>
-              <w:t>This is the method for cargo spaceships.</w:t>
+              <w:t xml:space="preserve">Creates </w:t>
+            </w:r>
+            <w:r>
+              <w:t>the given</w:t>
+            </w:r>
+            <w:r>
+              <w:t xml:space="preserve"> simulated ISTS event </w:t>
+            </w:r>
+            <w:r>
+              <w:t xml:space="preserve">as </w:t>
+            </w:r>
+            <w:r>
+              <w:t xml:space="preserve">triggered by the </w:t>
+            </w:r>
+            <w:r>
+              <w:t>device (e.g., spaceship)</w:t>
+            </w:r>
+            <w:r>
+              <w:t xml:space="preserve"> of the id given.</w:t>
             </w:r>
           </w:p>
         </w:tc>
@@ -4670,7 +5617,7 @@
               <w:spacing w:line="240" w:lineRule="auto"/>
             </w:pPr>
             <w:r>
-              <w:t>defineSpaceship</w:t>
+              <w:t>defineFuel</w:t>
             </w:r>
           </w:p>
         </w:tc>
@@ -4701,13 +5648,13 @@
               <w:t>(</w:t>
             </w:r>
             <w:r>
-              <w:t>id : string, model : string, name : string, maxSpeed : int, fuelType : string, capacity : int, classType : string, fuelCapacity : int, description : string, authTokenTuple : AuthTokenTuple</w:t>
+              <w:t>typeId : string, amount : int, authTokenTuple : AuthTokenTuple</w:t>
             </w:r>
             <w:r>
               <w:t>) :</w:t>
             </w:r>
             <w:r>
-              <w:t xml:space="preserve"> Spaceship</w:t>
+              <w:t xml:space="preserve"> Fuel</w:t>
             </w:r>
           </w:p>
         </w:tc>
@@ -4735,34 +5682,37 @@
               <w:spacing w:line="240" w:lineRule="auto"/>
             </w:pPr>
             <w:r>
-              <w:t>Creates a</w:t>
-            </w:r>
-            <w:r>
-              <w:t xml:space="preserve"> new</w:t>
+              <w:t xml:space="preserve">Creates a </w:t>
+            </w:r>
+            <w:r>
+              <w:t xml:space="preserve">new </w:t>
+            </w:r>
+            <w:r>
+              <w:t>Fuel</w:t>
             </w:r>
             <w:r>
               <w:t xml:space="preserve"> </w:t>
             </w:r>
             <w:r>
-              <w:t>S</w:t>
-            </w:r>
-            <w:r>
-              <w:t>paceship used for space flight</w:t>
-            </w:r>
-            <w:r>
-              <w:t xml:space="preserve"> with the given parameters</w:t>
-            </w:r>
-            <w:r>
-              <w:t xml:space="preserve"> and adds it to the </w:t>
-            </w:r>
-            <w:r>
-              <w:t>map of</w:t>
-            </w:r>
-            <w:r>
-              <w:t xml:space="preserve"> spaceships</w:t>
-            </w:r>
-            <w:r>
-              <w:t>. This is the method for passenger spaceships.</w:t>
+              <w:t>with the given parameters</w:t>
+            </w:r>
+            <w:r>
+              <w:t>. Types can be solar sail, ion drive, or oxygen/hydrogen.</w:t>
+            </w:r>
+            <w:r>
+              <w:t xml:space="preserve"> Amount</w:t>
+            </w:r>
+            <w:r>
+              <w:t xml:space="preserve"> parameter</w:t>
+            </w:r>
+            <w:r>
+              <w:t xml:space="preserve"> is the amount of fuel</w:t>
+            </w:r>
+            <w:r>
+              <w:t xml:space="preserve"> it should have</w:t>
+            </w:r>
+            <w:r>
+              <w:t>.</w:t>
             </w:r>
           </w:p>
         </w:tc>
@@ -4792,7 +5742,7 @@
               <w:spacing w:line="240" w:lineRule="auto"/>
             </w:pPr>
             <w:r>
-              <w:t>defineSpaceship</w:t>
+              <w:t>defineFuel</w:t>
             </w:r>
           </w:p>
         </w:tc>
@@ -4823,13 +5773,13 @@
               <w:t>(</w:t>
             </w:r>
             <w:r>
-              <w:t>id : string, model : string, name : string, maxSpeed : int, fuelType : string, fuelCapacity : int, description : string, authTokenTuple : AuthTokenTuple</w:t>
+              <w:t>typeId : string, authTokenTuple : AuthTokenTuple</w:t>
             </w:r>
             <w:r>
               <w:t>) :</w:t>
             </w:r>
             <w:r>
-              <w:t xml:space="preserve"> Spaceship</w:t>
+              <w:t xml:space="preserve"> Fuel</w:t>
             </w:r>
           </w:p>
         </w:tc>
@@ -4857,34 +5807,19 @@
               <w:spacing w:line="240" w:lineRule="auto"/>
             </w:pPr>
             <w:r>
-              <w:t>Creates a</w:t>
-            </w:r>
-            <w:r>
-              <w:t xml:space="preserve"> new</w:t>
-            </w:r>
-            <w:r>
-              <w:t xml:space="preserve"> </w:t>
-            </w:r>
-            <w:r>
-              <w:t>S</w:t>
-            </w:r>
-            <w:r>
-              <w:t>paceship used for space flight</w:t>
-            </w:r>
-            <w:r>
-              <w:t xml:space="preserve"> with the given parameters</w:t>
-            </w:r>
-            <w:r>
-              <w:t xml:space="preserve"> and adds it to the </w:t>
-            </w:r>
-            <w:r>
-              <w:t>map of</w:t>
-            </w:r>
-            <w:r>
-              <w:t xml:space="preserve"> spaceships</w:t>
-            </w:r>
-            <w:r>
-              <w:t>. This is the method for rescue spaceships.</w:t>
+              <w:t xml:space="preserve">Method that creates a </w:t>
+            </w:r>
+            <w:r>
+              <w:t xml:space="preserve">new </w:t>
+            </w:r>
+            <w:r>
+              <w:t>Fuel</w:t>
+            </w:r>
+            <w:r>
+              <w:t xml:space="preserve"> but </w:t>
+            </w:r>
+            <w:r>
+              <w:t>without an amount parameter. Types can be solar sail, ion drive, or oxygen/hydrogen.</w:t>
             </w:r>
           </w:p>
         </w:tc>
@@ -4914,7 +5849,7 @@
               <w:spacing w:line="240" w:lineRule="auto"/>
             </w:pPr>
             <w:r>
-              <w:t>defineCommunicationSystem</w:t>
+              <w:t>getFuels</w:t>
             </w:r>
           </w:p>
         </w:tc>
@@ -4945,13 +5880,13 @@
               <w:t>(</w:t>
             </w:r>
             <w:r>
-              <w:t>id : string, authTokenTuple : AuthTokenTuple</w:t>
+              <w:t>authTokenTuple : AuthTokenTuple</w:t>
             </w:r>
             <w:r>
               <w:t>) :</w:t>
             </w:r>
             <w:r>
-              <w:t xml:space="preserve"> CommunicationSystem</w:t>
+              <w:t xml:space="preserve"> map&lt;fuelId, Fuel&gt;</w:t>
             </w:r>
           </w:p>
         </w:tc>
@@ -4979,22 +5914,10 @@
               <w:spacing w:line="240" w:lineRule="auto"/>
             </w:pPr>
             <w:r>
-              <w:t xml:space="preserve">Creates a </w:t>
-            </w:r>
-            <w:r>
-              <w:t>new C</w:t>
-            </w:r>
-            <w:r>
-              <w:t>ommunication</w:t>
-            </w:r>
-            <w:r>
-              <w:t>S</w:t>
-            </w:r>
-            <w:r>
-              <w:t>ystem used by the ISTS</w:t>
-            </w:r>
-            <w:r>
-              <w:t xml:space="preserve"> with the given id</w:t>
+              <w:t>Returns the Fuel</w:t>
+            </w:r>
+            <w:r>
+              <w:t>s</w:t>
             </w:r>
             <w:r>
               <w:t>.</w:t>
@@ -5027,7 +5950,7 @@
               <w:spacing w:line="240" w:lineRule="auto"/>
             </w:pPr>
             <w:r>
-              <w:t>defineComputerSystem</w:t>
+              <w:t>getSpaceships</w:t>
             </w:r>
           </w:p>
         </w:tc>
@@ -5058,13 +5981,13 @@
               <w:t>(</w:t>
             </w:r>
             <w:r>
-              <w:t>id : string, authTokenTuple : AuthTokenTuple</w:t>
+              <w:t>authTokenTuple : AuthTokenTuple</w:t>
             </w:r>
             <w:r>
               <w:t>) :</w:t>
             </w:r>
             <w:r>
-              <w:t xml:space="preserve"> ComputerSystem</w:t>
+              <w:t xml:space="preserve"> map&lt;spaceshipId : Spaceship&gt;</w:t>
             </w:r>
           </w:p>
         </w:tc>
@@ -5092,28 +6015,13 @@
               <w:spacing w:line="240" w:lineRule="auto"/>
             </w:pPr>
             <w:r>
-              <w:t>Creates a</w:t>
-            </w:r>
-            <w:r>
-              <w:t xml:space="preserve"> new</w:t>
-            </w:r>
-            <w:r>
-              <w:t xml:space="preserve"> </w:t>
-            </w:r>
-            <w:r>
-              <w:t>C</w:t>
-            </w:r>
-            <w:r>
-              <w:t>omputer</w:t>
-            </w:r>
-            <w:r>
-              <w:t>S</w:t>
-            </w:r>
-            <w:r>
-              <w:t>ystem used by the ISTS</w:t>
-            </w:r>
-            <w:r>
-              <w:t xml:space="preserve"> with the given id.</w:t>
+              <w:t>Returns the Spaceship</w:t>
+            </w:r>
+            <w:r>
+              <w:t>s</w:t>
+            </w:r>
+            <w:r>
+              <w:t>.</w:t>
             </w:r>
           </w:p>
         </w:tc>
@@ -5143,7 +6051,7 @@
               <w:spacing w:line="240" w:lineRule="auto"/>
             </w:pPr>
             <w:r>
-              <w:t>addResourcePrice</w:t>
+              <w:t>getEntities</w:t>
             </w:r>
           </w:p>
         </w:tc>
@@ -5174,13 +6082,13 @@
               <w:t>(</w:t>
             </w:r>
             <w:r>
-              <w:t>resourceName : string, price : int, authTokenTuple : AuthTokenTuple</w:t>
+              <w:t>authTokenTuple : AuthTokenTuple</w:t>
             </w:r>
             <w:r>
               <w:t>) :</w:t>
             </w:r>
             <w:r>
-              <w:t xml:space="preserve"> void</w:t>
+              <w:t xml:space="preserve"> map&lt;entityId : Entity&gt;</w:t>
             </w:r>
           </w:p>
         </w:tc>
@@ -5208,16 +6116,7 @@
               <w:spacing w:line="240" w:lineRule="auto"/>
             </w:pPr>
             <w:r>
-              <w:t xml:space="preserve">Creates a </w:t>
-            </w:r>
-            <w:r>
-              <w:t xml:space="preserve">new </w:t>
-            </w:r>
-            <w:r>
-              <w:t>resource-to-price mapping for resource costs</w:t>
-            </w:r>
-            <w:r>
-              <w:t xml:space="preserve"> with the given parameters.</w:t>
+              <w:t>Returns the Entities (Persons and Teams).</w:t>
             </w:r>
           </w:p>
         </w:tc>
@@ -5247,7 +6146,7 @@
               <w:spacing w:line="240" w:lineRule="auto"/>
             </w:pPr>
             <w:r>
-              <w:t>buyResource</w:t>
+              <w:t>getLaunchpads</w:t>
             </w:r>
           </w:p>
         </w:tc>
@@ -5278,13 +6177,13 @@
               <w:t>(</w:t>
             </w:r>
             <w:r>
-              <w:t>resourceName : string, amount : int, authTokenTuple : AuthTokenTuple</w:t>
+              <w:t>authTokenTuple : AuthTokenTuple</w:t>
             </w:r>
             <w:r>
               <w:t>) :</w:t>
             </w:r>
             <w:r>
-              <w:t xml:space="preserve"> void</w:t>
+              <w:t xml:space="preserve"> map&lt;launchpadId : Launchpad&gt;</w:t>
             </w:r>
           </w:p>
         </w:tc>
@@ -5312,13 +6211,7 @@
               <w:spacing w:line="240" w:lineRule="auto"/>
             </w:pPr>
             <w:r>
-              <w:t xml:space="preserve">Buys a resource using the </w:t>
-            </w:r>
-            <w:r>
-              <w:t>Ledger service</w:t>
-            </w:r>
-            <w:r>
-              <w:t xml:space="preserve"> with the given parameters.</w:t>
+              <w:t>Returns the Launchpads.</w:t>
             </w:r>
           </w:p>
         </w:tc>
@@ -5348,7 +6241,7 @@
               <w:spacing w:line="240" w:lineRule="auto"/>
             </w:pPr>
             <w:r>
-              <w:t>getBudget</w:t>
+              <w:t>getCommunicationSystem</w:t>
             </w:r>
           </w:p>
         </w:tc>
@@ -5385,7 +6278,7 @@
               <w:t>) :</w:t>
             </w:r>
             <w:r>
-              <w:t xml:space="preserve"> Integer</w:t>
+              <w:t xml:space="preserve"> CommunicationSystem</w:t>
             </w:r>
           </w:p>
         </w:tc>
@@ -5413,19 +6306,7 @@
               <w:spacing w:line="240" w:lineRule="auto"/>
             </w:pPr>
             <w:r>
-              <w:t xml:space="preserve">Returns the current budget of the ISTS using </w:t>
-            </w:r>
-            <w:r>
-              <w:t xml:space="preserve">its account balance in </w:t>
-            </w:r>
-            <w:r>
-              <w:t xml:space="preserve">the </w:t>
-            </w:r>
-            <w:r>
-              <w:t>Ledger service</w:t>
-            </w:r>
-            <w:r>
-              <w:t>.</w:t>
+              <w:t>Returns the CommunicationSystem.</w:t>
             </w:r>
           </w:p>
         </w:tc>
@@ -5455,7 +6336,7 @@
               <w:spacing w:line="240" w:lineRule="auto"/>
             </w:pPr>
             <w:r>
-              <w:t>createEvent</w:t>
+              <w:t>getComputerSystem</w:t>
             </w:r>
           </w:p>
         </w:tc>
@@ -5486,20 +6367,13 @@
               <w:t>(</w:t>
             </w:r>
             <w:r>
-              <w:t>device</w:t>
-            </w:r>
-            <w:r>
-              <w:t xml:space="preserve">Id : string, simulatedEvent : string, </w:t>
-            </w:r>
-            <w:r>
-              <w:lastRenderedPageBreak/>
               <w:t>authTokenTuple : AuthTokenTuple</w:t>
             </w:r>
             <w:r>
               <w:t>) :</w:t>
             </w:r>
             <w:r>
-              <w:t xml:space="preserve"> void</w:t>
+              <w:t xml:space="preserve"> ComputerSystem</w:t>
             </w:r>
           </w:p>
         </w:tc>
@@ -5527,30 +6401,7 @@
               <w:spacing w:line="240" w:lineRule="auto"/>
             </w:pPr>
             <w:r>
-              <w:lastRenderedPageBreak/>
-              <w:t xml:space="preserve">Creates </w:t>
-            </w:r>
-            <w:r>
-              <w:t>the given</w:t>
-            </w:r>
-            <w:r>
-              <w:t xml:space="preserve"> simulated ISTS event </w:t>
-            </w:r>
-            <w:r>
-              <w:t xml:space="preserve">as </w:t>
-            </w:r>
-            <w:r>
-              <w:t xml:space="preserve">triggered by the </w:t>
-            </w:r>
-            <w:r>
-              <w:t xml:space="preserve">device </w:t>
-            </w:r>
-            <w:r>
-              <w:lastRenderedPageBreak/>
-              <w:t>(e.g., spaceship)</w:t>
-            </w:r>
-            <w:r>
-              <w:t xml:space="preserve"> of the id given.</w:t>
+              <w:t>Returns the ComputerSystem.</w:t>
             </w:r>
           </w:p>
         </w:tc>
@@ -5580,8 +6431,7 @@
               <w:spacing w:line="240" w:lineRule="auto"/>
             </w:pPr>
             <w:r>
-              <w:lastRenderedPageBreak/>
-              <w:t>defineFuel</w:t>
+              <w:t>getResourcePrices</w:t>
             </w:r>
           </w:p>
         </w:tc>
@@ -5612,13 +6462,13 @@
               <w:t>(</w:t>
             </w:r>
             <w:r>
-              <w:t>typeId : string, amount : int, authTokenTuple : AuthTokenTuple</w:t>
+              <w:t>authTokenTuple : AuthTokenTuple</w:t>
             </w:r>
             <w:r>
               <w:t>) :</w:t>
             </w:r>
             <w:r>
-              <w:t xml:space="preserve"> Fuel</w:t>
+              <w:t xml:space="preserve"> map&lt;resourceId, Integer&gt;</w:t>
             </w:r>
           </w:p>
         </w:tc>
@@ -5646,34 +6496,10 @@
               <w:spacing w:line="240" w:lineRule="auto"/>
             </w:pPr>
             <w:r>
-              <w:t xml:space="preserve">Creates a </w:t>
-            </w:r>
-            <w:r>
-              <w:t xml:space="preserve">new </w:t>
-            </w:r>
-            <w:r>
-              <w:t>Fuel</w:t>
-            </w:r>
-            <w:r>
-              <w:t xml:space="preserve"> </w:t>
-            </w:r>
-            <w:r>
-              <w:t>with the given parameters</w:t>
-            </w:r>
-            <w:r>
-              <w:t>. Types can be solar sail, ion drive, or oxygen/hydrogen.</w:t>
-            </w:r>
-            <w:r>
-              <w:t xml:space="preserve"> Amount</w:t>
-            </w:r>
-            <w:r>
-              <w:t xml:space="preserve"> parameter</w:t>
-            </w:r>
-            <w:r>
-              <w:t xml:space="preserve"> is the amount of fuel</w:t>
-            </w:r>
-            <w:r>
-              <w:t xml:space="preserve"> it should have</w:t>
+              <w:t>Returns the resource-to-price mappings for the resource</w:t>
+            </w:r>
+            <w:r>
+              <w:t xml:space="preserve"> prices</w:t>
             </w:r>
             <w:r>
               <w:t>.</w:t>
@@ -5706,796 +6532,7 @@
               <w:spacing w:line="240" w:lineRule="auto"/>
             </w:pPr>
             <w:r>
-              <w:t>defineFuel</w:t>
-            </w:r>
-          </w:p>
-        </w:tc>
-        <w:tc>
-          <w:tcPr>
-            <w:tcW w:w="3420" w:type="dxa"/>
-            <w:shd w:val="clear" w:color="auto" w:fill="auto"/>
-            <w:tcMar>
-              <w:top w:w="100" w:type="dxa"/>
-              <w:left w:w="100" w:type="dxa"/>
-              <w:bottom w:w="100" w:type="dxa"/>
-              <w:right w:w="100" w:type="dxa"/>
-            </w:tcMar>
-          </w:tcPr>
-          <w:p>
-            <w:pPr>
-              <w:widowControl w:val="0"/>
-              <w:pBdr>
-                <w:top w:val="nil"/>
-                <w:left w:val="nil"/>
-                <w:bottom w:val="nil"/>
-                <w:right w:val="nil"/>
-                <w:between w:val="nil"/>
-              </w:pBdr>
-              <w:spacing w:line="240" w:lineRule="auto"/>
-            </w:pPr>
-            <w:r>
-              <w:t>(</w:t>
-            </w:r>
-            <w:r>
-              <w:t>typeId : string, authTokenTuple : AuthTokenTuple</w:t>
-            </w:r>
-            <w:r>
-              <w:t>) :</w:t>
-            </w:r>
-            <w:r>
-              <w:t xml:space="preserve"> Fuel</w:t>
-            </w:r>
-          </w:p>
-        </w:tc>
-        <w:tc>
-          <w:tcPr>
-            <w:tcW w:w="3610" w:type="dxa"/>
-            <w:shd w:val="clear" w:color="auto" w:fill="auto"/>
-            <w:tcMar>
-              <w:top w:w="100" w:type="dxa"/>
-              <w:left w:w="100" w:type="dxa"/>
-              <w:bottom w:w="100" w:type="dxa"/>
-              <w:right w:w="100" w:type="dxa"/>
-            </w:tcMar>
-          </w:tcPr>
-          <w:p>
-            <w:pPr>
-              <w:widowControl w:val="0"/>
-              <w:pBdr>
-                <w:top w:val="nil"/>
-                <w:left w:val="nil"/>
-                <w:bottom w:val="nil"/>
-                <w:right w:val="nil"/>
-                <w:between w:val="nil"/>
-              </w:pBdr>
-              <w:spacing w:line="240" w:lineRule="auto"/>
-            </w:pPr>
-            <w:r>
-              <w:t xml:space="preserve">Method that creates a </w:t>
-            </w:r>
-            <w:r>
-              <w:t xml:space="preserve">new </w:t>
-            </w:r>
-            <w:r>
-              <w:t>Fuel</w:t>
-            </w:r>
-            <w:r>
-              <w:t xml:space="preserve"> but </w:t>
-            </w:r>
-            <w:r>
-              <w:t>without an amount parameter. Types can be solar sail, ion drive, or oxygen/hydrogen.</w:t>
-            </w:r>
-          </w:p>
-        </w:tc>
-      </w:tr>
-      <w:tr>
-        <w:tc>
-          <w:tcPr>
-            <w:tcW w:w="2330" w:type="dxa"/>
-            <w:shd w:val="clear" w:color="auto" w:fill="auto"/>
-            <w:tcMar>
-              <w:top w:w="100" w:type="dxa"/>
-              <w:left w:w="100" w:type="dxa"/>
-              <w:bottom w:w="100" w:type="dxa"/>
-              <w:right w:w="100" w:type="dxa"/>
-            </w:tcMar>
-          </w:tcPr>
-          <w:p>
-            <w:pPr>
-              <w:widowControl w:val="0"/>
-              <w:pBdr>
-                <w:top w:val="nil"/>
-                <w:left w:val="nil"/>
-                <w:bottom w:val="nil"/>
-                <w:right w:val="nil"/>
-                <w:between w:val="nil"/>
-              </w:pBdr>
-              <w:spacing w:line="240" w:lineRule="auto"/>
-            </w:pPr>
-            <w:r>
-              <w:t>getFuels</w:t>
-            </w:r>
-          </w:p>
-        </w:tc>
-        <w:tc>
-          <w:tcPr>
-            <w:tcW w:w="3420" w:type="dxa"/>
-            <w:shd w:val="clear" w:color="auto" w:fill="auto"/>
-            <w:tcMar>
-              <w:top w:w="100" w:type="dxa"/>
-              <w:left w:w="100" w:type="dxa"/>
-              <w:bottom w:w="100" w:type="dxa"/>
-              <w:right w:w="100" w:type="dxa"/>
-            </w:tcMar>
-          </w:tcPr>
-          <w:p>
-            <w:pPr>
-              <w:widowControl w:val="0"/>
-              <w:pBdr>
-                <w:top w:val="nil"/>
-                <w:left w:val="nil"/>
-                <w:bottom w:val="nil"/>
-                <w:right w:val="nil"/>
-                <w:between w:val="nil"/>
-              </w:pBdr>
-              <w:spacing w:line="240" w:lineRule="auto"/>
-            </w:pPr>
-            <w:r>
-              <w:t>(</w:t>
-            </w:r>
-            <w:r>
-              <w:t>authTokenTuple : AuthTokenTuple</w:t>
-            </w:r>
-            <w:r>
-              <w:t>) :</w:t>
-            </w:r>
-            <w:r>
-              <w:t xml:space="preserve"> map&lt;fuelId, Fuel&gt;</w:t>
-            </w:r>
-          </w:p>
-        </w:tc>
-        <w:tc>
-          <w:tcPr>
-            <w:tcW w:w="3610" w:type="dxa"/>
-            <w:shd w:val="clear" w:color="auto" w:fill="auto"/>
-            <w:tcMar>
-              <w:top w:w="100" w:type="dxa"/>
-              <w:left w:w="100" w:type="dxa"/>
-              <w:bottom w:w="100" w:type="dxa"/>
-              <w:right w:w="100" w:type="dxa"/>
-            </w:tcMar>
-          </w:tcPr>
-          <w:p>
-            <w:pPr>
-              <w:widowControl w:val="0"/>
-              <w:pBdr>
-                <w:top w:val="nil"/>
-                <w:left w:val="nil"/>
-                <w:bottom w:val="nil"/>
-                <w:right w:val="nil"/>
-                <w:between w:val="nil"/>
-              </w:pBdr>
-              <w:spacing w:line="240" w:lineRule="auto"/>
-            </w:pPr>
-            <w:r>
-              <w:t>Returns the Fuel</w:t>
-            </w:r>
-            <w:r>
-              <w:t>s</w:t>
-            </w:r>
-            <w:r>
-              <w:t>.</w:t>
-            </w:r>
-          </w:p>
-        </w:tc>
-      </w:tr>
-      <w:tr>
-        <w:tc>
-          <w:tcPr>
-            <w:tcW w:w="2330" w:type="dxa"/>
-            <w:shd w:val="clear" w:color="auto" w:fill="auto"/>
-            <w:tcMar>
-              <w:top w:w="100" w:type="dxa"/>
-              <w:left w:w="100" w:type="dxa"/>
-              <w:bottom w:w="100" w:type="dxa"/>
-              <w:right w:w="100" w:type="dxa"/>
-            </w:tcMar>
-          </w:tcPr>
-          <w:p>
-            <w:pPr>
-              <w:widowControl w:val="0"/>
-              <w:pBdr>
-                <w:top w:val="nil"/>
-                <w:left w:val="nil"/>
-                <w:bottom w:val="nil"/>
-                <w:right w:val="nil"/>
-                <w:between w:val="nil"/>
-              </w:pBdr>
-              <w:spacing w:line="240" w:lineRule="auto"/>
-            </w:pPr>
-            <w:r>
-              <w:t>getSpaceships</w:t>
-            </w:r>
-          </w:p>
-        </w:tc>
-        <w:tc>
-          <w:tcPr>
-            <w:tcW w:w="3420" w:type="dxa"/>
-            <w:shd w:val="clear" w:color="auto" w:fill="auto"/>
-            <w:tcMar>
-              <w:top w:w="100" w:type="dxa"/>
-              <w:left w:w="100" w:type="dxa"/>
-              <w:bottom w:w="100" w:type="dxa"/>
-              <w:right w:w="100" w:type="dxa"/>
-            </w:tcMar>
-          </w:tcPr>
-          <w:p>
-            <w:pPr>
-              <w:widowControl w:val="0"/>
-              <w:pBdr>
-                <w:top w:val="nil"/>
-                <w:left w:val="nil"/>
-                <w:bottom w:val="nil"/>
-                <w:right w:val="nil"/>
-                <w:between w:val="nil"/>
-              </w:pBdr>
-              <w:spacing w:line="240" w:lineRule="auto"/>
-            </w:pPr>
-            <w:r>
-              <w:t>(</w:t>
-            </w:r>
-            <w:r>
-              <w:t>authTokenTuple : AuthTokenTuple</w:t>
-            </w:r>
-            <w:r>
-              <w:t>) :</w:t>
-            </w:r>
-            <w:r>
-              <w:t xml:space="preserve"> map&lt;spaceshipId : Spaceship&gt;</w:t>
-            </w:r>
-          </w:p>
-        </w:tc>
-        <w:tc>
-          <w:tcPr>
-            <w:tcW w:w="3610" w:type="dxa"/>
-            <w:shd w:val="clear" w:color="auto" w:fill="auto"/>
-            <w:tcMar>
-              <w:top w:w="100" w:type="dxa"/>
-              <w:left w:w="100" w:type="dxa"/>
-              <w:bottom w:w="100" w:type="dxa"/>
-              <w:right w:w="100" w:type="dxa"/>
-            </w:tcMar>
-          </w:tcPr>
-          <w:p>
-            <w:pPr>
-              <w:widowControl w:val="0"/>
-              <w:pBdr>
-                <w:top w:val="nil"/>
-                <w:left w:val="nil"/>
-                <w:bottom w:val="nil"/>
-                <w:right w:val="nil"/>
-                <w:between w:val="nil"/>
-              </w:pBdr>
-              <w:spacing w:line="240" w:lineRule="auto"/>
-            </w:pPr>
-            <w:r>
-              <w:t>Returns the Spaceship</w:t>
-            </w:r>
-            <w:r>
-              <w:t>s</w:t>
-            </w:r>
-            <w:r>
-              <w:t>.</w:t>
-            </w:r>
-          </w:p>
-        </w:tc>
-      </w:tr>
-      <w:tr>
-        <w:tc>
-          <w:tcPr>
-            <w:tcW w:w="2330" w:type="dxa"/>
-            <w:shd w:val="clear" w:color="auto" w:fill="auto"/>
-            <w:tcMar>
-              <w:top w:w="100" w:type="dxa"/>
-              <w:left w:w="100" w:type="dxa"/>
-              <w:bottom w:w="100" w:type="dxa"/>
-              <w:right w:w="100" w:type="dxa"/>
-            </w:tcMar>
-          </w:tcPr>
-          <w:p>
-            <w:pPr>
-              <w:widowControl w:val="0"/>
-              <w:pBdr>
-                <w:top w:val="nil"/>
-                <w:left w:val="nil"/>
-                <w:bottom w:val="nil"/>
-                <w:right w:val="nil"/>
-                <w:between w:val="nil"/>
-              </w:pBdr>
-              <w:spacing w:line="240" w:lineRule="auto"/>
-            </w:pPr>
-            <w:r>
-              <w:t>getEntities</w:t>
-            </w:r>
-          </w:p>
-        </w:tc>
-        <w:tc>
-          <w:tcPr>
-            <w:tcW w:w="3420" w:type="dxa"/>
-            <w:shd w:val="clear" w:color="auto" w:fill="auto"/>
-            <w:tcMar>
-              <w:top w:w="100" w:type="dxa"/>
-              <w:left w:w="100" w:type="dxa"/>
-              <w:bottom w:w="100" w:type="dxa"/>
-              <w:right w:w="100" w:type="dxa"/>
-            </w:tcMar>
-          </w:tcPr>
-          <w:p>
-            <w:pPr>
-              <w:widowControl w:val="0"/>
-              <w:pBdr>
-                <w:top w:val="nil"/>
-                <w:left w:val="nil"/>
-                <w:bottom w:val="nil"/>
-                <w:right w:val="nil"/>
-                <w:between w:val="nil"/>
-              </w:pBdr>
-              <w:spacing w:line="240" w:lineRule="auto"/>
-            </w:pPr>
-            <w:r>
-              <w:t>(</w:t>
-            </w:r>
-            <w:r>
-              <w:t>authTokenTuple : AuthTokenTuple</w:t>
-            </w:r>
-            <w:r>
-              <w:t>) :</w:t>
-            </w:r>
-            <w:r>
-              <w:t xml:space="preserve"> map&lt;entityId : Entity&gt;</w:t>
-            </w:r>
-          </w:p>
-        </w:tc>
-        <w:tc>
-          <w:tcPr>
-            <w:tcW w:w="3610" w:type="dxa"/>
-            <w:shd w:val="clear" w:color="auto" w:fill="auto"/>
-            <w:tcMar>
-              <w:top w:w="100" w:type="dxa"/>
-              <w:left w:w="100" w:type="dxa"/>
-              <w:bottom w:w="100" w:type="dxa"/>
-              <w:right w:w="100" w:type="dxa"/>
-            </w:tcMar>
-          </w:tcPr>
-          <w:p>
-            <w:pPr>
-              <w:widowControl w:val="0"/>
-              <w:pBdr>
-                <w:top w:val="nil"/>
-                <w:left w:val="nil"/>
-                <w:bottom w:val="nil"/>
-                <w:right w:val="nil"/>
-                <w:between w:val="nil"/>
-              </w:pBdr>
-              <w:spacing w:line="240" w:lineRule="auto"/>
-            </w:pPr>
-            <w:r>
-              <w:t>Returns the Entities (Persons and Teams).</w:t>
-            </w:r>
-          </w:p>
-        </w:tc>
-      </w:tr>
-      <w:tr>
-        <w:tc>
-          <w:tcPr>
-            <w:tcW w:w="2330" w:type="dxa"/>
-            <w:shd w:val="clear" w:color="auto" w:fill="auto"/>
-            <w:tcMar>
-              <w:top w:w="100" w:type="dxa"/>
-              <w:left w:w="100" w:type="dxa"/>
-              <w:bottom w:w="100" w:type="dxa"/>
-              <w:right w:w="100" w:type="dxa"/>
-            </w:tcMar>
-          </w:tcPr>
-          <w:p>
-            <w:pPr>
-              <w:widowControl w:val="0"/>
-              <w:pBdr>
-                <w:top w:val="nil"/>
-                <w:left w:val="nil"/>
-                <w:bottom w:val="nil"/>
-                <w:right w:val="nil"/>
-                <w:between w:val="nil"/>
-              </w:pBdr>
-              <w:spacing w:line="240" w:lineRule="auto"/>
-            </w:pPr>
-            <w:r>
-              <w:t>getLaunchpads</w:t>
-            </w:r>
-          </w:p>
-        </w:tc>
-        <w:tc>
-          <w:tcPr>
-            <w:tcW w:w="3420" w:type="dxa"/>
-            <w:shd w:val="clear" w:color="auto" w:fill="auto"/>
-            <w:tcMar>
-              <w:top w:w="100" w:type="dxa"/>
-              <w:left w:w="100" w:type="dxa"/>
-              <w:bottom w:w="100" w:type="dxa"/>
-              <w:right w:w="100" w:type="dxa"/>
-            </w:tcMar>
-          </w:tcPr>
-          <w:p>
-            <w:pPr>
-              <w:widowControl w:val="0"/>
-              <w:pBdr>
-                <w:top w:val="nil"/>
-                <w:left w:val="nil"/>
-                <w:bottom w:val="nil"/>
-                <w:right w:val="nil"/>
-                <w:between w:val="nil"/>
-              </w:pBdr>
-              <w:spacing w:line="240" w:lineRule="auto"/>
-            </w:pPr>
-            <w:r>
-              <w:t>(</w:t>
-            </w:r>
-            <w:r>
-              <w:t>authTokenTuple : AuthTokenTuple</w:t>
-            </w:r>
-            <w:r>
-              <w:t>) :</w:t>
-            </w:r>
-            <w:r>
-              <w:t xml:space="preserve"> map&lt;launchpadId : Launchpad&gt;</w:t>
-            </w:r>
-          </w:p>
-        </w:tc>
-        <w:tc>
-          <w:tcPr>
-            <w:tcW w:w="3610" w:type="dxa"/>
-            <w:shd w:val="clear" w:color="auto" w:fill="auto"/>
-            <w:tcMar>
-              <w:top w:w="100" w:type="dxa"/>
-              <w:left w:w="100" w:type="dxa"/>
-              <w:bottom w:w="100" w:type="dxa"/>
-              <w:right w:w="100" w:type="dxa"/>
-            </w:tcMar>
-          </w:tcPr>
-          <w:p>
-            <w:pPr>
-              <w:widowControl w:val="0"/>
-              <w:pBdr>
-                <w:top w:val="nil"/>
-                <w:left w:val="nil"/>
-                <w:bottom w:val="nil"/>
-                <w:right w:val="nil"/>
-                <w:between w:val="nil"/>
-              </w:pBdr>
-              <w:spacing w:line="240" w:lineRule="auto"/>
-            </w:pPr>
-            <w:r>
-              <w:t>Returns the Launchpads.</w:t>
-            </w:r>
-          </w:p>
-        </w:tc>
-      </w:tr>
-      <w:tr>
-        <w:tc>
-          <w:tcPr>
-            <w:tcW w:w="2330" w:type="dxa"/>
-            <w:shd w:val="clear" w:color="auto" w:fill="auto"/>
-            <w:tcMar>
-              <w:top w:w="100" w:type="dxa"/>
-              <w:left w:w="100" w:type="dxa"/>
-              <w:bottom w:w="100" w:type="dxa"/>
-              <w:right w:w="100" w:type="dxa"/>
-            </w:tcMar>
-          </w:tcPr>
-          <w:p>
-            <w:pPr>
-              <w:widowControl w:val="0"/>
-              <w:pBdr>
-                <w:top w:val="nil"/>
-                <w:left w:val="nil"/>
-                <w:bottom w:val="nil"/>
-                <w:right w:val="nil"/>
-                <w:between w:val="nil"/>
-              </w:pBdr>
-              <w:spacing w:line="240" w:lineRule="auto"/>
-            </w:pPr>
-            <w:r>
-              <w:t>getCommunicationSystem</w:t>
-            </w:r>
-          </w:p>
-        </w:tc>
-        <w:tc>
-          <w:tcPr>
-            <w:tcW w:w="3420" w:type="dxa"/>
-            <w:shd w:val="clear" w:color="auto" w:fill="auto"/>
-            <w:tcMar>
-              <w:top w:w="100" w:type="dxa"/>
-              <w:left w:w="100" w:type="dxa"/>
-              <w:bottom w:w="100" w:type="dxa"/>
-              <w:right w:w="100" w:type="dxa"/>
-            </w:tcMar>
-          </w:tcPr>
-          <w:p>
-            <w:pPr>
-              <w:widowControl w:val="0"/>
-              <w:pBdr>
-                <w:top w:val="nil"/>
-                <w:left w:val="nil"/>
-                <w:bottom w:val="nil"/>
-                <w:right w:val="nil"/>
-                <w:between w:val="nil"/>
-              </w:pBdr>
-              <w:spacing w:line="240" w:lineRule="auto"/>
-            </w:pPr>
-            <w:r>
-              <w:t>(</w:t>
-            </w:r>
-            <w:r>
-              <w:t>authTokenTuple : AuthTokenTuple</w:t>
-            </w:r>
-            <w:r>
-              <w:t>) :</w:t>
-            </w:r>
-            <w:r>
-              <w:t xml:space="preserve"> CommunicationSystem</w:t>
-            </w:r>
-          </w:p>
-        </w:tc>
-        <w:tc>
-          <w:tcPr>
-            <w:tcW w:w="3610" w:type="dxa"/>
-            <w:shd w:val="clear" w:color="auto" w:fill="auto"/>
-            <w:tcMar>
-              <w:top w:w="100" w:type="dxa"/>
-              <w:left w:w="100" w:type="dxa"/>
-              <w:bottom w:w="100" w:type="dxa"/>
-              <w:right w:w="100" w:type="dxa"/>
-            </w:tcMar>
-          </w:tcPr>
-          <w:p>
-            <w:pPr>
-              <w:widowControl w:val="0"/>
-              <w:pBdr>
-                <w:top w:val="nil"/>
-                <w:left w:val="nil"/>
-                <w:bottom w:val="nil"/>
-                <w:right w:val="nil"/>
-                <w:between w:val="nil"/>
-              </w:pBdr>
-              <w:spacing w:line="240" w:lineRule="auto"/>
-            </w:pPr>
-            <w:r>
-              <w:t>Returns the CommunicationSystem.</w:t>
-            </w:r>
-          </w:p>
-        </w:tc>
-      </w:tr>
-      <w:tr>
-        <w:tc>
-          <w:tcPr>
-            <w:tcW w:w="2330" w:type="dxa"/>
-            <w:shd w:val="clear" w:color="auto" w:fill="auto"/>
-            <w:tcMar>
-              <w:top w:w="100" w:type="dxa"/>
-              <w:left w:w="100" w:type="dxa"/>
-              <w:bottom w:w="100" w:type="dxa"/>
-              <w:right w:w="100" w:type="dxa"/>
-            </w:tcMar>
-          </w:tcPr>
-          <w:p>
-            <w:pPr>
-              <w:widowControl w:val="0"/>
-              <w:pBdr>
-                <w:top w:val="nil"/>
-                <w:left w:val="nil"/>
-                <w:bottom w:val="nil"/>
-                <w:right w:val="nil"/>
-                <w:between w:val="nil"/>
-              </w:pBdr>
-              <w:spacing w:line="240" w:lineRule="auto"/>
-            </w:pPr>
-            <w:r>
-              <w:t>getComputerSystem</w:t>
-            </w:r>
-          </w:p>
-        </w:tc>
-        <w:tc>
-          <w:tcPr>
-            <w:tcW w:w="3420" w:type="dxa"/>
-            <w:shd w:val="clear" w:color="auto" w:fill="auto"/>
-            <w:tcMar>
-              <w:top w:w="100" w:type="dxa"/>
-              <w:left w:w="100" w:type="dxa"/>
-              <w:bottom w:w="100" w:type="dxa"/>
-              <w:right w:w="100" w:type="dxa"/>
-            </w:tcMar>
-          </w:tcPr>
-          <w:p>
-            <w:pPr>
-              <w:widowControl w:val="0"/>
-              <w:pBdr>
-                <w:top w:val="nil"/>
-                <w:left w:val="nil"/>
-                <w:bottom w:val="nil"/>
-                <w:right w:val="nil"/>
-                <w:between w:val="nil"/>
-              </w:pBdr>
-              <w:spacing w:line="240" w:lineRule="auto"/>
-            </w:pPr>
-            <w:r>
-              <w:t>(</w:t>
-            </w:r>
-            <w:r>
-              <w:t>authTokenTuple : AuthTokenTuple</w:t>
-            </w:r>
-            <w:r>
-              <w:t>) :</w:t>
-            </w:r>
-            <w:r>
-              <w:t xml:space="preserve"> ComputerSystem</w:t>
-            </w:r>
-          </w:p>
-        </w:tc>
-        <w:tc>
-          <w:tcPr>
-            <w:tcW w:w="3610" w:type="dxa"/>
-            <w:shd w:val="clear" w:color="auto" w:fill="auto"/>
-            <w:tcMar>
-              <w:top w:w="100" w:type="dxa"/>
-              <w:left w:w="100" w:type="dxa"/>
-              <w:bottom w:w="100" w:type="dxa"/>
-              <w:right w:w="100" w:type="dxa"/>
-            </w:tcMar>
-          </w:tcPr>
-          <w:p>
-            <w:pPr>
-              <w:widowControl w:val="0"/>
-              <w:pBdr>
-                <w:top w:val="nil"/>
-                <w:left w:val="nil"/>
-                <w:bottom w:val="nil"/>
-                <w:right w:val="nil"/>
-                <w:between w:val="nil"/>
-              </w:pBdr>
-              <w:spacing w:line="240" w:lineRule="auto"/>
-            </w:pPr>
-            <w:r>
-              <w:t>Returns the ComputerSystem.</w:t>
-            </w:r>
-          </w:p>
-        </w:tc>
-      </w:tr>
-      <w:tr>
-        <w:tc>
-          <w:tcPr>
-            <w:tcW w:w="2330" w:type="dxa"/>
-            <w:shd w:val="clear" w:color="auto" w:fill="auto"/>
-            <w:tcMar>
-              <w:top w:w="100" w:type="dxa"/>
-              <w:left w:w="100" w:type="dxa"/>
-              <w:bottom w:w="100" w:type="dxa"/>
-              <w:right w:w="100" w:type="dxa"/>
-            </w:tcMar>
-          </w:tcPr>
-          <w:p>
-            <w:pPr>
-              <w:widowControl w:val="0"/>
-              <w:pBdr>
-                <w:top w:val="nil"/>
-                <w:left w:val="nil"/>
-                <w:bottom w:val="nil"/>
-                <w:right w:val="nil"/>
-                <w:between w:val="nil"/>
-              </w:pBdr>
-              <w:spacing w:line="240" w:lineRule="auto"/>
-            </w:pPr>
-            <w:r>
-              <w:t>getResourcePrices</w:t>
-            </w:r>
-          </w:p>
-        </w:tc>
-        <w:tc>
-          <w:tcPr>
-            <w:tcW w:w="3420" w:type="dxa"/>
-            <w:shd w:val="clear" w:color="auto" w:fill="auto"/>
-            <w:tcMar>
-              <w:top w:w="100" w:type="dxa"/>
-              <w:left w:w="100" w:type="dxa"/>
-              <w:bottom w:w="100" w:type="dxa"/>
-              <w:right w:w="100" w:type="dxa"/>
-            </w:tcMar>
-          </w:tcPr>
-          <w:p>
-            <w:pPr>
-              <w:widowControl w:val="0"/>
-              <w:pBdr>
-                <w:top w:val="nil"/>
-                <w:left w:val="nil"/>
-                <w:bottom w:val="nil"/>
-                <w:right w:val="nil"/>
-                <w:between w:val="nil"/>
-              </w:pBdr>
-              <w:spacing w:line="240" w:lineRule="auto"/>
-            </w:pPr>
-            <w:r>
-              <w:t>(</w:t>
-            </w:r>
-            <w:r>
-              <w:t>authTokenTuple : AuthTokenTuple</w:t>
-            </w:r>
-            <w:r>
-              <w:t>) :</w:t>
-            </w:r>
-            <w:r>
-              <w:t xml:space="preserve"> map&lt;resourceId, Integer&gt;</w:t>
-            </w:r>
-          </w:p>
-        </w:tc>
-        <w:tc>
-          <w:tcPr>
-            <w:tcW w:w="3610" w:type="dxa"/>
-            <w:shd w:val="clear" w:color="auto" w:fill="auto"/>
-            <w:tcMar>
-              <w:top w:w="100" w:type="dxa"/>
-              <w:left w:w="100" w:type="dxa"/>
-              <w:bottom w:w="100" w:type="dxa"/>
-              <w:right w:w="100" w:type="dxa"/>
-            </w:tcMar>
-          </w:tcPr>
-          <w:p>
-            <w:pPr>
-              <w:widowControl w:val="0"/>
-              <w:pBdr>
-                <w:top w:val="nil"/>
-                <w:left w:val="nil"/>
-                <w:bottom w:val="nil"/>
-                <w:right w:val="nil"/>
-                <w:between w:val="nil"/>
-              </w:pBdr>
-              <w:spacing w:line="240" w:lineRule="auto"/>
-            </w:pPr>
-            <w:r>
-              <w:t>Returns the resource-to-price mappings for the resource</w:t>
-            </w:r>
-            <w:r>
-              <w:t xml:space="preserve"> prices</w:t>
-            </w:r>
-            <w:r>
-              <w:t>.</w:t>
-            </w:r>
-          </w:p>
-        </w:tc>
-      </w:tr>
-      <w:tr>
-        <w:tc>
-          <w:tcPr>
-            <w:tcW w:w="2330" w:type="dxa"/>
-            <w:shd w:val="clear" w:color="auto" w:fill="auto"/>
-            <w:tcMar>
-              <w:top w:w="100" w:type="dxa"/>
-              <w:left w:w="100" w:type="dxa"/>
-              <w:bottom w:w="100" w:type="dxa"/>
-              <w:right w:w="100" w:type="dxa"/>
-            </w:tcMar>
-          </w:tcPr>
-          <w:p>
-            <w:pPr>
-              <w:widowControl w:val="0"/>
-              <w:pBdr>
-                <w:top w:val="nil"/>
-                <w:left w:val="nil"/>
-                <w:bottom w:val="nil"/>
-                <w:right w:val="nil"/>
-                <w:between w:val="nil"/>
-              </w:pBdr>
-              <w:spacing w:line="240" w:lineRule="auto"/>
-            </w:pPr>
-            <w:r>
+              <w:lastRenderedPageBreak/>
               <w:t>get</w:t>
             </w:r>
             <w:r>
@@ -6662,7 +6699,6 @@
         <w:rPr>
           <w:iCs/>
         </w:rPr>
-        <w:lastRenderedPageBreak/>
         <w:t>T</w:t>
       </w:r>
       <w:r>
@@ -7880,6 +7916,7 @@
               <w:spacing w:line="240" w:lineRule="auto"/>
             </w:pPr>
             <w:r>
+              <w:lastRenderedPageBreak/>
               <w:t>communicationSystem</w:t>
             </w:r>
           </w:p>
@@ -8215,11 +8252,7 @@
               <w:t xml:space="preserve"> used to buy resources and manage the ISTS budget</w:t>
             </w:r>
             <w:r>
-              <w:t xml:space="preserve"> </w:t>
-            </w:r>
-            <w:r>
-              <w:lastRenderedPageBreak/>
-              <w:t>with</w:t>
+              <w:t xml:space="preserve"> with</w:t>
             </w:r>
             <w:r>
               <w:t xml:space="preserve"> per the requirements.</w:t>
@@ -8252,7 +8285,6 @@
               <w:spacing w:line="240" w:lineRule="auto"/>
             </w:pPr>
             <w:r>
-              <w:lastRenderedPageBreak/>
               <w:t>authenticator</w:t>
             </w:r>
           </w:p>
@@ -9151,7 +9183,11 @@
               <w:spacing w:line="240" w:lineRule="auto"/>
             </w:pPr>
             <w:r>
-              <w:t>(perceivedEvent : string) : string[]</w:t>
+              <w:t xml:space="preserve">(perceivedEvent : string) : </w:t>
+            </w:r>
+            <w:r>
+              <w:lastRenderedPageBreak/>
+              <w:t>string[]</w:t>
             </w:r>
           </w:p>
         </w:tc>
@@ -9179,7 +9215,12 @@
               <w:spacing w:line="240" w:lineRule="auto"/>
             </w:pPr>
             <w:r>
-              <w:t>An event perceived or happening to the spaceship.</w:t>
+              <w:lastRenderedPageBreak/>
+              <w:t xml:space="preserve">An event perceived or happening to the </w:t>
+            </w:r>
+            <w:r>
+              <w:lastRenderedPageBreak/>
+              <w:t>spaceship.</w:t>
             </w:r>
           </w:p>
         </w:tc>
@@ -9209,6 +9250,7 @@
               <w:spacing w:line="240" w:lineRule="auto"/>
             </w:pPr>
             <w:r>
+              <w:lastRenderedPageBreak/>
               <w:t>addFuel</w:t>
             </w:r>
           </w:p>
@@ -9381,7 +9423,6 @@
               <w:spacing w:line="240" w:lineRule="auto"/>
             </w:pPr>
             <w:r>
-              <w:lastRenderedPageBreak/>
               <w:t>getFuelLevel</w:t>
             </w:r>
           </w:p>
@@ -10523,6 +10564,7 @@
               <w:spacing w:line="240" w:lineRule="auto"/>
             </w:pPr>
             <w:r>
+              <w:lastRenderedPageBreak/>
               <w:t>id</w:t>
             </w:r>
           </w:p>
@@ -10923,11 +10965,7 @@
               <w:spacing w:line="240" w:lineRule="auto"/>
             </w:pPr>
             <w:r>
-              <w:t xml:space="preserve">Types can be solar sail, ion drive, or </w:t>
-            </w:r>
-            <w:r>
-              <w:lastRenderedPageBreak/>
-              <w:t>oxygen/hydrogen.</w:t>
+              <w:t>Types can be solar sail, ion drive, or oxygen/hydrogen.</w:t>
             </w:r>
           </w:p>
         </w:tc>
@@ -10957,7 +10995,6 @@
               <w:spacing w:line="240" w:lineRule="auto"/>
             </w:pPr>
             <w:r>
-              <w:lastRenderedPageBreak/>
               <w:t>type</w:t>
             </w:r>
           </w:p>
@@ -12265,6 +12302,7 @@
         <w:rPr>
           <w:iCs/>
         </w:rPr>
+        <w:lastRenderedPageBreak/>
         <w:t>Cargo</w:t>
       </w:r>
     </w:p>
@@ -12426,7 +12464,6 @@
               <w:rPr>
                 <w:b/>
               </w:rPr>
-              <w:lastRenderedPageBreak/>
               <w:t>Property Name</w:t>
             </w:r>
           </w:p>
@@ -13414,6 +13451,7 @@
         <w:rPr>
           <w:iCs/>
         </w:rPr>
+        <w:lastRenderedPageBreak/>
         <w:t xml:space="preserve">implements </w:t>
       </w:r>
       <w:r>
@@ -13714,7 +13752,6 @@
               <w:spacing w:line="240" w:lineRule="auto"/>
             </w:pPr>
             <w:r>
-              <w:lastRenderedPageBreak/>
               <w:t>name</w:t>
             </w:r>
           </w:p>
@@ -14917,6 +14954,7 @@
               <w:rPr>
                 <w:b/>
               </w:rPr>
+              <w:lastRenderedPageBreak/>
               <w:t>Association Name</w:t>
             </w:r>
           </w:p>
@@ -15209,7 +15247,6 @@
         <w:rPr>
           <w:iCs/>
         </w:rPr>
-        <w:lastRenderedPageBreak/>
         <w:t xml:space="preserve">Visitor </w:t>
       </w:r>
       <w:r>
@@ -16416,6 +16453,7 @@
               <w:spacing w:line="240" w:lineRule="auto"/>
             </w:pPr>
             <w:r>
+              <w:lastRenderedPageBreak/>
               <w:t>baseLevel</w:t>
             </w:r>
           </w:p>
@@ -16683,11 +16721,7 @@
               <w:spacing w:line="240" w:lineRule="auto"/>
             </w:pPr>
             <w:r>
-              <w:t xml:space="preserve">A temporary pointer that tracks the levels in </w:t>
-            </w:r>
-            <w:r>
-              <w:lastRenderedPageBreak/>
-              <w:t>the entities structure.</w:t>
+              <w:t>A temporary pointer that tracks the levels in the entities structure.</w:t>
             </w:r>
           </w:p>
         </w:tc>
@@ -16717,7 +16751,6 @@
               <w:spacing w:line="240" w:lineRule="auto"/>
             </w:pPr>
             <w:r>
-              <w:lastRenderedPageBreak/>
               <w:t>inventory</w:t>
             </w:r>
           </w:p>
@@ -17889,6 +17922,7 @@
               <w:spacing w:line="240" w:lineRule="auto"/>
             </w:pPr>
             <w:r>
+              <w:lastRenderedPageBreak/>
               <w:t>typeId</w:t>
             </w:r>
           </w:p>
@@ -18115,7 +18149,6 @@
         <w:rPr>
           <w:iCs/>
         </w:rPr>
-        <w:lastRenderedPageBreak/>
         <w:t xml:space="preserve">This class represents an abstraction for large communication facilities. For the IST system to function, it’s important that these </w:t>
       </w:r>
       <w:r>
@@ -19308,6 +19341,7 @@
               <w:spacing w:line="240" w:lineRule="auto"/>
             </w:pPr>
             <w:r>
+              <w:lastRenderedPageBreak/>
               <w:t>upTime</w:t>
             </w:r>
           </w:p>
@@ -19510,7 +19544,6 @@
           <w:b/>
           <w:i/>
         </w:rPr>
-        <w:lastRenderedPageBreak/>
         <w:t>Associations</w:t>
       </w:r>
     </w:p>
@@ -20552,7 +20585,14 @@
         <w:rPr>
           <w:iCs/>
         </w:rPr>
-        <w:t>other components can</w:t>
+        <w:t xml:space="preserve">other </w:t>
+      </w:r>
+      <w:r>
+        <w:rPr>
+          <w:iCs/>
+        </w:rPr>
+        <w:lastRenderedPageBreak/>
+        <w:t>components can</w:t>
       </w:r>
       <w:r>
         <w:rPr>
@@ -20782,7 +20822,6 @@
       <w:bookmarkStart w:id="8" w:name="_arb4y2e5dv9o" w:colFirst="0" w:colLast="0"/>
       <w:bookmarkEnd w:id="8"/>
       <w:r>
-        <w:lastRenderedPageBreak/>
         <w:t>Exception Handling</w:t>
       </w:r>
     </w:p>
@@ -21346,7 +21385,14 @@
         <w:rPr>
           <w:iCs/>
         </w:rPr>
-        <w:t xml:space="preserve"> Functionality should be implemented to correct this.</w:t>
+        <w:t xml:space="preserve"> Functionality should be </w:t>
+      </w:r>
+      <w:r>
+        <w:rPr>
+          <w:iCs/>
+        </w:rPr>
+        <w:lastRenderedPageBreak/>
+        <w:t>implemented to correct this.</w:t>
       </w:r>
     </w:p>
     <w:p>
@@ -21535,7 +21581,6 @@
         </w:pBdr>
       </w:pPr>
       <w:r>
-        <w:lastRenderedPageBreak/>
         <w:t>Introduction</w:t>
       </w:r>
     </w:p>
@@ -22276,7 +22321,14 @@
         <w:rPr>
           <w:iCs/>
         </w:rPr>
-        <w:t xml:space="preserve">the system should ensure that </w:t>
+        <w:t xml:space="preserve">the system </w:t>
+      </w:r>
+      <w:r>
+        <w:rPr>
+          <w:iCs/>
+        </w:rPr>
+        <w:lastRenderedPageBreak/>
+        <w:t xml:space="preserve">should ensure that </w:t>
       </w:r>
       <w:r>
         <w:rPr>
@@ -22505,15 +22557,7 @@
           <w:bCs/>
           <w:iCs/>
         </w:rPr>
-        <w:t xml:space="preserve"> should support all CRUD (create, read, </w:t>
-      </w:r>
-      <w:r>
-        <w:rPr>
-          <w:bCs/>
-          <w:iCs/>
-        </w:rPr>
-        <w:lastRenderedPageBreak/>
-        <w:t>update, and delete) operations in the management of its domain objects.</w:t>
+        <w:t xml:space="preserve"> should support all CRUD (create, read, update, and delete) operations in the management of its domain objects.</w:t>
       </w:r>
       <w:r>
         <w:rPr>
@@ -22873,7 +22917,7 @@
                     <pic:cNvPicPr/>
                   </pic:nvPicPr>
                   <pic:blipFill>
-                    <a:blip r:embed="rId10">
+                    <a:blip r:embed="rId11">
                       <a:extLst>
                         <a:ext uri="{28A0092B-C50C-407E-A947-70E740481C1C}">
                           <a14:useLocalDpi xmlns:a14="http://schemas.microsoft.com/office/drawing/2010/main" val="0"/>
@@ -24630,7 +24674,7 @@
         <w:lastRenderedPageBreak/>
         <w:t>[</w:t>
       </w:r>
-      <w:hyperlink r:id="rId11" w:history="1">
+      <w:hyperlink r:id="rId12" w:history="1">
         <w:r>
           <w:rPr>
             <w:rStyle w:val="Hyperlink"/>
@@ -24863,15 +24907,49 @@
       <w:r>
         <w:rPr>
           <w:iCs/>
-          <w:highlight w:val="yellow"/>
-        </w:rPr>
-        <w:t>CLASS DIAGRAM GOES HERE</w:t>
-      </w:r>
-      <w:r>
-        <w:rPr>
-          <w:iCs/>
-        </w:rPr>
-        <w:t xml:space="preserve">    </w:t>
+          <w:noProof/>
+        </w:rPr>
+        <w:drawing>
+          <wp:inline distT="0" distB="0" distL="0" distR="0">
+            <wp:extent cx="6785967" cy="2795587"/>
+            <wp:effectExtent l="0" t="0" r="0" b="5080"/>
+            <wp:docPr id="5" name="Picture 5"/>
+            <wp:cNvGraphicFramePr>
+              <a:graphicFrameLocks xmlns:a="http://schemas.openxmlformats.org/drawingml/2006/main" noChangeAspect="1"/>
+            </wp:cNvGraphicFramePr>
+            <a:graphic xmlns:a="http://schemas.openxmlformats.org/drawingml/2006/main">
+              <a:graphicData uri="http://schemas.openxmlformats.org/drawingml/2006/picture">
+                <pic:pic xmlns:pic="http://schemas.openxmlformats.org/drawingml/2006/picture">
+                  <pic:nvPicPr>
+                    <pic:cNvPr id="5" name="classDiagram-customerInterface.png"/>
+                    <pic:cNvPicPr/>
+                  </pic:nvPicPr>
+                  <pic:blipFill>
+                    <a:blip r:embed="rId13" cstate="print">
+                      <a:extLst>
+                        <a:ext uri="{28A0092B-C50C-407E-A947-70E740481C1C}">
+                          <a14:useLocalDpi xmlns:a14="http://schemas.microsoft.com/office/drawing/2010/main" val="0"/>
+                        </a:ext>
+                      </a:extLst>
+                    </a:blip>
+                    <a:stretch>
+                      <a:fillRect/>
+                    </a:stretch>
+                  </pic:blipFill>
+                  <pic:spPr>
+                    <a:xfrm>
+                      <a:off x="0" y="0"/>
+                      <a:ext cx="6799530" cy="2801175"/>
+                    </a:xfrm>
+                    <a:prstGeom prst="rect">
+                      <a:avLst/>
+                    </a:prstGeom>
+                  </pic:spPr>
+                </pic:pic>
+              </a:graphicData>
+            </a:graphic>
+          </wp:inline>
+        </w:drawing>
       </w:r>
     </w:p>
     <w:p>
@@ -24884,9 +24962,106 @@
           <w:right w:val="nil"/>
           <w:between w:val="nil"/>
         </w:pBdr>
-      </w:pPr>
-      <w:r>
-        <w:t xml:space="preserve">Caption: Class diagram for the </w:t>
+        <w:rPr>
+          <w:iCs/>
+        </w:rPr>
+      </w:pPr>
+      <w:r>
+        <w:rPr>
+          <w:iCs/>
+          <w:highlight w:val="yellow"/>
+        </w:rPr>
+        <w:t>Caption</w:t>
+      </w:r>
+      <w:r>
+        <w:rPr>
+          <w:iCs/>
+        </w:rPr>
+        <w:t>: Interface for the Customer service…</w:t>
+      </w:r>
+    </w:p>
+    <w:p>
+      <w:pPr>
+        <w:widowControl w:val="0"/>
+        <w:pBdr>
+          <w:top w:val="nil"/>
+          <w:left w:val="nil"/>
+          <w:bottom w:val="nil"/>
+          <w:right w:val="nil"/>
+          <w:between w:val="nil"/>
+        </w:pBdr>
+        <w:rPr>
+          <w:iCs/>
+        </w:rPr>
+      </w:pPr>
+      <w:r>
+        <w:rPr>
+          <w:iCs/>
+          <w:noProof/>
+        </w:rPr>
+        <w:lastRenderedPageBreak/>
+        <w:drawing>
+          <wp:inline distT="0" distB="0" distL="0" distR="0">
+            <wp:extent cx="6773294" cy="4071938"/>
+            <wp:effectExtent l="0" t="0" r="8890" b="5080"/>
+            <wp:docPr id="6" name="Picture 6"/>
+            <wp:cNvGraphicFramePr>
+              <a:graphicFrameLocks xmlns:a="http://schemas.openxmlformats.org/drawingml/2006/main" noChangeAspect="1"/>
+            </wp:cNvGraphicFramePr>
+            <a:graphic xmlns:a="http://schemas.openxmlformats.org/drawingml/2006/main">
+              <a:graphicData uri="http://schemas.openxmlformats.org/drawingml/2006/picture">
+                <pic:pic xmlns:pic="http://schemas.openxmlformats.org/drawingml/2006/picture">
+                  <pic:nvPicPr>
+                    <pic:cNvPr id="6" name="classDiagram-customer.png"/>
+                    <pic:cNvPicPr/>
+                  </pic:nvPicPr>
+                  <pic:blipFill>
+                    <a:blip r:embed="rId14" cstate="print">
+                      <a:extLst>
+                        <a:ext uri="{28A0092B-C50C-407E-A947-70E740481C1C}">
+                          <a14:useLocalDpi xmlns:a14="http://schemas.microsoft.com/office/drawing/2010/main" val="0"/>
+                        </a:ext>
+                      </a:extLst>
+                    </a:blip>
+                    <a:stretch>
+                      <a:fillRect/>
+                    </a:stretch>
+                  </pic:blipFill>
+                  <pic:spPr>
+                    <a:xfrm>
+                      <a:off x="0" y="0"/>
+                      <a:ext cx="6805076" cy="4091044"/>
+                    </a:xfrm>
+                    <a:prstGeom prst="rect">
+                      <a:avLst/>
+                    </a:prstGeom>
+                  </pic:spPr>
+                </pic:pic>
+              </a:graphicData>
+            </a:graphic>
+          </wp:inline>
+        </w:drawing>
+      </w:r>
+    </w:p>
+    <w:p>
+      <w:pPr>
+        <w:widowControl w:val="0"/>
+        <w:pBdr>
+          <w:top w:val="nil"/>
+          <w:left w:val="nil"/>
+          <w:bottom w:val="nil"/>
+          <w:right w:val="nil"/>
+          <w:between w:val="nil"/>
+        </w:pBdr>
+      </w:pPr>
+      <w:r>
+        <w:rPr>
+          <w:highlight w:val="yellow"/>
+        </w:rPr>
+        <w:t>Caption</w:t>
+      </w:r>
+      <w:r>
+        <w:t xml:space="preserve">: Class diagram for the </w:t>
       </w:r>
       <w:r>
         <w:t>Customer</w:t>
@@ -25401,7 +25576,11 @@
               <w:t xml:space="preserve"> </w:t>
             </w:r>
             <w:r>
-              <w:t xml:space="preserve">(stored as JSON) from </w:t>
+              <w:t xml:space="preserve">(stored as JSON) </w:t>
+            </w:r>
+            <w:r>
+              <w:lastRenderedPageBreak/>
+              <w:t xml:space="preserve">from </w:t>
             </w:r>
             <w:r>
               <w:t xml:space="preserve">the </w:t>
@@ -25455,11 +25634,7 @@
               <w:t>.</w:t>
             </w:r>
             <w:r>
-              <w:t xml:space="preserve"> A utility class is used for this </w:t>
-            </w:r>
-            <w:r>
-              <w:lastRenderedPageBreak/>
-              <w:t>called ObjectFactory (defined later in this class dictionary) which implements the Factory design pattern</w:t>
+              <w:t xml:space="preserve"> A utility class is used for this called ObjectFactory (defined later in this class dictionary) which implements the Factory design pattern</w:t>
             </w:r>
             <w:r>
               <w:t xml:space="preserve"> for turning JSON strings into </w:t>
@@ -26162,6 +26337,7 @@
               <w:t xml:space="preserve">with the given parameters and adds it to the passenger’s </w:t>
             </w:r>
             <w:r>
+              <w:lastRenderedPageBreak/>
               <w:t>map of</w:t>
             </w:r>
             <w:r>
@@ -26195,6 +26371,7 @@
               <w:spacing w:line="240" w:lineRule="auto"/>
             </w:pPr>
             <w:r>
+              <w:lastRenderedPageBreak/>
               <w:t>definePointOfInterest</w:t>
             </w:r>
           </w:p>
@@ -26226,11 +26403,7 @@
               <w:t>(</w:t>
             </w:r>
             <w:r>
-              <w:t xml:space="preserve">id : string, name : string, type : string, description : string, location : string, authTokenTuple : </w:t>
-            </w:r>
-            <w:r>
-              <w:lastRenderedPageBreak/>
-              <w:t>AuthTokenTuple</w:t>
+              <w:t>id : string, name : string, type : string, description : string, location : string, authTokenTuple : AuthTokenTuple</w:t>
             </w:r>
             <w:r>
               <w:t>) :</w:t>
@@ -26264,7 +26437,6 @@
               <w:spacing w:line="240" w:lineRule="auto"/>
             </w:pPr>
             <w:r>
-              <w:lastRenderedPageBreak/>
               <w:t xml:space="preserve">Defines a </w:t>
             </w:r>
             <w:r>
@@ -27084,11 +27256,11 @@
               <w:t>(</w:t>
             </w:r>
             <w:r>
-              <w:t xml:space="preserve">id : string, flightNumber : string, ticketId : string, passengerName : string, destination : string, dateTime : string, price : int, boardPassIpnsKeyName : string, passportId : string, visaId : string, </w:t>
+              <w:t xml:space="preserve">id : string, flightNumber : string, ticketId : string, </w:t>
             </w:r>
             <w:r>
               <w:lastRenderedPageBreak/>
-              <w:t>welcomePackageId : string, authTokenTuple : AuthTokenTuple</w:t>
+              <w:t>passengerName : string, destination : string, dateTime : string, price : int, boardPassIpnsKeyName : string, passportId : string, visaId : string, welcomePackageId : string, authTokenTuple : AuthTokenTuple</w:t>
             </w:r>
             <w:r>
               <w:t>) :</w:t>
@@ -27123,7 +27295,11 @@
             </w:pPr>
             <w:r>
               <w:lastRenderedPageBreak/>
-              <w:t xml:space="preserve">Defines a new Travel Document with the given parameters and adds it to the map of travel documents. “boardPassIpnsKeyName” is a link to to the passenger’s boarding pass image </w:t>
+              <w:t xml:space="preserve">Defines a new Travel Document with the given </w:t>
+            </w:r>
+            <w:r>
+              <w:lastRenderedPageBreak/>
+              <w:t xml:space="preserve">parameters and adds it to the map of travel documents. “boardPassIpnsKeyName” is a link to to the passenger’s boarding pass image </w:t>
             </w:r>
             <w:r>
               <w:t xml:space="preserve">stored </w:t>
@@ -27159,6 +27335,7 @@
               <w:spacing w:line="240" w:lineRule="auto"/>
             </w:pPr>
             <w:r>
+              <w:lastRenderedPageBreak/>
               <w:t>getTravelDocs</w:t>
             </w:r>
           </w:p>
@@ -27876,7 +28053,11 @@
               <w:t>(</w:t>
             </w:r>
             <w:r>
-              <w:t>ipnsKeyName : string, id : string, name : string, description : string, source : string, authTokenTuple : AuthTokenTuple</w:t>
+              <w:t xml:space="preserve">ipnsKeyName : string, id : string, name : string, </w:t>
+            </w:r>
+            <w:r>
+              <w:lastRenderedPageBreak/>
+              <w:t>description : string, source : string, authTokenTuple : AuthTokenTuple</w:t>
             </w:r>
             <w:r>
               <w:t>) :</w:t>
@@ -27910,7 +28091,12 @@
               <w:spacing w:line="240" w:lineRule="auto"/>
             </w:pPr>
             <w:r>
-              <w:t>Defines a new VideoRecording with the given parameters and adds it to the map of video recordings.</w:t>
+              <w:lastRenderedPageBreak/>
+              <w:t xml:space="preserve">Defines a new VideoRecording with the </w:t>
+            </w:r>
+            <w:r>
+              <w:lastRenderedPageBreak/>
+              <w:t>given parameters and adds it to the map of video recordings.</w:t>
             </w:r>
           </w:p>
         </w:tc>
@@ -27971,11 +28157,7 @@
               <w:t>(</w:t>
             </w:r>
             <w:r>
-              <w:t xml:space="preserve">authTokenTuple : </w:t>
-            </w:r>
-            <w:r>
-              <w:lastRenderedPageBreak/>
-              <w:t>AuthTokenTuple</w:t>
+              <w:t>authTokenTuple : AuthTokenTuple</w:t>
             </w:r>
             <w:r>
               <w:t>) :</w:t>
@@ -28009,12 +28191,7 @@
               <w:spacing w:line="240" w:lineRule="auto"/>
             </w:pPr>
             <w:r>
-              <w:lastRenderedPageBreak/>
-              <w:t xml:space="preserve">Returns the map of video </w:t>
-            </w:r>
-            <w:r>
-              <w:lastRenderedPageBreak/>
-              <w:t>recordings.</w:t>
+              <w:t>Returns the map of video recordings.</w:t>
             </w:r>
           </w:p>
         </w:tc>
@@ -28044,7 +28221,6 @@
               <w:spacing w:line="240" w:lineRule="auto"/>
             </w:pPr>
             <w:r>
-              <w:lastRenderedPageBreak/>
               <w:t>defineExperienceDocument</w:t>
             </w:r>
           </w:p>
@@ -28839,7 +29015,11 @@
               <w:t>(</w:t>
             </w:r>
             <w:r>
-              <w:t>id : string, name : string, description : string, authTokenTuple : AuthTokenTuple</w:t>
+              <w:t xml:space="preserve">id : string, name : string, </w:t>
+            </w:r>
+            <w:r>
+              <w:lastRenderedPageBreak/>
+              <w:t>description : string, authTokenTuple : AuthTokenTuple</w:t>
             </w:r>
             <w:r>
               <w:t>) :</w:t>
@@ -28873,7 +29053,12 @@
               <w:spacing w:line="240" w:lineRule="auto"/>
             </w:pPr>
             <w:r>
-              <w:t>Defines a new MissionReport and adds it to the map of mission reports.</w:t>
+              <w:lastRenderedPageBreak/>
+              <w:t xml:space="preserve">Defines a new MissionReport </w:t>
+            </w:r>
+            <w:r>
+              <w:lastRenderedPageBreak/>
+              <w:t>and adds it to the map of mission reports.</w:t>
             </w:r>
           </w:p>
         </w:tc>
@@ -28934,11 +29119,7 @@
               <w:t>(</w:t>
             </w:r>
             <w:r>
-              <w:t xml:space="preserve">authTokenTuple : </w:t>
-            </w:r>
-            <w:r>
-              <w:lastRenderedPageBreak/>
-              <w:t>AuthTokenTuple</w:t>
+              <w:t>authTokenTuple : AuthTokenTuple</w:t>
             </w:r>
             <w:r>
               <w:t xml:space="preserve">) : </w:t>
@@ -28972,12 +29153,7 @@
               <w:spacing w:line="240" w:lineRule="auto"/>
             </w:pPr>
             <w:r>
-              <w:lastRenderedPageBreak/>
-              <w:t xml:space="preserve">Returns the map of mission </w:t>
-            </w:r>
-            <w:r>
-              <w:lastRenderedPageBreak/>
-              <w:t>reports.</w:t>
+              <w:t>Returns the map of mission reports.</w:t>
             </w:r>
           </w:p>
         </w:tc>
@@ -29007,7 +29183,6 @@
               <w:spacing w:line="240" w:lineRule="auto"/>
             </w:pPr>
             <w:r>
-              <w:lastRenderedPageBreak/>
               <w:t>defineDiscovery</w:t>
             </w:r>
           </w:p>
@@ -30211,7 +30386,6 @@
               <w:spacing w:line="240" w:lineRule="auto"/>
             </w:pPr>
             <w:r>
-              <w:lastRenderedPageBreak/>
               <w:t>ledger</w:t>
             </w:r>
           </w:p>
@@ -32044,6 +32218,7 @@
               <w:spacing w:line="240" w:lineRule="auto"/>
             </w:pPr>
             <w:r>
+              <w:lastRenderedPageBreak/>
               <w:t>flights</w:t>
             </w:r>
           </w:p>
@@ -32240,7 +32415,6 @@
               <w:spacing w:line="240" w:lineRule="auto"/>
             </w:pPr>
             <w:r>
-              <w:lastRenderedPageBreak/>
               <w:t>discoveries</w:t>
             </w:r>
           </w:p>
@@ -33344,6 +33518,7 @@
               <w:spacing w:line="240" w:lineRule="auto"/>
             </w:pPr>
             <w:r>
+              <w:lastRenderedPageBreak/>
               <w:t>setStatus</w:t>
             </w:r>
           </w:p>
@@ -34998,7 +35173,14 @@
         <w:rPr>
           <w:iCs/>
         </w:rPr>
-        <w:t xml:space="preserve">registered with the IST system. These people have </w:t>
+        <w:t xml:space="preserve">registered with the IST system. These </w:t>
+      </w:r>
+      <w:r>
+        <w:rPr>
+          <w:iCs/>
+        </w:rPr>
+        <w:lastRenderedPageBreak/>
+        <w:t xml:space="preserve">people have </w:t>
       </w:r>
       <w:r>
         <w:rPr>
@@ -35120,7 +35302,6 @@
               <w:rPr>
                 <w:b/>
               </w:rPr>
-              <w:lastRenderedPageBreak/>
               <w:t>Property Name</w:t>
             </w:r>
           </w:p>
@@ -36627,6 +36808,7 @@
           <w:b/>
           <w:i/>
         </w:rPr>
+        <w:lastRenderedPageBreak/>
         <w:t>Associations</w:t>
       </w:r>
     </w:p>
@@ -36778,7 +36960,6 @@
               <w:spacing w:line="240" w:lineRule="auto"/>
             </w:pPr>
             <w:r>
-              <w:lastRenderedPageBreak/>
               <w:t>flight</w:t>
             </w:r>
           </w:p>
@@ -38810,6 +38991,7 @@
               <w:rPr>
                 <w:b/>
               </w:rPr>
+              <w:lastRenderedPageBreak/>
               <w:t>Property Name</w:t>
             </w:r>
           </w:p>
@@ -38984,7 +39166,6 @@
               <w:spacing w:line="240" w:lineRule="auto"/>
             </w:pPr>
             <w:r>
-              <w:lastRenderedPageBreak/>
               <w:t>name</w:t>
             </w:r>
           </w:p>
@@ -40263,7 +40444,6 @@
               <w:spacing w:line="240" w:lineRule="auto"/>
             </w:pPr>
             <w:r>
-              <w:lastRenderedPageBreak/>
               <w:t>addImage</w:t>
             </w:r>
           </w:p>
@@ -41293,6 +41473,7 @@
         <w:rPr>
           <w:iCs/>
         </w:rPr>
+        <w:lastRenderedPageBreak/>
         <w:t>PointOfInterest</w:t>
       </w:r>
     </w:p>
@@ -41324,14 +41505,7 @@
         <w:rPr>
           <w:iCs/>
         </w:rPr>
-        <w:t xml:space="preserve"> fly </w:t>
-      </w:r>
-      <w:r>
-        <w:rPr>
-          <w:iCs/>
-        </w:rPr>
-        <w:lastRenderedPageBreak/>
-        <w:t>passengers to.</w:t>
+        <w:t xml:space="preserve"> fly passengers to.</w:t>
       </w:r>
     </w:p>
     <w:p>
@@ -42365,6 +42539,7 @@
               <w:spacing w:line="240" w:lineRule="auto"/>
             </w:pPr>
             <w:r>
+              <w:lastRenderedPageBreak/>
               <w:t>id</w:t>
             </w:r>
           </w:p>
@@ -42528,7 +42703,6 @@
               <w:spacing w:line="240" w:lineRule="auto"/>
             </w:pPr>
             <w:r>
-              <w:lastRenderedPageBreak/>
               <w:t>ticketId</w:t>
             </w:r>
           </w:p>
@@ -43795,6 +43969,7 @@
               <w:t xml:space="preserve"> domain object </w:t>
             </w:r>
             <w:r>
+              <w:lastRenderedPageBreak/>
               <w:t>from</w:t>
             </w:r>
             <w:r>
@@ -44988,7 +45163,11 @@
         <w:t xml:space="preserve">handle’s everything customer service related in the IST system. </w:t>
       </w:r>
       <w:r>
-        <w:t xml:space="preserve">The key actor in this component is the passenger </w:t>
+        <w:t xml:space="preserve">The key </w:t>
+      </w:r>
+      <w:r>
+        <w:lastRenderedPageBreak/>
+        <w:t xml:space="preserve">actor in this component is the passenger </w:t>
       </w:r>
       <w:r>
         <w:t>and</w:t>
@@ -45027,7 +45206,6 @@
         </w:pBdr>
       </w:pPr>
       <w:r>
-        <w:lastRenderedPageBreak/>
         <w:t xml:space="preserve">Nonetheless, </w:t>
       </w:r>
       <w:r>
@@ -45595,7 +45773,11 @@
         <w:t>ce</w:t>
       </w:r>
       <w:r>
-        <w:t>, flight bookings and passenger registrations could be automatically uploaded to the IPFS</w:t>
+        <w:t xml:space="preserve">, flight bookings and passenger registrations could be </w:t>
+      </w:r>
+      <w:r>
+        <w:lastRenderedPageBreak/>
+        <w:t>automatically uploaded to the IPFS</w:t>
       </w:r>
       <w:r>
         <w:t xml:space="preserve"> (by calling the “pushToIpfsRepo” method)</w:t>
@@ -45619,11 +45801,7 @@
         <w:t>Customer service</w:t>
       </w:r>
       <w:r>
-        <w:t xml:space="preserve"> portal after a period of </w:t>
-      </w:r>
-      <w:r>
-        <w:lastRenderedPageBreak/>
-        <w:t>inactivity.</w:t>
+        <w:t xml:space="preserve"> portal after a period of inactivity.</w:t>
       </w:r>
       <w:r>
         <w:t xml:space="preserve"> Nonetheless, </w:t>
@@ -45677,40 +45855,28 @@
         <w:t xml:space="preserve">The </w:t>
       </w:r>
       <w:r>
-        <w:t>Customer service</w:t>
-      </w:r>
-      <w:r>
-        <w:t xml:space="preserve"> also</w:t>
-      </w:r>
-      <w:r>
-        <w:t xml:space="preserve"> has important</w:t>
-      </w:r>
-      <w:r>
-        <w:t xml:space="preserve"> depend</w:t>
-      </w:r>
-      <w:r>
-        <w:t>en</w:t>
-      </w:r>
-      <w:r>
-        <w:t>cies</w:t>
-      </w:r>
-      <w:r>
-        <w:t xml:space="preserve"> on other components in the ISTS. </w:t>
-      </w:r>
-      <w:r>
-        <w:t>For example,</w:t>
-      </w:r>
-      <w:r>
-        <w:t xml:space="preserve"> </w:t>
-      </w:r>
-      <w:r>
-        <w:t xml:space="preserve">consider </w:t>
-      </w:r>
-      <w:r>
-        <w:t>the following sequence diagram for booking fligh</w:t>
-      </w:r>
-      <w:r>
-        <w:t>ts:</w:t>
+        <w:t xml:space="preserve">following sequence diagram for booking </w:t>
+      </w:r>
+      <w:r>
+        <w:t xml:space="preserve">a </w:t>
+      </w:r>
+      <w:r>
+        <w:t>fligh</w:t>
+      </w:r>
+      <w:r>
+        <w:t>t</w:t>
+      </w:r>
+      <w:r>
+        <w:t xml:space="preserve"> shows </w:t>
+      </w:r>
+      <w:r>
+        <w:t>dependencies and interactions in the ISTS</w:t>
+      </w:r>
+      <w:r>
+        <w:t xml:space="preserve"> and the Customer service’s involvement</w:t>
+      </w:r>
+      <w:r>
+        <w:t>:</w:t>
       </w:r>
     </w:p>
     <w:p>
@@ -45738,9 +45904,49 @@
       </w:pPr>
       <w:r>
         <w:rPr>
-          <w:highlight w:val="yellow"/>
-        </w:rPr>
-        <w:t>Sequence diagram goes here.</w:t>
+          <w:noProof/>
+        </w:rPr>
+        <w:drawing>
+          <wp:inline distT="0" distB="0" distL="0" distR="0">
+            <wp:extent cx="6560441" cy="5999018"/>
+            <wp:effectExtent l="0" t="0" r="0" b="1905"/>
+            <wp:docPr id="9" name="Picture 9"/>
+            <wp:cNvGraphicFramePr>
+              <a:graphicFrameLocks xmlns:a="http://schemas.openxmlformats.org/drawingml/2006/main" noChangeAspect="1"/>
+            </wp:cNvGraphicFramePr>
+            <a:graphic xmlns:a="http://schemas.openxmlformats.org/drawingml/2006/main">
+              <a:graphicData uri="http://schemas.openxmlformats.org/drawingml/2006/picture">
+                <pic:pic xmlns:pic="http://schemas.openxmlformats.org/drawingml/2006/picture">
+                  <pic:nvPicPr>
+                    <pic:cNvPr id="9" name="sequenceDiagram-bookFlight.png"/>
+                    <pic:cNvPicPr/>
+                  </pic:nvPicPr>
+                  <pic:blipFill>
+                    <a:blip r:embed="rId15">
+                      <a:extLst>
+                        <a:ext uri="{28A0092B-C50C-407E-A947-70E740481C1C}">
+                          <a14:useLocalDpi xmlns:a14="http://schemas.microsoft.com/office/drawing/2010/main" val="0"/>
+                        </a:ext>
+                      </a:extLst>
+                    </a:blip>
+                    <a:stretch>
+                      <a:fillRect/>
+                    </a:stretch>
+                  </pic:blipFill>
+                  <pic:spPr>
+                    <a:xfrm>
+                      <a:off x="0" y="0"/>
+                      <a:ext cx="6608482" cy="6042948"/>
+                    </a:xfrm>
+                    <a:prstGeom prst="rect">
+                      <a:avLst/>
+                    </a:prstGeom>
+                  </pic:spPr>
+                </pic:pic>
+              </a:graphicData>
+            </a:graphic>
+          </wp:inline>
+        </w:drawing>
       </w:r>
     </w:p>
     <w:p>
@@ -45755,7 +45961,16 @@
         </w:pBdr>
       </w:pPr>
       <w:r>
-        <w:t>Caption:</w:t>
+        <w:t>Caption</w:t>
+      </w:r>
+      <w:r>
+        <w:t>:</w:t>
+      </w:r>
+      <w:r>
+        <w:t xml:space="preserve"> </w:t>
+      </w:r>
+      <w:r>
+        <w:t>Sequence diagram showing the flow for booking a flight.</w:t>
       </w:r>
     </w:p>
     <w:p>
@@ -45773,6 +45988,7 @@
         </w:pBdr>
       </w:pPr>
       <w:r>
+        <w:lastRenderedPageBreak/>
         <w:t>Exception Handling</w:t>
       </w:r>
     </w:p>
@@ -46335,14 +46551,7 @@
         <w:rPr>
           <w:iCs/>
         </w:rPr>
-        <w:t xml:space="preserve">The IPFS database that’s being used also lacks security measures. To protect the integrity of </w:t>
-      </w:r>
-      <w:r>
-        <w:rPr>
-          <w:iCs/>
-        </w:rPr>
-        <w:lastRenderedPageBreak/>
-        <w:t>the data, some data validation could be added to the design. For instance, data parameters could be validated before uploading to the IPFS.</w:t>
+        <w:t>The IPFS database that’s being used also lacks security measures. To protect the integrity of the data, some data validation could be added to the design. For instance, data parameters could be validated before uploading to the IPFS.</w:t>
       </w:r>
     </w:p>
     <w:p>
@@ -47089,14 +47298,7 @@
         <w:rPr>
           <w:iCs/>
         </w:rPr>
-        <w:t xml:space="preserve"> For </w:t>
-      </w:r>
-      <w:r>
-        <w:rPr>
-          <w:iCs/>
-        </w:rPr>
-        <w:lastRenderedPageBreak/>
-        <w:t>instance, when a flight reaches its destination, any</w:t>
+        <w:t xml:space="preserve"> For instance, when a flight reaches its destination, any</w:t>
       </w:r>
       <w:r>
         <w:rPr>
@@ -47267,6 +47469,7 @@
         </w:pBdr>
       </w:pPr>
       <w:r>
+        <w:lastRenderedPageBreak/>
         <w:t xml:space="preserve">The diagram below illustrates the use cases of the </w:t>
       </w:r>
       <w:r>
@@ -47325,7 +47528,7 @@
                     <pic:cNvPicPr/>
                   </pic:nvPicPr>
                   <pic:blipFill>
-                    <a:blip r:embed="rId12">
+                    <a:blip r:embed="rId16">
                       <a:extLst>
                         <a:ext uri="{28A0092B-C50C-407E-A947-70E740481C1C}">
                           <a14:useLocalDpi xmlns:a14="http://schemas.microsoft.com/office/drawing/2010/main" val="0"/>
@@ -47595,7 +47798,11 @@
         <w:t xml:space="preserve"> is contractually obligated to notify it of any interesting update events. </w:t>
       </w:r>
       <w:r>
-        <w:t xml:space="preserve">The Flight Manager needs to register with the Resource </w:t>
+        <w:t xml:space="preserve">The Flight Manager needs to </w:t>
+      </w:r>
+      <w:r>
+        <w:lastRenderedPageBreak/>
+        <w:t xml:space="preserve">register with the Resource </w:t>
       </w:r>
       <w:r>
         <w:t>Management service</w:t>
@@ -48198,7 +48405,11 @@
         <w:t>ag</w:t>
       </w:r>
       <w:r>
-        <w:t>er to do a “board passenger” action. This entails adding the passenger’s id to the spaceship</w:t>
+        <w:t xml:space="preserve">er to do a “board passenger” action. This </w:t>
+      </w:r>
+      <w:r>
+        <w:lastRenderedPageBreak/>
+        <w:t>entails adding the passenger’s id to the spaceship</w:t>
       </w:r>
       <w:r>
         <w:t>’s list of passenger IDs</w:t>
@@ -48619,15 +48830,50 @@
       <w:r>
         <w:rPr>
           <w:iCs/>
-          <w:highlight w:val="yellow"/>
-        </w:rPr>
-        <w:t>CLASS DIAGRAM GOES HERE</w:t>
-      </w:r>
-      <w:r>
-        <w:rPr>
-          <w:iCs/>
-        </w:rPr>
-        <w:t xml:space="preserve">    </w:t>
+          <w:noProof/>
+        </w:rPr>
+        <w:lastRenderedPageBreak/>
+        <w:drawing>
+          <wp:inline distT="0" distB="0" distL="0" distR="0">
+            <wp:extent cx="6752078" cy="3680460"/>
+            <wp:effectExtent l="0" t="0" r="0" b="0"/>
+            <wp:docPr id="7" name="Picture 7"/>
+            <wp:cNvGraphicFramePr>
+              <a:graphicFrameLocks xmlns:a="http://schemas.openxmlformats.org/drawingml/2006/main" noChangeAspect="1"/>
+            </wp:cNvGraphicFramePr>
+            <a:graphic xmlns:a="http://schemas.openxmlformats.org/drawingml/2006/main">
+              <a:graphicData uri="http://schemas.openxmlformats.org/drawingml/2006/picture">
+                <pic:pic xmlns:pic="http://schemas.openxmlformats.org/drawingml/2006/picture">
+                  <pic:nvPicPr>
+                    <pic:cNvPr id="7" name="classDiagram-manager.png"/>
+                    <pic:cNvPicPr/>
+                  </pic:nvPicPr>
+                  <pic:blipFill>
+                    <a:blip r:embed="rId17" cstate="print">
+                      <a:extLst>
+                        <a:ext uri="{28A0092B-C50C-407E-A947-70E740481C1C}">
+                          <a14:useLocalDpi xmlns:a14="http://schemas.microsoft.com/office/drawing/2010/main" val="0"/>
+                        </a:ext>
+                      </a:extLst>
+                    </a:blip>
+                    <a:stretch>
+                      <a:fillRect/>
+                    </a:stretch>
+                  </pic:blipFill>
+                  <pic:spPr>
+                    <a:xfrm>
+                      <a:off x="0" y="0"/>
+                      <a:ext cx="6759129" cy="3684303"/>
+                    </a:xfrm>
+                    <a:prstGeom prst="rect">
+                      <a:avLst/>
+                    </a:prstGeom>
+                  </pic:spPr>
+                </pic:pic>
+              </a:graphicData>
+            </a:graphic>
+          </wp:inline>
+        </w:drawing>
       </w:r>
     </w:p>
     <w:p>
@@ -48642,7 +48888,13 @@
         </w:pBdr>
       </w:pPr>
       <w:r>
-        <w:t xml:space="preserve">Caption: </w:t>
+        <w:rPr>
+          <w:highlight w:val="yellow"/>
+        </w:rPr>
+        <w:t>Caption</w:t>
+      </w:r>
+      <w:r>
+        <w:t xml:space="preserve">: </w:t>
       </w:r>
       <w:r>
         <w:t>Sho</w:t>
@@ -48698,8 +48950,6 @@
       <w:r>
         <w:t xml:space="preserve"> information</w:t>
       </w:r>
-      <w:bookmarkStart w:id="11" w:name="_GoBack"/>
-      <w:bookmarkEnd w:id="11"/>
       <w:r>
         <w:t xml:space="preserve"> that is pertinent to</w:t>
       </w:r>
@@ -48707,11 +48957,7 @@
         <w:t xml:space="preserve"> how flights</w:t>
       </w:r>
       <w:r>
-        <w:t xml:space="preserve"> can be </w:t>
-      </w:r>
-      <w:r>
-        <w:lastRenderedPageBreak/>
-        <w:t>provisioned</w:t>
+        <w:t xml:space="preserve"> can be provisioned</w:t>
       </w:r>
       <w:r>
         <w:t xml:space="preserve"> </w:t>
@@ -49111,7 +49357,11 @@
               <w:spacing w:line="240" w:lineRule="auto"/>
             </w:pPr>
             <w:r>
-              <w:t>(id : string, number : string, spaceshipId : string, time : string, location : string, destination : string, duration : string, numStops : int, capacity : int, crewId : string, ticketPrice : int, passengerCount : int, authTokenTuple : AuthTokenTuple) : Flight</w:t>
+              <w:t xml:space="preserve">(id : string, number : string, spaceshipId : string, time : string, location : string, </w:t>
+            </w:r>
+            <w:r>
+              <w:lastRenderedPageBreak/>
+              <w:t>destination : string, duration : string, numStops : int, capacity : int, crewId : string, ticketPrice : int, passengerCount : int, authTokenTuple : AuthTokenTuple) : Flight</w:t>
             </w:r>
           </w:p>
         </w:tc>
@@ -49139,6 +49389,7 @@
               <w:spacing w:line="240" w:lineRule="auto"/>
             </w:pPr>
             <w:r>
+              <w:lastRenderedPageBreak/>
               <w:t xml:space="preserve">Defines a flight and adds it to the </w:t>
             </w:r>
             <w:r>
@@ -49543,14 +49794,7 @@
         <w:rPr>
           <w:iCs/>
         </w:rPr>
-        <w:t xml:space="preserve">The Subject interface as defined by the Observer pattern registers/deregisters observers, and </w:t>
-      </w:r>
-      <w:r>
-        <w:rPr>
-          <w:iCs/>
-        </w:rPr>
-        <w:lastRenderedPageBreak/>
-        <w:t xml:space="preserve">notifies </w:t>
+        <w:t xml:space="preserve">The Subject interface as defined by the Observer pattern registers/deregisters observers, and notifies </w:t>
       </w:r>
       <w:r>
         <w:rPr>
@@ -50140,6 +50384,7 @@
           <w:b/>
           <w:i/>
         </w:rPr>
+        <w:lastRenderedPageBreak/>
         <w:t>Methods</w:t>
       </w:r>
     </w:p>
@@ -50860,7 +51105,6 @@
               <w:spacing w:line="240" w:lineRule="auto"/>
             </w:pPr>
             <w:r>
-              <w:lastRenderedPageBreak/>
               <w:t>authToken</w:t>
             </w:r>
           </w:p>
@@ -51370,6 +51614,7 @@
               <w:spacing w:line="240" w:lineRule="auto"/>
             </w:pPr>
             <w:r>
+              <w:lastRenderedPageBreak/>
               <w:t>exception</w:t>
             </w:r>
           </w:p>
@@ -52063,7 +52308,6 @@
               <w:spacing w:line="240" w:lineRule="auto"/>
             </w:pPr>
             <w:r>
-              <w:lastRenderedPageBreak/>
               <w:t>spaceships</w:t>
             </w:r>
           </w:p>
@@ -52573,6 +52817,7 @@
               <w:spacing w:line="240" w:lineRule="auto"/>
             </w:pPr>
             <w:r>
+              <w:lastRenderedPageBreak/>
               <w:t>createEvent</w:t>
             </w:r>
           </w:p>
@@ -53090,7 +53335,6 @@
               <w:rPr>
                 <w:b/>
               </w:rPr>
-              <w:lastRenderedPageBreak/>
               <w:t>Property Name</w:t>
             </w:r>
           </w:p>
@@ -53705,7 +53949,14 @@
         <w:rPr>
           <w:iCs/>
         </w:rPr>
-        <w:t xml:space="preserve"> per the Command design pattern that it </w:t>
+        <w:t xml:space="preserve"> per the Command design </w:t>
+      </w:r>
+      <w:r>
+        <w:rPr>
+          <w:iCs/>
+        </w:rPr>
+        <w:lastRenderedPageBreak/>
+        <w:t xml:space="preserve">pattern that it </w:t>
       </w:r>
       <w:r>
         <w:rPr>
@@ -54558,11 +54809,7 @@
               <w:t xml:space="preserve">to </w:t>
             </w:r>
             <w:r>
-              <w:t xml:space="preserve">save </w:t>
-            </w:r>
-            <w:r>
-              <w:lastRenderedPageBreak/>
-              <w:t>mission report</w:t>
+              <w:t>save mission report</w:t>
             </w:r>
             <w:r>
               <w:t>s</w:t>
@@ -54596,7 +54843,6 @@
               <w:spacing w:line="240" w:lineRule="auto"/>
             </w:pPr>
             <w:r>
-              <w:lastRenderedPageBreak/>
               <w:t>manager</w:t>
             </w:r>
           </w:p>
@@ -55013,6 +55259,7 @@
               <w:spacing w:line="240" w:lineRule="auto"/>
             </w:pPr>
             <w:r>
+              <w:lastRenderedPageBreak/>
               <w:t>emergencyType</w:t>
             </w:r>
           </w:p>
@@ -56159,7 +56406,14 @@
         <w:rPr>
           <w:iCs/>
         </w:rPr>
-        <w:t>automatically in response to a Fuel Level event. Its execute method updates the fuel level of a spaceship.</w:t>
+        <w:t xml:space="preserve">automatically in response to a Fuel Level </w:t>
+      </w:r>
+      <w:r>
+        <w:rPr>
+          <w:iCs/>
+        </w:rPr>
+        <w:lastRenderedPageBreak/>
+        <w:t>event. Its execute method updates the fuel level of a spaceship.</w:t>
       </w:r>
     </w:p>
     <w:p>
@@ -56769,7 +57023,6 @@
           <w:b/>
           <w:i/>
         </w:rPr>
-        <w:lastRenderedPageBreak/>
         <w:t>Properties</w:t>
       </w:r>
     </w:p>
@@ -57290,6 +57543,7 @@
         <w:rPr>
           <w:iCs/>
         </w:rPr>
+        <w:lastRenderedPageBreak/>
         <w:t>PassengerRegistered</w:t>
       </w:r>
       <w:r>
@@ -57872,7 +58126,6 @@
               <w:spacing w:line="240" w:lineRule="auto"/>
             </w:pPr>
             <w:r>
-              <w:lastRenderedPageBreak/>
               <w:t>passengerId</w:t>
             </w:r>
           </w:p>
@@ -58441,7 +58694,11 @@
               <w:t>S</w:t>
             </w:r>
             <w:r>
-              <w:t>ingleton that implements the CustomerService interface.</w:t>
+              <w:t xml:space="preserve">ingleton that </w:t>
+            </w:r>
+            <w:r>
+              <w:lastRenderedPageBreak/>
+              <w:t>implements the CustomerService interface.</w:t>
             </w:r>
           </w:p>
         </w:tc>
@@ -58471,6 +58728,7 @@
               <w:spacing w:line="240" w:lineRule="auto"/>
             </w:pPr>
             <w:r>
+              <w:lastRenderedPageBreak/>
               <w:t>resourceImpl</w:t>
             </w:r>
           </w:p>
@@ -59165,7 +59423,6 @@
               <w:spacing w:line="240" w:lineRule="auto"/>
             </w:pPr>
             <w:r>
-              <w:lastRenderedPageBreak/>
               <w:t>reason</w:t>
             </w:r>
           </w:p>
@@ -59507,6 +59764,7 @@
         <w:rPr>
           <w:iCs/>
         </w:rPr>
+        <w:lastRenderedPageBreak/>
         <w:t xml:space="preserve">As the processing center of the ISTS, </w:t>
       </w:r>
       <w:r>
@@ -59602,23 +59860,49 @@
       <w:r>
         <w:rPr>
           <w:iCs/>
-          <w:highlight w:val="yellow"/>
-        </w:rPr>
-        <w:t>Sequence diagram go</w:t>
-      </w:r>
-      <w:r>
-        <w:rPr>
-          <w:iCs/>
-          <w:highlight w:val="yellow"/>
-        </w:rPr>
-        <w:t>es</w:t>
-      </w:r>
-      <w:r>
-        <w:rPr>
-          <w:iCs/>
-          <w:highlight w:val="yellow"/>
-        </w:rPr>
-        <w:t xml:space="preserve"> here.</w:t>
+          <w:noProof/>
+        </w:rPr>
+        <w:drawing>
+          <wp:inline distT="0" distB="0" distL="0" distR="0">
+            <wp:extent cx="6703841" cy="5237018"/>
+            <wp:effectExtent l="0" t="0" r="1905" b="1905"/>
+            <wp:docPr id="10" name="Picture 10"/>
+            <wp:cNvGraphicFramePr>
+              <a:graphicFrameLocks xmlns:a="http://schemas.openxmlformats.org/drawingml/2006/main" noChangeAspect="1"/>
+            </wp:cNvGraphicFramePr>
+            <a:graphic xmlns:a="http://schemas.openxmlformats.org/drawingml/2006/main">
+              <a:graphicData uri="http://schemas.openxmlformats.org/drawingml/2006/picture">
+                <pic:pic xmlns:pic="http://schemas.openxmlformats.org/drawingml/2006/picture">
+                  <pic:nvPicPr>
+                    <pic:cNvPr id="10" name="sequenceDiagram-provision.png"/>
+                    <pic:cNvPicPr/>
+                  </pic:nvPicPr>
+                  <pic:blipFill>
+                    <a:blip r:embed="rId18">
+                      <a:extLst>
+                        <a:ext uri="{28A0092B-C50C-407E-A947-70E740481C1C}">
+                          <a14:useLocalDpi xmlns:a14="http://schemas.microsoft.com/office/drawing/2010/main" val="0"/>
+                        </a:ext>
+                      </a:extLst>
+                    </a:blip>
+                    <a:stretch>
+                      <a:fillRect/>
+                    </a:stretch>
+                  </pic:blipFill>
+                  <pic:spPr>
+                    <a:xfrm>
+                      <a:off x="0" y="0"/>
+                      <a:ext cx="6718872" cy="5248760"/>
+                    </a:xfrm>
+                    <a:prstGeom prst="rect">
+                      <a:avLst/>
+                    </a:prstGeom>
+                  </pic:spPr>
+                </pic:pic>
+              </a:graphicData>
+            </a:graphic>
+          </wp:inline>
+        </w:drawing>
       </w:r>
     </w:p>
     <w:p>
@@ -59633,7 +59917,13 @@
         </w:pBdr>
       </w:pPr>
       <w:r>
-        <w:t>Caption:</w:t>
+        <w:rPr>
+          <w:highlight w:val="yellow"/>
+        </w:rPr>
+        <w:t>Caption</w:t>
+      </w:r>
+      <w:r>
+        <w:t>:</w:t>
       </w:r>
     </w:p>
     <w:p>
@@ -59658,31 +59948,56 @@
           <w:right w:val="nil"/>
           <w:between w:val="nil"/>
         </w:pBdr>
-        <w:rPr>
-          <w:iCs/>
-        </w:rPr>
-      </w:pPr>
-      <w:r>
-        <w:rPr>
-          <w:iCs/>
-          <w:highlight w:val="yellow"/>
-        </w:rPr>
-        <w:t>Sequence diagram go</w:t>
-      </w:r>
-      <w:r>
-        <w:rPr>
-          <w:iCs/>
-          <w:highlight w:val="yellow"/>
-        </w:rPr>
-        <w:t>es</w:t>
-      </w:r>
-      <w:r>
-        <w:rPr>
-          <w:iCs/>
-          <w:highlight w:val="yellow"/>
-        </w:rPr>
-        <w:t xml:space="preserve"> here.</w:t>
-      </w:r>
+      </w:pPr>
+      <w:r>
+        <w:rPr>
+          <w:noProof/>
+        </w:rPr>
+        <w:lastRenderedPageBreak/>
+        <w:drawing>
+          <wp:inline distT="0" distB="0" distL="0" distR="0">
+            <wp:extent cx="6823364" cy="6521562"/>
+            <wp:effectExtent l="0" t="0" r="0" b="0"/>
+            <wp:docPr id="11" name="Picture 11"/>
+            <wp:cNvGraphicFramePr>
+              <a:graphicFrameLocks xmlns:a="http://schemas.openxmlformats.org/drawingml/2006/main" noChangeAspect="1"/>
+            </wp:cNvGraphicFramePr>
+            <a:graphic xmlns:a="http://schemas.openxmlformats.org/drawingml/2006/main">
+              <a:graphicData uri="http://schemas.openxmlformats.org/drawingml/2006/picture">
+                <pic:pic xmlns:pic="http://schemas.openxmlformats.org/drawingml/2006/picture">
+                  <pic:nvPicPr>
+                    <pic:cNvPr id="11" name="sequenceDiagram-reachedDestination.png"/>
+                    <pic:cNvPicPr/>
+                  </pic:nvPicPr>
+                  <pic:blipFill>
+                    <a:blip r:embed="rId19" cstate="print">
+                      <a:extLst>
+                        <a:ext uri="{28A0092B-C50C-407E-A947-70E740481C1C}">
+                          <a14:useLocalDpi xmlns:a14="http://schemas.microsoft.com/office/drawing/2010/main" val="0"/>
+                        </a:ext>
+                      </a:extLst>
+                    </a:blip>
+                    <a:stretch>
+                      <a:fillRect/>
+                    </a:stretch>
+                  </pic:blipFill>
+                  <pic:spPr>
+                    <a:xfrm>
+                      <a:off x="0" y="0"/>
+                      <a:ext cx="6840381" cy="6537826"/>
+                    </a:xfrm>
+                    <a:prstGeom prst="rect">
+                      <a:avLst/>
+                    </a:prstGeom>
+                  </pic:spPr>
+                </pic:pic>
+              </a:graphicData>
+            </a:graphic>
+          </wp:inline>
+        </w:drawing>
+      </w:r>
+      <w:bookmarkStart w:id="11" w:name="_GoBack"/>
+      <w:bookmarkEnd w:id="11"/>
     </w:p>
     <w:p>
       <w:pPr>
@@ -59696,7 +60011,13 @@
         </w:pBdr>
       </w:pPr>
       <w:r>
-        <w:t>Caption:</w:t>
+        <w:rPr>
+          <w:highlight w:val="yellow"/>
+        </w:rPr>
+        <w:t>Caption</w:t>
+      </w:r>
+      <w:r>
+        <w:t>:</w:t>
       </w:r>
     </w:p>
     <w:p>
@@ -59846,6 +60167,7 @@
         <w:rPr>
           <w:iCs/>
         </w:rPr>
+        <w:lastRenderedPageBreak/>
         <w:t>Invalid updates are received such as updating a spaceship’s fuel level past its capacity.</w:t>
       </w:r>
     </w:p>
@@ -60301,8 +60623,8 @@
       </w:r>
     </w:p>
     <w:sectPr>
-      <w:headerReference w:type="default" r:id="rId13"/>
-      <w:footerReference w:type="default" r:id="rId14"/>
+      <w:headerReference w:type="default" r:id="rId20"/>
+      <w:footerReference w:type="default" r:id="rId21"/>
       <w:pgSz w:w="12240" w:h="15840"/>
       <w:pgMar w:top="1440" w:right="1440" w:bottom="1440" w:left="1440" w:header="0" w:footer="720" w:gutter="0"/>
       <w:pgNumType w:start="1"/>
@@ -62501,7 +62823,7 @@
 </file>
 
 <file path=customXml/itemProps1.xml><?xml version="1.0" encoding="utf-8"?>
-<ds:datastoreItem xmlns:ds="http://schemas.openxmlformats.org/officeDocument/2006/customXml" ds:itemID="{19CAEF02-D865-4120-97BC-01C32CEFE694}">
+<ds:datastoreItem xmlns:ds="http://schemas.openxmlformats.org/officeDocument/2006/customXml" ds:itemID="{6869F4CA-94C2-4B87-9CDB-DC8A3503EF1F}">
   <ds:schemaRefs>
     <ds:schemaRef ds:uri="http://schemas.openxmlformats.org/officeDocument/2006/bibliography"/>
   </ds:schemaRefs>

</xml_diff>

<commit_message>
Saving. Still need to comment sequence diagrams
</commit_message>
<xml_diff>
--- a/GeraldArocena-DesignDocument.docx
+++ b/GeraldArocena-DesignDocument.docx
@@ -635,6 +635,9 @@
       <w:r>
         <w:t xml:space="preserve">    Component Diagram</w:t>
       </w:r>
+      <w:r>
+        <w:t>……………………………………………………………………………….</w:t>
+      </w:r>
     </w:p>
     <w:p>
       <w:pPr>
@@ -747,10 +750,214 @@
         </w:pBdr>
       </w:pPr>
       <w:r>
-        <w:t>ISTS Resource Management Service Design Specifications</w:t>
-      </w:r>
-      <w:r>
-        <w:t>…………………………………….</w:t>
+        <w:t>ISTS Resource Management Service Design Specification</w:t>
+      </w:r>
+      <w:r>
+        <w:t>……</w:t>
+      </w:r>
+      <w:r>
+        <w:t>.</w:t>
+      </w:r>
+      <w:r>
+        <w:t>……………………………….</w:t>
+      </w:r>
+    </w:p>
+    <w:p>
+      <w:pPr>
+        <w:widowControl w:val="0"/>
+        <w:pBdr>
+          <w:top w:val="nil"/>
+          <w:left w:val="nil"/>
+          <w:bottom w:val="nil"/>
+          <w:right w:val="nil"/>
+          <w:between w:val="nil"/>
+        </w:pBdr>
+      </w:pPr>
+      <w:r>
+        <w:t xml:space="preserve">    Introduction</w:t>
+      </w:r>
+      <w:r>
+        <w:t>………………………………………………………………………………………….</w:t>
+      </w:r>
+    </w:p>
+    <w:p>
+      <w:pPr>
+        <w:widowControl w:val="0"/>
+        <w:pBdr>
+          <w:top w:val="nil"/>
+          <w:left w:val="nil"/>
+          <w:bottom w:val="nil"/>
+          <w:right w:val="nil"/>
+          <w:between w:val="nil"/>
+        </w:pBdr>
+      </w:pPr>
+      <w:r>
+        <w:t xml:space="preserve">    Overview</w:t>
+      </w:r>
+      <w:r>
+        <w:t>…………………………………………………………………………………………….</w:t>
+      </w:r>
+    </w:p>
+    <w:p>
+      <w:pPr>
+        <w:widowControl w:val="0"/>
+        <w:pBdr>
+          <w:top w:val="nil"/>
+          <w:left w:val="nil"/>
+          <w:bottom w:val="nil"/>
+          <w:right w:val="nil"/>
+          <w:between w:val="nil"/>
+        </w:pBdr>
+      </w:pPr>
+      <w:r>
+        <w:t xml:space="preserve">    Requirements</w:t>
+      </w:r>
+      <w:r>
+        <w:t>……………………………………………………………………………………….</w:t>
+      </w:r>
+    </w:p>
+    <w:p>
+      <w:pPr>
+        <w:widowControl w:val="0"/>
+        <w:pBdr>
+          <w:top w:val="nil"/>
+          <w:left w:val="nil"/>
+          <w:bottom w:val="nil"/>
+          <w:right w:val="nil"/>
+          <w:between w:val="nil"/>
+        </w:pBdr>
+      </w:pPr>
+      <w:r>
+        <w:t xml:space="preserve">    Use Cases</w:t>
+      </w:r>
+      <w:r>
+        <w:t>…………………………………………………………………………………………..</w:t>
+      </w:r>
+    </w:p>
+    <w:p>
+      <w:pPr>
+        <w:widowControl w:val="0"/>
+        <w:pBdr>
+          <w:top w:val="nil"/>
+          <w:left w:val="nil"/>
+          <w:bottom w:val="nil"/>
+          <w:right w:val="nil"/>
+          <w:between w:val="nil"/>
+        </w:pBdr>
+      </w:pPr>
+      <w:r>
+        <w:t xml:space="preserve">    Implementation</w:t>
+      </w:r>
+      <w:r>
+        <w:t>……………………………………………………………………………………..</w:t>
+      </w:r>
+    </w:p>
+    <w:p>
+      <w:pPr>
+        <w:widowControl w:val="0"/>
+        <w:pBdr>
+          <w:top w:val="nil"/>
+          <w:left w:val="nil"/>
+          <w:bottom w:val="nil"/>
+          <w:right w:val="nil"/>
+          <w:between w:val="nil"/>
+        </w:pBdr>
+      </w:pPr>
+      <w:r>
+        <w:t xml:space="preserve">        Class Diagram</w:t>
+      </w:r>
+      <w:r>
+        <w:t>…………………………………………………………………………………...</w:t>
+      </w:r>
+    </w:p>
+    <w:p>
+      <w:pPr>
+        <w:widowControl w:val="0"/>
+        <w:pBdr>
+          <w:top w:val="nil"/>
+          <w:left w:val="nil"/>
+          <w:bottom w:val="nil"/>
+          <w:right w:val="nil"/>
+          <w:between w:val="nil"/>
+        </w:pBdr>
+      </w:pPr>
+      <w:r>
+        <w:t xml:space="preserve">        Class Dictionary</w:t>
+      </w:r>
+      <w:r>
+        <w:t>…………………………………………………………………………………</w:t>
+      </w:r>
+    </w:p>
+    <w:p>
+      <w:pPr>
+        <w:widowControl w:val="0"/>
+        <w:pBdr>
+          <w:top w:val="nil"/>
+          <w:left w:val="nil"/>
+          <w:bottom w:val="nil"/>
+          <w:right w:val="nil"/>
+          <w:between w:val="nil"/>
+        </w:pBdr>
+      </w:pPr>
+      <w:r>
+        <w:t xml:space="preserve">    Implementation Details</w:t>
+      </w:r>
+      <w:r>
+        <w:t>……………………………………………………………………………</w:t>
+      </w:r>
+    </w:p>
+    <w:p>
+      <w:pPr>
+        <w:widowControl w:val="0"/>
+        <w:pBdr>
+          <w:top w:val="nil"/>
+          <w:left w:val="nil"/>
+          <w:bottom w:val="nil"/>
+          <w:right w:val="nil"/>
+          <w:between w:val="nil"/>
+        </w:pBdr>
+      </w:pPr>
+      <w:r>
+        <w:t xml:space="preserve">    Exception Handling</w:t>
+      </w:r>
+      <w:r>
+        <w:t>………………………………………………………………………………..</w:t>
+      </w:r>
+    </w:p>
+    <w:p>
+      <w:pPr>
+        <w:widowControl w:val="0"/>
+        <w:pBdr>
+          <w:top w:val="nil"/>
+          <w:left w:val="nil"/>
+          <w:bottom w:val="nil"/>
+          <w:right w:val="nil"/>
+          <w:between w:val="nil"/>
+        </w:pBdr>
+      </w:pPr>
+      <w:r>
+        <w:t xml:space="preserve">    Test</w:t>
+      </w:r>
+      <w:r>
+        <w:t>………………………………………………………………………………………………….</w:t>
+      </w:r>
+    </w:p>
+    <w:p>
+      <w:pPr>
+        <w:widowControl w:val="0"/>
+        <w:pBdr>
+          <w:top w:val="nil"/>
+          <w:left w:val="nil"/>
+          <w:bottom w:val="nil"/>
+          <w:right w:val="nil"/>
+          <w:between w:val="nil"/>
+        </w:pBdr>
+      </w:pPr>
+      <w:r>
+        <w:t xml:space="preserve">    Risks</w:t>
+      </w:r>
+      <w:r>
+        <w:t>…………………………………………………………………………………………………</w:t>
       </w:r>
     </w:p>
     <w:p>
@@ -768,208 +975,337 @@
         <w:t xml:space="preserve">    </w:t>
       </w:r>
       <w:r>
-        <w:t>Introduction</w:t>
-      </w:r>
-    </w:p>
-    <w:p>
-      <w:pPr>
-        <w:widowControl w:val="0"/>
-        <w:pBdr>
-          <w:top w:val="nil"/>
-          <w:left w:val="nil"/>
-          <w:bottom w:val="nil"/>
-          <w:right w:val="nil"/>
-          <w:between w:val="nil"/>
-        </w:pBdr>
-      </w:pPr>
-      <w:r>
-        <w:t xml:space="preserve">  </w:t>
+        <w:t>Abstractness and Instability Metrics</w:t>
+      </w:r>
+      <w:r>
+        <w:t>……………………………………………………………..</w:t>
+      </w:r>
+    </w:p>
+    <w:p>
+      <w:pPr>
+        <w:widowControl w:val="0"/>
+        <w:pBdr>
+          <w:top w:val="nil"/>
+          <w:left w:val="nil"/>
+          <w:bottom w:val="nil"/>
+          <w:right w:val="nil"/>
+          <w:between w:val="nil"/>
+        </w:pBdr>
+      </w:pPr>
+      <w:r>
+        <w:t xml:space="preserve">    GUI</w:t>
+      </w:r>
+      <w:r>
+        <w:t>…………………………………………………………………………………………………..</w:t>
+      </w:r>
+    </w:p>
+    <w:p>
+      <w:pPr>
+        <w:widowControl w:val="0"/>
+        <w:pBdr>
+          <w:top w:val="nil"/>
+          <w:left w:val="nil"/>
+          <w:bottom w:val="nil"/>
+          <w:right w:val="nil"/>
+          <w:between w:val="nil"/>
+        </w:pBdr>
+      </w:pPr>
+    </w:p>
+    <w:p>
+      <w:pPr>
+        <w:widowControl w:val="0"/>
+        <w:pBdr>
+          <w:top w:val="nil"/>
+          <w:left w:val="nil"/>
+          <w:bottom w:val="nil"/>
+          <w:right w:val="nil"/>
+          <w:between w:val="nil"/>
+        </w:pBdr>
+      </w:pPr>
+      <w:r>
+        <w:t>ISTS Customer Service Design Specification</w:t>
+      </w:r>
+      <w:r>
+        <w:t>……</w:t>
+      </w:r>
+      <w:r>
+        <w:t>.</w:t>
+      </w:r>
+      <w:r>
+        <w:t>……………………………………………….</w:t>
       </w:r>
       <w:r>
         <w:t xml:space="preserve"> </w:t>
       </w:r>
-      <w:r>
-        <w:t xml:space="preserve"> Overview</w:t>
-      </w:r>
-    </w:p>
-    <w:p>
-      <w:pPr>
-        <w:widowControl w:val="0"/>
-        <w:pBdr>
-          <w:top w:val="nil"/>
-          <w:left w:val="nil"/>
-          <w:bottom w:val="nil"/>
-          <w:right w:val="nil"/>
-          <w:between w:val="nil"/>
-        </w:pBdr>
-      </w:pPr>
-      <w:r>
-        <w:t xml:space="preserve">  </w:t>
+    </w:p>
+    <w:p>
+      <w:pPr>
+        <w:widowControl w:val="0"/>
+        <w:pBdr>
+          <w:top w:val="nil"/>
+          <w:left w:val="nil"/>
+          <w:bottom w:val="nil"/>
+          <w:right w:val="nil"/>
+          <w:between w:val="nil"/>
+        </w:pBdr>
+      </w:pPr>
+      <w:r>
+        <w:t xml:space="preserve">    </w:t>
+      </w:r>
+      <w:r>
+        <w:t>Introduction………………………………………………………………………………………….</w:t>
       </w:r>
       <w:r>
         <w:t xml:space="preserve"> </w:t>
       </w:r>
-      <w:r>
-        <w:t xml:space="preserve"> Requirements</w:t>
-      </w:r>
-    </w:p>
-    <w:p>
-      <w:pPr>
-        <w:widowControl w:val="0"/>
-        <w:pBdr>
-          <w:top w:val="nil"/>
-          <w:left w:val="nil"/>
-          <w:bottom w:val="nil"/>
-          <w:right w:val="nil"/>
-          <w:between w:val="nil"/>
-        </w:pBdr>
-      </w:pPr>
-      <w:r>
-        <w:t xml:space="preserve">  </w:t>
+    </w:p>
+    <w:p>
+      <w:pPr>
+        <w:widowControl w:val="0"/>
+        <w:pBdr>
+          <w:top w:val="nil"/>
+          <w:left w:val="nil"/>
+          <w:bottom w:val="nil"/>
+          <w:right w:val="nil"/>
+          <w:between w:val="nil"/>
+        </w:pBdr>
+      </w:pPr>
+      <w:r>
+        <w:t xml:space="preserve">    Overview…………………………………………………………………………………………….</w:t>
       </w:r>
       <w:r>
         <w:t xml:space="preserve"> </w:t>
       </w:r>
-      <w:r>
-        <w:t xml:space="preserve"> Use Cases</w:t>
-      </w:r>
-    </w:p>
-    <w:p>
-      <w:pPr>
-        <w:widowControl w:val="0"/>
-        <w:pBdr>
-          <w:top w:val="nil"/>
-          <w:left w:val="nil"/>
-          <w:bottom w:val="nil"/>
-          <w:right w:val="nil"/>
-          <w:between w:val="nil"/>
-        </w:pBdr>
-      </w:pPr>
-      <w:r>
-        <w:t xml:space="preserve">    Implementation</w:t>
-      </w:r>
-    </w:p>
-    <w:p>
-      <w:pPr>
-        <w:widowControl w:val="0"/>
-        <w:pBdr>
-          <w:top w:val="nil"/>
-          <w:left w:val="nil"/>
-          <w:bottom w:val="nil"/>
-          <w:right w:val="nil"/>
-          <w:between w:val="nil"/>
-        </w:pBdr>
-      </w:pPr>
-      <w:r>
-        <w:t xml:space="preserve">        Class Diagram</w:t>
-      </w:r>
-    </w:p>
-    <w:p>
-      <w:pPr>
-        <w:widowControl w:val="0"/>
-        <w:pBdr>
-          <w:top w:val="nil"/>
-          <w:left w:val="nil"/>
-          <w:bottom w:val="nil"/>
-          <w:right w:val="nil"/>
-          <w:between w:val="nil"/>
-        </w:pBdr>
-      </w:pPr>
-      <w:r>
-        <w:t xml:space="preserve">        Class Dictionary</w:t>
-      </w:r>
-    </w:p>
-    <w:p>
-      <w:pPr>
-        <w:widowControl w:val="0"/>
-        <w:pBdr>
-          <w:top w:val="nil"/>
-          <w:left w:val="nil"/>
-          <w:bottom w:val="nil"/>
-          <w:right w:val="nil"/>
-          <w:between w:val="nil"/>
-        </w:pBdr>
-      </w:pPr>
-      <w:r>
-        <w:t xml:space="preserve">   </w:t>
+    </w:p>
+    <w:p>
+      <w:pPr>
+        <w:widowControl w:val="0"/>
+        <w:pBdr>
+          <w:top w:val="nil"/>
+          <w:left w:val="nil"/>
+          <w:bottom w:val="nil"/>
+          <w:right w:val="nil"/>
+          <w:between w:val="nil"/>
+        </w:pBdr>
+      </w:pPr>
+      <w:r>
+        <w:t xml:space="preserve">    Requirements……………………………………………………………………………………….</w:t>
       </w:r>
       <w:r>
         <w:t xml:space="preserve"> </w:t>
       </w:r>
-      <w:r>
-        <w:t>Implementation Details</w:t>
-      </w:r>
-    </w:p>
-    <w:p>
-      <w:pPr>
-        <w:widowControl w:val="0"/>
-        <w:pBdr>
-          <w:top w:val="nil"/>
-          <w:left w:val="nil"/>
-          <w:bottom w:val="nil"/>
-          <w:right w:val="nil"/>
-          <w:between w:val="nil"/>
-        </w:pBdr>
-      </w:pPr>
-      <w:r>
-        <w:t xml:space="preserve">    Exception Handling</w:t>
-      </w:r>
-    </w:p>
-    <w:p>
-      <w:pPr>
-        <w:widowControl w:val="0"/>
-        <w:pBdr>
-          <w:top w:val="nil"/>
-          <w:left w:val="nil"/>
-          <w:bottom w:val="nil"/>
-          <w:right w:val="nil"/>
-          <w:between w:val="nil"/>
-        </w:pBdr>
-      </w:pPr>
-      <w:r>
-        <w:t xml:space="preserve">    Test</w:t>
-      </w:r>
-    </w:p>
-    <w:p>
-      <w:pPr>
-        <w:widowControl w:val="0"/>
-        <w:pBdr>
-          <w:top w:val="nil"/>
-          <w:left w:val="nil"/>
-          <w:bottom w:val="nil"/>
-          <w:right w:val="nil"/>
-          <w:between w:val="nil"/>
-        </w:pBdr>
-      </w:pPr>
-      <w:r>
-        <w:t xml:space="preserve">    Risks</w:t>
-      </w:r>
-    </w:p>
-    <w:p>
-      <w:pPr>
-        <w:widowControl w:val="0"/>
-        <w:pBdr>
-          <w:top w:val="nil"/>
-          <w:left w:val="nil"/>
-          <w:bottom w:val="nil"/>
-          <w:right w:val="nil"/>
-          <w:between w:val="nil"/>
-        </w:pBdr>
-      </w:pPr>
-    </w:p>
-    <w:p>
-      <w:pPr>
-        <w:widowControl w:val="0"/>
-        <w:pBdr>
-          <w:top w:val="nil"/>
-          <w:left w:val="nil"/>
-          <w:bottom w:val="nil"/>
-          <w:right w:val="nil"/>
-          <w:between w:val="nil"/>
-        </w:pBdr>
-      </w:pPr>
-      <w:r>
-        <w:t>ISTS Customer Service Design Specifications</w:t>
+    </w:p>
+    <w:p>
+      <w:pPr>
+        <w:widowControl w:val="0"/>
+        <w:pBdr>
+          <w:top w:val="nil"/>
+          <w:left w:val="nil"/>
+          <w:bottom w:val="nil"/>
+          <w:right w:val="nil"/>
+          <w:between w:val="nil"/>
+        </w:pBdr>
+      </w:pPr>
+      <w:r>
+        <w:t xml:space="preserve">    Use Cases…………………………………………………………………………………………..</w:t>
+      </w:r>
+      <w:r>
+        <w:t xml:space="preserve"> </w:t>
+      </w:r>
+    </w:p>
+    <w:p>
+      <w:pPr>
+        <w:widowControl w:val="0"/>
+        <w:pBdr>
+          <w:top w:val="nil"/>
+          <w:left w:val="nil"/>
+          <w:bottom w:val="nil"/>
+          <w:right w:val="nil"/>
+          <w:between w:val="nil"/>
+        </w:pBdr>
+      </w:pPr>
+      <w:r>
+        <w:t xml:space="preserve">    Implementation……………………………………………………………………………………..</w:t>
+      </w:r>
+      <w:r>
+        <w:t xml:space="preserve"> </w:t>
+      </w:r>
+    </w:p>
+    <w:p>
+      <w:pPr>
+        <w:widowControl w:val="0"/>
+        <w:pBdr>
+          <w:top w:val="nil"/>
+          <w:left w:val="nil"/>
+          <w:bottom w:val="nil"/>
+          <w:right w:val="nil"/>
+          <w:between w:val="nil"/>
+        </w:pBdr>
+      </w:pPr>
+      <w:r>
+        <w:t xml:space="preserve">        Class Diagram…………………………………………………………………………………...</w:t>
+      </w:r>
+      <w:r>
+        <w:t xml:space="preserve"> </w:t>
+      </w:r>
+    </w:p>
+    <w:p>
+      <w:pPr>
+        <w:widowControl w:val="0"/>
+        <w:pBdr>
+          <w:top w:val="nil"/>
+          <w:left w:val="nil"/>
+          <w:bottom w:val="nil"/>
+          <w:right w:val="nil"/>
+          <w:between w:val="nil"/>
+        </w:pBdr>
+      </w:pPr>
+      <w:r>
+        <w:t xml:space="preserve">        Class Dictionary…………………………………………………………………………………</w:t>
+      </w:r>
+      <w:r>
+        <w:t xml:space="preserve"> </w:t>
+      </w:r>
+    </w:p>
+    <w:p>
+      <w:pPr>
+        <w:widowControl w:val="0"/>
+        <w:pBdr>
+          <w:top w:val="nil"/>
+          <w:left w:val="nil"/>
+          <w:bottom w:val="nil"/>
+          <w:right w:val="nil"/>
+          <w:between w:val="nil"/>
+        </w:pBdr>
+      </w:pPr>
+      <w:r>
+        <w:t xml:space="preserve">    Implementation Details……………………………………………………………………………</w:t>
+      </w:r>
+      <w:r>
+        <w:t xml:space="preserve"> </w:t>
+      </w:r>
+    </w:p>
+    <w:p>
+      <w:pPr>
+        <w:widowControl w:val="0"/>
+        <w:pBdr>
+          <w:top w:val="nil"/>
+          <w:left w:val="nil"/>
+          <w:bottom w:val="nil"/>
+          <w:right w:val="nil"/>
+          <w:between w:val="nil"/>
+        </w:pBdr>
+      </w:pPr>
+      <w:r>
+        <w:t xml:space="preserve">    Exception Handling………………………………………………………………………………..</w:t>
+      </w:r>
+      <w:r>
+        <w:t xml:space="preserve"> </w:t>
+      </w:r>
+    </w:p>
+    <w:p>
+      <w:pPr>
+        <w:widowControl w:val="0"/>
+        <w:pBdr>
+          <w:top w:val="nil"/>
+          <w:left w:val="nil"/>
+          <w:bottom w:val="nil"/>
+          <w:right w:val="nil"/>
+          <w:between w:val="nil"/>
+        </w:pBdr>
+      </w:pPr>
+      <w:r>
+        <w:t xml:space="preserve">    Test………………………………………………………………………………………………….</w:t>
+      </w:r>
+      <w:r>
+        <w:t xml:space="preserve"> </w:t>
+      </w:r>
+    </w:p>
+    <w:p>
+      <w:pPr>
+        <w:widowControl w:val="0"/>
+        <w:pBdr>
+          <w:top w:val="nil"/>
+          <w:left w:val="nil"/>
+          <w:bottom w:val="nil"/>
+          <w:right w:val="nil"/>
+          <w:between w:val="nil"/>
+        </w:pBdr>
+      </w:pPr>
+      <w:r>
+        <w:t xml:space="preserve">    Risks…………………………………………………………………………………………………</w:t>
+      </w:r>
+      <w:r>
+        <w:t xml:space="preserve"> </w:t>
+      </w:r>
+    </w:p>
+    <w:p>
+      <w:pPr>
+        <w:widowControl w:val="0"/>
+        <w:pBdr>
+          <w:top w:val="nil"/>
+          <w:left w:val="nil"/>
+          <w:bottom w:val="nil"/>
+          <w:right w:val="nil"/>
+          <w:between w:val="nil"/>
+        </w:pBdr>
+      </w:pPr>
+      <w:r>
+        <w:t xml:space="preserve">    Abstractness and Instability Metrics……………………………………………………………..</w:t>
+      </w:r>
+      <w:r>
+        <w:t xml:space="preserve"> </w:t>
+      </w:r>
+    </w:p>
+    <w:p>
+      <w:pPr>
+        <w:widowControl w:val="0"/>
+        <w:pBdr>
+          <w:top w:val="nil"/>
+          <w:left w:val="nil"/>
+          <w:bottom w:val="nil"/>
+          <w:right w:val="nil"/>
+          <w:between w:val="nil"/>
+        </w:pBdr>
+      </w:pPr>
+      <w:r>
+        <w:t xml:space="preserve">    GUI…………………………………………………………………………………………………..</w:t>
+      </w:r>
+      <w:r>
+        <w:t xml:space="preserve"> </w:t>
+      </w:r>
+    </w:p>
+    <w:p>
+      <w:pPr>
+        <w:widowControl w:val="0"/>
+        <w:pBdr>
+          <w:top w:val="nil"/>
+          <w:left w:val="nil"/>
+          <w:bottom w:val="nil"/>
+          <w:right w:val="nil"/>
+          <w:between w:val="nil"/>
+        </w:pBdr>
+      </w:pPr>
+    </w:p>
+    <w:p>
+      <w:pPr>
+        <w:widowControl w:val="0"/>
+        <w:pBdr>
+          <w:top w:val="nil"/>
+          <w:left w:val="nil"/>
+          <w:bottom w:val="nil"/>
+          <w:right w:val="nil"/>
+          <w:between w:val="nil"/>
+        </w:pBdr>
+      </w:pPr>
+      <w:r>
+        <w:t>ISTS Flight Management Service Design Specification</w:t>
+      </w:r>
+      <w:r>
+        <w:t>.</w:t>
+      </w:r>
+      <w:r>
+        <w:t>…………………………………………</w:t>
       </w:r>
     </w:p>
     <w:p>
@@ -987,285 +1323,22 @@
         <w:t xml:space="preserve">    </w:t>
       </w:r>
       <w:r>
-        <w:t>Introduction</w:t>
-      </w:r>
-    </w:p>
-    <w:p>
-      <w:pPr>
-        <w:widowControl w:val="0"/>
-        <w:pBdr>
-          <w:top w:val="nil"/>
-          <w:left w:val="nil"/>
-          <w:bottom w:val="nil"/>
-          <w:right w:val="nil"/>
-          <w:between w:val="nil"/>
-        </w:pBdr>
-      </w:pPr>
-      <w:r>
-        <w:t xml:space="preserve">    Overview</w:t>
-      </w:r>
-    </w:p>
-    <w:p>
-      <w:pPr>
-        <w:widowControl w:val="0"/>
-        <w:pBdr>
-          <w:top w:val="nil"/>
-          <w:left w:val="nil"/>
-          <w:bottom w:val="nil"/>
-          <w:right w:val="nil"/>
-          <w:between w:val="nil"/>
-        </w:pBdr>
-      </w:pPr>
-      <w:r>
-        <w:t xml:space="preserve">    Requirements</w:t>
-      </w:r>
-    </w:p>
-    <w:p>
-      <w:pPr>
-        <w:widowControl w:val="0"/>
-        <w:pBdr>
-          <w:top w:val="nil"/>
-          <w:left w:val="nil"/>
-          <w:bottom w:val="nil"/>
-          <w:right w:val="nil"/>
-          <w:between w:val="nil"/>
-        </w:pBdr>
-      </w:pPr>
-      <w:r>
-        <w:t xml:space="preserve">    Use Cases</w:t>
-      </w:r>
-    </w:p>
-    <w:p>
-      <w:pPr>
-        <w:widowControl w:val="0"/>
-        <w:pBdr>
-          <w:top w:val="nil"/>
-          <w:left w:val="nil"/>
-          <w:bottom w:val="nil"/>
-          <w:right w:val="nil"/>
-          <w:between w:val="nil"/>
-        </w:pBdr>
-      </w:pPr>
-      <w:r>
-        <w:t xml:space="preserve">    Implementation</w:t>
-      </w:r>
-    </w:p>
-    <w:p>
-      <w:pPr>
-        <w:widowControl w:val="0"/>
-        <w:pBdr>
-          <w:top w:val="nil"/>
-          <w:left w:val="nil"/>
-          <w:bottom w:val="nil"/>
-          <w:right w:val="nil"/>
-          <w:between w:val="nil"/>
-        </w:pBdr>
-      </w:pPr>
-      <w:r>
-        <w:t xml:space="preserve">        Class Diagram</w:t>
-      </w:r>
-    </w:p>
-    <w:p>
-      <w:pPr>
-        <w:widowControl w:val="0"/>
-        <w:pBdr>
-          <w:top w:val="nil"/>
-          <w:left w:val="nil"/>
-          <w:bottom w:val="nil"/>
-          <w:right w:val="nil"/>
-          <w:between w:val="nil"/>
-        </w:pBdr>
-      </w:pPr>
-      <w:r>
-        <w:t xml:space="preserve">        Class Dictionary</w:t>
-      </w:r>
-    </w:p>
-    <w:p>
-      <w:pPr>
-        <w:widowControl w:val="0"/>
-        <w:pBdr>
-          <w:top w:val="nil"/>
-          <w:left w:val="nil"/>
-          <w:bottom w:val="nil"/>
-          <w:right w:val="nil"/>
-          <w:between w:val="nil"/>
-        </w:pBdr>
-      </w:pPr>
-      <w:r>
-        <w:t xml:space="preserve">    Implementation Details</w:t>
-      </w:r>
-    </w:p>
-    <w:p>
-      <w:pPr>
-        <w:widowControl w:val="0"/>
-        <w:pBdr>
-          <w:top w:val="nil"/>
-          <w:left w:val="nil"/>
-          <w:bottom w:val="nil"/>
-          <w:right w:val="nil"/>
-          <w:between w:val="nil"/>
-        </w:pBdr>
-      </w:pPr>
-      <w:r>
-        <w:t xml:space="preserve">    </w:t>
-      </w:r>
-      <w:r>
-        <w:t xml:space="preserve">    </w:t>
-      </w:r>
-      <w:r>
-        <w:t>Sequence Diagram (Book Flight)</w:t>
-      </w:r>
-      <w:bookmarkStart w:id="1" w:name="_GoBack"/>
-      <w:bookmarkEnd w:id="1"/>
-    </w:p>
-    <w:p>
-      <w:pPr>
-        <w:widowControl w:val="0"/>
-        <w:pBdr>
-          <w:top w:val="nil"/>
-          <w:left w:val="nil"/>
-          <w:bottom w:val="nil"/>
-          <w:right w:val="nil"/>
-          <w:between w:val="nil"/>
-        </w:pBdr>
-      </w:pPr>
-      <w:r>
-        <w:t xml:space="preserve">    Exception Handling</w:t>
-      </w:r>
-    </w:p>
-    <w:p>
-      <w:pPr>
-        <w:widowControl w:val="0"/>
-        <w:pBdr>
-          <w:top w:val="nil"/>
-          <w:left w:val="nil"/>
-          <w:bottom w:val="nil"/>
-          <w:right w:val="nil"/>
-          <w:between w:val="nil"/>
-        </w:pBdr>
-      </w:pPr>
-      <w:r>
-        <w:t xml:space="preserve">    Test</w:t>
-      </w:r>
-    </w:p>
-    <w:p>
-      <w:pPr>
-        <w:widowControl w:val="0"/>
-        <w:pBdr>
-          <w:top w:val="nil"/>
-          <w:left w:val="nil"/>
-          <w:bottom w:val="nil"/>
-          <w:right w:val="nil"/>
-          <w:between w:val="nil"/>
-        </w:pBdr>
-      </w:pPr>
-      <w:r>
-        <w:t xml:space="preserve">    Risks</w:t>
-      </w:r>
-    </w:p>
-    <w:p>
-      <w:pPr>
-        <w:widowControl w:val="0"/>
-        <w:pBdr>
-          <w:top w:val="nil"/>
-          <w:left w:val="nil"/>
-          <w:bottom w:val="nil"/>
-          <w:right w:val="nil"/>
-          <w:between w:val="nil"/>
-        </w:pBdr>
-      </w:pPr>
-    </w:p>
-    <w:p>
-      <w:pPr>
-        <w:widowControl w:val="0"/>
-        <w:pBdr>
-          <w:top w:val="nil"/>
-          <w:left w:val="nil"/>
-          <w:bottom w:val="nil"/>
-          <w:right w:val="nil"/>
-          <w:between w:val="nil"/>
-        </w:pBdr>
-      </w:pPr>
-      <w:r>
-        <w:t>ISTS Flight Management Service Design Specifications</w:t>
-      </w:r>
-    </w:p>
-    <w:p>
-      <w:pPr>
-        <w:widowControl w:val="0"/>
-        <w:pBdr>
-          <w:top w:val="nil"/>
-          <w:left w:val="nil"/>
-          <w:bottom w:val="nil"/>
-          <w:right w:val="nil"/>
-          <w:between w:val="nil"/>
-        </w:pBdr>
-      </w:pPr>
-      <w:r>
-        <w:t xml:space="preserve">    </w:t>
-      </w:r>
-      <w:r>
-        <w:t>Introduction</w:t>
-      </w:r>
-    </w:p>
-    <w:p>
-      <w:pPr>
-        <w:widowControl w:val="0"/>
-        <w:pBdr>
-          <w:top w:val="nil"/>
-          <w:left w:val="nil"/>
-          <w:bottom w:val="nil"/>
-          <w:right w:val="nil"/>
-          <w:between w:val="nil"/>
-        </w:pBdr>
-      </w:pPr>
-      <w:r>
-        <w:t xml:space="preserve">    Overview</w:t>
-      </w:r>
-    </w:p>
-    <w:p>
-      <w:pPr>
-        <w:widowControl w:val="0"/>
-        <w:pBdr>
-          <w:top w:val="nil"/>
-          <w:left w:val="nil"/>
-          <w:bottom w:val="nil"/>
-          <w:right w:val="nil"/>
-          <w:between w:val="nil"/>
-        </w:pBdr>
-      </w:pPr>
-      <w:r>
-        <w:t xml:space="preserve">    Requirements</w:t>
-      </w:r>
-    </w:p>
-    <w:p>
-      <w:pPr>
-        <w:widowControl w:val="0"/>
-        <w:pBdr>
-          <w:top w:val="nil"/>
-          <w:left w:val="nil"/>
-          <w:bottom w:val="nil"/>
-          <w:right w:val="nil"/>
-          <w:between w:val="nil"/>
-        </w:pBdr>
-      </w:pPr>
-      <w:r>
-        <w:t xml:space="preserve">    Use Cases</w:t>
-      </w:r>
-    </w:p>
-    <w:p>
-      <w:pPr>
-        <w:widowControl w:val="0"/>
-        <w:pBdr>
-          <w:top w:val="nil"/>
-          <w:left w:val="nil"/>
-          <w:bottom w:val="nil"/>
-          <w:right w:val="nil"/>
-          <w:between w:val="nil"/>
-        </w:pBdr>
-      </w:pPr>
-      <w:r>
-        <w:t xml:space="preserve">    Implementation</w:t>
+        <w:t>Introduction………………………………………………………………………………………….</w:t>
+      </w:r>
+    </w:p>
+    <w:p>
+      <w:pPr>
+        <w:widowControl w:val="0"/>
+        <w:pBdr>
+          <w:top w:val="nil"/>
+          <w:left w:val="nil"/>
+          <w:bottom w:val="nil"/>
+          <w:right w:val="nil"/>
+          <w:between w:val="nil"/>
+        </w:pBdr>
+      </w:pPr>
+      <w:r>
+        <w:t xml:space="preserve">    Overview…………………………………………………………………………………………….</w:t>
       </w:r>
     </w:p>
     <w:p>
@@ -1281,124 +1354,157 @@
       </w:pPr>
       <w:r>
         <w:lastRenderedPageBreak/>
-        <w:t xml:space="preserve">        Class Diagram</w:t>
-      </w:r>
-    </w:p>
-    <w:p>
-      <w:pPr>
-        <w:widowControl w:val="0"/>
-        <w:pBdr>
-          <w:top w:val="nil"/>
-          <w:left w:val="nil"/>
-          <w:bottom w:val="nil"/>
-          <w:right w:val="nil"/>
-          <w:between w:val="nil"/>
-        </w:pBdr>
-      </w:pPr>
-      <w:r>
-        <w:t xml:space="preserve">        Class Dictionary</w:t>
-      </w:r>
-    </w:p>
-    <w:p>
-      <w:pPr>
-        <w:widowControl w:val="0"/>
-        <w:pBdr>
-          <w:top w:val="nil"/>
-          <w:left w:val="nil"/>
-          <w:bottom w:val="nil"/>
-          <w:right w:val="nil"/>
-          <w:between w:val="nil"/>
-        </w:pBdr>
-      </w:pPr>
-      <w:r>
-        <w:t xml:space="preserve">    Implementation Details</w:t>
-      </w:r>
-    </w:p>
-    <w:p>
-      <w:pPr>
-        <w:widowControl w:val="0"/>
-        <w:pBdr>
-          <w:top w:val="nil"/>
-          <w:left w:val="nil"/>
-          <w:bottom w:val="nil"/>
-          <w:right w:val="nil"/>
-          <w:between w:val="nil"/>
-        </w:pBdr>
-      </w:pPr>
-      <w:r>
-        <w:t xml:space="preserve">    </w:t>
-      </w:r>
-      <w:r>
-        <w:t xml:space="preserve">    </w:t>
-      </w:r>
-      <w:r>
-        <w:t>Sequence Diagram (Provision Flight)</w:t>
-      </w:r>
-    </w:p>
-    <w:p>
-      <w:pPr>
-        <w:widowControl w:val="0"/>
-        <w:pBdr>
-          <w:top w:val="nil"/>
-          <w:left w:val="nil"/>
-          <w:bottom w:val="nil"/>
-          <w:right w:val="nil"/>
-          <w:between w:val="nil"/>
-        </w:pBdr>
-      </w:pPr>
-      <w:r>
-        <w:t xml:space="preserve">    </w:t>
-      </w:r>
-      <w:r>
-        <w:t xml:space="preserve">    </w:t>
-      </w:r>
-      <w:r>
-        <w:t>Sequence Diagram (Reached Destination event)</w:t>
-      </w:r>
-    </w:p>
-    <w:p>
-      <w:pPr>
-        <w:widowControl w:val="0"/>
-        <w:pBdr>
-          <w:top w:val="nil"/>
-          <w:left w:val="nil"/>
-          <w:bottom w:val="nil"/>
-          <w:right w:val="nil"/>
-          <w:between w:val="nil"/>
-        </w:pBdr>
-      </w:pPr>
-      <w:r>
-        <w:t xml:space="preserve">    Exception Handling</w:t>
-      </w:r>
-    </w:p>
-    <w:p>
-      <w:pPr>
-        <w:widowControl w:val="0"/>
-        <w:pBdr>
-          <w:top w:val="nil"/>
-          <w:left w:val="nil"/>
-          <w:bottom w:val="nil"/>
-          <w:right w:val="nil"/>
-          <w:between w:val="nil"/>
-        </w:pBdr>
-      </w:pPr>
-      <w:r>
-        <w:t xml:space="preserve">    Test</w:t>
-      </w:r>
-    </w:p>
-    <w:p>
-      <w:pPr>
-        <w:widowControl w:val="0"/>
-        <w:pBdr>
-          <w:top w:val="nil"/>
-          <w:left w:val="nil"/>
-          <w:bottom w:val="nil"/>
-          <w:right w:val="nil"/>
-          <w:between w:val="nil"/>
-        </w:pBdr>
-      </w:pPr>
-      <w:r>
-        <w:t xml:space="preserve">    Risks</w:t>
+        <w:t xml:space="preserve">    Requirements……………………………………………………………………………………….</w:t>
+      </w:r>
+    </w:p>
+    <w:p>
+      <w:pPr>
+        <w:widowControl w:val="0"/>
+        <w:pBdr>
+          <w:top w:val="nil"/>
+          <w:left w:val="nil"/>
+          <w:bottom w:val="nil"/>
+          <w:right w:val="nil"/>
+          <w:between w:val="nil"/>
+        </w:pBdr>
+      </w:pPr>
+      <w:r>
+        <w:t xml:space="preserve">    Use Cases…………………………………………………………………………………………..</w:t>
+      </w:r>
+    </w:p>
+    <w:p>
+      <w:pPr>
+        <w:widowControl w:val="0"/>
+        <w:pBdr>
+          <w:top w:val="nil"/>
+          <w:left w:val="nil"/>
+          <w:bottom w:val="nil"/>
+          <w:right w:val="nil"/>
+          <w:between w:val="nil"/>
+        </w:pBdr>
+      </w:pPr>
+      <w:r>
+        <w:t xml:space="preserve">    Implementation……………………………………………………………………………………..</w:t>
+      </w:r>
+    </w:p>
+    <w:p>
+      <w:pPr>
+        <w:widowControl w:val="0"/>
+        <w:pBdr>
+          <w:top w:val="nil"/>
+          <w:left w:val="nil"/>
+          <w:bottom w:val="nil"/>
+          <w:right w:val="nil"/>
+          <w:between w:val="nil"/>
+        </w:pBdr>
+      </w:pPr>
+      <w:r>
+        <w:t xml:space="preserve">        Class Diagram…………………………………………………………………………………...</w:t>
+      </w:r>
+    </w:p>
+    <w:p>
+      <w:pPr>
+        <w:widowControl w:val="0"/>
+        <w:pBdr>
+          <w:top w:val="nil"/>
+          <w:left w:val="nil"/>
+          <w:bottom w:val="nil"/>
+          <w:right w:val="nil"/>
+          <w:between w:val="nil"/>
+        </w:pBdr>
+      </w:pPr>
+      <w:r>
+        <w:t xml:space="preserve">        Class Dictionary…………………………………………………………………………………</w:t>
+      </w:r>
+    </w:p>
+    <w:p>
+      <w:pPr>
+        <w:widowControl w:val="0"/>
+        <w:pBdr>
+          <w:top w:val="nil"/>
+          <w:left w:val="nil"/>
+          <w:bottom w:val="nil"/>
+          <w:right w:val="nil"/>
+          <w:between w:val="nil"/>
+        </w:pBdr>
+      </w:pPr>
+      <w:r>
+        <w:t xml:space="preserve">    Implementation Details……………………………………………………………………………</w:t>
+      </w:r>
+    </w:p>
+    <w:p>
+      <w:pPr>
+        <w:widowControl w:val="0"/>
+        <w:pBdr>
+          <w:top w:val="nil"/>
+          <w:left w:val="nil"/>
+          <w:bottom w:val="nil"/>
+          <w:right w:val="nil"/>
+          <w:between w:val="nil"/>
+        </w:pBdr>
+      </w:pPr>
+      <w:r>
+        <w:t xml:space="preserve">    Exception Handling………………………………………………………………………………..</w:t>
+      </w:r>
+    </w:p>
+    <w:p>
+      <w:pPr>
+        <w:widowControl w:val="0"/>
+        <w:pBdr>
+          <w:top w:val="nil"/>
+          <w:left w:val="nil"/>
+          <w:bottom w:val="nil"/>
+          <w:right w:val="nil"/>
+          <w:between w:val="nil"/>
+        </w:pBdr>
+      </w:pPr>
+      <w:r>
+        <w:t xml:space="preserve">    Test………………………………………………………………………………………………….</w:t>
+      </w:r>
+    </w:p>
+    <w:p>
+      <w:pPr>
+        <w:widowControl w:val="0"/>
+        <w:pBdr>
+          <w:top w:val="nil"/>
+          <w:left w:val="nil"/>
+          <w:bottom w:val="nil"/>
+          <w:right w:val="nil"/>
+          <w:between w:val="nil"/>
+        </w:pBdr>
+      </w:pPr>
+      <w:r>
+        <w:t xml:space="preserve">    Risks…………………………………………………………………………………………………</w:t>
+      </w:r>
+    </w:p>
+    <w:p>
+      <w:pPr>
+        <w:widowControl w:val="0"/>
+        <w:pBdr>
+          <w:top w:val="nil"/>
+          <w:left w:val="nil"/>
+          <w:bottom w:val="nil"/>
+          <w:right w:val="nil"/>
+          <w:between w:val="nil"/>
+        </w:pBdr>
+      </w:pPr>
+      <w:r>
+        <w:t xml:space="preserve">    Abstractness and Instability Metrics……………………………………………………………..</w:t>
+      </w:r>
+    </w:p>
+    <w:p>
+      <w:pPr>
+        <w:widowControl w:val="0"/>
+        <w:pBdr>
+          <w:top w:val="nil"/>
+          <w:left w:val="nil"/>
+          <w:bottom w:val="nil"/>
+          <w:right w:val="nil"/>
+          <w:between w:val="nil"/>
+        </w:pBdr>
+      </w:pPr>
+      <w:r>
+        <w:t xml:space="preserve">    GUI…………………………………………………………………………………………………..</w:t>
       </w:r>
     </w:p>
     <w:p>
@@ -1583,6 +1689,19 @@
         </w:rPr>
       </w:pPr>
     </w:p>
+    <w:p/>
+    <w:p/>
+    <w:p/>
+    <w:p/>
+    <w:p/>
+    <w:p/>
+    <w:p/>
+    <w:p/>
+    <w:p/>
+    <w:p/>
+    <w:p/>
+    <w:p/>
+    <w:p/>
     <w:p>
       <w:pPr>
         <w:pStyle w:val="Title"/>
@@ -1619,6 +1738,7 @@
         <w:rPr>
           <w:iCs/>
         </w:rPr>
+        <w:lastRenderedPageBreak/>
         <w:t>Interplanetary Space Transport</w:t>
       </w:r>
       <w:r>
@@ -1650,51 +1770,6 @@
       </w:r>
       <w:r>
         <w:t xml:space="preserve"> </w:t>
-      </w:r>
-    </w:p>
-    <w:p>
-      <w:pPr>
-        <w:widowControl w:val="0"/>
-        <w:pBdr>
-          <w:top w:val="nil"/>
-          <w:left w:val="nil"/>
-          <w:bottom w:val="nil"/>
-          <w:right w:val="nil"/>
-          <w:between w:val="nil"/>
-        </w:pBdr>
-      </w:pPr>
-    </w:p>
-    <w:p>
-      <w:pPr>
-        <w:widowControl w:val="0"/>
-        <w:pBdr>
-          <w:top w:val="nil"/>
-          <w:left w:val="nil"/>
-          <w:bottom w:val="nil"/>
-          <w:right w:val="nil"/>
-          <w:between w:val="nil"/>
-        </w:pBdr>
-      </w:pPr>
-      <w:r>
-        <w:rPr>
-          <w:highlight w:val="yellow"/>
-        </w:rPr>
-        <w:t>Whole document structure overview</w:t>
-      </w:r>
-      <w:r>
-        <w:rPr>
-          <w:highlight w:val="yellow"/>
-        </w:rPr>
-        <w:t>/explanation</w:t>
-      </w:r>
-      <w:r>
-        <w:rPr>
-          <w:highlight w:val="yellow"/>
-        </w:rPr>
-        <w:t xml:space="preserve"> here</w:t>
-      </w:r>
-      <w:r>
-        <w:t>.</w:t>
       </w:r>
     </w:p>
     <w:p>
@@ -1996,7 +2071,7 @@
                     <pic:cNvPicPr/>
                   </pic:nvPicPr>
                   <pic:blipFill>
-                    <a:blip r:embed="rId8">
+                    <a:blip r:embed="rId8" cstate="print">
                       <a:extLst>
                         <a:ext uri="{28A0092B-C50C-407E-A947-70E740481C1C}">
                           <a14:useLocalDpi xmlns:a14="http://schemas.microsoft.com/office/drawing/2010/main" val="0"/>
@@ -2956,45 +3031,13 @@
         <w:t xml:space="preserve"> Design</w:t>
       </w:r>
       <w:r>
-        <w:t xml:space="preserve"> Document </w:t>
-      </w:r>
-    </w:p>
-    <w:p>
-      <w:pPr>
-        <w:widowControl w:val="0"/>
-        <w:pBdr>
-          <w:top w:val="nil"/>
-          <w:left w:val="nil"/>
-          <w:bottom w:val="nil"/>
-          <w:right w:val="nil"/>
-          <w:between w:val="nil"/>
-        </w:pBdr>
-      </w:pPr>
-      <w:bookmarkStart w:id="2" w:name="_nfl3lqsqfs7d" w:colFirst="0" w:colLast="0"/>
-      <w:bookmarkEnd w:id="2"/>
-    </w:p>
-    <w:p>
-      <w:pPr>
-        <w:widowControl w:val="0"/>
-        <w:pBdr>
-          <w:top w:val="nil"/>
-          <w:left w:val="nil"/>
-          <w:bottom w:val="nil"/>
-          <w:right w:val="nil"/>
-          <w:between w:val="nil"/>
-        </w:pBdr>
-      </w:pPr>
-      <w:r>
-        <w:rPr>
-          <w:highlight w:val="yellow"/>
-        </w:rPr>
-        <w:t>Document structure overview here</w:t>
-      </w:r>
-      <w:r>
-        <w:rPr>
-          <w:highlight w:val="yellow"/>
-        </w:rPr>
-        <w:t>.</w:t>
+        <w:t xml:space="preserve"> </w:t>
+      </w:r>
+      <w:r>
+        <w:t>Specification</w:t>
+      </w:r>
+      <w:r>
+        <w:t xml:space="preserve"> </w:t>
       </w:r>
     </w:p>
     <w:p>
@@ -3011,6 +3054,8 @@
           <w:between w:val="nil"/>
         </w:pBdr>
       </w:pPr>
+      <w:bookmarkStart w:id="1" w:name="_nfl3lqsqfs7d" w:colFirst="0" w:colLast="0"/>
+      <w:bookmarkEnd w:id="1"/>
       <w:r>
         <w:t>Introduction</w:t>
       </w:r>
@@ -3048,7 +3093,19 @@
         <w:rPr>
           <w:iCs/>
         </w:rPr>
-        <w:t xml:space="preserve">This design document explains how to implement the Resource </w:t>
+        <w:t xml:space="preserve">This design </w:t>
+      </w:r>
+      <w:r>
+        <w:rPr>
+          <w:iCs/>
+        </w:rPr>
+        <w:t xml:space="preserve">specification </w:t>
+      </w:r>
+      <w:r>
+        <w:rPr>
+          <w:iCs/>
+        </w:rPr>
+        <w:t xml:space="preserve">explains how to implement the Resource </w:t>
       </w:r>
       <w:r>
         <w:rPr>
@@ -3788,7 +3845,19 @@
         <w:rPr>
           <w:iCs/>
         </w:rPr>
-        <w:t xml:space="preserve"> For this module’s design document, events can be thought of as opaque strings.</w:t>
+        <w:t xml:space="preserve"> For this module’s design </w:t>
+      </w:r>
+      <w:r>
+        <w:rPr>
+          <w:iCs/>
+        </w:rPr>
+        <w:t>specification</w:t>
+      </w:r>
+      <w:r>
+        <w:rPr>
+          <w:iCs/>
+        </w:rPr>
+        <w:t>, events can be thought of as opaque strings.</w:t>
       </w:r>
       <w:r>
         <w:rPr>
@@ -3817,10 +3886,9 @@
           <w:between w:val="nil"/>
         </w:pBdr>
       </w:pPr>
-      <w:bookmarkStart w:id="3" w:name="_4h5x1e9p1db4" w:colFirst="0" w:colLast="0"/>
-      <w:bookmarkEnd w:id="3"/>
-      <w:r>
-        <w:lastRenderedPageBreak/>
+      <w:bookmarkStart w:id="2" w:name="_4h5x1e9p1db4" w:colFirst="0" w:colLast="0"/>
+      <w:bookmarkEnd w:id="2"/>
+      <w:r>
         <w:t>Use Cases</w:t>
       </w:r>
     </w:p>
@@ -3857,7 +3925,7 @@
         <w:rPr>
           <w:iCs/>
         </w:rPr>
-        <w:t xml:space="preserve">The diagram below illustrates the uses cases of the Resource </w:t>
+        <w:t xml:space="preserve">The diagram below illustrates the use cases of the Resource </w:t>
       </w:r>
       <w:r>
         <w:rPr>
@@ -4302,6 +4370,7 @@
           <w:sz w:val="23"/>
           <w:szCs w:val="23"/>
         </w:rPr>
+        <w:lastRenderedPageBreak/>
         <w:t>Communication System</w:t>
       </w:r>
     </w:p>
@@ -5022,8 +5091,8 @@
           <w:between w:val="nil"/>
         </w:pBdr>
       </w:pPr>
-      <w:bookmarkStart w:id="4" w:name="_ivxrkm9wdcoy" w:colFirst="0" w:colLast="0"/>
-      <w:bookmarkEnd w:id="4"/>
+      <w:bookmarkStart w:id="3" w:name="_ivxrkm9wdcoy" w:colFirst="0" w:colLast="0"/>
+      <w:bookmarkEnd w:id="3"/>
       <w:r>
         <w:t>Implementation</w:t>
       </w:r>
@@ -5031,6 +5100,7 @@
     <w:p/>
     <w:p>
       <w:r>
+        <w:lastRenderedPageBreak/>
         <w:t xml:space="preserve">This section explains how the Resource </w:t>
       </w:r>
       <w:r>
@@ -5118,7 +5188,7 @@
         <w:t>. I</w:t>
       </w:r>
       <w:r>
-        <w:t xml:space="preserve">t’s important that spaceships not be vulnerable to hacking. </w:t>
+        <w:t>t’s important that spaceships not be vulnerable to hacking.</w:t>
       </w:r>
     </w:p>
     <w:p>
@@ -5135,8 +5205,8 @@
           <w:between w:val="nil"/>
         </w:pBdr>
       </w:pPr>
-      <w:bookmarkStart w:id="5" w:name="_ixo44lq6h25r" w:colFirst="0" w:colLast="0"/>
-      <w:bookmarkEnd w:id="5"/>
+      <w:bookmarkStart w:id="4" w:name="_ixo44lq6h25r" w:colFirst="0" w:colLast="0"/>
+      <w:bookmarkEnd w:id="4"/>
       <w:r>
         <w:t>Class Diagram</w:t>
       </w:r>
@@ -5389,8 +5459,8 @@
           <w:between w:val="nil"/>
         </w:pBdr>
       </w:pPr>
-      <w:bookmarkStart w:id="6" w:name="_jd4hxbond2m3" w:colFirst="0" w:colLast="0"/>
-      <w:bookmarkEnd w:id="6"/>
+      <w:bookmarkStart w:id="5" w:name="_jd4hxbond2m3" w:colFirst="0" w:colLast="0"/>
+      <w:bookmarkEnd w:id="5"/>
       <w:r>
         <w:t>Class Dictionary</w:t>
       </w:r>
@@ -5472,8 +5542,8 @@
           <w:iCs/>
         </w:rPr>
       </w:pPr>
-      <w:bookmarkStart w:id="7" w:name="_armbir79t2zc" w:colFirst="0" w:colLast="0"/>
-      <w:bookmarkEnd w:id="7"/>
+      <w:bookmarkStart w:id="6" w:name="_armbir79t2zc" w:colFirst="0" w:colLast="0"/>
+      <w:bookmarkEnd w:id="6"/>
       <w:r>
         <w:rPr>
           <w:iCs/>
@@ -8199,8 +8269,8 @@
           <w:iCs/>
         </w:rPr>
       </w:pPr>
-      <w:bookmarkStart w:id="8" w:name="_dyo00y5uqgs7" w:colFirst="0" w:colLast="0"/>
-      <w:bookmarkEnd w:id="8"/>
+      <w:bookmarkStart w:id="7" w:name="_dyo00y5uqgs7" w:colFirst="0" w:colLast="0"/>
+      <w:bookmarkEnd w:id="7"/>
       <w:r>
         <w:rPr>
           <w:iCs/>
@@ -8340,7 +8410,19 @@
         <w:rPr>
           <w:iCs/>
         </w:rPr>
-        <w:t xml:space="preserve"> (defined later in this document)</w:t>
+        <w:t xml:space="preserve"> (defined later in this </w:t>
+      </w:r>
+      <w:r>
+        <w:rPr>
+          <w:iCs/>
+        </w:rPr>
+        <w:t>specification</w:t>
+      </w:r>
+      <w:r>
+        <w:rPr>
+          <w:iCs/>
+        </w:rPr>
+        <w:t>)</w:t>
       </w:r>
       <w:r>
         <w:rPr>
@@ -22044,8 +22126,8 @@
           <w:between w:val="nil"/>
         </w:pBdr>
       </w:pPr>
-      <w:bookmarkStart w:id="9" w:name="_optw7aost9oe" w:colFirst="0" w:colLast="0"/>
-      <w:bookmarkEnd w:id="9"/>
+      <w:bookmarkStart w:id="8" w:name="_optw7aost9oe" w:colFirst="0" w:colLast="0"/>
+      <w:bookmarkEnd w:id="8"/>
       <w:r>
         <w:t>Implementation Details</w:t>
       </w:r>
@@ -22365,28 +22447,28 @@
           <w:between w:val="nil"/>
         </w:pBdr>
       </w:pPr>
-      <w:bookmarkStart w:id="10" w:name="_arb4y2e5dv9o" w:colFirst="0" w:colLast="0"/>
+      <w:bookmarkStart w:id="9" w:name="_arb4y2e5dv9o" w:colFirst="0" w:colLast="0"/>
+      <w:bookmarkEnd w:id="9"/>
+      <w:r>
+        <w:t>Exception Handling</w:t>
+      </w:r>
+    </w:p>
+    <w:p>
+      <w:pPr>
+        <w:widowControl w:val="0"/>
+        <w:pBdr>
+          <w:top w:val="nil"/>
+          <w:left w:val="nil"/>
+          <w:bottom w:val="nil"/>
+          <w:right w:val="nil"/>
+          <w:between w:val="nil"/>
+        </w:pBdr>
+        <w:rPr>
+          <w:iCs/>
+        </w:rPr>
+      </w:pPr>
+      <w:bookmarkStart w:id="10" w:name="_jl42ber7yz87" w:colFirst="0" w:colLast="0"/>
       <w:bookmarkEnd w:id="10"/>
-      <w:r>
-        <w:t>Exception Handling</w:t>
-      </w:r>
-    </w:p>
-    <w:p>
-      <w:pPr>
-        <w:widowControl w:val="0"/>
-        <w:pBdr>
-          <w:top w:val="nil"/>
-          <w:left w:val="nil"/>
-          <w:bottom w:val="nil"/>
-          <w:right w:val="nil"/>
-          <w:between w:val="nil"/>
-        </w:pBdr>
-        <w:rPr>
-          <w:iCs/>
-        </w:rPr>
-      </w:pPr>
-      <w:bookmarkStart w:id="11" w:name="_jl42ber7yz87" w:colFirst="0" w:colLast="0"/>
-      <w:bookmarkEnd w:id="11"/>
     </w:p>
     <w:p>
       <w:pPr>
@@ -22694,8 +22776,8 @@
           <w:between w:val="nil"/>
         </w:pBdr>
       </w:pPr>
-      <w:bookmarkStart w:id="12" w:name="_8h9zlvxe89as" w:colFirst="0" w:colLast="0"/>
-      <w:bookmarkEnd w:id="12"/>
+      <w:bookmarkStart w:id="11" w:name="_8h9zlvxe89as" w:colFirst="0" w:colLast="0"/>
+      <w:bookmarkEnd w:id="11"/>
       <w:r>
         <w:t>Risks</w:t>
       </w:r>
@@ -23067,43 +23149,13 @@
         <w:t xml:space="preserve"> Design</w:t>
       </w:r>
       <w:r>
-        <w:t xml:space="preserve"> Document </w:t>
-      </w:r>
-    </w:p>
-    <w:p>
-      <w:pPr>
-        <w:widowControl w:val="0"/>
-        <w:pBdr>
-          <w:top w:val="nil"/>
-          <w:left w:val="nil"/>
-          <w:bottom w:val="nil"/>
-          <w:right w:val="nil"/>
-          <w:between w:val="nil"/>
-        </w:pBdr>
-      </w:pPr>
-    </w:p>
-    <w:p>
-      <w:pPr>
-        <w:widowControl w:val="0"/>
-        <w:pBdr>
-          <w:top w:val="nil"/>
-          <w:left w:val="nil"/>
-          <w:bottom w:val="nil"/>
-          <w:right w:val="nil"/>
-          <w:between w:val="nil"/>
-        </w:pBdr>
-      </w:pPr>
-      <w:r>
-        <w:rPr>
-          <w:highlight w:val="yellow"/>
-        </w:rPr>
-        <w:t>Document structure overview here</w:t>
-      </w:r>
-      <w:r>
-        <w:rPr>
-          <w:highlight w:val="yellow"/>
-        </w:rPr>
-        <w:t>.</w:t>
+        <w:t xml:space="preserve"> </w:t>
+      </w:r>
+      <w:r>
+        <w:t>Specification</w:t>
+      </w:r>
+      <w:r>
+        <w:t xml:space="preserve"> </w:t>
       </w:r>
     </w:p>
     <w:p>
@@ -23157,7 +23209,19 @@
         <w:rPr>
           <w:iCs/>
         </w:rPr>
-        <w:t>This design document explains how to implement</w:t>
+        <w:t xml:space="preserve">This design </w:t>
+      </w:r>
+      <w:r>
+        <w:rPr>
+          <w:iCs/>
+        </w:rPr>
+        <w:t>specification</w:t>
+      </w:r>
+      <w:r>
+        <w:rPr>
+          <w:iCs/>
+        </w:rPr>
+        <w:t xml:space="preserve"> explains how to implement</w:t>
       </w:r>
       <w:r>
         <w:rPr>
@@ -23795,80 +23859,80 @@
         <w:rPr>
           <w:iCs/>
         </w:rPr>
-        <w:t xml:space="preserve"> </w:t>
+        <w:t xml:space="preserve"> the proper </w:t>
+      </w:r>
+      <w:r>
+        <w:rPr>
+          <w:iCs/>
+        </w:rPr>
+        <w:t>c</w:t>
+      </w:r>
+      <w:r>
+        <w:rPr>
+          <w:iCs/>
+        </w:rPr>
+        <w:t>redentials</w:t>
+      </w:r>
+      <w:r>
+        <w:rPr>
+          <w:iCs/>
+        </w:rPr>
+        <w:t xml:space="preserve">. </w:t>
+      </w:r>
+      <w:r>
+        <w:rPr>
+          <w:iCs/>
+        </w:rPr>
+        <w:t xml:space="preserve">It is </w:t>
+      </w:r>
+      <w:r>
+        <w:rPr>
+          <w:iCs/>
+        </w:rPr>
+        <w:t xml:space="preserve">also </w:t>
+      </w:r>
+      <w:r>
+        <w:rPr>
+          <w:iCs/>
+        </w:rPr>
+        <w:t>important that in-flight entertainment be accesible</w:t>
+      </w:r>
+      <w:r>
+        <w:rPr>
+          <w:iCs/>
+        </w:rPr>
+        <w:t xml:space="preserve"> to passengers</w:t>
+      </w:r>
+      <w:r>
+        <w:rPr>
+          <w:iCs/>
+        </w:rPr>
+        <w:t xml:space="preserve"> to stream during the flight. </w:t>
+      </w:r>
+      <w:r>
+        <w:rPr>
+          <w:iCs/>
+        </w:rPr>
+        <w:t>When</w:t>
+      </w:r>
+      <w:r>
+        <w:rPr>
+          <w:iCs/>
+        </w:rPr>
+        <w:t xml:space="preserve"> a flight has reached its destination, </w:t>
+      </w:r>
+      <w:r>
+        <w:rPr>
+          <w:iCs/>
+        </w:rPr>
+        <w:t xml:space="preserve">the system </w:t>
       </w:r>
       <w:r>
         <w:rPr>
           <w:iCs/>
         </w:rPr>
         <w:lastRenderedPageBreak/>
-        <w:t xml:space="preserve">the proper </w:t>
-      </w:r>
-      <w:r>
-        <w:rPr>
-          <w:iCs/>
-        </w:rPr>
-        <w:t>c</w:t>
-      </w:r>
-      <w:r>
-        <w:rPr>
-          <w:iCs/>
-        </w:rPr>
-        <w:t>redentials</w:t>
-      </w:r>
-      <w:r>
-        <w:rPr>
-          <w:iCs/>
-        </w:rPr>
-        <w:t xml:space="preserve">. </w:t>
-      </w:r>
-      <w:r>
-        <w:rPr>
-          <w:iCs/>
-        </w:rPr>
-        <w:t xml:space="preserve">It is </w:t>
-      </w:r>
-      <w:r>
-        <w:rPr>
-          <w:iCs/>
-        </w:rPr>
-        <w:t xml:space="preserve">also </w:t>
-      </w:r>
-      <w:r>
-        <w:rPr>
-          <w:iCs/>
-        </w:rPr>
-        <w:t>important that in-flight entertainment be accesible</w:t>
-      </w:r>
-      <w:r>
-        <w:rPr>
-          <w:iCs/>
-        </w:rPr>
-        <w:t xml:space="preserve"> to passengers</w:t>
-      </w:r>
-      <w:r>
-        <w:rPr>
-          <w:iCs/>
-        </w:rPr>
-        <w:t xml:space="preserve"> to stream during the flight. </w:t>
-      </w:r>
-      <w:r>
-        <w:rPr>
-          <w:iCs/>
-        </w:rPr>
-        <w:t>When</w:t>
-      </w:r>
-      <w:r>
-        <w:rPr>
-          <w:iCs/>
-        </w:rPr>
-        <w:t xml:space="preserve"> a flight has reached its destination, </w:t>
-      </w:r>
-      <w:r>
-        <w:rPr>
-          <w:iCs/>
-        </w:rPr>
-        <w:t xml:space="preserve">the system should ensure that </w:t>
+        <w:t xml:space="preserve">should ensure that </w:t>
       </w:r>
       <w:r>
         <w:rPr>
@@ -26226,7 +26290,13 @@
         <w:t>]</w:t>
       </w:r>
       <w:r>
-        <w:t xml:space="preserve"> This is expanded upon in the “Implementation Details” section later in this document.</w:t>
+        <w:t xml:space="preserve"> This is expanded upon in the “Implementation Details” section later in this </w:t>
+      </w:r>
+      <w:r>
+        <w:t>specification</w:t>
+      </w:r>
+      <w:r>
+        <w:t>.</w:t>
       </w:r>
     </w:p>
     <w:p/>
@@ -26274,7 +26344,10 @@
         <w:t>”</w:t>
       </w:r>
       <w:r>
-        <w:t xml:space="preserve"> section later in this document</w:t>
+        <w:t xml:space="preserve"> section later in this </w:t>
+      </w:r>
+      <w:r>
+        <w:t>specification</w:t>
       </w:r>
       <w:r>
         <w:t>.</w:t>
@@ -26699,28 +26772,49 @@
         <w:t>.</w:t>
       </w:r>
       <w:r>
-        <w:t xml:space="preserve"> … For example, not all methods in Resource … Please refer…</w:t>
-      </w:r>
-      <w:r>
-        <w:t xml:space="preserve"> The pink notes …</w:t>
-      </w:r>
-      <w:r>
-        <w:t xml:space="preserve"> - pertinent to customer service. for instance resource interface shown doesn't have all methods...</w:t>
-      </w:r>
-    </w:p>
-    <w:p>
-      <w:pPr>
-        <w:widowControl w:val="0"/>
-        <w:pBdr>
-          <w:top w:val="nil"/>
-          <w:left w:val="nil"/>
-          <w:bottom w:val="nil"/>
-          <w:right w:val="nil"/>
-          <w:between w:val="nil"/>
-        </w:pBdr>
-      </w:pPr>
-      <w:r>
-        <w:t>Please refer...</w:t>
+        <w:t xml:space="preserve"> </w:t>
+      </w:r>
+      <w:r>
+        <w:t>It should be noted that only information that’s pertinent to showing the core functionality of the Customer service is shown.</w:t>
+      </w:r>
+      <w:r>
+        <w:t xml:space="preserve"> For example, not all</w:t>
+      </w:r>
+      <w:r>
+        <w:t xml:space="preserve"> the</w:t>
+      </w:r>
+      <w:r>
+        <w:t xml:space="preserve"> methods in</w:t>
+      </w:r>
+      <w:r>
+        <w:t xml:space="preserve"> the</w:t>
+      </w:r>
+      <w:r>
+        <w:t xml:space="preserve"> Resource</w:t>
+      </w:r>
+      <w:r>
+        <w:t xml:space="preserve"> Management service </w:t>
+      </w:r>
+      <w:r>
+        <w:t xml:space="preserve">interface </w:t>
+      </w:r>
+      <w:r>
+        <w:t>in the diagram are included</w:t>
+      </w:r>
+      <w:r>
+        <w:t xml:space="preserve">. </w:t>
+      </w:r>
+      <w:r>
+        <w:t>Please refer to the previous module specification in this document to review information that may be missing from the diagram</w:t>
+      </w:r>
+      <w:r>
+        <w:t xml:space="preserve">. </w:t>
+      </w:r>
+      <w:r>
+        <w:t>The pink note</w:t>
+      </w:r>
+      <w:r>
+        <w:t>s indicate where design patterns are implemented including the Factory pattern, and important information.</w:t>
       </w:r>
     </w:p>
     <w:p>
@@ -27110,6 +27204,7 @@
               <w:spacing w:line="240" w:lineRule="auto"/>
             </w:pPr>
             <w:r>
+              <w:lastRenderedPageBreak/>
               <w:t>pullFromIpfsRepo</w:t>
             </w:r>
           </w:p>
@@ -27202,11 +27297,7 @@
               <w:t xml:space="preserve"> </w:t>
             </w:r>
             <w:r>
-              <w:t xml:space="preserve">(stored as JSON) </w:t>
-            </w:r>
-            <w:r>
-              <w:lastRenderedPageBreak/>
-              <w:t xml:space="preserve">from </w:t>
+              <w:t xml:space="preserve">(stored as JSON) from </w:t>
             </w:r>
             <w:r>
               <w:t xml:space="preserve">the </w:t>
@@ -27302,7 +27393,6 @@
               <w:spacing w:line="240" w:lineRule="auto"/>
             </w:pPr>
             <w:r>
-              <w:lastRenderedPageBreak/>
               <w:t>pushToIpfsRepo</w:t>
             </w:r>
           </w:p>
@@ -27914,7 +28004,11 @@
               <w:t>(</w:t>
             </w:r>
             <w:r>
-              <w:t>passengerId : string, type : string, value : string, authTokenTuple : AuthTokenTuple</w:t>
+              <w:t xml:space="preserve">passengerId : string, type : </w:t>
+            </w:r>
+            <w:r>
+              <w:lastRenderedPageBreak/>
+              <w:t>string, value : string, authTokenTuple : AuthTokenTuple</w:t>
             </w:r>
             <w:r>
               <w:t>) :</w:t>
@@ -27948,6 +28042,7 @@
               <w:spacing w:line="240" w:lineRule="auto"/>
             </w:pPr>
             <w:r>
+              <w:lastRenderedPageBreak/>
               <w:t xml:space="preserve">Creates a </w:t>
             </w:r>
             <w:r>
@@ -27957,13 +28052,16 @@
               <w:t xml:space="preserve">redential </w:t>
             </w:r>
             <w:r>
-              <w:t xml:space="preserve">for the passenger of the id given </w:t>
+              <w:t xml:space="preserve">for </w:t>
+            </w:r>
+            <w:r>
+              <w:lastRenderedPageBreak/>
+              <w:t xml:space="preserve">the passenger of the id given </w:t>
             </w:r>
             <w:r>
               <w:t xml:space="preserve">with the given parameters and adds it to the passenger’s </w:t>
             </w:r>
             <w:r>
-              <w:lastRenderedPageBreak/>
               <w:t>map of</w:t>
             </w:r>
             <w:r>
@@ -28720,7 +28818,13 @@
               <w:t>”</w:t>
             </w:r>
             <w:r>
-              <w:t xml:space="preserve"> section later in this design document to see the full process of booking a flight.</w:t>
+              <w:t xml:space="preserve"> section later in this design </w:t>
+            </w:r>
+            <w:r>
+              <w:t>specification</w:t>
+            </w:r>
+            <w:r>
+              <w:t xml:space="preserve"> to see the full process of booking a flight.</w:t>
             </w:r>
           </w:p>
         </w:tc>
@@ -28851,6 +28955,7 @@
               <w:spacing w:line="240" w:lineRule="auto"/>
             </w:pPr>
             <w:r>
+              <w:lastRenderedPageBreak/>
               <w:t>defineTravelDoc</w:t>
             </w:r>
           </w:p>
@@ -28882,11 +28987,7 @@
               <w:t>(</w:t>
             </w:r>
             <w:r>
-              <w:t xml:space="preserve">id : string, flightNumber : string, ticketId : string, </w:t>
-            </w:r>
-            <w:r>
-              <w:lastRenderedPageBreak/>
-              <w:t>passengerName : string, destination : string, dateTime : string, price : int, boardPassIpnsKeyName : string, passportId : string, visaId : string, welcomePackageId : string, authTokenTuple : AuthTokenTuple</w:t>
+              <w:t>id : string, flightNumber : string, ticketId : string, passengerName : string, destination : string, dateTime : string, price : int, boardPassIpnsKeyName : string, passportId : string, visaId : string, welcomePackageId : string, authTokenTuple : AuthTokenTuple</w:t>
             </w:r>
             <w:r>
               <w:t>) :</w:t>
@@ -28920,12 +29021,7 @@
               <w:spacing w:line="240" w:lineRule="auto"/>
             </w:pPr>
             <w:r>
-              <w:lastRenderedPageBreak/>
-              <w:t xml:space="preserve">Defines a new Travel Document with the given </w:t>
-            </w:r>
-            <w:r>
-              <w:lastRenderedPageBreak/>
-              <w:t xml:space="preserve">parameters and adds it to the map of travel documents. “boardPassIpnsKeyName” is a link to to the passenger’s boarding pass image </w:t>
+              <w:t xml:space="preserve">Defines a new Travel Document with the given parameters and adds it to the map of travel documents. “boardPassIpnsKeyName” is a link to to the passenger’s boarding pass image </w:t>
             </w:r>
             <w:r>
               <w:t xml:space="preserve">stored </w:t>
@@ -28961,7 +29057,6 @@
               <w:spacing w:line="240" w:lineRule="auto"/>
             </w:pPr>
             <w:r>
-              <w:lastRenderedPageBreak/>
               <w:t>getTravelDocs</w:t>
             </w:r>
           </w:p>
@@ -29648,6 +29743,7 @@
               <w:spacing w:line="240" w:lineRule="auto"/>
             </w:pPr>
             <w:r>
+              <w:lastRenderedPageBreak/>
               <w:t>defineVideoRecording</w:t>
             </w:r>
           </w:p>
@@ -29679,11 +29775,7 @@
               <w:t>(</w:t>
             </w:r>
             <w:r>
-              <w:t xml:space="preserve">ipnsKeyName : string, id : string, name : string, </w:t>
-            </w:r>
-            <w:r>
-              <w:lastRenderedPageBreak/>
-              <w:t>description : string, source : string, authTokenTuple : AuthTokenTuple</w:t>
+              <w:t>ipnsKeyName : string, id : string, name : string, description : string, source : string, authTokenTuple : AuthTokenTuple</w:t>
             </w:r>
             <w:r>
               <w:t>) :</w:t>
@@ -29717,12 +29809,7 @@
               <w:spacing w:line="240" w:lineRule="auto"/>
             </w:pPr>
             <w:r>
-              <w:lastRenderedPageBreak/>
-              <w:t xml:space="preserve">Defines a new VideoRecording with the </w:t>
-            </w:r>
-            <w:r>
-              <w:lastRenderedPageBreak/>
-              <w:t>given parameters and adds it to the map of video recordings.</w:t>
+              <w:t>Defines a new VideoRecording with the given parameters and adds it to the map of video recordings.</w:t>
             </w:r>
           </w:p>
         </w:tc>
@@ -29752,7 +29839,6 @@
               <w:spacing w:line="240" w:lineRule="auto"/>
             </w:pPr>
             <w:r>
-              <w:lastRenderedPageBreak/>
               <w:t>getVideoRecordings</w:t>
             </w:r>
           </w:p>
@@ -30611,6 +30697,7 @@
               <w:spacing w:line="240" w:lineRule="auto"/>
             </w:pPr>
             <w:r>
+              <w:lastRenderedPageBreak/>
               <w:t>defineMissionReport</w:t>
             </w:r>
           </w:p>
@@ -30642,11 +30729,7 @@
               <w:t>(</w:t>
             </w:r>
             <w:r>
-              <w:t xml:space="preserve">id : string, name : string, </w:t>
-            </w:r>
-            <w:r>
-              <w:lastRenderedPageBreak/>
-              <w:t>description : string, authTokenTuple : AuthTokenTuple</w:t>
+              <w:t>id : string, name : string, description : string, authTokenTuple : AuthTokenTuple</w:t>
             </w:r>
             <w:r>
               <w:t>) :</w:t>
@@ -30680,12 +30763,7 @@
               <w:spacing w:line="240" w:lineRule="auto"/>
             </w:pPr>
             <w:r>
-              <w:lastRenderedPageBreak/>
-              <w:t xml:space="preserve">Defines a new MissionReport </w:t>
-            </w:r>
-            <w:r>
-              <w:lastRenderedPageBreak/>
-              <w:t>and adds it to the map of mission reports.</w:t>
+              <w:t>Defines a new MissionReport and adds it to the map of mission reports.</w:t>
             </w:r>
           </w:p>
         </w:tc>
@@ -30715,7 +30793,6 @@
               <w:spacing w:line="240" w:lineRule="auto"/>
             </w:pPr>
             <w:r>
-              <w:lastRenderedPageBreak/>
               <w:t>getMissionReports</w:t>
             </w:r>
           </w:p>
@@ -31822,7 +31899,11 @@
               <w:t>Customer service</w:t>
             </w:r>
             <w:r>
-              <w:t xml:space="preserve"> document database</w:t>
+              <w:t xml:space="preserve"> document </w:t>
+            </w:r>
+            <w:r>
+              <w:lastRenderedPageBreak/>
+              <w:t>database</w:t>
             </w:r>
             <w:r>
               <w:t xml:space="preserve"> is stored.</w:t>
@@ -33748,6 +33829,7 @@
               <w:spacing w:line="240" w:lineRule="auto"/>
             </w:pPr>
             <w:r>
+              <w:lastRenderedPageBreak/>
               <w:t>books</w:t>
             </w:r>
           </w:p>
@@ -33846,7 +33928,6 @@
               <w:spacing w:line="240" w:lineRule="auto"/>
             </w:pPr>
             <w:r>
-              <w:lastRenderedPageBreak/>
               <w:t>flights</w:t>
             </w:r>
           </w:p>
@@ -35104,7 +35185,11 @@
               <w:spacing w:line="240" w:lineRule="auto"/>
             </w:pPr>
             <w:r>
-              <w:t>Gets the status of the flight. Statuses include “preparing for launch”, “in-flight”, “reached destination”, “lost</w:t>
+              <w:t xml:space="preserve">Gets the status of the flight. Statuses include “preparing for launch”, “in-flight”, </w:t>
+            </w:r>
+            <w:r>
+              <w:lastRenderedPageBreak/>
+              <w:t>“reached destination”, “lost</w:t>
             </w:r>
             <w:r>
               <w:t>:missing</w:t>
@@ -36801,14 +36886,7 @@
         <w:rPr>
           <w:iCs/>
         </w:rPr>
-        <w:t xml:space="preserve">registered with the IST system. These </w:t>
-      </w:r>
-      <w:r>
-        <w:rPr>
-          <w:iCs/>
-        </w:rPr>
-        <w:lastRenderedPageBreak/>
-        <w:t xml:space="preserve">people have </w:t>
+        <w:t xml:space="preserve">registered with the IST system. These people have </w:t>
       </w:r>
       <w:r>
         <w:rPr>
@@ -38342,6 +38420,7 @@
               <w:spacing w:line="240" w:lineRule="auto"/>
             </w:pPr>
             <w:r>
+              <w:lastRenderedPageBreak/>
               <w:t>returnTime</w:t>
             </w:r>
           </w:p>
@@ -38436,7 +38515,6 @@
           <w:b/>
           <w:i/>
         </w:rPr>
-        <w:lastRenderedPageBreak/>
         <w:t>Associations</w:t>
       </w:r>
     </w:p>
@@ -39620,6 +39698,7 @@
         <w:rPr>
           <w:iCs/>
         </w:rPr>
+        <w:lastRenderedPageBreak/>
         <w:t>Music</w:t>
       </w:r>
     </w:p>
@@ -40619,7 +40698,6 @@
               <w:rPr>
                 <w:b/>
               </w:rPr>
-              <w:lastRenderedPageBreak/>
               <w:t>Property Name</w:t>
             </w:r>
           </w:p>
@@ -41887,6 +41965,7 @@
         <w:rPr>
           <w:iCs/>
         </w:rPr>
+        <w:lastRenderedPageBreak/>
         <w:t>Extends Document</w:t>
       </w:r>
       <w:r>
@@ -43067,6 +43146,7 @@
               <w:t xml:space="preserve">The type of discovery made. Types include </w:t>
             </w:r>
             <w:r>
+              <w:lastRenderedPageBreak/>
               <w:t>life, minerals,</w:t>
             </w:r>
             <w:r>
@@ -43101,7 +43181,6 @@
         <w:rPr>
           <w:iCs/>
         </w:rPr>
-        <w:lastRenderedPageBreak/>
         <w:t>PointOfInterest</w:t>
       </w:r>
     </w:p>
@@ -44167,7 +44246,6 @@
               <w:spacing w:line="240" w:lineRule="auto"/>
             </w:pPr>
             <w:r>
-              <w:lastRenderedPageBreak/>
               <w:t>id</w:t>
             </w:r>
           </w:p>
@@ -45442,6 +45520,7 @@
               <w:rPr>
                 <w:b/>
               </w:rPr>
+              <w:lastRenderedPageBreak/>
               <w:t>Method Name</w:t>
             </w:r>
           </w:p>
@@ -45597,7 +45676,6 @@
               <w:t xml:space="preserve"> domain object </w:t>
             </w:r>
             <w:r>
-              <w:lastRenderedPageBreak/>
               <w:t>from</w:t>
             </w:r>
             <w:r>
@@ -46752,6 +46830,7 @@
         </w:pBdr>
       </w:pPr>
       <w:r>
+        <w:lastRenderedPageBreak/>
         <w:t>Implementation Details</w:t>
       </w:r>
     </w:p>
@@ -46791,749 +46870,742 @@
         <w:t xml:space="preserve">handle’s everything customer service related in the IST system. </w:t>
       </w:r>
       <w:r>
-        <w:t xml:space="preserve">The key </w:t>
-      </w:r>
-      <w:r>
+        <w:t xml:space="preserve">The key actor in this component is the passenger </w:t>
+      </w:r>
+      <w:r>
+        <w:t>and</w:t>
+      </w:r>
+      <w:r>
+        <w:t xml:space="preserve"> how they interact with the IST system. It provides a flight booking system that’s similar in function to current</w:t>
+      </w:r>
+      <w:r>
+        <w:t>ly available</w:t>
+      </w:r>
+      <w:r>
+        <w:t xml:space="preserve"> online ticketing services for airline flights as well as access to services for before, during, and after a flight.</w:t>
+      </w:r>
+    </w:p>
+    <w:p>
+      <w:pPr>
+        <w:widowControl w:val="0"/>
+        <w:pBdr>
+          <w:top w:val="nil"/>
+          <w:left w:val="nil"/>
+          <w:bottom w:val="nil"/>
+          <w:right w:val="nil"/>
+          <w:between w:val="nil"/>
+        </w:pBdr>
+      </w:pPr>
+    </w:p>
+    <w:p>
+      <w:pPr>
+        <w:widowControl w:val="0"/>
+        <w:pBdr>
+          <w:top w:val="nil"/>
+          <w:left w:val="nil"/>
+          <w:bottom w:val="nil"/>
+          <w:right w:val="nil"/>
+          <w:between w:val="nil"/>
+        </w:pBdr>
+      </w:pPr>
+      <w:r>
+        <w:t xml:space="preserve">Nonetheless, </w:t>
+      </w:r>
+      <w:r>
+        <w:t xml:space="preserve">the </w:t>
+      </w:r>
+      <w:r>
+        <w:t>Customer service</w:t>
+      </w:r>
+      <w:r>
+        <w:t xml:space="preserve"> is connected to other components in important ways. For instance</w:t>
+      </w:r>
+      <w:r>
+        <w:t>,</w:t>
+      </w:r>
+      <w:r>
+        <w:t xml:space="preserve"> the list of Persons from the Resource </w:t>
+      </w:r>
+      <w:r>
+        <w:t>Management service</w:t>
+      </w:r>
+      <w:r>
+        <w:t xml:space="preserve"> should mirror the Passengers that register with the </w:t>
+      </w:r>
+      <w:r>
+        <w:t>Customer service</w:t>
+      </w:r>
+      <w:r>
+        <w:t xml:space="preserve"> for systemic consi</w:t>
+      </w:r>
+      <w:r>
+        <w:t>s</w:t>
+      </w:r>
+      <w:r>
+        <w:t>tency</w:t>
+      </w:r>
+      <w:r>
+        <w:t xml:space="preserve"> and maximal functionality</w:t>
+      </w:r>
+      <w:r>
+        <w:t xml:space="preserve">. </w:t>
+      </w:r>
+      <w:r>
+        <w:t>This is done</w:t>
+      </w:r>
+      <w:r>
+        <w:t xml:space="preserve"> </w:t>
+      </w:r>
+      <w:r>
+        <w:t>by</w:t>
+      </w:r>
+      <w:r>
+        <w:t xml:space="preserve"> add</w:t>
+      </w:r>
+      <w:r>
+        <w:t xml:space="preserve">ing a passenger </w:t>
+      </w:r>
+      <w:r>
+        <w:t xml:space="preserve">as a Person in the </w:t>
+      </w:r>
+      <w:r>
+        <w:t>Resource service</w:t>
+      </w:r>
+      <w:r>
+        <w:t xml:space="preserve"> when they register with the </w:t>
+      </w:r>
+      <w:r>
+        <w:t>Customer service</w:t>
+      </w:r>
+      <w:r>
+        <w:t>.</w:t>
+      </w:r>
+      <w:r>
+        <w:t xml:space="preserve"> This is handled by the Flight Manager in its Passenger Registered event reponse.</w:t>
+      </w:r>
+      <w:r>
+        <w:t xml:space="preserve"> </w:t>
+      </w:r>
+      <w:r>
+        <w:t xml:space="preserve">The </w:t>
+      </w:r>
+      <w:r>
+        <w:t>Customer service</w:t>
+      </w:r>
+      <w:r>
+        <w:t xml:space="preserve"> also needs a reference to the </w:t>
+      </w:r>
+      <w:r>
+        <w:t>Resource service</w:t>
+      </w:r>
+      <w:r>
+        <w:t xml:space="preserve"> because it can also </w:t>
+      </w:r>
+      <w:r>
+        <w:t>create</w:t>
+      </w:r>
+      <w:r>
+        <w:t xml:space="preserve"> e</w:t>
+      </w:r>
+      <w:r>
+        <w:t>vent</w:t>
+      </w:r>
+      <w:r>
+        <w:t>s</w:t>
+      </w:r>
+      <w:r>
+        <w:t xml:space="preserve"> (such as the Passenger Registered event)</w:t>
+      </w:r>
+      <w:r>
+        <w:t xml:space="preserve"> and so </w:t>
+      </w:r>
+      <w:r>
+        <w:t xml:space="preserve">it </w:t>
+      </w:r>
+      <w:r>
+        <w:t>needs to utilize the</w:t>
+      </w:r>
+      <w:r>
+        <w:t xml:space="preserve"> </w:t>
+      </w:r>
+      <w:r>
+        <w:t>create-event method to</w:t>
+      </w:r>
+      <w:r>
+        <w:t xml:space="preserve"> notify observers (i.e., the </w:t>
+      </w:r>
+      <w:r>
+        <w:t>Flight M</w:t>
+      </w:r>
+      <w:r>
+        <w:t xml:space="preserve">anager) of interesting mission reports, </w:t>
+      </w:r>
+      <w:r>
+        <w:t xml:space="preserve">or </w:t>
+      </w:r>
+      <w:r>
+        <w:t>discoveries</w:t>
+      </w:r>
+      <w:r>
+        <w:t xml:space="preserve"> and such</w:t>
+      </w:r>
+      <w:r>
+        <w:t>.</w:t>
+      </w:r>
+    </w:p>
+    <w:p>
+      <w:pPr>
+        <w:widowControl w:val="0"/>
+        <w:pBdr>
+          <w:top w:val="nil"/>
+          <w:left w:val="nil"/>
+          <w:bottom w:val="nil"/>
+          <w:right w:val="nil"/>
+          <w:between w:val="nil"/>
+        </w:pBdr>
+      </w:pPr>
+    </w:p>
+    <w:p>
+      <w:pPr>
+        <w:widowControl w:val="0"/>
+        <w:pBdr>
+          <w:top w:val="nil"/>
+          <w:left w:val="nil"/>
+          <w:bottom w:val="nil"/>
+          <w:right w:val="nil"/>
+          <w:between w:val="nil"/>
+        </w:pBdr>
+      </w:pPr>
+      <w:r>
+        <w:t xml:space="preserve">The </w:t>
+      </w:r>
+      <w:r>
+        <w:t>Customer service</w:t>
+      </w:r>
+      <w:r>
+        <w:t xml:space="preserve"> also has a critical relationship with the IPFS component.</w:t>
+      </w:r>
+      <w:r>
+        <w:t xml:space="preserve"> It must persist </w:t>
+      </w:r>
+      <w:r>
+        <w:t>Customer service</w:t>
+      </w:r>
+      <w:r>
+        <w:t xml:space="preserve"> objects by uploading them to the IPFS periodically</w:t>
+      </w:r>
+      <w:r>
+        <w:t xml:space="preserve">, </w:t>
+      </w:r>
+      <w:r>
+        <w:t>at critical times</w:t>
+      </w:r>
+      <w:r>
+        <w:t>, and when directed</w:t>
+      </w:r>
+      <w:r>
+        <w:t xml:space="preserve">. </w:t>
+      </w:r>
+      <w:r>
+        <w:t>T</w:t>
+      </w:r>
+      <w:r>
+        <w:t xml:space="preserve">he IPFS has a key system for creating and </w:t>
+      </w:r>
+      <w:r>
+        <w:t xml:space="preserve">updating </w:t>
+      </w:r>
+      <w:r>
+        <w:t>mutable links to IPFS content called Inter-Planetary Name System (IPNS)</w:t>
+      </w:r>
+      <w:r>
+        <w:t xml:space="preserve"> which the </w:t>
+      </w:r>
+      <w:r>
+        <w:t>Customer service</w:t>
+      </w:r>
+      <w:r>
+        <w:t xml:space="preserve"> uses</w:t>
+      </w:r>
+      <w:r>
+        <w:t>.</w:t>
+      </w:r>
+      <w:r>
+        <w:t xml:space="preserve"> </w:t>
+      </w:r>
+      <w:r>
+        <w:t>Typically</w:t>
+      </w:r>
+      <w:r>
+        <w:t>,</w:t>
+      </w:r>
+      <w:r>
+        <w:t xml:space="preserve"> items stored on the IPFS are immutabl</w:t>
+      </w:r>
+      <w:r>
+        <w:t xml:space="preserve">e – </w:t>
+      </w:r>
+      <w:r>
+        <w:t>if the file changes, then the hash link to access the file necssarily changes. However</w:t>
+      </w:r>
+      <w:r>
+        <w:t>,</w:t>
+      </w:r>
+      <w:r>
+        <w:t xml:space="preserve"> the IPNS system allows for mutable links that are human-readable, and easy to remember which is useful for this design because </w:t>
+      </w:r>
+      <w:r>
+        <w:t xml:space="preserve">the document database on the IPFS that persists the </w:t>
+      </w:r>
+      <w:r>
+        <w:t>Customer service</w:t>
+      </w:r>
+      <w:r>
+        <w:t xml:space="preserve"> data will be constantly accessed and updated.</w:t>
+      </w:r>
+      <w:r>
+        <w:t xml:space="preserve"> </w:t>
+      </w:r>
+      <w:r>
+        <w:t>A</w:t>
+      </w:r>
+      <w:r>
+        <w:t>dministrator</w:t>
+      </w:r>
+      <w:r>
+        <w:t>s</w:t>
+      </w:r>
+      <w:r>
+        <w:t xml:space="preserve"> should be tasked with obtaining</w:t>
+      </w:r>
+      <w:r>
+        <w:t xml:space="preserve"> access to the IPNS key name that</w:t>
+      </w:r>
+      <w:r>
+        <w:t xml:space="preserve"> this design uses that</w:t>
+      </w:r>
+      <w:r>
+        <w:t xml:space="preserve"> links to the document database where all the </w:t>
+      </w:r>
+      <w:r>
+        <w:t>Customer service</w:t>
+      </w:r>
+      <w:r>
+        <w:t xml:space="preserve"> data is persisted.</w:t>
+      </w:r>
+      <w:r>
+        <w:t xml:space="preserve"> This should be established and an IPFS database already </w:t>
+      </w:r>
+      <w:r>
+        <w:t>set up</w:t>
+      </w:r>
+      <w:r>
+        <w:t xml:space="preserve"> by the time the ISTS becomes operational</w:t>
+      </w:r>
+      <w:r>
+        <w:t xml:space="preserve"> so that the</w:t>
+      </w:r>
+      <w:r>
+        <w:t xml:space="preserve"> “repositoryIpnsKeyName” attribute</w:t>
+      </w:r>
+      <w:r>
+        <w:t xml:space="preserve"> in the </w:t>
+      </w:r>
+      <w:r>
+        <w:t>Customer service</w:t>
+      </w:r>
+      <w:r>
+        <w:t xml:space="preserve"> can be set on system startup via </w:t>
+      </w:r>
+      <w:r>
+        <w:t>a</w:t>
+      </w:r>
+      <w:r>
+        <w:t xml:space="preserve"> bootstrap process </w:t>
+      </w:r>
+      <w:r>
+        <w:t xml:space="preserve">– </w:t>
+      </w:r>
+      <w:r>
+        <w:t xml:space="preserve">perhaps in the constructor of the </w:t>
+      </w:r>
+      <w:r>
+        <w:t>Customer service</w:t>
+      </w:r>
+      <w:r>
+        <w:t xml:space="preserve"> – </w:t>
+      </w:r>
+      <w:r>
+        <w:t>or some other method</w:t>
+      </w:r>
+      <w:r>
+        <w:t xml:space="preserve"> </w:t>
+      </w:r>
+      <w:r>
+        <w:t xml:space="preserve">and </w:t>
+      </w:r>
+      <w:r>
+        <w:t>the IPFS can be used.</w:t>
+      </w:r>
+    </w:p>
+    <w:p>
+      <w:pPr>
+        <w:widowControl w:val="0"/>
+        <w:pBdr>
+          <w:top w:val="nil"/>
+          <w:left w:val="nil"/>
+          <w:bottom w:val="nil"/>
+          <w:right w:val="nil"/>
+          <w:between w:val="nil"/>
+        </w:pBdr>
+      </w:pPr>
+    </w:p>
+    <w:p>
+      <w:pPr>
+        <w:widowControl w:val="0"/>
+        <w:pBdr>
+          <w:top w:val="nil"/>
+          <w:left w:val="nil"/>
+          <w:bottom w:val="nil"/>
+          <w:right w:val="nil"/>
+          <w:between w:val="nil"/>
+        </w:pBdr>
+      </w:pPr>
+      <w:r>
+        <w:t>Another important factor to consider with this design i</w:t>
+      </w:r>
+      <w:r>
+        <w:t>s</w:t>
+      </w:r>
+      <w:r>
+        <w:t xml:space="preserve"> </w:t>
+      </w:r>
+      <w:r>
+        <w:t>that t</w:t>
+      </w:r>
+      <w:r>
+        <w:t xml:space="preserve">here’ll be a lot of data </w:t>
+      </w:r>
+      <w:r>
+        <w:t>movement to and from the IPFS</w:t>
+      </w:r>
+      <w:r>
+        <w:t xml:space="preserve"> f</w:t>
+      </w:r>
+      <w:r>
+        <w:t xml:space="preserve">rom </w:t>
+      </w:r>
+      <w:r>
+        <w:t>many different users.</w:t>
+      </w:r>
+      <w:r>
+        <w:t xml:space="preserve"> </w:t>
+      </w:r>
+      <w:r>
+        <w:t>Thus, there should be restrictions on accessors and mutators for privacy</w:t>
+      </w:r>
+      <w:r>
+        <w:t xml:space="preserve"> control</w:t>
+      </w:r>
+      <w:r>
+        <w:t>.</w:t>
+      </w:r>
+      <w:r>
+        <w:t xml:space="preserve"> For instance, if a user calls the API’s “getVideoRecordings”</w:t>
+      </w:r>
+      <w:r>
+        <w:t xml:space="preserve"> method,</w:t>
+      </w:r>
+      <w:r>
+        <w:t xml:space="preserve"> they should only be able to access their own personal data store of video recordings and not another user’s (unless the user has administrative permissions in which case they can </w:t>
+      </w:r>
+      <w:r>
+        <w:t>access</w:t>
+      </w:r>
+      <w:r>
+        <w:t xml:space="preserve"> anyone’s data).</w:t>
+      </w:r>
+      <w:r>
+        <w:t xml:space="preserve"> </w:t>
+      </w:r>
+      <w:r>
+        <w:t xml:space="preserve">To have privacy control, the </w:t>
+      </w:r>
+      <w:r>
+        <w:t>Customer service</w:t>
+      </w:r>
+      <w:r>
+        <w:t xml:space="preserve"> should use its methods’ AuthToken parameter</w:t>
+      </w:r>
+      <w:r>
+        <w:t>s</w:t>
+      </w:r>
+      <w:r>
+        <w:t xml:space="preserve"> to only return data that a user that’s calling a method</w:t>
+      </w:r>
+      <w:r>
+        <w:t xml:space="preserve"> </w:t>
+      </w:r>
+      <w:r>
+        <w:t>has rights to.</w:t>
+      </w:r>
+      <w:r>
+        <w:t xml:space="preserve"> </w:t>
+      </w:r>
+      <w:r>
+        <w:t>And to facilitate this process</w:t>
+      </w:r>
+      <w:r>
+        <w:t xml:space="preserve">, the </w:t>
+      </w:r>
+      <w:r>
+        <w:t>Customer service</w:t>
+      </w:r>
+      <w:r>
+        <w:t xml:space="preserve"> </w:t>
+      </w:r>
+      <w:r>
+        <w:t>should</w:t>
+      </w:r>
+      <w:r>
+        <w:t xml:space="preserve"> </w:t>
+      </w:r>
+      <w:r>
+        <w:t>associate an object to a particular passenger by</w:t>
+      </w:r>
+      <w:r>
+        <w:t xml:space="preserve">, for instance, </w:t>
+      </w:r>
+      <w:r>
+        <w:t xml:space="preserve">systematically giving the domain objects </w:t>
+      </w:r>
+      <w:r>
+        <w:t>IDs</w:t>
+      </w:r>
+      <w:r>
+        <w:t xml:space="preserve"> that include the passenger id in it. For </w:t>
+      </w:r>
+      <w:r>
+        <w:t>example</w:t>
+      </w:r>
+      <w:r>
+        <w:t xml:space="preserve">, </w:t>
+      </w:r>
+      <w:r>
+        <w:t xml:space="preserve">a </w:t>
+      </w:r>
+      <w:r>
+        <w:t xml:space="preserve">video recording </w:t>
+      </w:r>
+      <w:r>
+        <w:t>given the</w:t>
+      </w:r>
+      <w:r>
+        <w:t xml:space="preserve"> id “</w:t>
+      </w:r>
+      <w:r>
+        <w:t>passenger</w:t>
+      </w:r>
+      <w:r>
+        <w:t xml:space="preserve"> </w:t>
+      </w:r>
+      <w:r>
+        <w:t>1:</w:t>
+      </w:r>
+      <w:r>
+        <w:t>videoRecording</w:t>
+      </w:r>
+      <w:r>
+        <w:t xml:space="preserve"> </w:t>
+      </w:r>
+      <w:r>
+        <w:t>1</w:t>
+      </w:r>
+      <w:r>
+        <w:t>”</w:t>
+      </w:r>
+      <w:r>
+        <w:t xml:space="preserve"> would indicate that that particular video recording belongs to</w:t>
+      </w:r>
+      <w:r>
+        <w:t xml:space="preserve"> the</w:t>
+      </w:r>
+      <w:r>
+        <w:t xml:space="preserve"> passenger </w:t>
+      </w:r>
+      <w:r>
+        <w:t xml:space="preserve">with id </w:t>
+      </w:r>
+      <w:r>
+        <w:t>“passenger 1”.</w:t>
+      </w:r>
+    </w:p>
+    <w:p>
+      <w:pPr>
+        <w:widowControl w:val="0"/>
+        <w:pBdr>
+          <w:top w:val="nil"/>
+          <w:left w:val="nil"/>
+          <w:bottom w:val="nil"/>
+          <w:right w:val="nil"/>
+          <w:between w:val="nil"/>
+        </w:pBdr>
+      </w:pPr>
+    </w:p>
+    <w:p>
+      <w:pPr>
+        <w:widowControl w:val="0"/>
+        <w:pBdr>
+          <w:top w:val="nil"/>
+          <w:left w:val="nil"/>
+          <w:bottom w:val="nil"/>
+          <w:right w:val="nil"/>
+          <w:between w:val="nil"/>
+        </w:pBdr>
+      </w:pPr>
+      <w:r>
+        <w:t xml:space="preserve">The timing of when the </w:t>
+      </w:r>
+      <w:r>
+        <w:t>Customer service</w:t>
+      </w:r>
+      <w:r>
+        <w:t xml:space="preserve"> moves data to and from the IPFS should also be carefully considered. For instan</w:t>
+      </w:r>
+      <w:r>
+        <w:t>ce</w:t>
+      </w:r>
+      <w:r>
+        <w:t>, flight bookings and passenger registrations could be automatically uploaded to the IPFS</w:t>
+      </w:r>
+      <w:r>
+        <w:t xml:space="preserve"> (by calling the “pushToIpfsRepo” method)</w:t>
+      </w:r>
+      <w:r>
+        <w:t xml:space="preserve"> after they’re created as they are of relative importance. It would also be a good idea to </w:t>
+      </w:r>
+      <w:r>
+        <w:t xml:space="preserve">automatically </w:t>
+      </w:r>
+      <w:r>
+        <w:t>download the latest state of the remote IPFS data to a user’s local memory</w:t>
+      </w:r>
+      <w:r>
+        <w:t xml:space="preserve"> (by calling the “pullFromIpfsRepo” method)</w:t>
+      </w:r>
+      <w:r>
+        <w:t xml:space="preserve"> when they sign in to the </w:t>
+      </w:r>
+      <w:r>
+        <w:t>Customer service</w:t>
+      </w:r>
+      <w:r>
+        <w:t xml:space="preserve"> portal after a period of inactivity.</w:t>
+      </w:r>
+      <w:r>
+        <w:t xml:space="preserve"> Nonetheless, </w:t>
+      </w:r>
+      <w:r>
+        <w:t>as a side note,</w:t>
+      </w:r>
+      <w:r>
+        <w:t xml:space="preserve"> </w:t>
+      </w:r>
+      <w:r>
+        <w:t xml:space="preserve">a call to the “pushToIpfsRepo” method </w:t>
+      </w:r>
+      <w:r>
+        <w:t xml:space="preserve">for persisting </w:t>
+      </w:r>
+      <w:r>
+        <w:t>Customer service</w:t>
+      </w:r>
+      <w:r>
+        <w:t xml:space="preserve"> data </w:t>
+      </w:r>
+      <w:r>
+        <w:t>should always be preceded by a call to the “pullFromIpfsRepo” method in order to synchronize local and remote data properly.</w:t>
+      </w:r>
+    </w:p>
+    <w:p>
+      <w:pPr>
+        <w:widowControl w:val="0"/>
+        <w:pBdr>
+          <w:top w:val="nil"/>
+          <w:left w:val="nil"/>
+          <w:bottom w:val="nil"/>
+          <w:right w:val="nil"/>
+          <w:between w:val="nil"/>
+        </w:pBdr>
+      </w:pPr>
+    </w:p>
+    <w:p>
+      <w:pPr>
+        <w:widowControl w:val="0"/>
+        <w:pBdr>
+          <w:top w:val="nil"/>
+          <w:left w:val="nil"/>
+          <w:bottom w:val="nil"/>
+          <w:right w:val="nil"/>
+          <w:between w:val="nil"/>
+        </w:pBdr>
+      </w:pPr>
+      <w:r>
+        <w:t xml:space="preserve">The </w:t>
+      </w:r>
+      <w:r>
+        <w:t xml:space="preserve">following sequence diagram for booking </w:t>
+      </w:r>
+      <w:r>
+        <w:t xml:space="preserve">a </w:t>
+      </w:r>
+      <w:r>
+        <w:t>fligh</w:t>
+      </w:r>
+      <w:r>
+        <w:t>t</w:t>
+      </w:r>
+      <w:r>
+        <w:t xml:space="preserve"> shows </w:t>
+      </w:r>
+      <w:r>
+        <w:t>dependencies and interactions in the ISTS</w:t>
+      </w:r>
+      <w:r>
+        <w:t xml:space="preserve"> and the Customer service’s involvement</w:t>
+      </w:r>
+      <w:r>
+        <w:t>:</w:t>
+      </w:r>
+    </w:p>
+    <w:p>
+      <w:pPr>
+        <w:widowControl w:val="0"/>
+        <w:pBdr>
+          <w:top w:val="nil"/>
+          <w:left w:val="nil"/>
+          <w:bottom w:val="nil"/>
+          <w:right w:val="nil"/>
+          <w:between w:val="nil"/>
+        </w:pBdr>
+      </w:pPr>
+    </w:p>
+    <w:p>
+      <w:pPr>
+        <w:widowControl w:val="0"/>
+        <w:pBdr>
+          <w:top w:val="nil"/>
+          <w:left w:val="nil"/>
+          <w:bottom w:val="nil"/>
+          <w:right w:val="nil"/>
+          <w:between w:val="nil"/>
+        </w:pBdr>
+      </w:pPr>
+      <w:r>
+        <w:rPr>
+          <w:noProof/>
+        </w:rPr>
         <w:lastRenderedPageBreak/>
-        <w:t xml:space="preserve">actor in this component is the passenger </w:t>
-      </w:r>
-      <w:r>
-        <w:t>and</w:t>
-      </w:r>
-      <w:r>
-        <w:t xml:space="preserve"> how they interact with the IST system. It provides a flight booking system that’s similar in function to current</w:t>
-      </w:r>
-      <w:r>
-        <w:t>ly available</w:t>
-      </w:r>
-      <w:r>
-        <w:t xml:space="preserve"> online ticketing services for airline flights as well as access to services for before, during, and after a flight.</w:t>
-      </w:r>
-    </w:p>
-    <w:p>
-      <w:pPr>
-        <w:widowControl w:val="0"/>
-        <w:pBdr>
-          <w:top w:val="nil"/>
-          <w:left w:val="nil"/>
-          <w:bottom w:val="nil"/>
-          <w:right w:val="nil"/>
-          <w:between w:val="nil"/>
-        </w:pBdr>
-      </w:pPr>
-    </w:p>
-    <w:p>
-      <w:pPr>
-        <w:widowControl w:val="0"/>
-        <w:pBdr>
-          <w:top w:val="nil"/>
-          <w:left w:val="nil"/>
-          <w:bottom w:val="nil"/>
-          <w:right w:val="nil"/>
-          <w:between w:val="nil"/>
-        </w:pBdr>
-      </w:pPr>
-      <w:r>
-        <w:t xml:space="preserve">Nonetheless, </w:t>
-      </w:r>
-      <w:r>
-        <w:t xml:space="preserve">the </w:t>
-      </w:r>
-      <w:r>
-        <w:t>Customer service</w:t>
-      </w:r>
-      <w:r>
-        <w:t xml:space="preserve"> is connected to other components in important ways. For instance</w:t>
-      </w:r>
-      <w:r>
-        <w:t>,</w:t>
-      </w:r>
-      <w:r>
-        <w:t xml:space="preserve"> the list of Persons from the Resource </w:t>
-      </w:r>
-      <w:r>
-        <w:t>Management service</w:t>
-      </w:r>
-      <w:r>
-        <w:t xml:space="preserve"> should mirror the Passengers that register with the </w:t>
-      </w:r>
-      <w:r>
-        <w:t>Customer service</w:t>
-      </w:r>
-      <w:r>
-        <w:t xml:space="preserve"> for systemic consi</w:t>
-      </w:r>
-      <w:r>
-        <w:t>s</w:t>
-      </w:r>
-      <w:r>
-        <w:t>tency</w:t>
-      </w:r>
-      <w:r>
-        <w:t xml:space="preserve"> and maximal functionality</w:t>
-      </w:r>
-      <w:r>
-        <w:t xml:space="preserve">. </w:t>
-      </w:r>
-      <w:r>
-        <w:t>This is done</w:t>
-      </w:r>
-      <w:r>
-        <w:t xml:space="preserve"> </w:t>
-      </w:r>
-      <w:r>
-        <w:t>by</w:t>
-      </w:r>
-      <w:r>
-        <w:t xml:space="preserve"> add</w:t>
-      </w:r>
-      <w:r>
-        <w:t xml:space="preserve">ing a passenger </w:t>
-      </w:r>
-      <w:r>
-        <w:t xml:space="preserve">as a Person in the </w:t>
-      </w:r>
-      <w:r>
-        <w:t>Resource service</w:t>
-      </w:r>
-      <w:r>
-        <w:t xml:space="preserve"> when they register with the </w:t>
-      </w:r>
-      <w:r>
-        <w:t>Customer service</w:t>
-      </w:r>
-      <w:r>
-        <w:t>.</w:t>
-      </w:r>
-      <w:r>
-        <w:t xml:space="preserve"> This is handled by the Flight Manager in its Passenger Registered event reponse.</w:t>
-      </w:r>
-      <w:r>
-        <w:t xml:space="preserve"> </w:t>
-      </w:r>
-      <w:r>
-        <w:t xml:space="preserve">The </w:t>
-      </w:r>
-      <w:r>
-        <w:t>Customer service</w:t>
-      </w:r>
-      <w:r>
-        <w:t xml:space="preserve"> also needs a reference to the </w:t>
-      </w:r>
-      <w:r>
-        <w:t>Resource service</w:t>
-      </w:r>
-      <w:r>
-        <w:t xml:space="preserve"> because it can also </w:t>
-      </w:r>
-      <w:r>
-        <w:t>create</w:t>
-      </w:r>
-      <w:r>
-        <w:t xml:space="preserve"> e</w:t>
-      </w:r>
-      <w:r>
-        <w:t>vent</w:t>
-      </w:r>
-      <w:r>
-        <w:t>s</w:t>
-      </w:r>
-      <w:r>
-        <w:t xml:space="preserve"> (such as the Passenger Registered event)</w:t>
-      </w:r>
-      <w:r>
-        <w:t xml:space="preserve"> and so </w:t>
-      </w:r>
-      <w:r>
-        <w:t xml:space="preserve">it </w:t>
-      </w:r>
-      <w:r>
-        <w:t>needs to utilize the</w:t>
-      </w:r>
-      <w:r>
-        <w:t xml:space="preserve"> </w:t>
-      </w:r>
-      <w:r>
-        <w:t>create-event method to</w:t>
-      </w:r>
-      <w:r>
-        <w:t xml:space="preserve"> notify observers (i.e., the </w:t>
-      </w:r>
-      <w:r>
-        <w:t>Flight M</w:t>
-      </w:r>
-      <w:r>
-        <w:t xml:space="preserve">anager) of interesting mission reports, </w:t>
-      </w:r>
-      <w:r>
-        <w:t xml:space="preserve">or </w:t>
-      </w:r>
-      <w:r>
-        <w:t>discoveries</w:t>
-      </w:r>
-      <w:r>
-        <w:t xml:space="preserve"> and such</w:t>
-      </w:r>
-      <w:r>
-        <w:t>.</w:t>
-      </w:r>
-    </w:p>
-    <w:p>
-      <w:pPr>
-        <w:widowControl w:val="0"/>
-        <w:pBdr>
-          <w:top w:val="nil"/>
-          <w:left w:val="nil"/>
-          <w:bottom w:val="nil"/>
-          <w:right w:val="nil"/>
-          <w:between w:val="nil"/>
-        </w:pBdr>
-      </w:pPr>
-    </w:p>
-    <w:p>
-      <w:pPr>
-        <w:widowControl w:val="0"/>
-        <w:pBdr>
-          <w:top w:val="nil"/>
-          <w:left w:val="nil"/>
-          <w:bottom w:val="nil"/>
-          <w:right w:val="nil"/>
-          <w:between w:val="nil"/>
-        </w:pBdr>
-      </w:pPr>
-      <w:r>
-        <w:t xml:space="preserve">The </w:t>
-      </w:r>
-      <w:r>
-        <w:t>Customer service</w:t>
-      </w:r>
-      <w:r>
-        <w:t xml:space="preserve"> also has a critical relationship with the IPFS component.</w:t>
-      </w:r>
-      <w:r>
-        <w:t xml:space="preserve"> It must persist </w:t>
-      </w:r>
-      <w:r>
-        <w:t>Customer service</w:t>
-      </w:r>
-      <w:r>
-        <w:t xml:space="preserve"> objects by uploading them to the IPFS periodically</w:t>
-      </w:r>
-      <w:r>
-        <w:t xml:space="preserve">, </w:t>
-      </w:r>
-      <w:r>
-        <w:t>at critical times</w:t>
-      </w:r>
-      <w:r>
-        <w:t>, and when directed</w:t>
-      </w:r>
-      <w:r>
-        <w:t xml:space="preserve">. </w:t>
-      </w:r>
-      <w:r>
-        <w:t>T</w:t>
-      </w:r>
-      <w:r>
-        <w:t xml:space="preserve">he IPFS has a key system for creating and </w:t>
-      </w:r>
-      <w:r>
-        <w:t xml:space="preserve">updating </w:t>
-      </w:r>
-      <w:r>
-        <w:t>mutable links to IPFS content called Inter-Planetary Name System (IPNS)</w:t>
-      </w:r>
-      <w:r>
-        <w:t xml:space="preserve"> which the </w:t>
-      </w:r>
-      <w:r>
-        <w:t>Customer service</w:t>
-      </w:r>
-      <w:r>
-        <w:t xml:space="preserve"> uses</w:t>
-      </w:r>
-      <w:r>
-        <w:t>.</w:t>
-      </w:r>
-      <w:r>
-        <w:t xml:space="preserve"> </w:t>
-      </w:r>
-      <w:r>
-        <w:t>Typically</w:t>
-      </w:r>
-      <w:r>
-        <w:t>,</w:t>
-      </w:r>
-      <w:r>
-        <w:t xml:space="preserve"> items stored on the IPFS are immutabl</w:t>
-      </w:r>
-      <w:r>
-        <w:t xml:space="preserve">e – </w:t>
-      </w:r>
-      <w:r>
-        <w:t>if the file changes, then the hash link to access the file necssarily changes. However</w:t>
-      </w:r>
-      <w:r>
-        <w:t>,</w:t>
-      </w:r>
-      <w:r>
-        <w:t xml:space="preserve"> the IPNS system allows for mutable links that are human-readable, and easy to remember which is useful for this design because </w:t>
-      </w:r>
-      <w:r>
-        <w:t xml:space="preserve">the document database on the IPFS that persists the </w:t>
-      </w:r>
-      <w:r>
-        <w:t>Customer service</w:t>
-      </w:r>
-      <w:r>
-        <w:t xml:space="preserve"> data will be constantly accessed and updated.</w:t>
-      </w:r>
-      <w:r>
-        <w:t xml:space="preserve"> </w:t>
-      </w:r>
-      <w:r>
-        <w:t>A</w:t>
-      </w:r>
-      <w:r>
-        <w:t>dministrator</w:t>
-      </w:r>
-      <w:r>
-        <w:t>s</w:t>
-      </w:r>
-      <w:r>
-        <w:t xml:space="preserve"> should be tasked with obtaining</w:t>
-      </w:r>
-      <w:r>
-        <w:t xml:space="preserve"> access to the IPNS key name that</w:t>
-      </w:r>
-      <w:r>
-        <w:t xml:space="preserve"> this design uses that</w:t>
-      </w:r>
-      <w:r>
-        <w:t xml:space="preserve"> links to the document database where all the </w:t>
-      </w:r>
-      <w:r>
-        <w:t>Customer service</w:t>
-      </w:r>
-      <w:r>
-        <w:t xml:space="preserve"> data is persisted.</w:t>
-      </w:r>
-      <w:r>
-        <w:t xml:space="preserve"> This should be established and an IPFS database already </w:t>
-      </w:r>
-      <w:r>
-        <w:t>set up</w:t>
-      </w:r>
-      <w:r>
-        <w:t xml:space="preserve"> by the time the ISTS becomes operational</w:t>
-      </w:r>
-      <w:r>
-        <w:t xml:space="preserve"> so that the</w:t>
-      </w:r>
-      <w:r>
-        <w:t xml:space="preserve"> “repositoryIpnsKeyName” attribute</w:t>
-      </w:r>
-      <w:r>
-        <w:t xml:space="preserve"> in the </w:t>
-      </w:r>
-      <w:r>
-        <w:t>Customer service</w:t>
-      </w:r>
-      <w:r>
-        <w:t xml:space="preserve"> can be set on system startup via </w:t>
-      </w:r>
-      <w:r>
-        <w:t>a</w:t>
-      </w:r>
-      <w:r>
-        <w:t xml:space="preserve"> bootstrap process </w:t>
-      </w:r>
-      <w:r>
-        <w:t xml:space="preserve">– </w:t>
-      </w:r>
-      <w:r>
-        <w:t xml:space="preserve">perhaps in the constructor of the </w:t>
-      </w:r>
-      <w:r>
-        <w:t>Customer service</w:t>
-      </w:r>
-      <w:r>
-        <w:t xml:space="preserve"> – </w:t>
-      </w:r>
-      <w:r>
-        <w:t>or some other method</w:t>
-      </w:r>
-      <w:r>
-        <w:t xml:space="preserve"> </w:t>
-      </w:r>
-      <w:r>
-        <w:t xml:space="preserve">and </w:t>
-      </w:r>
-      <w:r>
-        <w:t>the IPFS can be used.</w:t>
-      </w:r>
-    </w:p>
-    <w:p>
-      <w:pPr>
-        <w:widowControl w:val="0"/>
-        <w:pBdr>
-          <w:top w:val="nil"/>
-          <w:left w:val="nil"/>
-          <w:bottom w:val="nil"/>
-          <w:right w:val="nil"/>
-          <w:between w:val="nil"/>
-        </w:pBdr>
-      </w:pPr>
-    </w:p>
-    <w:p>
-      <w:pPr>
-        <w:widowControl w:val="0"/>
-        <w:pBdr>
-          <w:top w:val="nil"/>
-          <w:left w:val="nil"/>
-          <w:bottom w:val="nil"/>
-          <w:right w:val="nil"/>
-          <w:between w:val="nil"/>
-        </w:pBdr>
-      </w:pPr>
-      <w:r>
-        <w:t>Another important factor to consider with this design i</w:t>
-      </w:r>
-      <w:r>
-        <w:t>s</w:t>
-      </w:r>
-      <w:r>
-        <w:t xml:space="preserve"> </w:t>
-      </w:r>
-      <w:r>
-        <w:t>that t</w:t>
-      </w:r>
-      <w:r>
-        <w:t xml:space="preserve">here’ll be a lot of data </w:t>
-      </w:r>
-      <w:r>
-        <w:t>movement to and from the IPFS</w:t>
-      </w:r>
-      <w:r>
-        <w:t xml:space="preserve"> f</w:t>
-      </w:r>
-      <w:r>
-        <w:t xml:space="preserve">rom </w:t>
-      </w:r>
-      <w:r>
-        <w:t>many different users.</w:t>
-      </w:r>
-      <w:r>
-        <w:t xml:space="preserve"> </w:t>
-      </w:r>
-      <w:r>
-        <w:t>Thus, there should be restrictions on accessors and mutators for privacy</w:t>
-      </w:r>
-      <w:r>
-        <w:t xml:space="preserve"> control</w:t>
-      </w:r>
-      <w:r>
-        <w:t>.</w:t>
-      </w:r>
-      <w:r>
-        <w:t xml:space="preserve"> For instance, if a user calls the API’s “getVideoRecordings”</w:t>
-      </w:r>
-      <w:r>
-        <w:t xml:space="preserve"> method,</w:t>
-      </w:r>
-      <w:r>
-        <w:t xml:space="preserve"> they should only be able to access their own personal data store of video recordings and not another user’s (unless the user has administrative permissions in which case they can </w:t>
-      </w:r>
-      <w:r>
-        <w:t>access</w:t>
-      </w:r>
-      <w:r>
-        <w:t xml:space="preserve"> anyone’s data).</w:t>
-      </w:r>
-      <w:r>
-        <w:t xml:space="preserve"> </w:t>
-      </w:r>
-      <w:r>
-        <w:t xml:space="preserve">To have privacy control, the </w:t>
-      </w:r>
-      <w:r>
-        <w:t>Customer service</w:t>
-      </w:r>
-      <w:r>
-        <w:t xml:space="preserve"> should use its methods’ AuthToken parameter</w:t>
-      </w:r>
-      <w:r>
-        <w:t>s</w:t>
-      </w:r>
-      <w:r>
-        <w:t xml:space="preserve"> to only return data that a user that’s calling a method</w:t>
-      </w:r>
-      <w:r>
-        <w:t xml:space="preserve"> </w:t>
-      </w:r>
-      <w:r>
-        <w:t>has rights to.</w:t>
-      </w:r>
-      <w:r>
-        <w:t xml:space="preserve"> </w:t>
-      </w:r>
-      <w:r>
-        <w:t>And to facilitate this process</w:t>
-      </w:r>
-      <w:r>
-        <w:t xml:space="preserve">, the </w:t>
-      </w:r>
-      <w:r>
-        <w:t>Customer service</w:t>
-      </w:r>
-      <w:r>
-        <w:t xml:space="preserve"> </w:t>
-      </w:r>
-      <w:r>
-        <w:t>should</w:t>
-      </w:r>
-      <w:r>
-        <w:t xml:space="preserve"> </w:t>
-      </w:r>
-      <w:r>
-        <w:t>associate an object to a particular passenger by</w:t>
-      </w:r>
-      <w:r>
-        <w:t xml:space="preserve">, for instance, </w:t>
-      </w:r>
-      <w:r>
-        <w:t xml:space="preserve">systematically giving the domain objects </w:t>
-      </w:r>
-      <w:r>
-        <w:t>IDs</w:t>
-      </w:r>
-      <w:r>
-        <w:t xml:space="preserve"> that include the passenger id in it. For </w:t>
-      </w:r>
-      <w:r>
-        <w:t>example</w:t>
-      </w:r>
-      <w:r>
-        <w:t xml:space="preserve">, </w:t>
-      </w:r>
-      <w:r>
-        <w:t xml:space="preserve">a </w:t>
-      </w:r>
-      <w:r>
-        <w:t xml:space="preserve">video recording </w:t>
-      </w:r>
-      <w:r>
-        <w:t>given the</w:t>
-      </w:r>
-      <w:r>
-        <w:t xml:space="preserve"> id “</w:t>
-      </w:r>
-      <w:r>
-        <w:t>passenger</w:t>
-      </w:r>
-      <w:r>
-        <w:t xml:space="preserve"> </w:t>
-      </w:r>
-      <w:r>
-        <w:t>1:</w:t>
-      </w:r>
-      <w:r>
-        <w:t>videoRecording</w:t>
-      </w:r>
-      <w:r>
-        <w:t xml:space="preserve"> </w:t>
-      </w:r>
-      <w:r>
-        <w:t>1</w:t>
-      </w:r>
-      <w:r>
-        <w:t>”</w:t>
-      </w:r>
-      <w:r>
-        <w:t xml:space="preserve"> would indicate that that particular video recording belongs to</w:t>
-      </w:r>
-      <w:r>
-        <w:t xml:space="preserve"> the</w:t>
-      </w:r>
-      <w:r>
-        <w:t xml:space="preserve"> passenger </w:t>
-      </w:r>
-      <w:r>
-        <w:t xml:space="preserve">with id </w:t>
-      </w:r>
-      <w:r>
-        <w:t>“passenger 1”.</w:t>
-      </w:r>
-    </w:p>
-    <w:p>
-      <w:pPr>
-        <w:widowControl w:val="0"/>
-        <w:pBdr>
-          <w:top w:val="nil"/>
-          <w:left w:val="nil"/>
-          <w:bottom w:val="nil"/>
-          <w:right w:val="nil"/>
-          <w:between w:val="nil"/>
-        </w:pBdr>
-      </w:pPr>
-    </w:p>
-    <w:p>
-      <w:pPr>
-        <w:widowControl w:val="0"/>
-        <w:pBdr>
-          <w:top w:val="nil"/>
-          <w:left w:val="nil"/>
-          <w:bottom w:val="nil"/>
-          <w:right w:val="nil"/>
-          <w:between w:val="nil"/>
-        </w:pBdr>
-      </w:pPr>
-      <w:r>
-        <w:t xml:space="preserve">The timing of when the </w:t>
-      </w:r>
-      <w:r>
-        <w:t>Customer service</w:t>
-      </w:r>
-      <w:r>
-        <w:t xml:space="preserve"> moves data to and from the IPFS should also be carefully considered. For instan</w:t>
-      </w:r>
-      <w:r>
-        <w:t>ce</w:t>
-      </w:r>
-      <w:r>
-        <w:t xml:space="preserve">, flight bookings and passenger registrations could be </w:t>
-      </w:r>
-      <w:r>
-        <w:lastRenderedPageBreak/>
-        <w:t>automatically uploaded to the IPFS</w:t>
-      </w:r>
-      <w:r>
-        <w:t xml:space="preserve"> (by calling the “pushToIpfsRepo” method)</w:t>
-      </w:r>
-      <w:r>
-        <w:t xml:space="preserve"> after they’re created as they are of relative importance. It would also be a good idea to </w:t>
-      </w:r>
-      <w:r>
-        <w:t xml:space="preserve">automatically </w:t>
-      </w:r>
-      <w:r>
-        <w:t>download the latest state of the remote IPFS data to a user’s local memory</w:t>
-      </w:r>
-      <w:r>
-        <w:t xml:space="preserve"> (by calling the “pullFromIpfsRepo” method)</w:t>
-      </w:r>
-      <w:r>
-        <w:t xml:space="preserve"> when they sign in to the </w:t>
-      </w:r>
-      <w:r>
-        <w:t>Customer service</w:t>
-      </w:r>
-      <w:r>
-        <w:t xml:space="preserve"> portal after a period of inactivity.</w:t>
-      </w:r>
-      <w:r>
-        <w:t xml:space="preserve"> Nonetheless, </w:t>
-      </w:r>
-      <w:r>
-        <w:t>as a side note,</w:t>
-      </w:r>
-      <w:r>
-        <w:t xml:space="preserve"> </w:t>
-      </w:r>
-      <w:r>
-        <w:t xml:space="preserve">a call to the “pushToIpfsRepo” method </w:t>
-      </w:r>
-      <w:r>
-        <w:t xml:space="preserve">for persisting </w:t>
-      </w:r>
-      <w:r>
-        <w:t>Customer service</w:t>
-      </w:r>
-      <w:r>
-        <w:t xml:space="preserve"> data </w:t>
-      </w:r>
-      <w:r>
-        <w:t>should always be preceded by a call to the “pullFromIpfsRepo” method in order to synchronize local and remote data properly.</w:t>
-      </w:r>
-    </w:p>
-    <w:p>
-      <w:pPr>
-        <w:widowControl w:val="0"/>
-        <w:pBdr>
-          <w:top w:val="nil"/>
-          <w:left w:val="nil"/>
-          <w:bottom w:val="nil"/>
-          <w:right w:val="nil"/>
-          <w:between w:val="nil"/>
-        </w:pBdr>
-      </w:pPr>
-    </w:p>
-    <w:p>
-      <w:pPr>
-        <w:widowControl w:val="0"/>
-        <w:pBdr>
-          <w:top w:val="nil"/>
-          <w:left w:val="nil"/>
-          <w:bottom w:val="nil"/>
-          <w:right w:val="nil"/>
-          <w:between w:val="nil"/>
-        </w:pBdr>
-      </w:pPr>
-      <w:r>
-        <w:t xml:space="preserve">The </w:t>
-      </w:r>
-      <w:r>
-        <w:t xml:space="preserve">following sequence diagram for booking </w:t>
-      </w:r>
-      <w:r>
-        <w:t xml:space="preserve">a </w:t>
-      </w:r>
-      <w:r>
-        <w:t>fligh</w:t>
-      </w:r>
-      <w:r>
-        <w:t>t</w:t>
-      </w:r>
-      <w:r>
-        <w:t xml:space="preserve"> shows </w:t>
-      </w:r>
-      <w:r>
-        <w:t>dependencies and interactions in the ISTS</w:t>
-      </w:r>
-      <w:r>
-        <w:t xml:space="preserve"> and the Customer service’s involvement</w:t>
-      </w:r>
-      <w:r>
-        <w:t>:</w:t>
-      </w:r>
-    </w:p>
-    <w:p>
-      <w:pPr>
-        <w:widowControl w:val="0"/>
-        <w:pBdr>
-          <w:top w:val="nil"/>
-          <w:left w:val="nil"/>
-          <w:bottom w:val="nil"/>
-          <w:right w:val="nil"/>
-          <w:between w:val="nil"/>
-        </w:pBdr>
-      </w:pPr>
-    </w:p>
-    <w:p>
-      <w:pPr>
-        <w:widowControl w:val="0"/>
-        <w:pBdr>
-          <w:top w:val="nil"/>
-          <w:left w:val="nil"/>
-          <w:bottom w:val="nil"/>
-          <w:right w:val="nil"/>
-          <w:between w:val="nil"/>
-        </w:pBdr>
-      </w:pPr>
-      <w:r>
-        <w:rPr>
-          <w:noProof/>
-        </w:rPr>
         <w:drawing>
           <wp:inline distT="0" distB="0" distL="0" distR="0">
             <wp:extent cx="6560441" cy="5999018"/>
@@ -47616,7 +47688,6 @@
         </w:pBdr>
       </w:pPr>
       <w:r>
-        <w:lastRenderedPageBreak/>
         <w:t>Exception Handling</w:t>
       </w:r>
     </w:p>
@@ -47783,6 +47854,7 @@
         <w:rPr>
           <w:iCs/>
         </w:rPr>
+        <w:lastRenderedPageBreak/>
         <w:t xml:space="preserve">When trying to create objects in the same namespace with duplicate </w:t>
       </w:r>
       <w:r>
@@ -48257,43 +48329,13 @@
         <w:t xml:space="preserve"> Design</w:t>
       </w:r>
       <w:r>
-        <w:t xml:space="preserve"> Document </w:t>
-      </w:r>
-    </w:p>
-    <w:p>
-      <w:pPr>
-        <w:widowControl w:val="0"/>
-        <w:pBdr>
-          <w:top w:val="nil"/>
-          <w:left w:val="nil"/>
-          <w:bottom w:val="nil"/>
-          <w:right w:val="nil"/>
-          <w:between w:val="nil"/>
-        </w:pBdr>
-      </w:pPr>
-    </w:p>
-    <w:p>
-      <w:pPr>
-        <w:widowControl w:val="0"/>
-        <w:pBdr>
-          <w:top w:val="nil"/>
-          <w:left w:val="nil"/>
-          <w:bottom w:val="nil"/>
-          <w:right w:val="nil"/>
-          <w:between w:val="nil"/>
-        </w:pBdr>
-      </w:pPr>
-      <w:r>
-        <w:rPr>
-          <w:highlight w:val="yellow"/>
-        </w:rPr>
-        <w:t>Document structure overview here</w:t>
-      </w:r>
-      <w:r>
-        <w:rPr>
-          <w:highlight w:val="yellow"/>
-        </w:rPr>
-        <w:t>.</w:t>
+        <w:t xml:space="preserve"> </w:t>
+      </w:r>
+      <w:r>
+        <w:t>Specification</w:t>
+      </w:r>
+      <w:r>
+        <w:t xml:space="preserve"> </w:t>
       </w:r>
     </w:p>
     <w:p>
@@ -48347,7 +48389,19 @@
         <w:rPr>
           <w:iCs/>
         </w:rPr>
-        <w:t xml:space="preserve">This design document explains how to implement the Flight </w:t>
+        <w:t xml:space="preserve">This design </w:t>
+      </w:r>
+      <w:r>
+        <w:rPr>
+          <w:iCs/>
+        </w:rPr>
+        <w:t>specification</w:t>
+      </w:r>
+      <w:r>
+        <w:rPr>
+          <w:iCs/>
+        </w:rPr>
+        <w:t xml:space="preserve"> explains how to implement the Flight </w:t>
       </w:r>
       <w:r>
         <w:rPr>
@@ -48451,6 +48505,7 @@
           <w:sz w:val="32"/>
           <w:szCs w:val="32"/>
         </w:rPr>
+        <w:lastRenderedPageBreak/>
         <w:t>Overview</w:t>
       </w:r>
     </w:p>
@@ -49097,49 +49152,49 @@
         </w:pBdr>
       </w:pPr>
       <w:r>
+        <w:t xml:space="preserve">The diagram below illustrates the use cases of the </w:t>
+      </w:r>
+      <w:r>
+        <w:t>Flight Management</w:t>
+      </w:r>
+      <w:r>
+        <w:t xml:space="preserve"> </w:t>
+      </w:r>
+      <w:r>
+        <w:t>s</w:t>
+      </w:r>
+      <w:r>
+        <w:t>ervice.</w:t>
+      </w:r>
+    </w:p>
+    <w:p>
+      <w:pPr>
+        <w:widowControl w:val="0"/>
+        <w:pBdr>
+          <w:top w:val="nil"/>
+          <w:left w:val="nil"/>
+          <w:bottom w:val="nil"/>
+          <w:right w:val="nil"/>
+          <w:between w:val="nil"/>
+        </w:pBdr>
+      </w:pPr>
+    </w:p>
+    <w:p>
+      <w:pPr>
+        <w:widowControl w:val="0"/>
+        <w:pBdr>
+          <w:top w:val="nil"/>
+          <w:left w:val="nil"/>
+          <w:bottom w:val="nil"/>
+          <w:right w:val="nil"/>
+          <w:between w:val="nil"/>
+        </w:pBdr>
+      </w:pPr>
+      <w:r>
+        <w:rPr>
+          <w:noProof/>
+        </w:rPr>
         <w:lastRenderedPageBreak/>
-        <w:t xml:space="preserve">The diagram below illustrates the use cases of the </w:t>
-      </w:r>
-      <w:r>
-        <w:t>Flight Management</w:t>
-      </w:r>
-      <w:r>
-        <w:t xml:space="preserve"> </w:t>
-      </w:r>
-      <w:r>
-        <w:t>s</w:t>
-      </w:r>
-      <w:r>
-        <w:t>ervice.</w:t>
-      </w:r>
-    </w:p>
-    <w:p>
-      <w:pPr>
-        <w:widowControl w:val="0"/>
-        <w:pBdr>
-          <w:top w:val="nil"/>
-          <w:left w:val="nil"/>
-          <w:bottom w:val="nil"/>
-          <w:right w:val="nil"/>
-          <w:between w:val="nil"/>
-        </w:pBdr>
-      </w:pPr>
-    </w:p>
-    <w:p>
-      <w:pPr>
-        <w:widowControl w:val="0"/>
-        <w:pBdr>
-          <w:top w:val="nil"/>
-          <w:left w:val="nil"/>
-          <w:bottom w:val="nil"/>
-          <w:right w:val="nil"/>
-          <w:between w:val="nil"/>
-        </w:pBdr>
-      </w:pPr>
-      <w:r>
-        <w:rPr>
-          <w:noProof/>
-        </w:rPr>
         <w:drawing>
           <wp:inline distT="0" distB="0" distL="0" distR="0">
             <wp:extent cx="5943600" cy="4896485"/>
@@ -49426,11 +49481,7 @@
         <w:t xml:space="preserve"> is contractually obligated to notify it of any interesting update events. </w:t>
       </w:r>
       <w:r>
-        <w:t xml:space="preserve">The Flight Manager needs to </w:t>
-      </w:r>
-      <w:r>
-        <w:lastRenderedPageBreak/>
-        <w:t xml:space="preserve">register with the Resource </w:t>
+        <w:t xml:space="preserve">The Flight Manager needs to register with the Resource </w:t>
       </w:r>
       <w:r>
         <w:t>Management service</w:t>
@@ -50033,11 +50084,7 @@
         <w:t>ag</w:t>
       </w:r>
       <w:r>
-        <w:t xml:space="preserve">er to do a “board passenger” action. This </w:t>
-      </w:r>
-      <w:r>
-        <w:lastRenderedPageBreak/>
-        <w:t>entails adding the passenger’s id to the spaceship</w:t>
+        <w:t>er to do a “board passenger” action. This entails adding the passenger’s id to the spaceship</w:t>
       </w:r>
       <w:r>
         <w:t>’s list of passenger IDs</w:t>
@@ -50076,6 +50123,7 @@
           <w:sz w:val="23"/>
           <w:szCs w:val="23"/>
         </w:rPr>
+        <w:lastRenderedPageBreak/>
         <w:t>Handle Mission Report Event</w:t>
       </w:r>
     </w:p>
@@ -50516,9 +50564,6 @@
         </w:pBdr>
       </w:pPr>
       <w:r>
-        <w:rPr>
-          <w:highlight w:val="yellow"/>
-        </w:rPr>
         <w:t>Caption</w:t>
       </w:r>
       <w:r>
@@ -50561,7 +50606,10 @@
         <w:t xml:space="preserve"> </w:t>
       </w:r>
       <w:r>
-        <w:t xml:space="preserve">connects </w:t>
+        <w:t>manipulates</w:t>
+      </w:r>
+      <w:r>
+        <w:t xml:space="preserve"> </w:t>
       </w:r>
       <w:r>
         <w:t>the ISTS</w:t>
@@ -50585,12 +50633,18 @@
         <w:t xml:space="preserve"> how flights</w:t>
       </w:r>
       <w:r>
-        <w:t xml:space="preserve"> can be provisioned</w:t>
-      </w:r>
-      <w:r>
         <w:t xml:space="preserve"> </w:t>
       </w:r>
       <w:r>
+        <w:t>are</w:t>
+      </w:r>
+      <w:r>
+        <w:t xml:space="preserve"> provisioned</w:t>
+      </w:r>
+      <w:r>
+        <w:t xml:space="preserve"> </w:t>
+      </w:r>
+      <w:r>
         <w:t>is</w:t>
       </w:r>
       <w:r>
@@ -50603,7 +50657,10 @@
         <w:t>w</w:t>
       </w:r>
       <w:r>
-        <w:t>o module sections</w:t>
+        <w:t>o module s</w:t>
+      </w:r>
+      <w:r>
+        <w:t>pecifications</w:t>
       </w:r>
       <w:r>
         <w:t xml:space="preserve"> in this document to</w:t>
@@ -50624,8 +50681,16 @@
         <w:t>.</w:t>
       </w:r>
       <w:r>
-        <w:t xml:space="preserve"> … The pink notes</w:t>
-      </w:r>
+        <w:t xml:space="preserve"> </w:t>
+      </w:r>
+      <w:r>
+        <w:t>The pink notes</w:t>
+      </w:r>
+      <w:r>
+        <w:t xml:space="preserve"> indicate where design patterns are being implemented, and important information.</w:t>
+      </w:r>
+      <w:bookmarkStart w:id="12" w:name="_GoBack"/>
+      <w:bookmarkEnd w:id="12"/>
     </w:p>
     <w:p>
       <w:pPr>
@@ -50985,11 +51050,11 @@
               <w:spacing w:line="240" w:lineRule="auto"/>
             </w:pPr>
             <w:r>
-              <w:t xml:space="preserve">(id : string, number : string, spaceshipId : string, time : string, location : string, </w:t>
+              <w:t xml:space="preserve">(id : string, number : string, spaceshipId : string, time : </w:t>
             </w:r>
             <w:r>
               <w:lastRenderedPageBreak/>
-              <w:t>destination : string, duration : string, numStops : int, capacity : int, crewId : string, ticketPrice : int, passengerCount : int, authTokenTuple : AuthTokenTuple) : Flight</w:t>
+              <w:t>string, location : string, destination : string, duration : string, numStops : int, capacity : int, crewId : string, ticketPrice : int, passengerCount : int, authTokenTuple : AuthTokenTuple) : Flight</w:t>
             </w:r>
           </w:p>
         </w:tc>
@@ -64449,7 +64514,7 @@
 </file>
 
 <file path=customXml/itemProps1.xml><?xml version="1.0" encoding="utf-8"?>
-<ds:datastoreItem xmlns:ds="http://schemas.openxmlformats.org/officeDocument/2006/customXml" ds:itemID="{F9C5BE48-789F-403F-9455-5B52C6AFBF91}">
+<ds:datastoreItem xmlns:ds="http://schemas.openxmlformats.org/officeDocument/2006/customXml" ds:itemID="{FC20B0AD-77FA-44EB-8B4B-60B05A78C862}">
   <ds:schemaRefs>
     <ds:schemaRef ds:uri="http://schemas.openxmlformats.org/officeDocument/2006/bibliography"/>
   </ds:schemaRefs>

</xml_diff>

<commit_message>
Saving. Finished captions and commenting I think
</commit_message>
<xml_diff>
--- a/GeraldArocena-DesignDocument.docx
+++ b/GeraldArocena-DesignDocument.docx
@@ -972,10 +972,7 @@
         </w:pBdr>
       </w:pPr>
       <w:r>
-        <w:t xml:space="preserve">    </w:t>
-      </w:r>
-      <w:r>
-        <w:t>Abstractness and Instability Metrics</w:t>
+        <w:t xml:space="preserve">    Abstractness and Instability Metrics</w:t>
       </w:r>
       <w:r>
         <w:t>……………………………………………………………..</w:t>
@@ -26805,10 +26802,7 @@
         <w:t xml:space="preserve">. </w:t>
       </w:r>
       <w:r>
-        <w:t>Please refer to the previous module specification in this document to review information that may be missing from the diagram</w:t>
-      </w:r>
-      <w:r>
-        <w:t xml:space="preserve">. </w:t>
+        <w:t xml:space="preserve">Please refer to the previous module specification in this document to review information that may be missing from the diagram. </w:t>
       </w:r>
       <w:r>
         <w:t>The pink note</w:t>
@@ -47572,7 +47566,22 @@
         <w:t>dependencies and interactions in the ISTS</w:t>
       </w:r>
       <w:r>
-        <w:t xml:space="preserve"> and the Customer service’s involvement</w:t>
+        <w:t xml:space="preserve"> and</w:t>
+      </w:r>
+      <w:r>
+        <w:t xml:space="preserve"> how</w:t>
+      </w:r>
+      <w:r>
+        <w:t xml:space="preserve"> the Customer service</w:t>
+      </w:r>
+      <w:r>
+        <w:t xml:space="preserve"> is</w:t>
+      </w:r>
+      <w:r>
+        <w:t xml:space="preserve"> involve</w:t>
+      </w:r>
+      <w:r>
+        <w:t>d</w:t>
       </w:r>
       <w:r>
         <w:t>:</w:t>
@@ -50689,8 +50698,6 @@
       <w:r>
         <w:t xml:space="preserve"> indicate where design patterns are being implemented, and important information.</w:t>
       </w:r>
-      <w:bookmarkStart w:id="12" w:name="_GoBack"/>
-      <w:bookmarkEnd w:id="12"/>
     </w:p>
     <w:p>
       <w:pPr>
@@ -61519,6 +61526,24 @@
           <w:iCs/>
         </w:rPr>
         <w:t xml:space="preserve"> Per requirements, the only interaction point for these services is through their interfaces.</w:t>
+      </w:r>
+      <w:r>
+        <w:rPr>
+          <w:iCs/>
+        </w:rPr>
+        <w:t xml:space="preserve"> Consider, the sequence diagram below and the one that follows it for provisioning a flight and handling a Reached Destination event, respectively. Both </w:t>
+      </w:r>
+      <w:r>
+        <w:t xml:space="preserve">show dependencies and interactions in the ISTS and how the </w:t>
+      </w:r>
+      <w:r>
+        <w:t>Manager</w:t>
+      </w:r>
+      <w:r>
+        <w:t xml:space="preserve"> is involved</w:t>
+      </w:r>
+      <w:r>
+        <w:t>:</w:t>
       </w:r>
     </w:p>
     <w:p>
@@ -61610,13 +61635,27 @@
         </w:pBdr>
       </w:pPr>
       <w:r>
-        <w:rPr>
-          <w:highlight w:val="yellow"/>
-        </w:rPr>
         <w:t>Caption</w:t>
       </w:r>
       <w:r>
         <w:t>:</w:t>
+      </w:r>
+      <w:r>
+        <w:t xml:space="preserve"> </w:t>
+      </w:r>
+      <w:r>
+        <w:t>Sequence diagram for showing t</w:t>
+      </w:r>
+      <w:bookmarkStart w:id="12" w:name="_GoBack"/>
+      <w:bookmarkEnd w:id="12"/>
+      <w:r>
+        <w:t>he flow for how the Flight Management Service provisions a flight</w:t>
+      </w:r>
+      <w:r>
+        <w:t xml:space="preserve"> for the ISTS</w:t>
+      </w:r>
+      <w:r>
+        <w:t>.</w:t>
       </w:r>
     </w:p>
     <w:p>
@@ -61702,13 +61741,22 @@
         </w:pBdr>
       </w:pPr>
       <w:r>
-        <w:rPr>
-          <w:highlight w:val="yellow"/>
-        </w:rPr>
         <w:t>Caption</w:t>
       </w:r>
       <w:r>
         <w:t>:</w:t>
+      </w:r>
+      <w:r>
+        <w:t xml:space="preserve"> </w:t>
+      </w:r>
+      <w:r>
+        <w:t>Sequence diagram for showing t</w:t>
+      </w:r>
+      <w:r>
+        <w:t xml:space="preserve">he flow for how </w:t>
+      </w:r>
+      <w:r>
+        <w:t>the Flight Management service handles a Reached Destination event.</w:t>
       </w:r>
     </w:p>
     <w:p>
@@ -61832,7 +61880,14 @@
         <w:rPr>
           <w:iCs/>
         </w:rPr>
-        <w:t>If a flight can’t be schedule for whatever reason (e.g., time conflicts, crew availability, etc.)</w:t>
+        <w:t xml:space="preserve">If a flight can’t be schedule for whatever reason (e.g., time conflicts, crew availability, </w:t>
+      </w:r>
+      <w:r>
+        <w:rPr>
+          <w:iCs/>
+        </w:rPr>
+        <w:lastRenderedPageBreak/>
+        <w:t>etc.)</w:t>
       </w:r>
     </w:p>
     <w:p>
@@ -61858,7 +61913,6 @@
         <w:rPr>
           <w:iCs/>
         </w:rPr>
-        <w:lastRenderedPageBreak/>
         <w:t>Invalid updates are received such as updating a spaceship’s fuel level past its capacity.</w:t>
       </w:r>
     </w:p>
@@ -64514,7 +64568,7 @@
 </file>
 
 <file path=customXml/itemProps1.xml><?xml version="1.0" encoding="utf-8"?>
-<ds:datastoreItem xmlns:ds="http://schemas.openxmlformats.org/officeDocument/2006/customXml" ds:itemID="{FC20B0AD-77FA-44EB-8B4B-60B05A78C862}">
+<ds:datastoreItem xmlns:ds="http://schemas.openxmlformats.org/officeDocument/2006/customXml" ds:itemID="{155AAD5A-B222-4E96-968A-C708399D60DF}">
   <ds:schemaRefs>
     <ds:schemaRef ds:uri="http://schemas.openxmlformats.org/officeDocument/2006/bibliography"/>
   </ds:schemaRefs>

</xml_diff>

<commit_message>
Finished 2 guis I think
</commit_message>
<xml_diff>
--- a/GeraldArocena-DesignDocument.docx
+++ b/GeraldArocena-DesignDocument.docx
@@ -5614,7 +5614,15 @@
         <w:rPr>
           <w:iCs/>
         </w:rPr>
-        <w:t xml:space="preserve">Interface defines the API for the Resource </w:t>
+        <w:t>i</w:t>
+      </w:r>
+      <w:bookmarkStart w:id="7" w:name="_GoBack"/>
+      <w:bookmarkEnd w:id="7"/>
+      <w:r>
+        <w:rPr>
+          <w:iCs/>
+        </w:rPr>
+        <w:t xml:space="preserve">nterface defines the API for the Resource </w:t>
       </w:r>
       <w:r>
         <w:rPr>
@@ -8266,8 +8274,8 @@
           <w:iCs/>
         </w:rPr>
       </w:pPr>
-      <w:bookmarkStart w:id="7" w:name="_dyo00y5uqgs7" w:colFirst="0" w:colLast="0"/>
-      <w:bookmarkEnd w:id="7"/>
+      <w:bookmarkStart w:id="8" w:name="_dyo00y5uqgs7" w:colFirst="0" w:colLast="0"/>
+      <w:bookmarkEnd w:id="8"/>
       <w:r>
         <w:rPr>
           <w:iCs/>
@@ -8757,7 +8765,19 @@
         <w:rPr>
           <w:iCs/>
         </w:rPr>
-        <w:t xml:space="preserve"> (discussed earlier in this dictionary) </w:t>
+        <w:t xml:space="preserve"> (discussed </w:t>
+      </w:r>
+      <w:r>
+        <w:rPr>
+          <w:iCs/>
+        </w:rPr>
+        <w:t>at the beginning of</w:t>
+      </w:r>
+      <w:r>
+        <w:rPr>
+          <w:iCs/>
+        </w:rPr>
+        <w:t xml:space="preserve"> this dictionary) </w:t>
       </w:r>
       <w:r>
         <w:rPr>
@@ -22123,8 +22143,8 @@
           <w:between w:val="nil"/>
         </w:pBdr>
       </w:pPr>
-      <w:bookmarkStart w:id="8" w:name="_optw7aost9oe" w:colFirst="0" w:colLast="0"/>
-      <w:bookmarkEnd w:id="8"/>
+      <w:bookmarkStart w:id="9" w:name="_optw7aost9oe" w:colFirst="0" w:colLast="0"/>
+      <w:bookmarkEnd w:id="9"/>
       <w:r>
         <w:t>Implementation Details</w:t>
       </w:r>
@@ -22444,8 +22464,8 @@
           <w:between w:val="nil"/>
         </w:pBdr>
       </w:pPr>
-      <w:bookmarkStart w:id="9" w:name="_arb4y2e5dv9o" w:colFirst="0" w:colLast="0"/>
-      <w:bookmarkEnd w:id="9"/>
+      <w:bookmarkStart w:id="10" w:name="_arb4y2e5dv9o" w:colFirst="0" w:colLast="0"/>
+      <w:bookmarkEnd w:id="10"/>
       <w:r>
         <w:t>Exception Handling</w:t>
       </w:r>
@@ -22464,8 +22484,8 @@
           <w:iCs/>
         </w:rPr>
       </w:pPr>
-      <w:bookmarkStart w:id="10" w:name="_jl42ber7yz87" w:colFirst="0" w:colLast="0"/>
-      <w:bookmarkEnd w:id="10"/>
+      <w:bookmarkStart w:id="11" w:name="_jl42ber7yz87" w:colFirst="0" w:colLast="0"/>
+      <w:bookmarkEnd w:id="11"/>
     </w:p>
     <w:p>
       <w:pPr>
@@ -22773,8 +22793,8 @@
           <w:between w:val="nil"/>
         </w:pBdr>
       </w:pPr>
-      <w:bookmarkStart w:id="11" w:name="_8h9zlvxe89as" w:colFirst="0" w:colLast="0"/>
-      <w:bookmarkEnd w:id="11"/>
+      <w:bookmarkStart w:id="12" w:name="_8h9zlvxe89as" w:colFirst="0" w:colLast="0"/>
+      <w:bookmarkEnd w:id="12"/>
       <w:r>
         <w:t>Risks</w:t>
       </w:r>
@@ -61534,16 +61554,7 @@
         <w:t xml:space="preserve"> Consider, the sequence diagram below and the one that follows it for provisioning a flight and handling a Reached Destination event, respectively. Both </w:t>
       </w:r>
       <w:r>
-        <w:t xml:space="preserve">show dependencies and interactions in the ISTS and how the </w:t>
-      </w:r>
-      <w:r>
-        <w:t>Manager</w:t>
-      </w:r>
-      <w:r>
-        <w:t xml:space="preserve"> is involved</w:t>
-      </w:r>
-      <w:r>
-        <w:t>:</w:t>
+        <w:t>show dependencies and interactions in the ISTS and how the Manager is involved:</w:t>
       </w:r>
     </w:p>
     <w:p>
@@ -61646,8 +61657,6 @@
       <w:r>
         <w:t>Sequence diagram for showing t</w:t>
       </w:r>
-      <w:bookmarkStart w:id="12" w:name="_GoBack"/>
-      <w:bookmarkEnd w:id="12"/>
       <w:r>
         <w:t>he flow for how the Flight Management Service provisions a flight</w:t>
       </w:r>
@@ -64568,7 +64577,7 @@
 </file>
 
 <file path=customXml/itemProps1.xml><?xml version="1.0" encoding="utf-8"?>
-<ds:datastoreItem xmlns:ds="http://schemas.openxmlformats.org/officeDocument/2006/customXml" ds:itemID="{155AAD5A-B222-4E96-968A-C708399D60DF}">
+<ds:datastoreItem xmlns:ds="http://schemas.openxmlformats.org/officeDocument/2006/customXml" ds:itemID="{CE994D6A-A6EB-4E5B-8277-639C400CE3C8}">
   <ds:schemaRefs>
     <ds:schemaRef ds:uri="http://schemas.openxmlformats.org/officeDocument/2006/bibliography"/>
   </ds:schemaRefs>

</xml_diff>

<commit_message>
Saving changes before implementing message system
</commit_message>
<xml_diff>
--- a/GeraldArocena-DesignDocument.docx
+++ b/GeraldArocena-DesignDocument.docx
@@ -3794,7 +3794,13 @@
         <w:rPr>
           <w:iCs/>
         </w:rPr>
-        <w:t>reate spaceship and communication system events.</w:t>
+        <w:t>reate spaceship and communication system events</w:t>
+      </w:r>
+      <w:r>
+        <w:rPr>
+          <w:iCs/>
+        </w:rPr>
+        <w:t xml:space="preserve"> and the spaceship and communication system must be able to send/receive messages.</w:t>
       </w:r>
       <w:r>
         <w:rPr>
@@ -3836,7 +3842,25 @@
         <w:rPr>
           <w:iCs/>
         </w:rPr>
-        <w:t xml:space="preserve"> destination.</w:t>
+        <w:t xml:space="preserve"> destination</w:t>
+      </w:r>
+      <w:r>
+        <w:rPr>
+          <w:iCs/>
+        </w:rPr>
+        <w:t>. T</w:t>
+      </w:r>
+      <w:r>
+        <w:rPr>
+          <w:iCs/>
+        </w:rPr>
+        <w:t>he communication system’s status needs to also be monitored</w:t>
+      </w:r>
+      <w:r>
+        <w:rPr>
+          <w:iCs/>
+        </w:rPr>
+        <w:t>.</w:t>
       </w:r>
       <w:r>
         <w:rPr>
@@ -3886,6 +3910,7 @@
       <w:bookmarkStart w:id="2" w:name="_4h5x1e9p1db4" w:colFirst="0" w:colLast="0"/>
       <w:bookmarkEnd w:id="2"/>
       <w:r>
+        <w:lastRenderedPageBreak/>
         <w:t>Use Cases</w:t>
       </w:r>
     </w:p>
@@ -3970,48 +3995,9 @@
         <w:rPr>
           <w:iCs/>
           <w:noProof/>
-        </w:rPr>
-        <w:drawing>
-          <wp:inline distT="0" distB="0" distL="0" distR="0">
-            <wp:extent cx="5943600" cy="4177665"/>
-            <wp:effectExtent l="0" t="0" r="0" b="0"/>
-            <wp:docPr id="3" name="Picture 3"/>
-            <wp:cNvGraphicFramePr>
-              <a:graphicFrameLocks xmlns:a="http://schemas.openxmlformats.org/drawingml/2006/main" noChangeAspect="1"/>
-            </wp:cNvGraphicFramePr>
-            <a:graphic xmlns:a="http://schemas.openxmlformats.org/drawingml/2006/main">
-              <a:graphicData uri="http://schemas.openxmlformats.org/drawingml/2006/picture">
-                <pic:pic xmlns:pic="http://schemas.openxmlformats.org/drawingml/2006/picture">
-                  <pic:nvPicPr>
-                    <pic:cNvPr id="3" name="useCaseDiagram-resource.png"/>
-                    <pic:cNvPicPr/>
-                  </pic:nvPicPr>
-                  <pic:blipFill>
-                    <a:blip r:embed="rId9">
-                      <a:extLst>
-                        <a:ext uri="{28A0092B-C50C-407E-A947-70E740481C1C}">
-                          <a14:useLocalDpi xmlns:a14="http://schemas.microsoft.com/office/drawing/2010/main" val="0"/>
-                        </a:ext>
-                      </a:extLst>
-                    </a:blip>
-                    <a:stretch>
-                      <a:fillRect/>
-                    </a:stretch>
-                  </pic:blipFill>
-                  <pic:spPr>
-                    <a:xfrm>
-                      <a:off x="0" y="0"/>
-                      <a:ext cx="5943600" cy="4177665"/>
-                    </a:xfrm>
-                    <a:prstGeom prst="rect">
-                      <a:avLst/>
-                    </a:prstGeom>
-                  </pic:spPr>
-                </pic:pic>
-              </a:graphicData>
-            </a:graphic>
-          </wp:inline>
-        </w:drawing>
+          <w:highlight w:val="yellow"/>
+        </w:rPr>
+        <w:t>Use Case diagram here.</w:t>
       </w:r>
     </w:p>
     <w:p>
@@ -4367,7 +4353,6 @@
           <w:sz w:val="23"/>
           <w:szCs w:val="23"/>
         </w:rPr>
-        <w:lastRenderedPageBreak/>
         <w:t>Communication System</w:t>
       </w:r>
     </w:p>
@@ -4743,22 +4728,10 @@
         <w:t xml:space="preserve"> </w:t>
       </w:r>
       <w:r>
-        <w:t>These</w:t>
-      </w:r>
-      <w:r>
-        <w:t xml:space="preserve"> </w:t>
-      </w:r>
-      <w:r>
-        <w:t>sh</w:t>
-      </w:r>
-      <w:r>
-        <w:t>ould</w:t>
-      </w:r>
-      <w:r>
-        <w:t xml:space="preserve"> take </w:t>
-      </w:r>
-      <w:r>
-        <w:t>the form of formatted and translatable messages.</w:t>
+        <w:t>Events should follow a specified syntax so that they can be translated</w:t>
+      </w:r>
+      <w:r>
+        <w:t>.</w:t>
       </w:r>
     </w:p>
     <w:p>
@@ -4791,7 +4764,7 @@
           <w:sz w:val="23"/>
           <w:szCs w:val="23"/>
         </w:rPr>
-        <w:t xml:space="preserve">Receive </w:t>
+        <w:t xml:space="preserve">Receive/Send </w:t>
       </w:r>
       <w:r>
         <w:rPr>
@@ -4801,76 +4774,25 @@
           <w:sz w:val="23"/>
           <w:szCs w:val="23"/>
         </w:rPr>
-        <w:t>Update Actions</w:t>
-      </w:r>
-    </w:p>
-    <w:p>
-      <w:pPr>
-        <w:widowControl w:val="0"/>
-        <w:pBdr>
-          <w:top w:val="nil"/>
-          <w:left w:val="nil"/>
-          <w:bottom w:val="nil"/>
-          <w:right w:val="nil"/>
-          <w:between w:val="nil"/>
-        </w:pBdr>
-      </w:pPr>
-      <w:r>
-        <w:t xml:space="preserve">Update actions should be able to be </w:t>
-      </w:r>
-      <w:r>
-        <w:t>done</w:t>
-      </w:r>
-      <w:r>
-        <w:t xml:space="preserve"> to t</w:t>
-      </w:r>
-      <w:r>
-        <w:t>he</w:t>
-      </w:r>
-      <w:r>
-        <w:t xml:space="preserve"> spaceship </w:t>
-      </w:r>
-      <w:r>
-        <w:t>(</w:t>
-      </w:r>
-      <w:r>
-        <w:t>and Resource Management</w:t>
-      </w:r>
-      <w:r>
-        <w:t xml:space="preserve"> and </w:t>
-      </w:r>
-      <w:r>
-        <w:t>Customer service</w:t>
-      </w:r>
-      <w:r>
-        <w:t>s)</w:t>
-      </w:r>
-      <w:r>
-        <w:t xml:space="preserve"> </w:t>
-      </w:r>
-      <w:r>
-        <w:t xml:space="preserve">by </w:t>
-      </w:r>
-      <w:r>
-        <w:t>the</w:t>
-      </w:r>
-      <w:r>
-        <w:t xml:space="preserve"> </w:t>
-      </w:r>
-      <w:r>
-        <w:t>automatic control system</w:t>
-      </w:r>
-      <w:r>
-        <w:t xml:space="preserve"> implemented by</w:t>
-      </w:r>
-      <w:r>
-        <w:t xml:space="preserve"> the Flight </w:t>
-      </w:r>
-      <w:r>
-        <w:t>Management service</w:t>
-      </w:r>
-      <w:r>
-        <w:t xml:space="preserve"> in response to events.</w:t>
+        <w:t>Messages</w:t>
+      </w:r>
+    </w:p>
+    <w:p>
+      <w:pPr>
+        <w:widowControl w:val="0"/>
+        <w:pBdr>
+          <w:top w:val="nil"/>
+          <w:left w:val="nil"/>
+          <w:bottom w:val="nil"/>
+          <w:right w:val="nil"/>
+          <w:between w:val="nil"/>
+        </w:pBdr>
+      </w:pPr>
+      <w:r>
+        <w:t>Spaceships and the</w:t>
+      </w:r>
+      <w:r>
+        <w:t xml:space="preserve"> communication system should be able to receive and send messages per the requirements.</w:t>
       </w:r>
     </w:p>
     <w:p>
@@ -4903,68 +4825,9 @@
           <w:sz w:val="23"/>
           <w:szCs w:val="23"/>
         </w:rPr>
-        <w:t>Listen For Events</w:t>
-      </w:r>
-    </w:p>
-    <w:p>
-      <w:pPr>
-        <w:widowControl w:val="0"/>
-        <w:pBdr>
-          <w:top w:val="nil"/>
-          <w:left w:val="nil"/>
-          <w:bottom w:val="nil"/>
-          <w:right w:val="nil"/>
-          <w:between w:val="nil"/>
-        </w:pBdr>
-      </w:pPr>
-      <w:r>
-        <w:t>The</w:t>
-      </w:r>
-      <w:r>
-        <w:t xml:space="preserve"> </w:t>
-      </w:r>
-      <w:r>
-        <w:t>Flight</w:t>
-      </w:r>
-      <w:r>
-        <w:t xml:space="preserve"> </w:t>
-      </w:r>
-      <w:r>
-        <w:t xml:space="preserve">Manager listens for interesting events that happen in the Resource </w:t>
-      </w:r>
-      <w:r>
-        <w:t>Management service</w:t>
-      </w:r>
-      <w:r>
-        <w:t xml:space="preserve">. It gets notified by the Resource </w:t>
-      </w:r>
-      <w:r>
-        <w:t>Management service</w:t>
-      </w:r>
-      <w:r>
-        <w:t xml:space="preserve"> of such events</w:t>
-      </w:r>
-      <w:r>
-        <w:t xml:space="preserve"> when they occur</w:t>
-      </w:r>
-      <w:r>
-        <w:t>.</w:t>
-      </w:r>
-    </w:p>
-    <w:p>
-      <w:pPr>
-        <w:widowControl w:val="0"/>
-        <w:pBdr>
-          <w:top w:val="nil"/>
-          <w:left w:val="nil"/>
-          <w:bottom w:val="nil"/>
-          <w:right w:val="nil"/>
-          <w:between w:val="nil"/>
-        </w:pBdr>
-      </w:pPr>
-    </w:p>
-    <w:p>
-      <w:pPr>
+        <w:t xml:space="preserve">Receive </w:t>
+      </w:r>
+      <w:r>
         <w:rPr>
           <w:b/>
           <w:bCs/>
@@ -4972,8 +4835,92 @@
           <w:sz w:val="23"/>
           <w:szCs w:val="23"/>
         </w:rPr>
-      </w:pPr>
-      <w:r>
+        <w:t>Update Actions</w:t>
+      </w:r>
+    </w:p>
+    <w:p>
+      <w:pPr>
+        <w:widowControl w:val="0"/>
+        <w:pBdr>
+          <w:top w:val="nil"/>
+          <w:left w:val="nil"/>
+          <w:bottom w:val="nil"/>
+          <w:right w:val="nil"/>
+          <w:between w:val="nil"/>
+        </w:pBdr>
+      </w:pPr>
+      <w:r>
+        <w:t xml:space="preserve">Update actions should be able to be </w:t>
+      </w:r>
+      <w:r>
+        <w:t>done</w:t>
+      </w:r>
+      <w:r>
+        <w:t xml:space="preserve"> to t</w:t>
+      </w:r>
+      <w:r>
+        <w:t>he</w:t>
+      </w:r>
+      <w:r>
+        <w:t xml:space="preserve"> spaceship by </w:t>
+      </w:r>
+      <w:r>
+        <w:t>the</w:t>
+      </w:r>
+      <w:r>
+        <w:t xml:space="preserve"> </w:t>
+      </w:r>
+      <w:r>
+        <w:t>automatic control system</w:t>
+      </w:r>
+      <w:r>
+        <w:t xml:space="preserve"> implemented by</w:t>
+      </w:r>
+      <w:r>
+        <w:t xml:space="preserve"> the Flight </w:t>
+      </w:r>
+      <w:r>
+        <w:t>Management service</w:t>
+      </w:r>
+      <w:r>
+        <w:t xml:space="preserve"> in response to events.</w:t>
+      </w:r>
+      <w:r>
+        <w:t xml:space="preserve"> Th</w:t>
+      </w:r>
+      <w:r>
+        <w:t xml:space="preserve">e status of the </w:t>
+      </w:r>
+      <w:r>
+        <w:t xml:space="preserve">communication system </w:t>
+      </w:r>
+      <w:r>
+        <w:t>should also be monitored</w:t>
+      </w:r>
+      <w:r>
+        <w:t xml:space="preserve"> </w:t>
+      </w:r>
+      <w:r>
+        <w:t xml:space="preserve">and updateable </w:t>
+      </w:r>
+      <w:r>
+        <w:t>per the requirements.</w:t>
+      </w:r>
+    </w:p>
+    <w:p>
+      <w:pPr>
+        <w:widowControl w:val="0"/>
+        <w:pBdr>
+          <w:top w:val="nil"/>
+          <w:left w:val="nil"/>
+          <w:bottom w:val="nil"/>
+          <w:right w:val="nil"/>
+          <w:between w:val="nil"/>
+        </w:pBdr>
+      </w:pPr>
+    </w:p>
+    <w:p>
+      <w:pPr>
         <w:rPr>
           <w:b/>
           <w:bCs/>
@@ -4981,53 +4928,8 @@
           <w:sz w:val="23"/>
           <w:szCs w:val="23"/>
         </w:rPr>
-        <w:t>Manage/Update Resources and People/Teams</w:t>
-      </w:r>
-    </w:p>
-    <w:p>
-      <w:pPr>
-        <w:widowControl w:val="0"/>
-        <w:pBdr>
-          <w:top w:val="nil"/>
-          <w:left w:val="nil"/>
-          <w:bottom w:val="nil"/>
-          <w:right w:val="nil"/>
-          <w:between w:val="nil"/>
-        </w:pBdr>
-      </w:pPr>
-      <w:r>
-        <w:t>The</w:t>
-      </w:r>
-      <w:r>
-        <w:t xml:space="preserve"> Manager executes update actions on</w:t>
-      </w:r>
-      <w:r>
-        <w:t xml:space="preserve"> </w:t>
-      </w:r>
-      <w:r>
-        <w:t xml:space="preserve">Resource </w:t>
-      </w:r>
-      <w:r>
-        <w:t>Management service</w:t>
-      </w:r>
-      <w:r>
-        <w:t xml:space="preserve"> objects in response to events.</w:t>
-      </w:r>
-    </w:p>
-    <w:p>
-      <w:pPr>
-        <w:widowControl w:val="0"/>
-        <w:pBdr>
-          <w:top w:val="nil"/>
-          <w:left w:val="nil"/>
-          <w:bottom w:val="nil"/>
-          <w:right w:val="nil"/>
-          <w:between w:val="nil"/>
-        </w:pBdr>
-      </w:pPr>
-    </w:p>
-    <w:p>
-      <w:pPr>
+      </w:pPr>
+      <w:r>
         <w:rPr>
           <w:b/>
           <w:bCs/>
@@ -5035,8 +4937,68 @@
           <w:sz w:val="23"/>
           <w:szCs w:val="23"/>
         </w:rPr>
-      </w:pPr>
-      <w:r>
+        <w:t>Listen For Events</w:t>
+      </w:r>
+    </w:p>
+    <w:p>
+      <w:pPr>
+        <w:widowControl w:val="0"/>
+        <w:pBdr>
+          <w:top w:val="nil"/>
+          <w:left w:val="nil"/>
+          <w:bottom w:val="nil"/>
+          <w:right w:val="nil"/>
+          <w:between w:val="nil"/>
+        </w:pBdr>
+      </w:pPr>
+      <w:r>
+        <w:t>The</w:t>
+      </w:r>
+      <w:r>
+        <w:t xml:space="preserve"> </w:t>
+      </w:r>
+      <w:r>
+        <w:t>Flight</w:t>
+      </w:r>
+      <w:r>
+        <w:t xml:space="preserve"> </w:t>
+      </w:r>
+      <w:r>
+        <w:t xml:space="preserve">Manager listens for interesting events that happen in the Resource </w:t>
+      </w:r>
+      <w:r>
+        <w:t>Management service</w:t>
+      </w:r>
+      <w:r>
+        <w:t xml:space="preserve">. It gets notified by the Resource </w:t>
+      </w:r>
+      <w:r>
+        <w:t>Management service</w:t>
+      </w:r>
+      <w:r>
+        <w:t xml:space="preserve"> of such events</w:t>
+      </w:r>
+      <w:r>
+        <w:t xml:space="preserve"> when they occur</w:t>
+      </w:r>
+      <w:r>
+        <w:t>.</w:t>
+      </w:r>
+    </w:p>
+    <w:p>
+      <w:pPr>
+        <w:widowControl w:val="0"/>
+        <w:pBdr>
+          <w:top w:val="nil"/>
+          <w:left w:val="nil"/>
+          <w:bottom w:val="nil"/>
+          <w:right w:val="nil"/>
+          <w:between w:val="nil"/>
+        </w:pBdr>
+      </w:pPr>
+    </w:p>
+    <w:p>
+      <w:pPr>
         <w:rPr>
           <w:b/>
           <w:bCs/>
@@ -5044,6 +5006,78 @@
           <w:sz w:val="23"/>
           <w:szCs w:val="23"/>
         </w:rPr>
+      </w:pPr>
+      <w:r>
+        <w:rPr>
+          <w:b/>
+          <w:bCs/>
+          <w:color w:val="808080" w:themeColor="background1" w:themeShade="80"/>
+          <w:sz w:val="23"/>
+          <w:szCs w:val="23"/>
+        </w:rPr>
+        <w:t>Manage/Update Resources and People/Teams</w:t>
+      </w:r>
+    </w:p>
+    <w:p>
+      <w:pPr>
+        <w:widowControl w:val="0"/>
+        <w:pBdr>
+          <w:top w:val="nil"/>
+          <w:left w:val="nil"/>
+          <w:bottom w:val="nil"/>
+          <w:right w:val="nil"/>
+          <w:between w:val="nil"/>
+        </w:pBdr>
+      </w:pPr>
+      <w:r>
+        <w:t>The</w:t>
+      </w:r>
+      <w:r>
+        <w:t xml:space="preserve"> Manager executes update actions on</w:t>
+      </w:r>
+      <w:r>
+        <w:t xml:space="preserve"> </w:t>
+      </w:r>
+      <w:r>
+        <w:t xml:space="preserve">Resource </w:t>
+      </w:r>
+      <w:r>
+        <w:t>Management service</w:t>
+      </w:r>
+      <w:r>
+        <w:t xml:space="preserve"> objects in response to events.</w:t>
+      </w:r>
+    </w:p>
+    <w:p>
+      <w:pPr>
+        <w:widowControl w:val="0"/>
+        <w:pBdr>
+          <w:top w:val="nil"/>
+          <w:left w:val="nil"/>
+          <w:bottom w:val="nil"/>
+          <w:right w:val="nil"/>
+          <w:between w:val="nil"/>
+        </w:pBdr>
+      </w:pPr>
+    </w:p>
+    <w:p>
+      <w:pPr>
+        <w:rPr>
+          <w:b/>
+          <w:bCs/>
+          <w:color w:val="808080" w:themeColor="background1" w:themeShade="80"/>
+          <w:sz w:val="23"/>
+          <w:szCs w:val="23"/>
+        </w:rPr>
+      </w:pPr>
+      <w:r>
+        <w:rPr>
+          <w:b/>
+          <w:bCs/>
+          <w:color w:val="808080" w:themeColor="background1" w:themeShade="80"/>
+          <w:sz w:val="23"/>
+          <w:szCs w:val="23"/>
+        </w:rPr>
         <w:t>Manage/Update Customer Service Objects</w:t>
       </w:r>
     </w:p>
@@ -5097,7 +5131,6 @@
     <w:p/>
     <w:p>
       <w:r>
-        <w:lastRenderedPageBreak/>
         <w:t xml:space="preserve">This section explains how the Resource </w:t>
       </w:r>
       <w:r>
@@ -5280,6 +5313,7 @@
         <w:rPr>
           <w:iCs/>
         </w:rPr>
+        <w:lastRenderedPageBreak/>
         <w:t>that comprise the package “</w:t>
       </w:r>
       <w:r>
@@ -5359,7 +5393,6 @@
           <w:iCs/>
           <w:noProof/>
         </w:rPr>
-        <w:lastRenderedPageBreak/>
         <w:drawing>
           <wp:inline distT="0" distB="0" distL="0" distR="0">
             <wp:extent cx="6650256" cy="5274733"/>
@@ -5376,7 +5409,7 @@
                     <pic:cNvPicPr/>
                   </pic:nvPicPr>
                   <pic:blipFill>
-                    <a:blip r:embed="rId10" cstate="print">
+                    <a:blip r:embed="rId9" cstate="print">
                       <a:extLst>
                         <a:ext uri="{28A0092B-C50C-407E-A947-70E740481C1C}">
                           <a14:useLocalDpi xmlns:a14="http://schemas.microsoft.com/office/drawing/2010/main" val="0"/>
@@ -5616,8 +5649,6 @@
         </w:rPr>
         <w:t>i</w:t>
       </w:r>
-      <w:bookmarkStart w:id="7" w:name="_GoBack"/>
-      <w:bookmarkEnd w:id="7"/>
       <w:r>
         <w:rPr>
           <w:iCs/>
@@ -5670,7 +5701,14 @@
         <w:rPr>
           <w:iCs/>
         </w:rPr>
-        <w:t xml:space="preserve"> point of access external components and entities </w:t>
+        <w:t xml:space="preserve"> point of access external </w:t>
+      </w:r>
+      <w:r>
+        <w:rPr>
+          <w:iCs/>
+        </w:rPr>
+        <w:lastRenderedPageBreak/>
+        <w:t xml:space="preserve">components and entities </w:t>
       </w:r>
       <w:r>
         <w:rPr>
@@ -5789,7 +5827,6 @@
               <w:rPr>
                 <w:b/>
               </w:rPr>
-              <w:lastRenderedPageBreak/>
               <w:t>Method Name</w:t>
             </w:r>
           </w:p>
@@ -6847,7 +6884,11 @@
               <w:t>(</w:t>
             </w:r>
             <w:r>
-              <w:t>resourceName : string, price : int, authTokenTuple : AuthTokenTuple</w:t>
+              <w:t xml:space="preserve">resourceName : string, price : </w:t>
+            </w:r>
+            <w:r>
+              <w:lastRenderedPageBreak/>
+              <w:t>int, authTokenTuple : AuthTokenTuple</w:t>
             </w:r>
             <w:r>
               <w:t>) :</w:t>
@@ -6881,13 +6922,18 @@
               <w:spacing w:line="240" w:lineRule="auto"/>
             </w:pPr>
             <w:r>
+              <w:lastRenderedPageBreak/>
               <w:t xml:space="preserve">Creates a </w:t>
             </w:r>
             <w:r>
               <w:t xml:space="preserve">new </w:t>
             </w:r>
             <w:r>
-              <w:t>resource-to-price mapping for resource costs</w:t>
+              <w:t xml:space="preserve">resource-to-price </w:t>
+            </w:r>
+            <w:r>
+              <w:lastRenderedPageBreak/>
+              <w:t>mapping for resource costs</w:t>
             </w:r>
             <w:r>
               <w:t xml:space="preserve"> with the given parameters.</w:t>
@@ -8059,6 +8105,7 @@
               <w:spacing w:line="240" w:lineRule="auto"/>
             </w:pPr>
             <w:r>
+              <w:lastRenderedPageBreak/>
               <w:t>getResourcePrices</w:t>
             </w:r>
           </w:p>
@@ -8096,11 +8143,7 @@
               <w:t>) :</w:t>
             </w:r>
             <w:r>
-              <w:t xml:space="preserve"> </w:t>
-            </w:r>
-            <w:r>
-              <w:lastRenderedPageBreak/>
-              <w:t>map&lt;resourceId, Integer&gt;</w:t>
+              <w:t xml:space="preserve"> map&lt;resourceId, Integer&gt;</w:t>
             </w:r>
           </w:p>
         </w:tc>
@@ -8128,7 +8171,6 @@
               <w:spacing w:line="240" w:lineRule="auto"/>
             </w:pPr>
             <w:r>
-              <w:lastRenderedPageBreak/>
               <w:t>Returns the resource-to-price mappings for the resource</w:t>
             </w:r>
             <w:r>
@@ -8274,8 +8316,8 @@
           <w:iCs/>
         </w:rPr>
       </w:pPr>
-      <w:bookmarkStart w:id="8" w:name="_dyo00y5uqgs7" w:colFirst="0" w:colLast="0"/>
-      <w:bookmarkEnd w:id="8"/>
+      <w:bookmarkStart w:id="7" w:name="_dyo00y5uqgs7" w:colFirst="0" w:colLast="0"/>
+      <w:bookmarkEnd w:id="7"/>
       <w:r>
         <w:rPr>
           <w:iCs/>
@@ -9486,6 +9528,7 @@
               <w:spacing w:line="240" w:lineRule="auto"/>
             </w:pPr>
             <w:r>
+              <w:lastRenderedPageBreak/>
               <w:t>spaceships</w:t>
             </w:r>
           </w:p>
@@ -9514,11 +9557,7 @@
               <w:spacing w:line="240" w:lineRule="auto"/>
             </w:pPr>
             <w:r>
-              <w:t xml:space="preserve">map&lt;spaceshipId, </w:t>
-            </w:r>
-            <w:r>
-              <w:lastRenderedPageBreak/>
-              <w:t>Spaceship&gt;</w:t>
+              <w:t>map&lt;spaceshipId, Spaceship&gt;</w:t>
             </w:r>
           </w:p>
         </w:tc>
@@ -9546,7 +9585,6 @@
               <w:spacing w:line="240" w:lineRule="auto"/>
             </w:pPr>
             <w:r>
-              <w:lastRenderedPageBreak/>
               <w:t>The spaceships used by the ISTS.</w:t>
             </w:r>
           </w:p>
@@ -9725,8 +9763,16 @@
               <w:t xml:space="preserve"> including remote sensors</w:t>
             </w:r>
             <w:r>
-              <w:t xml:space="preserve"> spaceships use.</w:t>
-            </w:r>
+              <w:t xml:space="preserve"> spaceships </w:t>
+            </w:r>
+            <w:r>
+              <w:t xml:space="preserve">and other devices </w:t>
+            </w:r>
+            <w:r>
+              <w:t>use.</w:t>
+            </w:r>
+            <w:bookmarkStart w:id="8" w:name="_GoBack"/>
+            <w:bookmarkEnd w:id="8"/>
           </w:p>
         </w:tc>
       </w:tr>
@@ -10717,6 +10763,7 @@
               <w:rPr>
                 <w:b/>
               </w:rPr>
+              <w:lastRenderedPageBreak/>
               <w:t>Method Name</w:t>
             </w:r>
           </w:p>
@@ -10815,7 +10862,6 @@
               <w:spacing w:line="240" w:lineRule="auto"/>
             </w:pPr>
             <w:r>
-              <w:lastRenderedPageBreak/>
               <w:t>event</w:t>
             </w:r>
           </w:p>
@@ -12064,6 +12110,7 @@
           <w:b/>
           <w:i/>
         </w:rPr>
+        <w:lastRenderedPageBreak/>
         <w:t>Properties</w:t>
       </w:r>
     </w:p>
@@ -12117,7 +12164,6 @@
               <w:rPr>
                 <w:b/>
               </w:rPr>
-              <w:lastRenderedPageBreak/>
               <w:t>Property Name</w:t>
             </w:r>
           </w:p>
@@ -13914,7 +13960,11 @@
               <w:spacing w:line="240" w:lineRule="auto"/>
             </w:pPr>
             <w:r>
-              <w:t>A nested class within the Spaceship class that contains important information if the spaceship is a rescue type.</w:t>
+              <w:t xml:space="preserve">A nested class within the Spaceship class that contains important information if the </w:t>
+            </w:r>
+            <w:r>
+              <w:lastRenderedPageBreak/>
+              <w:t>spaceship is a rescue type.</w:t>
             </w:r>
           </w:p>
         </w:tc>
@@ -15056,6 +15106,7 @@
         <w:rPr>
           <w:i/>
         </w:rPr>
+        <w:lastRenderedPageBreak/>
         <w:t xml:space="preserve">Entity </w:t>
       </w:r>
     </w:p>
@@ -16444,6 +16495,7 @@
               <w:spacing w:line="240" w:lineRule="auto"/>
             </w:pPr>
             <w:r>
+              <w:lastRenderedPageBreak/>
               <w:t>type</w:t>
             </w:r>
           </w:p>
@@ -16503,11 +16555,7 @@
               <w:t xml:space="preserve">The team type. Types can be </w:t>
             </w:r>
             <w:r>
-              <w:t xml:space="preserve">operations, </w:t>
-            </w:r>
-            <w:r>
-              <w:lastRenderedPageBreak/>
-              <w:t xml:space="preserve">flight crew, passenger, </w:t>
+              <w:t xml:space="preserve">operations, flight crew, passenger, </w:t>
             </w:r>
             <w:r>
               <w:t xml:space="preserve">or </w:t>
@@ -17916,7 +17964,11 @@
               <w:t>r</w:t>
             </w:r>
             <w:r>
-              <w:t>esourceImpl’s tree of entities to visit each entity and recursively on Team entities.</w:t>
+              <w:t xml:space="preserve">esourceImpl’s tree of entities to visit each entity and recursively on Team </w:t>
+            </w:r>
+            <w:r>
+              <w:lastRenderedPageBreak/>
+              <w:t>entities.</w:t>
             </w:r>
           </w:p>
         </w:tc>
@@ -19353,7 +19405,11 @@
               <w:spacing w:line="240" w:lineRule="auto"/>
             </w:pPr>
             <w:r>
-              <w:t>(amount : int, authTokeTuple : AuthTokenTuple) : void</w:t>
+              <w:t xml:space="preserve">(amount : int, authTokeTuple : </w:t>
+            </w:r>
+            <w:r>
+              <w:lastRenderedPageBreak/>
+              <w:t>AuthTokenTuple) : void</w:t>
             </w:r>
           </w:p>
         </w:tc>
@@ -19381,7 +19437,12 @@
               <w:spacing w:line="240" w:lineRule="auto"/>
             </w:pPr>
             <w:r>
-              <w:t>Deducts from the ISTS’ resource supply of the fuel, e.g., when spaceships are filled with fuel</w:t>
+              <w:lastRenderedPageBreak/>
+              <w:t xml:space="preserve">Deducts from the ISTS’ resource supply of the fuel, e.g., when spaceships are filled </w:t>
+            </w:r>
+            <w:r>
+              <w:lastRenderedPageBreak/>
+              <w:t>with fuel</w:t>
             </w:r>
             <w:r>
               <w:t>, by the given amount.</w:t>
@@ -19422,7 +19483,6 @@
           <w:b/>
           <w:i/>
         </w:rPr>
-        <w:lastRenderedPageBreak/>
         <w:t>Properties</w:t>
       </w:r>
     </w:p>
@@ -20808,6 +20868,7 @@
               <w:spacing w:line="240" w:lineRule="auto"/>
             </w:pPr>
             <w:r>
+              <w:lastRenderedPageBreak/>
               <w:t>id</w:t>
             </w:r>
           </w:p>
@@ -20894,7 +20955,6 @@
               <w:spacing w:line="240" w:lineRule="auto"/>
             </w:pPr>
             <w:r>
-              <w:lastRenderedPageBreak/>
               <w:t>status</w:t>
             </w:r>
           </w:p>
@@ -22146,6 +22206,7 @@
       <w:bookmarkStart w:id="9" w:name="_optw7aost9oe" w:colFirst="0" w:colLast="0"/>
       <w:bookmarkEnd w:id="9"/>
       <w:r>
+        <w:lastRenderedPageBreak/>
         <w:t>Implementation Details</w:t>
       </w:r>
     </w:p>
@@ -22182,7 +22243,6 @@
         <w:rPr>
           <w:iCs/>
         </w:rPr>
-        <w:lastRenderedPageBreak/>
         <w:t xml:space="preserve">The Resource </w:t>
       </w:r>
       <w:r>
@@ -22946,7 +23006,14 @@
         <w:rPr>
           <w:iCs/>
         </w:rPr>
-        <w:t>Hackers may attempt to access the payment system. Transaction processing should be updated to require</w:t>
+        <w:t xml:space="preserve">Hackers may attempt to access the payment system. Transaction processing should be </w:t>
+      </w:r>
+      <w:r>
+        <w:rPr>
+          <w:iCs/>
+        </w:rPr>
+        <w:lastRenderedPageBreak/>
+        <w:t>updated to require</w:t>
       </w:r>
       <w:r>
         <w:rPr>
@@ -23018,7 +23085,6 @@
         <w:rPr>
           <w:iCs/>
         </w:rPr>
-        <w:lastRenderedPageBreak/>
         <w:t>Also, t</w:t>
       </w:r>
       <w:r>
@@ -23846,6 +23912,7 @@
         <w:rPr>
           <w:iCs/>
         </w:rPr>
+        <w:lastRenderedPageBreak/>
         <w:t xml:space="preserve">Passengers </w:t>
       </w:r>
       <w:r>
@@ -23942,14 +24009,7 @@
         <w:rPr>
           <w:iCs/>
         </w:rPr>
-        <w:t xml:space="preserve">the system </w:t>
-      </w:r>
-      <w:r>
-        <w:rPr>
-          <w:iCs/>
-        </w:rPr>
-        <w:lastRenderedPageBreak/>
-        <w:t xml:space="preserve">should ensure that </w:t>
+        <w:t xml:space="preserve">the system should ensure that </w:t>
       </w:r>
       <w:r>
         <w:rPr>
@@ -24538,7 +24598,7 @@
                     <pic:cNvPicPr/>
                   </pic:nvPicPr>
                   <pic:blipFill>
-                    <a:blip r:embed="rId11">
+                    <a:blip r:embed="rId10">
                       <a:extLst>
                         <a:ext uri="{28A0092B-C50C-407E-A947-70E740481C1C}">
                           <a14:useLocalDpi xmlns:a14="http://schemas.microsoft.com/office/drawing/2010/main" val="0"/>
@@ -26295,7 +26355,7 @@
         <w:lastRenderedPageBreak/>
         <w:t>[</w:t>
       </w:r>
-      <w:hyperlink r:id="rId12" w:history="1">
+      <w:hyperlink r:id="rId11" w:history="1">
         <w:r>
           <w:rPr>
             <w:rStyle w:val="Hyperlink"/>
@@ -26621,7 +26681,7 @@
                     <pic:cNvPicPr/>
                   </pic:nvPicPr>
                   <pic:blipFill>
-                    <a:blip r:embed="rId13" cstate="print">
+                    <a:blip r:embed="rId12" cstate="print">
                       <a:extLst>
                         <a:ext uri="{28A0092B-C50C-407E-A947-70E740481C1C}">
                           <a14:useLocalDpi xmlns:a14="http://schemas.microsoft.com/office/drawing/2010/main" val="0"/>
@@ -26729,7 +26789,7 @@
                     <pic:cNvPicPr/>
                   </pic:nvPicPr>
                   <pic:blipFill>
-                    <a:blip r:embed="rId14" cstate="print">
+                    <a:blip r:embed="rId13" cstate="print">
                       <a:extLst>
                         <a:ext uri="{28A0092B-C50C-407E-A947-70E740481C1C}">
                           <a14:useLocalDpi xmlns:a14="http://schemas.microsoft.com/office/drawing/2010/main" val="0"/>
@@ -28109,7 +28169,6 @@
               <w:spacing w:line="240" w:lineRule="auto"/>
             </w:pPr>
             <w:r>
-              <w:lastRenderedPageBreak/>
               <w:t>definePointOfInterest</w:t>
             </w:r>
           </w:p>
@@ -35245,7 +35304,6 @@
               <w:spacing w:line="240" w:lineRule="auto"/>
             </w:pPr>
             <w:r>
-              <w:lastRenderedPageBreak/>
               <w:t>setStatus</w:t>
             </w:r>
           </w:p>
@@ -47651,7 +47709,7 @@
                     <pic:cNvPicPr/>
                   </pic:nvPicPr>
                   <pic:blipFill>
-                    <a:blip r:embed="rId15">
+                    <a:blip r:embed="rId14">
                       <a:extLst>
                         <a:ext uri="{28A0092B-C50C-407E-A947-70E740481C1C}">
                           <a14:useLocalDpi xmlns:a14="http://schemas.microsoft.com/office/drawing/2010/main" val="0"/>
@@ -49240,7 +49298,7 @@
                     <pic:cNvPicPr/>
                   </pic:nvPicPr>
                   <pic:blipFill>
-                    <a:blip r:embed="rId16">
+                    <a:blip r:embed="rId15">
                       <a:extLst>
                         <a:ext uri="{28A0092B-C50C-407E-A947-70E740481C1C}">
                           <a14:useLocalDpi xmlns:a14="http://schemas.microsoft.com/office/drawing/2010/main" val="0"/>
@@ -50554,7 +50612,7 @@
                     <pic:cNvPicPr/>
                   </pic:nvPicPr>
                   <pic:blipFill>
-                    <a:blip r:embed="rId17" cstate="print">
+                    <a:blip r:embed="rId16" cstate="print">
                       <a:extLst>
                         <a:ext uri="{28A0092B-C50C-407E-A947-70E740481C1C}">
                           <a14:useLocalDpi xmlns:a14="http://schemas.microsoft.com/office/drawing/2010/main" val="0"/>
@@ -54176,7 +54234,7 @@
               <w:t xml:space="preserve">The communication system of the ISTS that events </w:t>
             </w:r>
             <w:r>
-              <w:t xml:space="preserve">and/or messages </w:t>
+              <w:t xml:space="preserve">and messages </w:t>
             </w:r>
             <w:r>
               <w:t xml:space="preserve">are </w:t>
@@ -60448,7 +60506,6 @@
               <w:spacing w:line="240" w:lineRule="auto"/>
             </w:pPr>
             <w:r>
-              <w:lastRenderedPageBreak/>
               <w:t>resourceImpl</w:t>
             </w:r>
           </w:p>
@@ -61607,7 +61664,7 @@
                     <pic:cNvPicPr/>
                   </pic:nvPicPr>
                   <pic:blipFill>
-                    <a:blip r:embed="rId18">
+                    <a:blip r:embed="rId17">
                       <a:extLst>
                         <a:ext uri="{28A0092B-C50C-407E-A947-70E740481C1C}">
                           <a14:useLocalDpi xmlns:a14="http://schemas.microsoft.com/office/drawing/2010/main" val="0"/>
@@ -61711,7 +61768,7 @@
                     <pic:cNvPicPr/>
                   </pic:nvPicPr>
                   <pic:blipFill>
-                    <a:blip r:embed="rId19" cstate="print">
+                    <a:blip r:embed="rId18" cstate="print">
                       <a:extLst>
                         <a:ext uri="{28A0092B-C50C-407E-A947-70E740481C1C}">
                           <a14:useLocalDpi xmlns:a14="http://schemas.microsoft.com/office/drawing/2010/main" val="0"/>
@@ -62377,8 +62434,8 @@
       </w:r>
     </w:p>
     <w:sectPr>
-      <w:headerReference w:type="default" r:id="rId20"/>
-      <w:footerReference w:type="default" r:id="rId21"/>
+      <w:headerReference w:type="default" r:id="rId19"/>
+      <w:footerReference w:type="default" r:id="rId20"/>
       <w:pgSz w:w="12240" w:h="15840"/>
       <w:pgMar w:top="1440" w:right="1440" w:bottom="1440" w:left="1440" w:header="0" w:footer="720" w:gutter="0"/>
       <w:pgNumType w:start="1"/>
@@ -64577,7 +64634,7 @@
 </file>
 
 <file path=customXml/itemProps1.xml><?xml version="1.0" encoding="utf-8"?>
-<ds:datastoreItem xmlns:ds="http://schemas.openxmlformats.org/officeDocument/2006/customXml" ds:itemID="{CE994D6A-A6EB-4E5B-8277-639C400CE3C8}">
+<ds:datastoreItem xmlns:ds="http://schemas.openxmlformats.org/officeDocument/2006/customXml" ds:itemID="{5D513F9E-6A35-4332-8115-89AFB2BCD114}">
   <ds:schemaRefs>
     <ds:schemaRef ds:uri="http://schemas.openxmlformats.org/officeDocument/2006/bibliography"/>
   </ds:schemaRefs>

</xml_diff>